<commit_message>
new FH logo for word template
</commit_message>
<xml_diff>
--- a/inst/rmarkdown/templates/visc_report/resources/word-styles-reference.docx
+++ b/inst/rmarkdown/templates/visc_report/resources/word-styles-reference.docx
@@ -1,6 +1,6 @@
 
 <file path=word/document.xml><?xml version="1.0" encoding="utf-8"?>
-<w:document xmlns:wpc="http://schemas.microsoft.com/office/word/2010/wordprocessingCanvas" xmlns:cx="http://schemas.microsoft.com/office/drawing/2014/chartex" xmlns:cx1="http://schemas.microsoft.com/office/drawing/2015/9/8/chartex" xmlns:cx2="http://schemas.microsoft.com/office/drawing/2015/10/21/chartex" xmlns:cx3="http://schemas.microsoft.com/office/drawing/2016/5/9/chartex" xmlns:cx4="http://schemas.microsoft.com/office/drawing/2016/5/10/chartex" xmlns:cx5="http://schemas.microsoft.com/office/drawing/2016/5/11/chartex" xmlns:cx6="http://schemas.microsoft.com/office/drawing/2016/5/12/chartex" xmlns:cx7="http://schemas.microsoft.com/office/drawing/2016/5/13/chartex" xmlns:cx8="http://schemas.microsoft.com/office/drawing/2016/5/14/chartex" xmlns:mc="http://schemas.openxmlformats.org/markup-compatibility/2006" xmlns:aink="http://schemas.microsoft.com/office/drawing/2016/ink" xmlns:am3d="http://schemas.microsoft.com/office/drawing/2017/model3d" xmlns:o="urn:schemas-microsoft-com:office:office" xmlns:r="http://schemas.openxmlformats.org/officeDocument/2006/relationships" xmlns:m="http://schemas.openxmlformats.org/officeDocument/2006/math" xmlns:v="urn:schemas-microsoft-com:vml" xmlns:wp14="http://schemas.microsoft.com/office/word/2010/wordprocessingDrawing" xmlns:wp="http://schemas.openxmlformats.org/drawingml/2006/wordprocessingDrawing" xmlns:w10="urn:schemas-microsoft-com:office:word" xmlns:w="http://schemas.openxmlformats.org/wordprocessingml/2006/main" xmlns:w14="http://schemas.microsoft.com/office/word/2010/wordml" xmlns:w15="http://schemas.microsoft.com/office/word/2012/wordml" xmlns:w16cid="http://schemas.microsoft.com/office/word/2016/wordml/cid" xmlns:w16se="http://schemas.microsoft.com/office/word/2015/wordml/symex" xmlns:wpg="http://schemas.microsoft.com/office/word/2010/wordprocessingGroup" xmlns:wpi="http://schemas.microsoft.com/office/word/2010/wordprocessingInk" xmlns:wne="http://schemas.microsoft.com/office/word/2006/wordml" xmlns:wps="http://schemas.microsoft.com/office/word/2010/wordprocessingShape" mc:Ignorable="w14 w15 w16se w16cid wp14">
+<w:document xmlns:wpc="http://schemas.microsoft.com/office/word/2010/wordprocessingCanvas" xmlns:cx="http://schemas.microsoft.com/office/drawing/2014/chartex" xmlns:cx1="http://schemas.microsoft.com/office/drawing/2015/9/8/chartex" xmlns:cx2="http://schemas.microsoft.com/office/drawing/2015/10/21/chartex" xmlns:cx3="http://schemas.microsoft.com/office/drawing/2016/5/9/chartex" xmlns:cx4="http://schemas.microsoft.com/office/drawing/2016/5/10/chartex" xmlns:cx5="http://schemas.microsoft.com/office/drawing/2016/5/11/chartex" xmlns:cx6="http://schemas.microsoft.com/office/drawing/2016/5/12/chartex" xmlns:cx7="http://schemas.microsoft.com/office/drawing/2016/5/13/chartex" xmlns:cx8="http://schemas.microsoft.com/office/drawing/2016/5/14/chartex" xmlns:mc="http://schemas.openxmlformats.org/markup-compatibility/2006" xmlns:aink="http://schemas.microsoft.com/office/drawing/2016/ink" xmlns:am3d="http://schemas.microsoft.com/office/drawing/2017/model3d" xmlns:o="urn:schemas-microsoft-com:office:office" xmlns:oel="http://schemas.microsoft.com/office/2019/extlst" xmlns:r="http://schemas.openxmlformats.org/officeDocument/2006/relationships" xmlns:m="http://schemas.openxmlformats.org/officeDocument/2006/math" xmlns:v="urn:schemas-microsoft-com:vml" xmlns:wp14="http://schemas.microsoft.com/office/word/2010/wordprocessingDrawing" xmlns:wp="http://schemas.openxmlformats.org/drawingml/2006/wordprocessingDrawing" xmlns:w10="urn:schemas-microsoft-com:office:word" xmlns:w="http://schemas.openxmlformats.org/wordprocessingml/2006/main" xmlns:w14="http://schemas.microsoft.com/office/word/2010/wordml" xmlns:w15="http://schemas.microsoft.com/office/word/2012/wordml" xmlns:w16cex="http://schemas.microsoft.com/office/word/2018/wordml/cex" xmlns:w16cid="http://schemas.microsoft.com/office/word/2016/wordml/cid" xmlns:w16="http://schemas.microsoft.com/office/word/2018/wordml" xmlns:w16du="http://schemas.microsoft.com/office/word/2023/wordml/word16du" xmlns:w16sdtdh="http://schemas.microsoft.com/office/word/2020/wordml/sdtdatahash" xmlns:w16se="http://schemas.microsoft.com/office/word/2015/wordml/symex" xmlns:wpg="http://schemas.microsoft.com/office/word/2010/wordprocessingGroup" xmlns:wpi="http://schemas.microsoft.com/office/word/2010/wordprocessingInk" xmlns:wne="http://schemas.microsoft.com/office/word/2006/wordml" xmlns:wps="http://schemas.microsoft.com/office/word/2010/wordprocessingShape" mc:Ignorable="w14 w15 w16se w16cid w16 w16cex w16sdtdh wp14">
   <w:body>
     <w:p>
       <w:pPr>
@@ -31,6 +31,11 @@
     <w:bookmarkStart w:id="0" w:name="header-1.1" w:displacedByCustomXml="next"/>
     <w:sdt>
       <w:sdtPr>
+        <w:rPr>
+          <w:rFonts w:asciiTheme="minorHAnsi" w:eastAsiaTheme="minorHAnsi" w:hAnsiTheme="minorHAnsi" w:cstheme="minorBidi"/>
+          <w:color w:val="auto"/>
+          <w:sz w:val="24"/>
+        </w:rPr>
         <w:id w:val="-918009422"/>
         <w:docPartObj>
           <w:docPartGallery w:val="Table of Contents"/>
@@ -39,12 +44,9 @@
       </w:sdtPr>
       <w:sdtEndPr>
         <w:rPr>
-          <w:rFonts w:asciiTheme="minorHAnsi" w:eastAsiaTheme="minorHAnsi" w:hAnsiTheme="minorHAnsi" w:cstheme="minorBidi"/>
           <w:b/>
           <w:bCs/>
           <w:noProof/>
-          <w:color w:val="auto"/>
-          <w:sz w:val="24"/>
         </w:rPr>
       </w:sdtEndPr>
       <w:sdtContent>
@@ -53,12 +55,7 @@
             <w:pStyle w:val="TOCHeading"/>
           </w:pPr>
           <w:r>
-            <w:t>Ta</w:t>
-          </w:r>
-          <w:bookmarkStart w:id="1" w:name="_GoBack"/>
-          <w:bookmarkEnd w:id="1"/>
-          <w:r>
-            <w:t>ble of Contents</w:t>
+            <w:t>Table of Contents</w:t>
           </w:r>
         </w:p>
         <w:p>
@@ -541,12 +538,12 @@
       <w:pPr>
         <w:pStyle w:val="Heading1"/>
       </w:pPr>
-      <w:bookmarkStart w:id="2" w:name="_Toc10466036"/>
+      <w:bookmarkStart w:id="1" w:name="_Toc10466036"/>
       <w:r>
         <w:t>Header 1</w:t>
       </w:r>
       <w:bookmarkEnd w:id="0"/>
-      <w:bookmarkEnd w:id="2"/>
+      <w:bookmarkEnd w:id="1"/>
     </w:p>
     <w:p>
       <w:pPr>
@@ -678,16 +675,16 @@
       <w:pPr>
         <w:pStyle w:val="Heading2"/>
       </w:pPr>
-      <w:bookmarkStart w:id="3" w:name="header-1.1.1"/>
-      <w:bookmarkStart w:id="4" w:name="_Toc10466037"/>
+      <w:bookmarkStart w:id="2" w:name="header-1.1.1"/>
+      <w:bookmarkStart w:id="3" w:name="_Toc10466037"/>
       <w:r>
         <w:t>Header</w:t>
       </w:r>
       <w:r>
         <w:t xml:space="preserve"> 1.1</w:t>
       </w:r>
+      <w:bookmarkEnd w:id="2"/>
       <w:bookmarkEnd w:id="3"/>
-      <w:bookmarkEnd w:id="4"/>
     </w:p>
     <w:p>
       <w:pPr>
@@ -701,8 +698,8 @@
       <w:pPr>
         <w:pStyle w:val="Heading3"/>
       </w:pPr>
-      <w:bookmarkStart w:id="5" w:name="header-1.1.2"/>
-      <w:bookmarkStart w:id="6" w:name="_Toc10466038"/>
+      <w:bookmarkStart w:id="4" w:name="header-1.1.2"/>
+      <w:bookmarkStart w:id="5" w:name="_Toc10466038"/>
       <w:r>
         <w:lastRenderedPageBreak/>
         <w:t>Header 1</w:t>
@@ -710,11 +707,11 @@
       <w:r>
         <w:t>.</w:t>
       </w:r>
+      <w:bookmarkEnd w:id="4"/>
+      <w:r>
+        <w:t>1.1</w:t>
+      </w:r>
       <w:bookmarkEnd w:id="5"/>
-      <w:r>
-        <w:t>1.1</w:t>
-      </w:r>
-      <w:bookmarkEnd w:id="6"/>
     </w:p>
     <w:p>
       <w:pPr>
@@ -731,31 +728,31 @@
       <w:pPr>
         <w:pStyle w:val="Heading1"/>
       </w:pPr>
-      <w:bookmarkStart w:id="7" w:name="header-1.2.1"/>
-      <w:bookmarkStart w:id="8" w:name="_Toc10466039"/>
+      <w:bookmarkStart w:id="6" w:name="header-1.2.1"/>
+      <w:bookmarkStart w:id="7" w:name="_Toc10466039"/>
       <w:r>
         <w:t xml:space="preserve">Header </w:t>
       </w:r>
+      <w:bookmarkEnd w:id="6"/>
+      <w:r>
+        <w:t>2</w:t>
+      </w:r>
       <w:bookmarkEnd w:id="7"/>
-      <w:r>
-        <w:t>2</w:t>
-      </w:r>
-      <w:bookmarkEnd w:id="8"/>
     </w:p>
     <w:p>
       <w:pPr>
         <w:pStyle w:val="Heading1"/>
       </w:pPr>
-      <w:bookmarkStart w:id="9" w:name="header-2"/>
-      <w:bookmarkStart w:id="10" w:name="_Toc10466040"/>
+      <w:bookmarkStart w:id="8" w:name="header-2"/>
+      <w:bookmarkStart w:id="9" w:name="_Toc10466040"/>
       <w:r>
         <w:t xml:space="preserve">Header </w:t>
       </w:r>
+      <w:bookmarkEnd w:id="8"/>
+      <w:r>
+        <w:t>3</w:t>
+      </w:r>
       <w:bookmarkEnd w:id="9"/>
-      <w:r>
-        <w:t>3</w:t>
-      </w:r>
-      <w:bookmarkEnd w:id="10"/>
     </w:p>
     <w:p>
       <w:pPr>
@@ -774,7 +771,7 @@
           <w:noProof/>
         </w:rPr>
         <w:drawing>
-          <wp:inline distT="0" distB="0" distL="0" distR="0">
+          <wp:inline distT="0" distB="0" distL="0" distR="0" wp14:anchorId="1CAE7F00" wp14:editId="6D4AD486">
             <wp:extent cx="4620126" cy="4620126"/>
             <wp:effectExtent l="0" t="0" r="0" b="0"/>
             <wp:docPr id="1" name="Picture"/>
@@ -849,7 +846,7 @@
 </file>
 
 <file path=word/endnotes.xml><?xml version="1.0" encoding="utf-8"?>
-<w:endnotes xmlns:wpc="http://schemas.microsoft.com/office/word/2010/wordprocessingCanvas" xmlns:cx="http://schemas.microsoft.com/office/drawing/2014/chartex" xmlns:cx1="http://schemas.microsoft.com/office/drawing/2015/9/8/chartex" xmlns:cx2="http://schemas.microsoft.com/office/drawing/2015/10/21/chartex" xmlns:cx3="http://schemas.microsoft.com/office/drawing/2016/5/9/chartex" xmlns:cx4="http://schemas.microsoft.com/office/drawing/2016/5/10/chartex" xmlns:cx5="http://schemas.microsoft.com/office/drawing/2016/5/11/chartex" xmlns:cx6="http://schemas.microsoft.com/office/drawing/2016/5/12/chartex" xmlns:cx7="http://schemas.microsoft.com/office/drawing/2016/5/13/chartex" xmlns:cx8="http://schemas.microsoft.com/office/drawing/2016/5/14/chartex" xmlns:mc="http://schemas.openxmlformats.org/markup-compatibility/2006" xmlns:aink="http://schemas.microsoft.com/office/drawing/2016/ink" xmlns:am3d="http://schemas.microsoft.com/office/drawing/2017/model3d" xmlns:o="urn:schemas-microsoft-com:office:office" xmlns:r="http://schemas.openxmlformats.org/officeDocument/2006/relationships" xmlns:m="http://schemas.openxmlformats.org/officeDocument/2006/math" xmlns:v="urn:schemas-microsoft-com:vml" xmlns:wp14="http://schemas.microsoft.com/office/word/2010/wordprocessingDrawing" xmlns:wp="http://schemas.openxmlformats.org/drawingml/2006/wordprocessingDrawing" xmlns:w10="urn:schemas-microsoft-com:office:word" xmlns:w="http://schemas.openxmlformats.org/wordprocessingml/2006/main" xmlns:w14="http://schemas.microsoft.com/office/word/2010/wordml" xmlns:w15="http://schemas.microsoft.com/office/word/2012/wordml" xmlns:w16cid="http://schemas.microsoft.com/office/word/2016/wordml/cid" xmlns:w16se="http://schemas.microsoft.com/office/word/2015/wordml/symex" xmlns:wpg="http://schemas.microsoft.com/office/word/2010/wordprocessingGroup" xmlns:wpi="http://schemas.microsoft.com/office/word/2010/wordprocessingInk" xmlns:wne="http://schemas.microsoft.com/office/word/2006/wordml" xmlns:wps="http://schemas.microsoft.com/office/word/2010/wordprocessingShape" mc:Ignorable="w14 w15 w16se w16cid wp14">
+<w:endnotes xmlns:wpc="http://schemas.microsoft.com/office/word/2010/wordprocessingCanvas" xmlns:cx="http://schemas.microsoft.com/office/drawing/2014/chartex" xmlns:cx1="http://schemas.microsoft.com/office/drawing/2015/9/8/chartex" xmlns:cx2="http://schemas.microsoft.com/office/drawing/2015/10/21/chartex" xmlns:cx3="http://schemas.microsoft.com/office/drawing/2016/5/9/chartex" xmlns:cx4="http://schemas.microsoft.com/office/drawing/2016/5/10/chartex" xmlns:cx5="http://schemas.microsoft.com/office/drawing/2016/5/11/chartex" xmlns:cx6="http://schemas.microsoft.com/office/drawing/2016/5/12/chartex" xmlns:cx7="http://schemas.microsoft.com/office/drawing/2016/5/13/chartex" xmlns:cx8="http://schemas.microsoft.com/office/drawing/2016/5/14/chartex" xmlns:mc="http://schemas.openxmlformats.org/markup-compatibility/2006" xmlns:aink="http://schemas.microsoft.com/office/drawing/2016/ink" xmlns:am3d="http://schemas.microsoft.com/office/drawing/2017/model3d" xmlns:o="urn:schemas-microsoft-com:office:office" xmlns:oel="http://schemas.microsoft.com/office/2019/extlst" xmlns:r="http://schemas.openxmlformats.org/officeDocument/2006/relationships" xmlns:m="http://schemas.openxmlformats.org/officeDocument/2006/math" xmlns:v="urn:schemas-microsoft-com:vml" xmlns:wp14="http://schemas.microsoft.com/office/word/2010/wordprocessingDrawing" xmlns:wp="http://schemas.openxmlformats.org/drawingml/2006/wordprocessingDrawing" xmlns:w10="urn:schemas-microsoft-com:office:word" xmlns:w="http://schemas.openxmlformats.org/wordprocessingml/2006/main" xmlns:w14="http://schemas.microsoft.com/office/word/2010/wordml" xmlns:w15="http://schemas.microsoft.com/office/word/2012/wordml" xmlns:w16cex="http://schemas.microsoft.com/office/word/2018/wordml/cex" xmlns:w16cid="http://schemas.microsoft.com/office/word/2016/wordml/cid" xmlns:w16="http://schemas.microsoft.com/office/word/2018/wordml" xmlns:w16du="http://schemas.microsoft.com/office/word/2023/wordml/word16du" xmlns:w16sdtdh="http://schemas.microsoft.com/office/word/2020/wordml/sdtdatahash" xmlns:w16se="http://schemas.microsoft.com/office/word/2015/wordml/symex" xmlns:wpg="http://schemas.microsoft.com/office/word/2010/wordprocessingGroup" xmlns:wpi="http://schemas.microsoft.com/office/word/2010/wordprocessingInk" xmlns:wne="http://schemas.microsoft.com/office/word/2006/wordml" xmlns:wps="http://schemas.microsoft.com/office/word/2010/wordprocessingShape" mc:Ignorable="w14 w15 w16se w16cid w16 w16cex w16sdtdh wp14">
   <w:endnote w:type="separator" w:id="-1">
     <w:p>
       <w:pPr>
@@ -874,7 +871,7 @@
 </file>
 
 <file path=word/footer1.xml><?xml version="1.0" encoding="utf-8"?>
-<w:ftr xmlns:wpc="http://schemas.microsoft.com/office/word/2010/wordprocessingCanvas" xmlns:cx="http://schemas.microsoft.com/office/drawing/2014/chartex" xmlns:cx1="http://schemas.microsoft.com/office/drawing/2015/9/8/chartex" xmlns:cx2="http://schemas.microsoft.com/office/drawing/2015/10/21/chartex" xmlns:cx3="http://schemas.microsoft.com/office/drawing/2016/5/9/chartex" xmlns:cx4="http://schemas.microsoft.com/office/drawing/2016/5/10/chartex" xmlns:cx5="http://schemas.microsoft.com/office/drawing/2016/5/11/chartex" xmlns:cx6="http://schemas.microsoft.com/office/drawing/2016/5/12/chartex" xmlns:cx7="http://schemas.microsoft.com/office/drawing/2016/5/13/chartex" xmlns:cx8="http://schemas.microsoft.com/office/drawing/2016/5/14/chartex" xmlns:mc="http://schemas.openxmlformats.org/markup-compatibility/2006" xmlns:aink="http://schemas.microsoft.com/office/drawing/2016/ink" xmlns:am3d="http://schemas.microsoft.com/office/drawing/2017/model3d" xmlns:o="urn:schemas-microsoft-com:office:office" xmlns:r="http://schemas.openxmlformats.org/officeDocument/2006/relationships" xmlns:m="http://schemas.openxmlformats.org/officeDocument/2006/math" xmlns:v="urn:schemas-microsoft-com:vml" xmlns:wp14="http://schemas.microsoft.com/office/word/2010/wordprocessingDrawing" xmlns:wp="http://schemas.openxmlformats.org/drawingml/2006/wordprocessingDrawing" xmlns:w10="urn:schemas-microsoft-com:office:word" xmlns:w="http://schemas.openxmlformats.org/wordprocessingml/2006/main" xmlns:w14="http://schemas.microsoft.com/office/word/2010/wordml" xmlns:w15="http://schemas.microsoft.com/office/word/2012/wordml" xmlns:w16cid="http://schemas.microsoft.com/office/word/2016/wordml/cid" xmlns:w16se="http://schemas.microsoft.com/office/word/2015/wordml/symex" xmlns:wpg="http://schemas.microsoft.com/office/word/2010/wordprocessingGroup" xmlns:wpi="http://schemas.microsoft.com/office/word/2010/wordprocessingInk" xmlns:wne="http://schemas.microsoft.com/office/word/2006/wordml" xmlns:wps="http://schemas.microsoft.com/office/word/2010/wordprocessingShape" mc:Ignorable="w14 w15 w16se w16cid wp14">
+<w:ftr xmlns:wpc="http://schemas.microsoft.com/office/word/2010/wordprocessingCanvas" xmlns:cx="http://schemas.microsoft.com/office/drawing/2014/chartex" xmlns:cx1="http://schemas.microsoft.com/office/drawing/2015/9/8/chartex" xmlns:cx2="http://schemas.microsoft.com/office/drawing/2015/10/21/chartex" xmlns:cx3="http://schemas.microsoft.com/office/drawing/2016/5/9/chartex" xmlns:cx4="http://schemas.microsoft.com/office/drawing/2016/5/10/chartex" xmlns:cx5="http://schemas.microsoft.com/office/drawing/2016/5/11/chartex" xmlns:cx6="http://schemas.microsoft.com/office/drawing/2016/5/12/chartex" xmlns:cx7="http://schemas.microsoft.com/office/drawing/2016/5/13/chartex" xmlns:cx8="http://schemas.microsoft.com/office/drawing/2016/5/14/chartex" xmlns:mc="http://schemas.openxmlformats.org/markup-compatibility/2006" xmlns:aink="http://schemas.microsoft.com/office/drawing/2016/ink" xmlns:am3d="http://schemas.microsoft.com/office/drawing/2017/model3d" xmlns:o="urn:schemas-microsoft-com:office:office" xmlns:oel="http://schemas.microsoft.com/office/2019/extlst" xmlns:r="http://schemas.openxmlformats.org/officeDocument/2006/relationships" xmlns:m="http://schemas.openxmlformats.org/officeDocument/2006/math" xmlns:v="urn:schemas-microsoft-com:vml" xmlns:wp14="http://schemas.microsoft.com/office/word/2010/wordprocessingDrawing" xmlns:wp="http://schemas.openxmlformats.org/drawingml/2006/wordprocessingDrawing" xmlns:w10="urn:schemas-microsoft-com:office:word" xmlns:w="http://schemas.openxmlformats.org/wordprocessingml/2006/main" xmlns:w14="http://schemas.microsoft.com/office/word/2010/wordml" xmlns:w15="http://schemas.microsoft.com/office/word/2012/wordml" xmlns:w16cex="http://schemas.microsoft.com/office/word/2018/wordml/cex" xmlns:w16cid="http://schemas.microsoft.com/office/word/2016/wordml/cid" xmlns:w16="http://schemas.microsoft.com/office/word/2018/wordml" xmlns:w16du="http://schemas.microsoft.com/office/word/2023/wordml/word16du" xmlns:w16sdtdh="http://schemas.microsoft.com/office/word/2020/wordml/sdtdatahash" xmlns:w16se="http://schemas.microsoft.com/office/word/2015/wordml/symex" xmlns:wpg="http://schemas.microsoft.com/office/word/2010/wordprocessingGroup" xmlns:wpi="http://schemas.microsoft.com/office/word/2010/wordprocessingInk" xmlns:wne="http://schemas.microsoft.com/office/word/2006/wordml" xmlns:wps="http://schemas.microsoft.com/office/word/2010/wordprocessingShape" mc:Ignorable="w14 w15 w16se w16cid w16 w16cex w16sdtdh wp14">
   <w:sdt>
     <w:sdtPr>
       <w:id w:val="407590165"/>
@@ -883,7 +880,6 @@
         <w:docPartUnique/>
       </w:docPartObj>
     </w:sdtPr>
-    <w:sdtEndPr/>
     <w:sdtContent>
       <w:p>
         <w:pPr>
@@ -980,7 +976,7 @@
 </file>
 
 <file path=word/footer2.xml><?xml version="1.0" encoding="utf-8"?>
-<w:ftr xmlns:wpc="http://schemas.microsoft.com/office/word/2010/wordprocessingCanvas" xmlns:cx="http://schemas.microsoft.com/office/drawing/2014/chartex" xmlns:cx1="http://schemas.microsoft.com/office/drawing/2015/9/8/chartex" xmlns:cx2="http://schemas.microsoft.com/office/drawing/2015/10/21/chartex" xmlns:cx3="http://schemas.microsoft.com/office/drawing/2016/5/9/chartex" xmlns:cx4="http://schemas.microsoft.com/office/drawing/2016/5/10/chartex" xmlns:cx5="http://schemas.microsoft.com/office/drawing/2016/5/11/chartex" xmlns:cx6="http://schemas.microsoft.com/office/drawing/2016/5/12/chartex" xmlns:cx7="http://schemas.microsoft.com/office/drawing/2016/5/13/chartex" xmlns:cx8="http://schemas.microsoft.com/office/drawing/2016/5/14/chartex" xmlns:mc="http://schemas.openxmlformats.org/markup-compatibility/2006" xmlns:aink="http://schemas.microsoft.com/office/drawing/2016/ink" xmlns:am3d="http://schemas.microsoft.com/office/drawing/2017/model3d" xmlns:o="urn:schemas-microsoft-com:office:office" xmlns:r="http://schemas.openxmlformats.org/officeDocument/2006/relationships" xmlns:m="http://schemas.openxmlformats.org/officeDocument/2006/math" xmlns:v="urn:schemas-microsoft-com:vml" xmlns:wp14="http://schemas.microsoft.com/office/word/2010/wordprocessingDrawing" xmlns:wp="http://schemas.openxmlformats.org/drawingml/2006/wordprocessingDrawing" xmlns:w10="urn:schemas-microsoft-com:office:word" xmlns:w="http://schemas.openxmlformats.org/wordprocessingml/2006/main" xmlns:w14="http://schemas.microsoft.com/office/word/2010/wordml" xmlns:w15="http://schemas.microsoft.com/office/word/2012/wordml" xmlns:w16cid="http://schemas.microsoft.com/office/word/2016/wordml/cid" xmlns:w16se="http://schemas.microsoft.com/office/word/2015/wordml/symex" xmlns:wpg="http://schemas.microsoft.com/office/word/2010/wordprocessingGroup" xmlns:wpi="http://schemas.microsoft.com/office/word/2010/wordprocessingInk" xmlns:wne="http://schemas.microsoft.com/office/word/2006/wordml" xmlns:wps="http://schemas.microsoft.com/office/word/2010/wordprocessingShape" mc:Ignorable="w14 w15 w16se w16cid wp14">
+<w:ftr xmlns:wpc="http://schemas.microsoft.com/office/word/2010/wordprocessingCanvas" xmlns:cx="http://schemas.microsoft.com/office/drawing/2014/chartex" xmlns:cx1="http://schemas.microsoft.com/office/drawing/2015/9/8/chartex" xmlns:cx2="http://schemas.microsoft.com/office/drawing/2015/10/21/chartex" xmlns:cx3="http://schemas.microsoft.com/office/drawing/2016/5/9/chartex" xmlns:cx4="http://schemas.microsoft.com/office/drawing/2016/5/10/chartex" xmlns:cx5="http://schemas.microsoft.com/office/drawing/2016/5/11/chartex" xmlns:cx6="http://schemas.microsoft.com/office/drawing/2016/5/12/chartex" xmlns:cx7="http://schemas.microsoft.com/office/drawing/2016/5/13/chartex" xmlns:cx8="http://schemas.microsoft.com/office/drawing/2016/5/14/chartex" xmlns:mc="http://schemas.openxmlformats.org/markup-compatibility/2006" xmlns:aink="http://schemas.microsoft.com/office/drawing/2016/ink" xmlns:am3d="http://schemas.microsoft.com/office/drawing/2017/model3d" xmlns:o="urn:schemas-microsoft-com:office:office" xmlns:oel="http://schemas.microsoft.com/office/2019/extlst" xmlns:r="http://schemas.openxmlformats.org/officeDocument/2006/relationships" xmlns:m="http://schemas.openxmlformats.org/officeDocument/2006/math" xmlns:v="urn:schemas-microsoft-com:vml" xmlns:wp14="http://schemas.microsoft.com/office/word/2010/wordprocessingDrawing" xmlns:wp="http://schemas.openxmlformats.org/drawingml/2006/wordprocessingDrawing" xmlns:w10="urn:schemas-microsoft-com:office:word" xmlns:w="http://schemas.openxmlformats.org/wordprocessingml/2006/main" xmlns:w14="http://schemas.microsoft.com/office/word/2010/wordml" xmlns:w15="http://schemas.microsoft.com/office/word/2012/wordml" xmlns:w16cex="http://schemas.microsoft.com/office/word/2018/wordml/cex" xmlns:w16cid="http://schemas.microsoft.com/office/word/2016/wordml/cid" xmlns:w16="http://schemas.microsoft.com/office/word/2018/wordml" xmlns:w16du="http://schemas.microsoft.com/office/word/2023/wordml/word16du" xmlns:w16sdtdh="http://schemas.microsoft.com/office/word/2020/wordml/sdtdatahash" xmlns:w16se="http://schemas.microsoft.com/office/word/2015/wordml/symex" xmlns:wpg="http://schemas.microsoft.com/office/word/2010/wordprocessingGroup" xmlns:wpi="http://schemas.microsoft.com/office/word/2010/wordprocessingInk" xmlns:wne="http://schemas.microsoft.com/office/word/2006/wordml" xmlns:wps="http://schemas.microsoft.com/office/word/2010/wordprocessingShape" mc:Ignorable="w14 w15 w16se w16cid w16 w16cex w16sdtdh wp14">
   <w:sdt>
     <w:sdtPr>
       <w:id w:val="-1396500831"/>
@@ -989,7 +985,6 @@
         <w:docPartUnique/>
       </w:docPartObj>
     </w:sdtPr>
-    <w:sdtEndPr/>
     <w:sdtContent>
       <w:p>
         <w:pPr>
@@ -1086,7 +1081,7 @@
 </file>
 
 <file path=word/footnotes.xml><?xml version="1.0" encoding="utf-8"?>
-<w:footnotes xmlns:wpc="http://schemas.microsoft.com/office/word/2010/wordprocessingCanvas" xmlns:cx="http://schemas.microsoft.com/office/drawing/2014/chartex" xmlns:cx1="http://schemas.microsoft.com/office/drawing/2015/9/8/chartex" xmlns:cx2="http://schemas.microsoft.com/office/drawing/2015/10/21/chartex" xmlns:cx3="http://schemas.microsoft.com/office/drawing/2016/5/9/chartex" xmlns:cx4="http://schemas.microsoft.com/office/drawing/2016/5/10/chartex" xmlns:cx5="http://schemas.microsoft.com/office/drawing/2016/5/11/chartex" xmlns:cx6="http://schemas.microsoft.com/office/drawing/2016/5/12/chartex" xmlns:cx7="http://schemas.microsoft.com/office/drawing/2016/5/13/chartex" xmlns:cx8="http://schemas.microsoft.com/office/drawing/2016/5/14/chartex" xmlns:mc="http://schemas.openxmlformats.org/markup-compatibility/2006" xmlns:aink="http://schemas.microsoft.com/office/drawing/2016/ink" xmlns:am3d="http://schemas.microsoft.com/office/drawing/2017/model3d" xmlns:o="urn:schemas-microsoft-com:office:office" xmlns:r="http://schemas.openxmlformats.org/officeDocument/2006/relationships" xmlns:m="http://schemas.openxmlformats.org/officeDocument/2006/math" xmlns:v="urn:schemas-microsoft-com:vml" xmlns:wp14="http://schemas.microsoft.com/office/word/2010/wordprocessingDrawing" xmlns:wp="http://schemas.openxmlformats.org/drawingml/2006/wordprocessingDrawing" xmlns:w10="urn:schemas-microsoft-com:office:word" xmlns:w="http://schemas.openxmlformats.org/wordprocessingml/2006/main" xmlns:w14="http://schemas.microsoft.com/office/word/2010/wordml" xmlns:w15="http://schemas.microsoft.com/office/word/2012/wordml" xmlns:w16cid="http://schemas.microsoft.com/office/word/2016/wordml/cid" xmlns:w16se="http://schemas.microsoft.com/office/word/2015/wordml/symex" xmlns:wpg="http://schemas.microsoft.com/office/word/2010/wordprocessingGroup" xmlns:wpi="http://schemas.microsoft.com/office/word/2010/wordprocessingInk" xmlns:wne="http://schemas.microsoft.com/office/word/2006/wordml" xmlns:wps="http://schemas.microsoft.com/office/word/2010/wordprocessingShape" mc:Ignorable="w14 w15 w16se w16cid wp14">
+<w:footnotes xmlns:wpc="http://schemas.microsoft.com/office/word/2010/wordprocessingCanvas" xmlns:cx="http://schemas.microsoft.com/office/drawing/2014/chartex" xmlns:cx1="http://schemas.microsoft.com/office/drawing/2015/9/8/chartex" xmlns:cx2="http://schemas.microsoft.com/office/drawing/2015/10/21/chartex" xmlns:cx3="http://schemas.microsoft.com/office/drawing/2016/5/9/chartex" xmlns:cx4="http://schemas.microsoft.com/office/drawing/2016/5/10/chartex" xmlns:cx5="http://schemas.microsoft.com/office/drawing/2016/5/11/chartex" xmlns:cx6="http://schemas.microsoft.com/office/drawing/2016/5/12/chartex" xmlns:cx7="http://schemas.microsoft.com/office/drawing/2016/5/13/chartex" xmlns:cx8="http://schemas.microsoft.com/office/drawing/2016/5/14/chartex" xmlns:mc="http://schemas.openxmlformats.org/markup-compatibility/2006" xmlns:aink="http://schemas.microsoft.com/office/drawing/2016/ink" xmlns:am3d="http://schemas.microsoft.com/office/drawing/2017/model3d" xmlns:o="urn:schemas-microsoft-com:office:office" xmlns:oel="http://schemas.microsoft.com/office/2019/extlst" xmlns:r="http://schemas.openxmlformats.org/officeDocument/2006/relationships" xmlns:m="http://schemas.openxmlformats.org/officeDocument/2006/math" xmlns:v="urn:schemas-microsoft-com:vml" xmlns:wp14="http://schemas.microsoft.com/office/word/2010/wordprocessingDrawing" xmlns:wp="http://schemas.openxmlformats.org/drawingml/2006/wordprocessingDrawing" xmlns:w10="urn:schemas-microsoft-com:office:word" xmlns:w="http://schemas.openxmlformats.org/wordprocessingml/2006/main" xmlns:w14="http://schemas.microsoft.com/office/word/2010/wordml" xmlns:w15="http://schemas.microsoft.com/office/word/2012/wordml" xmlns:w16cex="http://schemas.microsoft.com/office/word/2018/wordml/cex" xmlns:w16cid="http://schemas.microsoft.com/office/word/2016/wordml/cid" xmlns:w16="http://schemas.microsoft.com/office/word/2018/wordml" xmlns:w16du="http://schemas.microsoft.com/office/word/2023/wordml/word16du" xmlns:w16sdtdh="http://schemas.microsoft.com/office/word/2020/wordml/sdtdatahash" xmlns:w16se="http://schemas.microsoft.com/office/word/2015/wordml/symex" xmlns:wpg="http://schemas.microsoft.com/office/word/2010/wordprocessingGroup" xmlns:wpi="http://schemas.microsoft.com/office/word/2010/wordprocessingInk" xmlns:wne="http://schemas.microsoft.com/office/word/2006/wordml" xmlns:wps="http://schemas.microsoft.com/office/word/2010/wordprocessingShape" mc:Ignorable="w14 w15 w16se w16cid w16 w16cex w16sdtdh wp14">
   <w:footnote w:type="separator" w:id="-1">
     <w:p>
       <w:r>
@@ -1105,7 +1100,7 @@
 </file>
 
 <file path=word/header1.xml><?xml version="1.0" encoding="utf-8"?>
-<w:hdr xmlns:wpc="http://schemas.microsoft.com/office/word/2010/wordprocessingCanvas" xmlns:cx="http://schemas.microsoft.com/office/drawing/2014/chartex" xmlns:cx1="http://schemas.microsoft.com/office/drawing/2015/9/8/chartex" xmlns:cx2="http://schemas.microsoft.com/office/drawing/2015/10/21/chartex" xmlns:cx3="http://schemas.microsoft.com/office/drawing/2016/5/9/chartex" xmlns:cx4="http://schemas.microsoft.com/office/drawing/2016/5/10/chartex" xmlns:cx5="http://schemas.microsoft.com/office/drawing/2016/5/11/chartex" xmlns:cx6="http://schemas.microsoft.com/office/drawing/2016/5/12/chartex" xmlns:cx7="http://schemas.microsoft.com/office/drawing/2016/5/13/chartex" xmlns:cx8="http://schemas.microsoft.com/office/drawing/2016/5/14/chartex" xmlns:mc="http://schemas.openxmlformats.org/markup-compatibility/2006" xmlns:aink="http://schemas.microsoft.com/office/drawing/2016/ink" xmlns:am3d="http://schemas.microsoft.com/office/drawing/2017/model3d" xmlns:o="urn:schemas-microsoft-com:office:office" xmlns:r="http://schemas.openxmlformats.org/officeDocument/2006/relationships" xmlns:m="http://schemas.openxmlformats.org/officeDocument/2006/math" xmlns:v="urn:schemas-microsoft-com:vml" xmlns:wp14="http://schemas.microsoft.com/office/word/2010/wordprocessingDrawing" xmlns:wp="http://schemas.openxmlformats.org/drawingml/2006/wordprocessingDrawing" xmlns:w10="urn:schemas-microsoft-com:office:word" xmlns:w="http://schemas.openxmlformats.org/wordprocessingml/2006/main" xmlns:w14="http://schemas.microsoft.com/office/word/2010/wordml" xmlns:w15="http://schemas.microsoft.com/office/word/2012/wordml" xmlns:w16cid="http://schemas.microsoft.com/office/word/2016/wordml/cid" xmlns:w16se="http://schemas.microsoft.com/office/word/2015/wordml/symex" xmlns:wpg="http://schemas.microsoft.com/office/word/2010/wordprocessingGroup" xmlns:wpi="http://schemas.microsoft.com/office/word/2010/wordprocessingInk" xmlns:wne="http://schemas.microsoft.com/office/word/2006/wordml" xmlns:wps="http://schemas.microsoft.com/office/word/2010/wordprocessingShape" mc:Ignorable="w14 w15 w16se w16cid wp14">
+<w:hdr xmlns:wpc="http://schemas.microsoft.com/office/word/2010/wordprocessingCanvas" xmlns:cx="http://schemas.microsoft.com/office/drawing/2014/chartex" xmlns:cx1="http://schemas.microsoft.com/office/drawing/2015/9/8/chartex" xmlns:cx2="http://schemas.microsoft.com/office/drawing/2015/10/21/chartex" xmlns:cx3="http://schemas.microsoft.com/office/drawing/2016/5/9/chartex" xmlns:cx4="http://schemas.microsoft.com/office/drawing/2016/5/10/chartex" xmlns:cx5="http://schemas.microsoft.com/office/drawing/2016/5/11/chartex" xmlns:cx6="http://schemas.microsoft.com/office/drawing/2016/5/12/chartex" xmlns:cx7="http://schemas.microsoft.com/office/drawing/2016/5/13/chartex" xmlns:cx8="http://schemas.microsoft.com/office/drawing/2016/5/14/chartex" xmlns:mc="http://schemas.openxmlformats.org/markup-compatibility/2006" xmlns:aink="http://schemas.microsoft.com/office/drawing/2016/ink" xmlns:am3d="http://schemas.microsoft.com/office/drawing/2017/model3d" xmlns:o="urn:schemas-microsoft-com:office:office" xmlns:oel="http://schemas.microsoft.com/office/2019/extlst" xmlns:r="http://schemas.openxmlformats.org/officeDocument/2006/relationships" xmlns:m="http://schemas.openxmlformats.org/officeDocument/2006/math" xmlns:v="urn:schemas-microsoft-com:vml" xmlns:wp14="http://schemas.microsoft.com/office/word/2010/wordprocessingDrawing" xmlns:wp="http://schemas.openxmlformats.org/drawingml/2006/wordprocessingDrawing" xmlns:w10="urn:schemas-microsoft-com:office:word" xmlns:w="http://schemas.openxmlformats.org/wordprocessingml/2006/main" xmlns:w14="http://schemas.microsoft.com/office/word/2010/wordml" xmlns:w15="http://schemas.microsoft.com/office/word/2012/wordml" xmlns:w16cex="http://schemas.microsoft.com/office/word/2018/wordml/cex" xmlns:w16cid="http://schemas.microsoft.com/office/word/2016/wordml/cid" xmlns:w16="http://schemas.microsoft.com/office/word/2018/wordml" xmlns:w16du="http://schemas.microsoft.com/office/word/2023/wordml/word16du" xmlns:w16sdtdh="http://schemas.microsoft.com/office/word/2020/wordml/sdtdatahash" xmlns:w16se="http://schemas.microsoft.com/office/word/2015/wordml/symex" xmlns:wpg="http://schemas.microsoft.com/office/word/2010/wordprocessingGroup" xmlns:wpi="http://schemas.microsoft.com/office/word/2010/wordprocessingInk" xmlns:wne="http://schemas.microsoft.com/office/word/2006/wordml" xmlns:wps="http://schemas.microsoft.com/office/word/2010/wordprocessingShape" mc:Ignorable="w14 w15 w16se w16cid w16 w16cex w16sdtdh wp14">
   <w:p>
     <w:pPr>
       <w:pStyle w:val="Header"/>
@@ -1127,7 +1122,7 @@
 </file>
 
 <file path=word/header2.xml><?xml version="1.0" encoding="utf-8"?>
-<w:hdr xmlns:wpc="http://schemas.microsoft.com/office/word/2010/wordprocessingCanvas" xmlns:cx="http://schemas.microsoft.com/office/drawing/2014/chartex" xmlns:cx1="http://schemas.microsoft.com/office/drawing/2015/9/8/chartex" xmlns:cx2="http://schemas.microsoft.com/office/drawing/2015/10/21/chartex" xmlns:cx3="http://schemas.microsoft.com/office/drawing/2016/5/9/chartex" xmlns:cx4="http://schemas.microsoft.com/office/drawing/2016/5/10/chartex" xmlns:cx5="http://schemas.microsoft.com/office/drawing/2016/5/11/chartex" xmlns:cx6="http://schemas.microsoft.com/office/drawing/2016/5/12/chartex" xmlns:cx7="http://schemas.microsoft.com/office/drawing/2016/5/13/chartex" xmlns:cx8="http://schemas.microsoft.com/office/drawing/2016/5/14/chartex" xmlns:mc="http://schemas.openxmlformats.org/markup-compatibility/2006" xmlns:aink="http://schemas.microsoft.com/office/drawing/2016/ink" xmlns:am3d="http://schemas.microsoft.com/office/drawing/2017/model3d" xmlns:o="urn:schemas-microsoft-com:office:office" xmlns:r="http://schemas.openxmlformats.org/officeDocument/2006/relationships" xmlns:m="http://schemas.openxmlformats.org/officeDocument/2006/math" xmlns:v="urn:schemas-microsoft-com:vml" xmlns:wp14="http://schemas.microsoft.com/office/word/2010/wordprocessingDrawing" xmlns:wp="http://schemas.openxmlformats.org/drawingml/2006/wordprocessingDrawing" xmlns:w10="urn:schemas-microsoft-com:office:word" xmlns:w="http://schemas.openxmlformats.org/wordprocessingml/2006/main" xmlns:w14="http://schemas.microsoft.com/office/word/2010/wordml" xmlns:w15="http://schemas.microsoft.com/office/word/2012/wordml" xmlns:w16cid="http://schemas.microsoft.com/office/word/2016/wordml/cid" xmlns:w16se="http://schemas.microsoft.com/office/word/2015/wordml/symex" xmlns:wpg="http://schemas.microsoft.com/office/word/2010/wordprocessingGroup" xmlns:wpi="http://schemas.microsoft.com/office/word/2010/wordprocessingInk" xmlns:wne="http://schemas.microsoft.com/office/word/2006/wordml" xmlns:wps="http://schemas.microsoft.com/office/word/2010/wordprocessingShape" mc:Ignorable="w14 w15 w16se w16cid wp14">
+<w:hdr xmlns:wpc="http://schemas.microsoft.com/office/word/2010/wordprocessingCanvas" xmlns:cx="http://schemas.microsoft.com/office/drawing/2014/chartex" xmlns:cx1="http://schemas.microsoft.com/office/drawing/2015/9/8/chartex" xmlns:cx2="http://schemas.microsoft.com/office/drawing/2015/10/21/chartex" xmlns:cx3="http://schemas.microsoft.com/office/drawing/2016/5/9/chartex" xmlns:cx4="http://schemas.microsoft.com/office/drawing/2016/5/10/chartex" xmlns:cx5="http://schemas.microsoft.com/office/drawing/2016/5/11/chartex" xmlns:cx6="http://schemas.microsoft.com/office/drawing/2016/5/12/chartex" xmlns:cx7="http://schemas.microsoft.com/office/drawing/2016/5/13/chartex" xmlns:cx8="http://schemas.microsoft.com/office/drawing/2016/5/14/chartex" xmlns:mc="http://schemas.openxmlformats.org/markup-compatibility/2006" xmlns:aink="http://schemas.microsoft.com/office/drawing/2016/ink" xmlns:am3d="http://schemas.microsoft.com/office/drawing/2017/model3d" xmlns:o="urn:schemas-microsoft-com:office:office" xmlns:oel="http://schemas.microsoft.com/office/2019/extlst" xmlns:r="http://schemas.openxmlformats.org/officeDocument/2006/relationships" xmlns:m="http://schemas.openxmlformats.org/officeDocument/2006/math" xmlns:v="urn:schemas-microsoft-com:vml" xmlns:wp14="http://schemas.microsoft.com/office/word/2010/wordprocessingDrawing" xmlns:wp="http://schemas.openxmlformats.org/drawingml/2006/wordprocessingDrawing" xmlns:w10="urn:schemas-microsoft-com:office:word" xmlns:w="http://schemas.openxmlformats.org/wordprocessingml/2006/main" xmlns:w14="http://schemas.microsoft.com/office/word/2010/wordml" xmlns:w15="http://schemas.microsoft.com/office/word/2012/wordml" xmlns:w16cex="http://schemas.microsoft.com/office/word/2018/wordml/cex" xmlns:w16cid="http://schemas.microsoft.com/office/word/2016/wordml/cid" xmlns:w16="http://schemas.microsoft.com/office/word/2018/wordml" xmlns:w16du="http://schemas.microsoft.com/office/word/2023/wordml/word16du" xmlns:w16sdtdh="http://schemas.microsoft.com/office/word/2020/wordml/sdtdatahash" xmlns:w16se="http://schemas.microsoft.com/office/word/2015/wordml/symex" xmlns:wpg="http://schemas.microsoft.com/office/word/2010/wordprocessingGroup" xmlns:wpi="http://schemas.microsoft.com/office/word/2010/wordprocessingInk" xmlns:wne="http://schemas.microsoft.com/office/word/2006/wordml" xmlns:wps="http://schemas.microsoft.com/office/word/2010/wordprocessingShape" mc:Ignorable="w14 w15 w16se w16cid w16 w16cex w16sdtdh wp14">
   <w:p>
     <w:pPr>
       <w:pStyle w:val="Header"/>
@@ -1138,7 +1133,7 @@
         <w:noProof/>
       </w:rPr>
       <w:drawing>
-        <wp:inline distT="0" distB="0" distL="0" distR="0">
+        <wp:inline distT="0" distB="0" distL="0" distR="0" wp14:anchorId="7C80B923" wp14:editId="714B77D0">
           <wp:extent cx="1499342" cy="481330"/>
           <wp:effectExtent l="0" t="0" r="5715" b="0"/>
           <wp:docPr id="2" name="Picture 2"/>
@@ -1194,7 +1189,7 @@
         <w:noProof/>
       </w:rPr>
       <w:drawing>
-        <wp:inline distT="0" distB="0" distL="0" distR="0">
+        <wp:inline distT="0" distB="0" distL="0" distR="0" wp14:anchorId="77404964" wp14:editId="784C71A4">
           <wp:extent cx="850900" cy="494994"/>
           <wp:effectExtent l="0" t="0" r="6350" b="635"/>
           <wp:docPr id="4" name="Picture 4"/>
@@ -1250,10 +1245,10 @@
         <w:noProof/>
       </w:rPr>
       <w:drawing>
-        <wp:inline distT="0" distB="0" distL="0" distR="0" wp14:anchorId="058065DC" wp14:editId="29D06AB6">
-          <wp:extent cx="2090651" cy="502920"/>
-          <wp:effectExtent l="0" t="0" r="5080" b="0"/>
-          <wp:docPr id="5" name="Picture 5"/>
+        <wp:inline distT="0" distB="0" distL="0" distR="0" wp14:anchorId="0299B8E9" wp14:editId="55486F9F">
+          <wp:extent cx="2059947" cy="485937"/>
+          <wp:effectExtent l="0" t="0" r="0" b="0"/>
+          <wp:docPr id="492431508" name="Picture 2" descr="Logo, company name&#10;&#10;Description automatically generated"/>
           <wp:cNvGraphicFramePr>
             <a:graphicFrameLocks xmlns:a="http://schemas.openxmlformats.org/drawingml/2006/main" noChangeAspect="1"/>
           </wp:cNvGraphicFramePr>
@@ -1261,10 +1256,8 @@
             <a:graphicData uri="http://schemas.openxmlformats.org/drawingml/2006/picture">
               <pic:pic xmlns:pic="http://schemas.openxmlformats.org/drawingml/2006/picture">
                 <pic:nvPicPr>
-                  <pic:cNvPr id="0" name="Picture 4"/>
-                  <pic:cNvPicPr>
-                    <a:picLocks noChangeAspect="1" noChangeArrowheads="1"/>
-                  </pic:cNvPicPr>
+                  <pic:cNvPr id="492431508" name="Picture 2" descr="Logo, company name&#10;&#10;Description automatically generated"/>
+                  <pic:cNvPicPr/>
                 </pic:nvPicPr>
                 <pic:blipFill>
                   <a:blip r:embed="rId3">
@@ -1274,23 +1267,18 @@
                       </a:ext>
                     </a:extLst>
                   </a:blip>
-                  <a:srcRect/>
                   <a:stretch>
                     <a:fillRect/>
                   </a:stretch>
                 </pic:blipFill>
-                <pic:spPr bwMode="auto">
+                <pic:spPr>
                   <a:xfrm>
                     <a:off x="0" y="0"/>
-                    <a:ext cx="2151808" cy="517632"/>
+                    <a:ext cx="2329997" cy="549641"/>
                   </a:xfrm>
                   <a:prstGeom prst="rect">
                     <a:avLst/>
                   </a:prstGeom>
-                  <a:noFill/>
-                  <a:ln>
-                    <a:noFill/>
-                  </a:ln>
                 </pic:spPr>
               </pic:pic>
             </a:graphicData>
@@ -1303,7 +1291,7 @@
 </file>
 
 <file path=word/numbering.xml><?xml version="1.0" encoding="utf-8"?>
-<w:numbering xmlns:wpc="http://schemas.microsoft.com/office/word/2010/wordprocessingCanvas" xmlns:cx="http://schemas.microsoft.com/office/drawing/2014/chartex" xmlns:cx1="http://schemas.microsoft.com/office/drawing/2015/9/8/chartex" xmlns:cx2="http://schemas.microsoft.com/office/drawing/2015/10/21/chartex" xmlns:cx3="http://schemas.microsoft.com/office/drawing/2016/5/9/chartex" xmlns:cx4="http://schemas.microsoft.com/office/drawing/2016/5/10/chartex" xmlns:cx5="http://schemas.microsoft.com/office/drawing/2016/5/11/chartex" xmlns:cx6="http://schemas.microsoft.com/office/drawing/2016/5/12/chartex" xmlns:cx7="http://schemas.microsoft.com/office/drawing/2016/5/13/chartex" xmlns:cx8="http://schemas.microsoft.com/office/drawing/2016/5/14/chartex" xmlns:mc="http://schemas.openxmlformats.org/markup-compatibility/2006" xmlns:aink="http://schemas.microsoft.com/office/drawing/2016/ink" xmlns:am3d="http://schemas.microsoft.com/office/drawing/2017/model3d" xmlns:o="urn:schemas-microsoft-com:office:office" xmlns:r="http://schemas.openxmlformats.org/officeDocument/2006/relationships" xmlns:m="http://schemas.openxmlformats.org/officeDocument/2006/math" xmlns:v="urn:schemas-microsoft-com:vml" xmlns:wp14="http://schemas.microsoft.com/office/word/2010/wordprocessingDrawing" xmlns:wp="http://schemas.openxmlformats.org/drawingml/2006/wordprocessingDrawing" xmlns:w10="urn:schemas-microsoft-com:office:word" xmlns:w="http://schemas.openxmlformats.org/wordprocessingml/2006/main" xmlns:w14="http://schemas.microsoft.com/office/word/2010/wordml" xmlns:w15="http://schemas.microsoft.com/office/word/2012/wordml" xmlns:w16cid="http://schemas.microsoft.com/office/word/2016/wordml/cid" xmlns:w16se="http://schemas.microsoft.com/office/word/2015/wordml/symex" xmlns:wpg="http://schemas.microsoft.com/office/word/2010/wordprocessingGroup" xmlns:wpi="http://schemas.microsoft.com/office/word/2010/wordprocessingInk" xmlns:wne="http://schemas.microsoft.com/office/word/2006/wordml" xmlns:wps="http://schemas.microsoft.com/office/word/2010/wordprocessingShape" mc:Ignorable="w14 w15 w16se w16cid wp14">
+<w:numbering xmlns:wpc="http://schemas.microsoft.com/office/word/2010/wordprocessingCanvas" xmlns:cx="http://schemas.microsoft.com/office/drawing/2014/chartex" xmlns:cx1="http://schemas.microsoft.com/office/drawing/2015/9/8/chartex" xmlns:cx2="http://schemas.microsoft.com/office/drawing/2015/10/21/chartex" xmlns:cx3="http://schemas.microsoft.com/office/drawing/2016/5/9/chartex" xmlns:cx4="http://schemas.microsoft.com/office/drawing/2016/5/10/chartex" xmlns:cx5="http://schemas.microsoft.com/office/drawing/2016/5/11/chartex" xmlns:cx6="http://schemas.microsoft.com/office/drawing/2016/5/12/chartex" xmlns:cx7="http://schemas.microsoft.com/office/drawing/2016/5/13/chartex" xmlns:cx8="http://schemas.microsoft.com/office/drawing/2016/5/14/chartex" xmlns:mc="http://schemas.openxmlformats.org/markup-compatibility/2006" xmlns:aink="http://schemas.microsoft.com/office/drawing/2016/ink" xmlns:am3d="http://schemas.microsoft.com/office/drawing/2017/model3d" xmlns:o="urn:schemas-microsoft-com:office:office" xmlns:oel="http://schemas.microsoft.com/office/2019/extlst" xmlns:r="http://schemas.openxmlformats.org/officeDocument/2006/relationships" xmlns:m="http://schemas.openxmlformats.org/officeDocument/2006/math" xmlns:v="urn:schemas-microsoft-com:vml" xmlns:wp14="http://schemas.microsoft.com/office/word/2010/wordprocessingDrawing" xmlns:wp="http://schemas.openxmlformats.org/drawingml/2006/wordprocessingDrawing" xmlns:w10="urn:schemas-microsoft-com:office:word" xmlns:w="http://schemas.openxmlformats.org/wordprocessingml/2006/main" xmlns:w14="http://schemas.microsoft.com/office/word/2010/wordml" xmlns:w15="http://schemas.microsoft.com/office/word/2012/wordml" xmlns:w16cex="http://schemas.microsoft.com/office/word/2018/wordml/cex" xmlns:w16cid="http://schemas.microsoft.com/office/word/2016/wordml/cid" xmlns:w16="http://schemas.microsoft.com/office/word/2018/wordml" xmlns:w16du="http://schemas.microsoft.com/office/word/2023/wordml/word16du" xmlns:w16sdtdh="http://schemas.microsoft.com/office/word/2020/wordml/sdtdatahash" xmlns:w16se="http://schemas.microsoft.com/office/word/2015/wordml/symex" xmlns:wpg="http://schemas.microsoft.com/office/word/2010/wordprocessingGroup" xmlns:wpi="http://schemas.microsoft.com/office/word/2010/wordprocessingInk" xmlns:wne="http://schemas.microsoft.com/office/word/2006/wordml" xmlns:wps="http://schemas.microsoft.com/office/word/2010/wordprocessingShape" mc:Ignorable="w14 w15 w16se w16cid w16 w16cex w16sdtdh wp14">
   <w:abstractNum w:abstractNumId="0" w15:restartNumberingAfterBreak="0">
     <w:nsid w:val="FFFFFF7C"/>
     <w:multiLevelType w:val="singleLevel"/>
@@ -1873,53 +1861,53 @@
       </w:pPr>
     </w:lvl>
   </w:abstractNum>
-  <w:num w:numId="1">
+  <w:num w:numId="1" w16cid:durableId="827401686">
     <w:abstractNumId w:val="10"/>
   </w:num>
-  <w:num w:numId="2">
+  <w:num w:numId="2" w16cid:durableId="1107890284">
     <w:abstractNumId w:val="10"/>
   </w:num>
-  <w:num w:numId="3">
+  <w:num w:numId="3" w16cid:durableId="918098705">
     <w:abstractNumId w:val="0"/>
   </w:num>
-  <w:num w:numId="4">
+  <w:num w:numId="4" w16cid:durableId="555167427">
     <w:abstractNumId w:val="1"/>
   </w:num>
-  <w:num w:numId="5">
+  <w:num w:numId="5" w16cid:durableId="1467815840">
     <w:abstractNumId w:val="2"/>
   </w:num>
-  <w:num w:numId="6">
+  <w:num w:numId="6" w16cid:durableId="1121650615">
     <w:abstractNumId w:val="3"/>
   </w:num>
-  <w:num w:numId="7">
+  <w:num w:numId="7" w16cid:durableId="1518159820">
     <w:abstractNumId w:val="8"/>
   </w:num>
-  <w:num w:numId="8">
+  <w:num w:numId="8" w16cid:durableId="382602116">
     <w:abstractNumId w:val="4"/>
   </w:num>
-  <w:num w:numId="9">
+  <w:num w:numId="9" w16cid:durableId="1036275020">
     <w:abstractNumId w:val="5"/>
   </w:num>
-  <w:num w:numId="10">
+  <w:num w:numId="10" w16cid:durableId="1097555645">
     <w:abstractNumId w:val="6"/>
   </w:num>
-  <w:num w:numId="11">
+  <w:num w:numId="11" w16cid:durableId="441657682">
     <w:abstractNumId w:val="7"/>
   </w:num>
-  <w:num w:numId="12">
+  <w:num w:numId="12" w16cid:durableId="253127416">
     <w:abstractNumId w:val="9"/>
   </w:num>
-  <w:num w:numId="13">
+  <w:num w:numId="13" w16cid:durableId="279537126">
     <w:abstractNumId w:val="13"/>
   </w:num>
-  <w:num w:numId="14">
+  <w:num w:numId="14" w16cid:durableId="1342315816">
     <w:abstractNumId w:val="11"/>
   </w:num>
 </w:numbering>
 </file>
 
 <file path=word/styles.xml><?xml version="1.0" encoding="utf-8"?>
-<w:styles xmlns:mc="http://schemas.openxmlformats.org/markup-compatibility/2006" xmlns:r="http://schemas.openxmlformats.org/officeDocument/2006/relationships" xmlns:w="http://schemas.openxmlformats.org/wordprocessingml/2006/main" xmlns:w14="http://schemas.microsoft.com/office/word/2010/wordml" xmlns:w15="http://schemas.microsoft.com/office/word/2012/wordml" xmlns:w16cid="http://schemas.microsoft.com/office/word/2016/wordml/cid" xmlns:w16se="http://schemas.microsoft.com/office/word/2015/wordml/symex" mc:Ignorable="w14 w15 w16se w16cid">
+<w:styles xmlns:mc="http://schemas.openxmlformats.org/markup-compatibility/2006" xmlns:r="http://schemas.openxmlformats.org/officeDocument/2006/relationships" xmlns:w="http://schemas.openxmlformats.org/wordprocessingml/2006/main" xmlns:w14="http://schemas.microsoft.com/office/word/2010/wordml" xmlns:w15="http://schemas.microsoft.com/office/word/2012/wordml" xmlns:w16cex="http://schemas.microsoft.com/office/word/2018/wordml/cex" xmlns:w16cid="http://schemas.microsoft.com/office/word/2016/wordml/cid" xmlns:w16="http://schemas.microsoft.com/office/word/2018/wordml" xmlns:w16sdtdh="http://schemas.microsoft.com/office/word/2020/wordml/sdtdatahash" xmlns:w16se="http://schemas.microsoft.com/office/word/2015/wordml/symex" mc:Ignorable="w14 w15 w16se w16cid w16 w16cex w16sdtdh">
   <w:docDefaults>
     <w:rPrDefault>
       <w:rPr>
@@ -1935,7 +1923,7 @@
       </w:pPr>
     </w:pPrDefault>
   </w:docDefaults>
-  <w:latentStyles w:defLockedState="0" w:defUIPriority="0" w:defSemiHidden="0" w:defUnhideWhenUsed="0" w:defQFormat="0" w:count="375">
+  <w:latentStyles w:defLockedState="0" w:defUIPriority="0" w:defSemiHidden="0" w:defUnhideWhenUsed="0" w:defQFormat="0" w:count="376">
     <w:lsdException w:name="heading 3" w:semiHidden="1" w:unhideWhenUsed="1"/>
     <w:lsdException w:name="heading 4" w:semiHidden="1" w:unhideWhenUsed="1"/>
     <w:lsdException w:name="heading 5" w:semiHidden="1" w:unhideWhenUsed="1"/>
@@ -2027,7 +2015,6 @@
     <w:lsdException w:name="HTML Sample" w:semiHidden="1" w:unhideWhenUsed="1"/>
     <w:lsdException w:name="HTML Typewriter" w:semiHidden="1" w:unhideWhenUsed="1"/>
     <w:lsdException w:name="HTML Variable" w:semiHidden="1" w:unhideWhenUsed="1"/>
-    <w:lsdException w:name="Normal Table" w:semiHidden="1" w:unhideWhenUsed="1"/>
     <w:lsdException w:name="annotation subject" w:semiHidden="1" w:unhideWhenUsed="1"/>
     <w:lsdException w:name="No List" w:semiHidden="1" w:unhideWhenUsed="1"/>
     <w:lsdException w:name="Outline List 1" w:semiHidden="1" w:unhideWhenUsed="1"/>
@@ -2074,8 +2061,7 @@
     <w:lsdException w:name="Table Subtle 2" w:semiHidden="1" w:unhideWhenUsed="1"/>
     <w:lsdException w:name="Table Web 1" w:semiHidden="1" w:unhideWhenUsed="1"/>
     <w:lsdException w:name="Table Web 2" w:semiHidden="1" w:unhideWhenUsed="1"/>
-    <w:lsdException w:name="Table Web 3" w:semiHidden="1" w:unhideWhenUsed="1"/>
-    <w:lsdException w:name="Table Theme" w:semiHidden="1" w:unhideWhenUsed="1"/>
+    <w:lsdException w:name="Balloon Text" w:semiHidden="1" w:unhideWhenUsed="1"/>
     <w:lsdException w:name="Light Shading"/>
     <w:lsdException w:name="Light List"/>
     <w:lsdException w:name="Light Grid"/>
@@ -2095,7 +2081,6 @@
     <w:lsdException w:name="Light Grid Accent 1"/>
     <w:lsdException w:name="Medium Shading 1 Accent 1"/>
     <w:lsdException w:name="Medium Shading 2 Accent 1"/>
-    <w:lsdException w:name="Medium List 1 Accent 1"/>
     <w:lsdException w:name="Revision" w:semiHidden="1"/>
     <w:lsdException w:name="Medium List 2 Accent 1"/>
     <w:lsdException w:name="Medium Grid 1 Accent 1"/>
@@ -2174,8 +2159,7 @@
     <w:lsdException w:name="Dark List Accent 6"/>
     <w:lsdException w:name="Colorful Shading Accent 6"/>
     <w:lsdException w:name="Colorful List Accent 6"/>
-    <w:lsdException w:name="Colorful Grid Accent 6"/>
-    <w:lsdException w:name="TOC Heading" w:uiPriority="39" w:qFormat="1"/>
+    <w:lsdException w:name="TOC Heading" w:semiHidden="1" w:uiPriority="39" w:unhideWhenUsed="1" w:qFormat="1"/>
     <w:lsdException w:name="Plain Table 1" w:uiPriority="41"/>
     <w:lsdException w:name="Plain Table 2" w:uiPriority="42"/>
     <w:lsdException w:name="Plain Table 3" w:uiPriority="43"/>
@@ -2284,6 +2268,7 @@
     <w:lsdException w:name="Smart Hyperlink" w:semiHidden="1" w:uiPriority="99" w:unhideWhenUsed="1"/>
     <w:lsdException w:name="Hashtag" w:semiHidden="1" w:uiPriority="99" w:unhideWhenUsed="1"/>
     <w:lsdException w:name="Unresolved Mention" w:semiHidden="1" w:uiPriority="99" w:unhideWhenUsed="1"/>
+    <w:lsdException w:name="Smart Link" w:semiHidden="1" w:uiPriority="99" w:unhideWhenUsed="1"/>
   </w:latentStyles>
   <w:style w:type="paragraph" w:default="1" w:styleId="Normal">
     <w:name w:val="Normal"/>

</xml_diff>

<commit_message>
word document template fixes
</commit_message>
<xml_diff>
--- a/inst/rmarkdown/templates/visc_report/resources/word-styles-reference.docx
+++ b/inst/rmarkdown/templates/visc_report/resources/word-styles-reference.docx
@@ -1,23 +1,21 @@
 
 <file path=word/document.xml><?xml version="1.0" encoding="utf-8"?>
-<w:document xmlns:wpc="http://schemas.microsoft.com/office/word/2010/wordprocessingCanvas" xmlns:cx="http://schemas.microsoft.com/office/drawing/2014/chartex" xmlns:cx1="http://schemas.microsoft.com/office/drawing/2015/9/8/chartex" xmlns:cx2="http://schemas.microsoft.com/office/drawing/2015/10/21/chartex" xmlns:cx3="http://schemas.microsoft.com/office/drawing/2016/5/9/chartex" xmlns:cx4="http://schemas.microsoft.com/office/drawing/2016/5/10/chartex" xmlns:cx5="http://schemas.microsoft.com/office/drawing/2016/5/11/chartex" xmlns:cx6="http://schemas.microsoft.com/office/drawing/2016/5/12/chartex" xmlns:cx7="http://schemas.microsoft.com/office/drawing/2016/5/13/chartex" xmlns:cx8="http://schemas.microsoft.com/office/drawing/2016/5/14/chartex" xmlns:mc="http://schemas.openxmlformats.org/markup-compatibility/2006" xmlns:aink="http://schemas.microsoft.com/office/drawing/2016/ink" xmlns:am3d="http://schemas.microsoft.com/office/drawing/2017/model3d" xmlns:o="urn:schemas-microsoft-com:office:office" xmlns:oel="http://schemas.microsoft.com/office/2019/extlst" xmlns:r="http://schemas.openxmlformats.org/officeDocument/2006/relationships" xmlns:m="http://schemas.openxmlformats.org/officeDocument/2006/math" xmlns:v="urn:schemas-microsoft-com:vml" xmlns:wp14="http://schemas.microsoft.com/office/word/2010/wordprocessingDrawing" xmlns:wp="http://schemas.openxmlformats.org/drawingml/2006/wordprocessingDrawing" xmlns:w10="urn:schemas-microsoft-com:office:word" xmlns:w="http://schemas.openxmlformats.org/wordprocessingml/2006/main" xmlns:w14="http://schemas.microsoft.com/office/word/2010/wordml" xmlns:w15="http://schemas.microsoft.com/office/word/2012/wordml" xmlns:w16cex="http://schemas.microsoft.com/office/word/2018/wordml/cex" xmlns:w16cid="http://schemas.microsoft.com/office/word/2016/wordml/cid" xmlns:w16="http://schemas.microsoft.com/office/word/2018/wordml" xmlns:w16du="http://schemas.microsoft.com/office/word/2023/wordml/word16du" xmlns:w16sdtdh="http://schemas.microsoft.com/office/word/2020/wordml/sdtdatahash" xmlns:w16se="http://schemas.microsoft.com/office/word/2015/wordml/symex" xmlns:wpg="http://schemas.microsoft.com/office/word/2010/wordprocessingGroup" xmlns:wpi="http://schemas.microsoft.com/office/word/2010/wordprocessingInk" xmlns:wne="http://schemas.microsoft.com/office/word/2006/wordml" xmlns:wps="http://schemas.microsoft.com/office/word/2010/wordprocessingShape" mc:Ignorable="w14 w15 w16se w16cid w16 w16cex w16sdtdh wp14">
+<w:document xmlns:wpc="http://schemas.microsoft.com/office/word/2010/wordprocessingCanvas" xmlns:cx="http://schemas.microsoft.com/office/drawing/2014/chartex" xmlns:cx1="http://schemas.microsoft.com/office/drawing/2015/9/8/chartex" xmlns:cx2="http://schemas.microsoft.com/office/drawing/2015/10/21/chartex" xmlns:cx3="http://schemas.microsoft.com/office/drawing/2016/5/9/chartex" xmlns:cx4="http://schemas.microsoft.com/office/drawing/2016/5/10/chartex" xmlns:cx5="http://schemas.microsoft.com/office/drawing/2016/5/11/chartex" xmlns:cx6="http://schemas.microsoft.com/office/drawing/2016/5/12/chartex" xmlns:cx7="http://schemas.microsoft.com/office/drawing/2016/5/13/chartex" xmlns:cx8="http://schemas.microsoft.com/office/drawing/2016/5/14/chartex" xmlns:mc="http://schemas.openxmlformats.org/markup-compatibility/2006" xmlns:aink="http://schemas.microsoft.com/office/drawing/2016/ink" xmlns:am3d="http://schemas.microsoft.com/office/drawing/2017/model3d" xmlns:o="urn:schemas-microsoft-com:office:office" xmlns:oel="http://schemas.microsoft.com/office/2019/extlst" xmlns:r="http://schemas.openxmlformats.org/officeDocument/2006/relationships" xmlns:m="http://schemas.openxmlformats.org/officeDocument/2006/math" xmlns:v="urn:schemas-microsoft-com:vml" xmlns:wp14="http://schemas.microsoft.com/office/word/2010/wordprocessingDrawing" xmlns:wp="http://schemas.openxmlformats.org/drawingml/2006/wordprocessingDrawing" xmlns:w10="urn:schemas-microsoft-com:office:word" xmlns:w="http://schemas.openxmlformats.org/wordprocessingml/2006/main" xmlns:w14="http://schemas.microsoft.com/office/word/2010/wordml" xmlns:w15="http://schemas.microsoft.com/office/word/2012/wordml" xmlns:w16cex="http://schemas.microsoft.com/office/word/2018/wordml/cex" xmlns:w16cid="http://schemas.microsoft.com/office/word/2016/wordml/cid" xmlns:w16="http://schemas.microsoft.com/office/word/2018/wordml" xmlns:w16sdtdh="http://schemas.microsoft.com/office/word/2020/wordml/sdtdatahash" xmlns:w16se="http://schemas.microsoft.com/office/word/2015/wordml/symex" xmlns:wpg="http://schemas.microsoft.com/office/word/2010/wordprocessingGroup" xmlns:wpi="http://schemas.microsoft.com/office/word/2010/wordprocessingInk" xmlns:wne="http://schemas.microsoft.com/office/word/2006/wordml" xmlns:wps="http://schemas.microsoft.com/office/word/2010/wordprocessingShape" mc:Ignorable="w14 w15 w16se w16cid w16 w16cex w16sdtdh wp14">
   <w:body>
     <w:p>
       <w:pPr>
         <w:pStyle w:val="Title"/>
       </w:pPr>
-      <w:proofErr w:type="spellStart"/>
-      <w:r>
-        <w:t>Word_Template</w:t>
-      </w:r>
-      <w:proofErr w:type="spellEnd"/>
+      <w:r>
+        <w:t>Title</w:t>
+      </w:r>
     </w:p>
     <w:p>
       <w:pPr>
         <w:pStyle w:val="Author"/>
       </w:pPr>
       <w:r>
-        <w:t>William ‘Jimmy’ Fulp</w:t>
+        <w:t>Author</w:t>
       </w:r>
     </w:p>
     <w:p>
@@ -25,7 +23,7 @@
         <w:pStyle w:val="Date"/>
       </w:pPr>
       <w:r>
-        <w:t>July 5, 2018</w:t>
+        <w:t>Date</w:t>
       </w:r>
     </w:p>
     <w:bookmarkStart w:id="0" w:name="header-1.1" w:displacedByCustomXml="next"/>
@@ -118,7 +116,21 @@
                 <w:rStyle w:val="Hyperlink"/>
                 <w:noProof/>
               </w:rPr>
-              <w:t>Header 1</w:t>
+              <w:t>Section</w:t>
+            </w:r>
+            <w:r>
+              <w:rPr>
+                <w:rStyle w:val="Hyperlink"/>
+                <w:noProof/>
+              </w:rPr>
+              <w:t xml:space="preserve"> </w:t>
+            </w:r>
+            <w:r>
+              <w:rPr>
+                <w:rStyle w:val="Hyperlink"/>
+                <w:noProof/>
+              </w:rPr>
+              <w:t xml:space="preserve">Title </w:t>
             </w:r>
             <w:r>
               <w:rPr>
@@ -206,7 +218,14 @@
                 <w:rStyle w:val="Hyperlink"/>
                 <w:noProof/>
               </w:rPr>
-              <w:t>Header 1.1</w:t>
+              <w:t>Subsection</w:t>
+            </w:r>
+            <w:r>
+              <w:rPr>
+                <w:rStyle w:val="Hyperlink"/>
+                <w:noProof/>
+              </w:rPr>
+              <w:t xml:space="preserve"> </w:t>
             </w:r>
             <w:r>
               <w:rPr>
@@ -278,7 +297,14 @@
                 <w:rStyle w:val="Hyperlink"/>
                 <w:noProof/>
               </w:rPr>
-              <w:t>1.1.1.</w:t>
+              <w:t>1.1.1</w:t>
+            </w:r>
+            <w:r>
+              <w:rPr>
+                <w:rStyle w:val="Hyperlink"/>
+                <w:noProof/>
+              </w:rPr>
+              <w:t>.</w:t>
             </w:r>
             <w:r>
               <w:rPr>
@@ -294,7 +320,7 @@
                 <w:rStyle w:val="Hyperlink"/>
                 <w:noProof/>
               </w:rPr>
-              <w:t>Header 1.1.1</w:t>
+              <w:t>Subsubsection</w:t>
             </w:r>
             <w:r>
               <w:rPr>
@@ -382,7 +408,42 @@
                 <w:rStyle w:val="Hyperlink"/>
                 <w:noProof/>
               </w:rPr>
-              <w:t>Header 2</w:t>
+              <w:t>H</w:t>
+            </w:r>
+            <w:r>
+              <w:rPr>
+                <w:rStyle w:val="Hyperlink"/>
+                <w:noProof/>
+              </w:rPr>
+              <w:t>e</w:t>
+            </w:r>
+            <w:r>
+              <w:rPr>
+                <w:rStyle w:val="Hyperlink"/>
+                <w:noProof/>
+              </w:rPr>
+              <w:t>a</w:t>
+            </w:r>
+            <w:r>
+              <w:rPr>
+                <w:rStyle w:val="Hyperlink"/>
+                <w:noProof/>
+              </w:rPr>
+              <w:t>de</w:t>
+            </w:r>
+            <w:r>
+              <w:rPr>
+                <w:rStyle w:val="Hyperlink"/>
+                <w:noProof/>
+              </w:rPr>
+              <w:t>r</w:t>
+            </w:r>
+            <w:r>
+              <w:rPr>
+                <w:rStyle w:val="Hyperlink"/>
+                <w:noProof/>
+              </w:rPr>
+              <w:t xml:space="preserve"> 2</w:t>
             </w:r>
             <w:r>
               <w:rPr>
@@ -470,7 +531,21 @@
                 <w:rStyle w:val="Hyperlink"/>
                 <w:noProof/>
               </w:rPr>
-              <w:t>Header 3</w:t>
+              <w:t>Header</w:t>
+            </w:r>
+            <w:r>
+              <w:rPr>
+                <w:rStyle w:val="Hyperlink"/>
+                <w:noProof/>
+              </w:rPr>
+              <w:t xml:space="preserve"> </w:t>
+            </w:r>
+            <w:r>
+              <w:rPr>
+                <w:rStyle w:val="Hyperlink"/>
+                <w:noProof/>
+              </w:rPr>
+              <w:t>3</w:t>
             </w:r>
             <w:r>
               <w:rPr>
@@ -534,16 +609,17 @@
         </w:p>
       </w:sdtContent>
     </w:sdt>
+    <w:bookmarkEnd w:id="0"/>
     <w:p>
       <w:pPr>
         <w:pStyle w:val="Heading1"/>
       </w:pPr>
-      <w:bookmarkStart w:id="1" w:name="_Toc10466036"/>
-      <w:r>
-        <w:t>Header 1</w:t>
-      </w:r>
-      <w:bookmarkEnd w:id="0"/>
-      <w:bookmarkEnd w:id="1"/>
+      <w:r>
+        <w:t>Section</w:t>
+      </w:r>
+      <w:r>
+        <w:t xml:space="preserve"> Title</w:t>
+      </w:r>
     </w:p>
     <w:p>
       <w:pPr>
@@ -675,16 +751,9 @@
       <w:pPr>
         <w:pStyle w:val="Heading2"/>
       </w:pPr>
-      <w:bookmarkStart w:id="2" w:name="header-1.1.1"/>
-      <w:bookmarkStart w:id="3" w:name="_Toc10466037"/>
-      <w:r>
-        <w:t>Header</w:t>
-      </w:r>
-      <w:r>
-        <w:t xml:space="preserve"> 1.1</w:t>
-      </w:r>
-      <w:bookmarkEnd w:id="2"/>
-      <w:bookmarkEnd w:id="3"/>
+      <w:r>
+        <w:t>Subsection</w:t>
+      </w:r>
     </w:p>
     <w:p>
       <w:pPr>
@@ -698,61 +767,30 @@
       <w:pPr>
         <w:pStyle w:val="Heading3"/>
       </w:pPr>
-      <w:bookmarkStart w:id="4" w:name="header-1.1.2"/>
-      <w:bookmarkStart w:id="5" w:name="_Toc10466038"/>
       <w:r>
         <w:lastRenderedPageBreak/>
-        <w:t>Header 1</w:t>
-      </w:r>
-      <w:r>
-        <w:t>.</w:t>
-      </w:r>
-      <w:bookmarkEnd w:id="4"/>
-      <w:r>
-        <w:t>1.1</w:t>
-      </w:r>
-      <w:bookmarkEnd w:id="5"/>
+        <w:t>Subsubsection</w:t>
+      </w:r>
     </w:p>
     <w:p>
       <w:pPr>
         <w:pStyle w:val="Heading4"/>
       </w:pPr>
       <w:r>
-        <w:t>Header</w:t>
-      </w:r>
-      <w:r>
-        <w:t xml:space="preserve"> 1.1.1.1</w:t>
+        <w:t>Subsubsubsection</w:t>
       </w:r>
     </w:p>
     <w:p>
       <w:pPr>
         <w:pStyle w:val="Heading1"/>
       </w:pPr>
-      <w:bookmarkStart w:id="6" w:name="header-1.2.1"/>
-      <w:bookmarkStart w:id="7" w:name="_Toc10466039"/>
-      <w:r>
-        <w:t xml:space="preserve">Header </w:t>
-      </w:r>
-      <w:bookmarkEnd w:id="6"/>
-      <w:r>
-        <w:t>2</w:t>
-      </w:r>
-      <w:bookmarkEnd w:id="7"/>
-    </w:p>
-    <w:p>
-      <w:pPr>
-        <w:pStyle w:val="Heading1"/>
-      </w:pPr>
-      <w:bookmarkStart w:id="8" w:name="header-2"/>
-      <w:bookmarkStart w:id="9" w:name="_Toc10466040"/>
-      <w:r>
-        <w:t xml:space="preserve">Header </w:t>
-      </w:r>
-      <w:bookmarkEnd w:id="8"/>
-      <w:r>
-        <w:t>3</w:t>
-      </w:r>
-      <w:bookmarkEnd w:id="9"/>
+      <w:bookmarkStart w:id="1" w:name="header-2"/>
+      <w:bookmarkStart w:id="2" w:name="_Toc10466040"/>
+      <w:r>
+        <w:t>Header</w:t>
+      </w:r>
+      <w:bookmarkEnd w:id="1"/>
+      <w:bookmarkEnd w:id="2"/>
     </w:p>
     <w:p>
       <w:pPr>
@@ -830,6 +868,11 @@
         <w:t xml:space="preserve"> parameter was added to the code chunk to prevent printing of the R code that generated the plot.</w:t>
       </w:r>
     </w:p>
+    <w:p>
+      <w:pPr>
+        <w:pStyle w:val="BodyText"/>
+      </w:pPr>
+    </w:p>
     <w:sectPr>
       <w:headerReference w:type="default" r:id="rId10"/>
       <w:footerReference w:type="default" r:id="rId11"/>
@@ -846,7 +889,7 @@
 </file>
 
 <file path=word/endnotes.xml><?xml version="1.0" encoding="utf-8"?>
-<w:endnotes xmlns:wpc="http://schemas.microsoft.com/office/word/2010/wordprocessingCanvas" xmlns:cx="http://schemas.microsoft.com/office/drawing/2014/chartex" xmlns:cx1="http://schemas.microsoft.com/office/drawing/2015/9/8/chartex" xmlns:cx2="http://schemas.microsoft.com/office/drawing/2015/10/21/chartex" xmlns:cx3="http://schemas.microsoft.com/office/drawing/2016/5/9/chartex" xmlns:cx4="http://schemas.microsoft.com/office/drawing/2016/5/10/chartex" xmlns:cx5="http://schemas.microsoft.com/office/drawing/2016/5/11/chartex" xmlns:cx6="http://schemas.microsoft.com/office/drawing/2016/5/12/chartex" xmlns:cx7="http://schemas.microsoft.com/office/drawing/2016/5/13/chartex" xmlns:cx8="http://schemas.microsoft.com/office/drawing/2016/5/14/chartex" xmlns:mc="http://schemas.openxmlformats.org/markup-compatibility/2006" xmlns:aink="http://schemas.microsoft.com/office/drawing/2016/ink" xmlns:am3d="http://schemas.microsoft.com/office/drawing/2017/model3d" xmlns:o="urn:schemas-microsoft-com:office:office" xmlns:oel="http://schemas.microsoft.com/office/2019/extlst" xmlns:r="http://schemas.openxmlformats.org/officeDocument/2006/relationships" xmlns:m="http://schemas.openxmlformats.org/officeDocument/2006/math" xmlns:v="urn:schemas-microsoft-com:vml" xmlns:wp14="http://schemas.microsoft.com/office/word/2010/wordprocessingDrawing" xmlns:wp="http://schemas.openxmlformats.org/drawingml/2006/wordprocessingDrawing" xmlns:w10="urn:schemas-microsoft-com:office:word" xmlns:w="http://schemas.openxmlformats.org/wordprocessingml/2006/main" xmlns:w14="http://schemas.microsoft.com/office/word/2010/wordml" xmlns:w15="http://schemas.microsoft.com/office/word/2012/wordml" xmlns:w16cex="http://schemas.microsoft.com/office/word/2018/wordml/cex" xmlns:w16cid="http://schemas.microsoft.com/office/word/2016/wordml/cid" xmlns:w16="http://schemas.microsoft.com/office/word/2018/wordml" xmlns:w16du="http://schemas.microsoft.com/office/word/2023/wordml/word16du" xmlns:w16sdtdh="http://schemas.microsoft.com/office/word/2020/wordml/sdtdatahash" xmlns:w16se="http://schemas.microsoft.com/office/word/2015/wordml/symex" xmlns:wpg="http://schemas.microsoft.com/office/word/2010/wordprocessingGroup" xmlns:wpi="http://schemas.microsoft.com/office/word/2010/wordprocessingInk" xmlns:wne="http://schemas.microsoft.com/office/word/2006/wordml" xmlns:wps="http://schemas.microsoft.com/office/word/2010/wordprocessingShape" mc:Ignorable="w14 w15 w16se w16cid w16 w16cex w16sdtdh wp14">
+<w:endnotes xmlns:wpc="http://schemas.microsoft.com/office/word/2010/wordprocessingCanvas" xmlns:cx="http://schemas.microsoft.com/office/drawing/2014/chartex" xmlns:cx1="http://schemas.microsoft.com/office/drawing/2015/9/8/chartex" xmlns:cx2="http://schemas.microsoft.com/office/drawing/2015/10/21/chartex" xmlns:cx3="http://schemas.microsoft.com/office/drawing/2016/5/9/chartex" xmlns:cx4="http://schemas.microsoft.com/office/drawing/2016/5/10/chartex" xmlns:cx5="http://schemas.microsoft.com/office/drawing/2016/5/11/chartex" xmlns:cx6="http://schemas.microsoft.com/office/drawing/2016/5/12/chartex" xmlns:cx7="http://schemas.microsoft.com/office/drawing/2016/5/13/chartex" xmlns:cx8="http://schemas.microsoft.com/office/drawing/2016/5/14/chartex" xmlns:mc="http://schemas.openxmlformats.org/markup-compatibility/2006" xmlns:aink="http://schemas.microsoft.com/office/drawing/2016/ink" xmlns:am3d="http://schemas.microsoft.com/office/drawing/2017/model3d" xmlns:o="urn:schemas-microsoft-com:office:office" xmlns:oel="http://schemas.microsoft.com/office/2019/extlst" xmlns:r="http://schemas.openxmlformats.org/officeDocument/2006/relationships" xmlns:m="http://schemas.openxmlformats.org/officeDocument/2006/math" xmlns:v="urn:schemas-microsoft-com:vml" xmlns:wp14="http://schemas.microsoft.com/office/word/2010/wordprocessingDrawing" xmlns:wp="http://schemas.openxmlformats.org/drawingml/2006/wordprocessingDrawing" xmlns:w10="urn:schemas-microsoft-com:office:word" xmlns:w="http://schemas.openxmlformats.org/wordprocessingml/2006/main" xmlns:w14="http://schemas.microsoft.com/office/word/2010/wordml" xmlns:w15="http://schemas.microsoft.com/office/word/2012/wordml" xmlns:w16cex="http://schemas.microsoft.com/office/word/2018/wordml/cex" xmlns:w16cid="http://schemas.microsoft.com/office/word/2016/wordml/cid" xmlns:w16="http://schemas.microsoft.com/office/word/2018/wordml" xmlns:w16sdtdh="http://schemas.microsoft.com/office/word/2020/wordml/sdtdatahash" xmlns:w16se="http://schemas.microsoft.com/office/word/2015/wordml/symex" xmlns:wpg="http://schemas.microsoft.com/office/word/2010/wordprocessingGroup" xmlns:wpi="http://schemas.microsoft.com/office/word/2010/wordprocessingInk" xmlns:wne="http://schemas.microsoft.com/office/word/2006/wordml" xmlns:wps="http://schemas.microsoft.com/office/word/2010/wordprocessingShape" mc:Ignorable="w14 w15 w16se w16cid w16 w16cex w16sdtdh wp14">
   <w:endnote w:type="separator" w:id="-1">
     <w:p>
       <w:pPr>
@@ -871,7 +914,7 @@
 </file>
 
 <file path=word/footer1.xml><?xml version="1.0" encoding="utf-8"?>
-<w:ftr xmlns:wpc="http://schemas.microsoft.com/office/word/2010/wordprocessingCanvas" xmlns:cx="http://schemas.microsoft.com/office/drawing/2014/chartex" xmlns:cx1="http://schemas.microsoft.com/office/drawing/2015/9/8/chartex" xmlns:cx2="http://schemas.microsoft.com/office/drawing/2015/10/21/chartex" xmlns:cx3="http://schemas.microsoft.com/office/drawing/2016/5/9/chartex" xmlns:cx4="http://schemas.microsoft.com/office/drawing/2016/5/10/chartex" xmlns:cx5="http://schemas.microsoft.com/office/drawing/2016/5/11/chartex" xmlns:cx6="http://schemas.microsoft.com/office/drawing/2016/5/12/chartex" xmlns:cx7="http://schemas.microsoft.com/office/drawing/2016/5/13/chartex" xmlns:cx8="http://schemas.microsoft.com/office/drawing/2016/5/14/chartex" xmlns:mc="http://schemas.openxmlformats.org/markup-compatibility/2006" xmlns:aink="http://schemas.microsoft.com/office/drawing/2016/ink" xmlns:am3d="http://schemas.microsoft.com/office/drawing/2017/model3d" xmlns:o="urn:schemas-microsoft-com:office:office" xmlns:oel="http://schemas.microsoft.com/office/2019/extlst" xmlns:r="http://schemas.openxmlformats.org/officeDocument/2006/relationships" xmlns:m="http://schemas.openxmlformats.org/officeDocument/2006/math" xmlns:v="urn:schemas-microsoft-com:vml" xmlns:wp14="http://schemas.microsoft.com/office/word/2010/wordprocessingDrawing" xmlns:wp="http://schemas.openxmlformats.org/drawingml/2006/wordprocessingDrawing" xmlns:w10="urn:schemas-microsoft-com:office:word" xmlns:w="http://schemas.openxmlformats.org/wordprocessingml/2006/main" xmlns:w14="http://schemas.microsoft.com/office/word/2010/wordml" xmlns:w15="http://schemas.microsoft.com/office/word/2012/wordml" xmlns:w16cex="http://schemas.microsoft.com/office/word/2018/wordml/cex" xmlns:w16cid="http://schemas.microsoft.com/office/word/2016/wordml/cid" xmlns:w16="http://schemas.microsoft.com/office/word/2018/wordml" xmlns:w16du="http://schemas.microsoft.com/office/word/2023/wordml/word16du" xmlns:w16sdtdh="http://schemas.microsoft.com/office/word/2020/wordml/sdtdatahash" xmlns:w16se="http://schemas.microsoft.com/office/word/2015/wordml/symex" xmlns:wpg="http://schemas.microsoft.com/office/word/2010/wordprocessingGroup" xmlns:wpi="http://schemas.microsoft.com/office/word/2010/wordprocessingInk" xmlns:wne="http://schemas.microsoft.com/office/word/2006/wordml" xmlns:wps="http://schemas.microsoft.com/office/word/2010/wordprocessingShape" mc:Ignorable="w14 w15 w16se w16cid w16 w16cex w16sdtdh wp14">
+<w:ftr xmlns:wpc="http://schemas.microsoft.com/office/word/2010/wordprocessingCanvas" xmlns:cx="http://schemas.microsoft.com/office/drawing/2014/chartex" xmlns:cx1="http://schemas.microsoft.com/office/drawing/2015/9/8/chartex" xmlns:cx2="http://schemas.microsoft.com/office/drawing/2015/10/21/chartex" xmlns:cx3="http://schemas.microsoft.com/office/drawing/2016/5/9/chartex" xmlns:cx4="http://schemas.microsoft.com/office/drawing/2016/5/10/chartex" xmlns:cx5="http://schemas.microsoft.com/office/drawing/2016/5/11/chartex" xmlns:cx6="http://schemas.microsoft.com/office/drawing/2016/5/12/chartex" xmlns:cx7="http://schemas.microsoft.com/office/drawing/2016/5/13/chartex" xmlns:cx8="http://schemas.microsoft.com/office/drawing/2016/5/14/chartex" xmlns:mc="http://schemas.openxmlformats.org/markup-compatibility/2006" xmlns:aink="http://schemas.microsoft.com/office/drawing/2016/ink" xmlns:am3d="http://schemas.microsoft.com/office/drawing/2017/model3d" xmlns:o="urn:schemas-microsoft-com:office:office" xmlns:oel="http://schemas.microsoft.com/office/2019/extlst" xmlns:r="http://schemas.openxmlformats.org/officeDocument/2006/relationships" xmlns:m="http://schemas.openxmlformats.org/officeDocument/2006/math" xmlns:v="urn:schemas-microsoft-com:vml" xmlns:wp14="http://schemas.microsoft.com/office/word/2010/wordprocessingDrawing" xmlns:wp="http://schemas.openxmlformats.org/drawingml/2006/wordprocessingDrawing" xmlns:w10="urn:schemas-microsoft-com:office:word" xmlns:w="http://schemas.openxmlformats.org/wordprocessingml/2006/main" xmlns:w14="http://schemas.microsoft.com/office/word/2010/wordml" xmlns:w15="http://schemas.microsoft.com/office/word/2012/wordml" xmlns:w16cex="http://schemas.microsoft.com/office/word/2018/wordml/cex" xmlns:w16cid="http://schemas.microsoft.com/office/word/2016/wordml/cid" xmlns:w16="http://schemas.microsoft.com/office/word/2018/wordml" xmlns:w16sdtdh="http://schemas.microsoft.com/office/word/2020/wordml/sdtdatahash" xmlns:w16se="http://schemas.microsoft.com/office/word/2015/wordml/symex" xmlns:wpg="http://schemas.microsoft.com/office/word/2010/wordprocessingGroup" xmlns:wpi="http://schemas.microsoft.com/office/word/2010/wordprocessingInk" xmlns:wne="http://schemas.microsoft.com/office/word/2006/wordml" xmlns:wps="http://schemas.microsoft.com/office/word/2010/wordprocessingShape" mc:Ignorable="w14 w15 w16se w16cid w16 w16cex w16sdtdh wp14">
   <w:sdt>
     <w:sdtPr>
       <w:id w:val="407590165"/>
@@ -976,7 +1019,7 @@
 </file>
 
 <file path=word/footer2.xml><?xml version="1.0" encoding="utf-8"?>
-<w:ftr xmlns:wpc="http://schemas.microsoft.com/office/word/2010/wordprocessingCanvas" xmlns:cx="http://schemas.microsoft.com/office/drawing/2014/chartex" xmlns:cx1="http://schemas.microsoft.com/office/drawing/2015/9/8/chartex" xmlns:cx2="http://schemas.microsoft.com/office/drawing/2015/10/21/chartex" xmlns:cx3="http://schemas.microsoft.com/office/drawing/2016/5/9/chartex" xmlns:cx4="http://schemas.microsoft.com/office/drawing/2016/5/10/chartex" xmlns:cx5="http://schemas.microsoft.com/office/drawing/2016/5/11/chartex" xmlns:cx6="http://schemas.microsoft.com/office/drawing/2016/5/12/chartex" xmlns:cx7="http://schemas.microsoft.com/office/drawing/2016/5/13/chartex" xmlns:cx8="http://schemas.microsoft.com/office/drawing/2016/5/14/chartex" xmlns:mc="http://schemas.openxmlformats.org/markup-compatibility/2006" xmlns:aink="http://schemas.microsoft.com/office/drawing/2016/ink" xmlns:am3d="http://schemas.microsoft.com/office/drawing/2017/model3d" xmlns:o="urn:schemas-microsoft-com:office:office" xmlns:oel="http://schemas.microsoft.com/office/2019/extlst" xmlns:r="http://schemas.openxmlformats.org/officeDocument/2006/relationships" xmlns:m="http://schemas.openxmlformats.org/officeDocument/2006/math" xmlns:v="urn:schemas-microsoft-com:vml" xmlns:wp14="http://schemas.microsoft.com/office/word/2010/wordprocessingDrawing" xmlns:wp="http://schemas.openxmlformats.org/drawingml/2006/wordprocessingDrawing" xmlns:w10="urn:schemas-microsoft-com:office:word" xmlns:w="http://schemas.openxmlformats.org/wordprocessingml/2006/main" xmlns:w14="http://schemas.microsoft.com/office/word/2010/wordml" xmlns:w15="http://schemas.microsoft.com/office/word/2012/wordml" xmlns:w16cex="http://schemas.microsoft.com/office/word/2018/wordml/cex" xmlns:w16cid="http://schemas.microsoft.com/office/word/2016/wordml/cid" xmlns:w16="http://schemas.microsoft.com/office/word/2018/wordml" xmlns:w16du="http://schemas.microsoft.com/office/word/2023/wordml/word16du" xmlns:w16sdtdh="http://schemas.microsoft.com/office/word/2020/wordml/sdtdatahash" xmlns:w16se="http://schemas.microsoft.com/office/word/2015/wordml/symex" xmlns:wpg="http://schemas.microsoft.com/office/word/2010/wordprocessingGroup" xmlns:wpi="http://schemas.microsoft.com/office/word/2010/wordprocessingInk" xmlns:wne="http://schemas.microsoft.com/office/word/2006/wordml" xmlns:wps="http://schemas.microsoft.com/office/word/2010/wordprocessingShape" mc:Ignorable="w14 w15 w16se w16cid w16 w16cex w16sdtdh wp14">
+<w:ftr xmlns:wpc="http://schemas.microsoft.com/office/word/2010/wordprocessingCanvas" xmlns:cx="http://schemas.microsoft.com/office/drawing/2014/chartex" xmlns:cx1="http://schemas.microsoft.com/office/drawing/2015/9/8/chartex" xmlns:cx2="http://schemas.microsoft.com/office/drawing/2015/10/21/chartex" xmlns:cx3="http://schemas.microsoft.com/office/drawing/2016/5/9/chartex" xmlns:cx4="http://schemas.microsoft.com/office/drawing/2016/5/10/chartex" xmlns:cx5="http://schemas.microsoft.com/office/drawing/2016/5/11/chartex" xmlns:cx6="http://schemas.microsoft.com/office/drawing/2016/5/12/chartex" xmlns:cx7="http://schemas.microsoft.com/office/drawing/2016/5/13/chartex" xmlns:cx8="http://schemas.microsoft.com/office/drawing/2016/5/14/chartex" xmlns:mc="http://schemas.openxmlformats.org/markup-compatibility/2006" xmlns:aink="http://schemas.microsoft.com/office/drawing/2016/ink" xmlns:am3d="http://schemas.microsoft.com/office/drawing/2017/model3d" xmlns:o="urn:schemas-microsoft-com:office:office" xmlns:oel="http://schemas.microsoft.com/office/2019/extlst" xmlns:r="http://schemas.openxmlformats.org/officeDocument/2006/relationships" xmlns:m="http://schemas.openxmlformats.org/officeDocument/2006/math" xmlns:v="urn:schemas-microsoft-com:vml" xmlns:wp14="http://schemas.microsoft.com/office/word/2010/wordprocessingDrawing" xmlns:wp="http://schemas.openxmlformats.org/drawingml/2006/wordprocessingDrawing" xmlns:w10="urn:schemas-microsoft-com:office:word" xmlns:w="http://schemas.openxmlformats.org/wordprocessingml/2006/main" xmlns:w14="http://schemas.microsoft.com/office/word/2010/wordml" xmlns:w15="http://schemas.microsoft.com/office/word/2012/wordml" xmlns:w16cex="http://schemas.microsoft.com/office/word/2018/wordml/cex" xmlns:w16cid="http://schemas.microsoft.com/office/word/2016/wordml/cid" xmlns:w16="http://schemas.microsoft.com/office/word/2018/wordml" xmlns:w16sdtdh="http://schemas.microsoft.com/office/word/2020/wordml/sdtdatahash" xmlns:w16se="http://schemas.microsoft.com/office/word/2015/wordml/symex" xmlns:wpg="http://schemas.microsoft.com/office/word/2010/wordprocessingGroup" xmlns:wpi="http://schemas.microsoft.com/office/word/2010/wordprocessingInk" xmlns:wne="http://schemas.microsoft.com/office/word/2006/wordml" xmlns:wps="http://schemas.microsoft.com/office/word/2010/wordprocessingShape" mc:Ignorable="w14 w15 w16se w16cid w16 w16cex w16sdtdh wp14">
   <w:sdt>
     <w:sdtPr>
       <w:id w:val="-1396500831"/>
@@ -1081,7 +1124,7 @@
 </file>
 
 <file path=word/footnotes.xml><?xml version="1.0" encoding="utf-8"?>
-<w:footnotes xmlns:wpc="http://schemas.microsoft.com/office/word/2010/wordprocessingCanvas" xmlns:cx="http://schemas.microsoft.com/office/drawing/2014/chartex" xmlns:cx1="http://schemas.microsoft.com/office/drawing/2015/9/8/chartex" xmlns:cx2="http://schemas.microsoft.com/office/drawing/2015/10/21/chartex" xmlns:cx3="http://schemas.microsoft.com/office/drawing/2016/5/9/chartex" xmlns:cx4="http://schemas.microsoft.com/office/drawing/2016/5/10/chartex" xmlns:cx5="http://schemas.microsoft.com/office/drawing/2016/5/11/chartex" xmlns:cx6="http://schemas.microsoft.com/office/drawing/2016/5/12/chartex" xmlns:cx7="http://schemas.microsoft.com/office/drawing/2016/5/13/chartex" xmlns:cx8="http://schemas.microsoft.com/office/drawing/2016/5/14/chartex" xmlns:mc="http://schemas.openxmlformats.org/markup-compatibility/2006" xmlns:aink="http://schemas.microsoft.com/office/drawing/2016/ink" xmlns:am3d="http://schemas.microsoft.com/office/drawing/2017/model3d" xmlns:o="urn:schemas-microsoft-com:office:office" xmlns:oel="http://schemas.microsoft.com/office/2019/extlst" xmlns:r="http://schemas.openxmlformats.org/officeDocument/2006/relationships" xmlns:m="http://schemas.openxmlformats.org/officeDocument/2006/math" xmlns:v="urn:schemas-microsoft-com:vml" xmlns:wp14="http://schemas.microsoft.com/office/word/2010/wordprocessingDrawing" xmlns:wp="http://schemas.openxmlformats.org/drawingml/2006/wordprocessingDrawing" xmlns:w10="urn:schemas-microsoft-com:office:word" xmlns:w="http://schemas.openxmlformats.org/wordprocessingml/2006/main" xmlns:w14="http://schemas.microsoft.com/office/word/2010/wordml" xmlns:w15="http://schemas.microsoft.com/office/word/2012/wordml" xmlns:w16cex="http://schemas.microsoft.com/office/word/2018/wordml/cex" xmlns:w16cid="http://schemas.microsoft.com/office/word/2016/wordml/cid" xmlns:w16="http://schemas.microsoft.com/office/word/2018/wordml" xmlns:w16du="http://schemas.microsoft.com/office/word/2023/wordml/word16du" xmlns:w16sdtdh="http://schemas.microsoft.com/office/word/2020/wordml/sdtdatahash" xmlns:w16se="http://schemas.microsoft.com/office/word/2015/wordml/symex" xmlns:wpg="http://schemas.microsoft.com/office/word/2010/wordprocessingGroup" xmlns:wpi="http://schemas.microsoft.com/office/word/2010/wordprocessingInk" xmlns:wne="http://schemas.microsoft.com/office/word/2006/wordml" xmlns:wps="http://schemas.microsoft.com/office/word/2010/wordprocessingShape" mc:Ignorable="w14 w15 w16se w16cid w16 w16cex w16sdtdh wp14">
+<w:footnotes xmlns:wpc="http://schemas.microsoft.com/office/word/2010/wordprocessingCanvas" xmlns:cx="http://schemas.microsoft.com/office/drawing/2014/chartex" xmlns:cx1="http://schemas.microsoft.com/office/drawing/2015/9/8/chartex" xmlns:cx2="http://schemas.microsoft.com/office/drawing/2015/10/21/chartex" xmlns:cx3="http://schemas.microsoft.com/office/drawing/2016/5/9/chartex" xmlns:cx4="http://schemas.microsoft.com/office/drawing/2016/5/10/chartex" xmlns:cx5="http://schemas.microsoft.com/office/drawing/2016/5/11/chartex" xmlns:cx6="http://schemas.microsoft.com/office/drawing/2016/5/12/chartex" xmlns:cx7="http://schemas.microsoft.com/office/drawing/2016/5/13/chartex" xmlns:cx8="http://schemas.microsoft.com/office/drawing/2016/5/14/chartex" xmlns:mc="http://schemas.openxmlformats.org/markup-compatibility/2006" xmlns:aink="http://schemas.microsoft.com/office/drawing/2016/ink" xmlns:am3d="http://schemas.microsoft.com/office/drawing/2017/model3d" xmlns:o="urn:schemas-microsoft-com:office:office" xmlns:oel="http://schemas.microsoft.com/office/2019/extlst" xmlns:r="http://schemas.openxmlformats.org/officeDocument/2006/relationships" xmlns:m="http://schemas.openxmlformats.org/officeDocument/2006/math" xmlns:v="urn:schemas-microsoft-com:vml" xmlns:wp14="http://schemas.microsoft.com/office/word/2010/wordprocessingDrawing" xmlns:wp="http://schemas.openxmlformats.org/drawingml/2006/wordprocessingDrawing" xmlns:w10="urn:schemas-microsoft-com:office:word" xmlns:w="http://schemas.openxmlformats.org/wordprocessingml/2006/main" xmlns:w14="http://schemas.microsoft.com/office/word/2010/wordml" xmlns:w15="http://schemas.microsoft.com/office/word/2012/wordml" xmlns:w16cex="http://schemas.microsoft.com/office/word/2018/wordml/cex" xmlns:w16cid="http://schemas.microsoft.com/office/word/2016/wordml/cid" xmlns:w16="http://schemas.microsoft.com/office/word/2018/wordml" xmlns:w16sdtdh="http://schemas.microsoft.com/office/word/2020/wordml/sdtdatahash" xmlns:w16se="http://schemas.microsoft.com/office/word/2015/wordml/symex" xmlns:wpg="http://schemas.microsoft.com/office/word/2010/wordprocessingGroup" xmlns:wpi="http://schemas.microsoft.com/office/word/2010/wordprocessingInk" xmlns:wne="http://schemas.microsoft.com/office/word/2006/wordml" xmlns:wps="http://schemas.microsoft.com/office/word/2010/wordprocessingShape" mc:Ignorable="w14 w15 w16se w16cid w16 w16cex w16sdtdh wp14">
   <w:footnote w:type="separator" w:id="-1">
     <w:p>
       <w:r>
@@ -1100,7 +1143,7 @@
 </file>
 
 <file path=word/header1.xml><?xml version="1.0" encoding="utf-8"?>
-<w:hdr xmlns:wpc="http://schemas.microsoft.com/office/word/2010/wordprocessingCanvas" xmlns:cx="http://schemas.microsoft.com/office/drawing/2014/chartex" xmlns:cx1="http://schemas.microsoft.com/office/drawing/2015/9/8/chartex" xmlns:cx2="http://schemas.microsoft.com/office/drawing/2015/10/21/chartex" xmlns:cx3="http://schemas.microsoft.com/office/drawing/2016/5/9/chartex" xmlns:cx4="http://schemas.microsoft.com/office/drawing/2016/5/10/chartex" xmlns:cx5="http://schemas.microsoft.com/office/drawing/2016/5/11/chartex" xmlns:cx6="http://schemas.microsoft.com/office/drawing/2016/5/12/chartex" xmlns:cx7="http://schemas.microsoft.com/office/drawing/2016/5/13/chartex" xmlns:cx8="http://schemas.microsoft.com/office/drawing/2016/5/14/chartex" xmlns:mc="http://schemas.openxmlformats.org/markup-compatibility/2006" xmlns:aink="http://schemas.microsoft.com/office/drawing/2016/ink" xmlns:am3d="http://schemas.microsoft.com/office/drawing/2017/model3d" xmlns:o="urn:schemas-microsoft-com:office:office" xmlns:oel="http://schemas.microsoft.com/office/2019/extlst" xmlns:r="http://schemas.openxmlformats.org/officeDocument/2006/relationships" xmlns:m="http://schemas.openxmlformats.org/officeDocument/2006/math" xmlns:v="urn:schemas-microsoft-com:vml" xmlns:wp14="http://schemas.microsoft.com/office/word/2010/wordprocessingDrawing" xmlns:wp="http://schemas.openxmlformats.org/drawingml/2006/wordprocessingDrawing" xmlns:w10="urn:schemas-microsoft-com:office:word" xmlns:w="http://schemas.openxmlformats.org/wordprocessingml/2006/main" xmlns:w14="http://schemas.microsoft.com/office/word/2010/wordml" xmlns:w15="http://schemas.microsoft.com/office/word/2012/wordml" xmlns:w16cex="http://schemas.microsoft.com/office/word/2018/wordml/cex" xmlns:w16cid="http://schemas.microsoft.com/office/word/2016/wordml/cid" xmlns:w16="http://schemas.microsoft.com/office/word/2018/wordml" xmlns:w16du="http://schemas.microsoft.com/office/word/2023/wordml/word16du" xmlns:w16sdtdh="http://schemas.microsoft.com/office/word/2020/wordml/sdtdatahash" xmlns:w16se="http://schemas.microsoft.com/office/word/2015/wordml/symex" xmlns:wpg="http://schemas.microsoft.com/office/word/2010/wordprocessingGroup" xmlns:wpi="http://schemas.microsoft.com/office/word/2010/wordprocessingInk" xmlns:wne="http://schemas.microsoft.com/office/word/2006/wordml" xmlns:wps="http://schemas.microsoft.com/office/word/2010/wordprocessingShape" mc:Ignorable="w14 w15 w16se w16cid w16 w16cex w16sdtdh wp14">
+<w:hdr xmlns:wpc="http://schemas.microsoft.com/office/word/2010/wordprocessingCanvas" xmlns:cx="http://schemas.microsoft.com/office/drawing/2014/chartex" xmlns:cx1="http://schemas.microsoft.com/office/drawing/2015/9/8/chartex" xmlns:cx2="http://schemas.microsoft.com/office/drawing/2015/10/21/chartex" xmlns:cx3="http://schemas.microsoft.com/office/drawing/2016/5/9/chartex" xmlns:cx4="http://schemas.microsoft.com/office/drawing/2016/5/10/chartex" xmlns:cx5="http://schemas.microsoft.com/office/drawing/2016/5/11/chartex" xmlns:cx6="http://schemas.microsoft.com/office/drawing/2016/5/12/chartex" xmlns:cx7="http://schemas.microsoft.com/office/drawing/2016/5/13/chartex" xmlns:cx8="http://schemas.microsoft.com/office/drawing/2016/5/14/chartex" xmlns:mc="http://schemas.openxmlformats.org/markup-compatibility/2006" xmlns:aink="http://schemas.microsoft.com/office/drawing/2016/ink" xmlns:am3d="http://schemas.microsoft.com/office/drawing/2017/model3d" xmlns:o="urn:schemas-microsoft-com:office:office" xmlns:oel="http://schemas.microsoft.com/office/2019/extlst" xmlns:r="http://schemas.openxmlformats.org/officeDocument/2006/relationships" xmlns:m="http://schemas.openxmlformats.org/officeDocument/2006/math" xmlns:v="urn:schemas-microsoft-com:vml" xmlns:wp14="http://schemas.microsoft.com/office/word/2010/wordprocessingDrawing" xmlns:wp="http://schemas.openxmlformats.org/drawingml/2006/wordprocessingDrawing" xmlns:w10="urn:schemas-microsoft-com:office:word" xmlns:w="http://schemas.openxmlformats.org/wordprocessingml/2006/main" xmlns:w14="http://schemas.microsoft.com/office/word/2010/wordml" xmlns:w15="http://schemas.microsoft.com/office/word/2012/wordml" xmlns:w16cex="http://schemas.microsoft.com/office/word/2018/wordml/cex" xmlns:w16cid="http://schemas.microsoft.com/office/word/2016/wordml/cid" xmlns:w16="http://schemas.microsoft.com/office/word/2018/wordml" xmlns:w16sdtdh="http://schemas.microsoft.com/office/word/2020/wordml/sdtdatahash" xmlns:w16se="http://schemas.microsoft.com/office/word/2015/wordml/symex" xmlns:wpg="http://schemas.microsoft.com/office/word/2010/wordprocessingGroup" xmlns:wpi="http://schemas.microsoft.com/office/word/2010/wordprocessingInk" xmlns:wne="http://schemas.microsoft.com/office/word/2006/wordml" xmlns:wps="http://schemas.microsoft.com/office/word/2010/wordprocessingShape" mc:Ignorable="w14 w15 w16se w16cid w16 w16cex w16sdtdh wp14">
   <w:p>
     <w:pPr>
       <w:pStyle w:val="Header"/>
@@ -1122,7 +1165,7 @@
 </file>
 
 <file path=word/header2.xml><?xml version="1.0" encoding="utf-8"?>
-<w:hdr xmlns:wpc="http://schemas.microsoft.com/office/word/2010/wordprocessingCanvas" xmlns:cx="http://schemas.microsoft.com/office/drawing/2014/chartex" xmlns:cx1="http://schemas.microsoft.com/office/drawing/2015/9/8/chartex" xmlns:cx2="http://schemas.microsoft.com/office/drawing/2015/10/21/chartex" xmlns:cx3="http://schemas.microsoft.com/office/drawing/2016/5/9/chartex" xmlns:cx4="http://schemas.microsoft.com/office/drawing/2016/5/10/chartex" xmlns:cx5="http://schemas.microsoft.com/office/drawing/2016/5/11/chartex" xmlns:cx6="http://schemas.microsoft.com/office/drawing/2016/5/12/chartex" xmlns:cx7="http://schemas.microsoft.com/office/drawing/2016/5/13/chartex" xmlns:cx8="http://schemas.microsoft.com/office/drawing/2016/5/14/chartex" xmlns:mc="http://schemas.openxmlformats.org/markup-compatibility/2006" xmlns:aink="http://schemas.microsoft.com/office/drawing/2016/ink" xmlns:am3d="http://schemas.microsoft.com/office/drawing/2017/model3d" xmlns:o="urn:schemas-microsoft-com:office:office" xmlns:oel="http://schemas.microsoft.com/office/2019/extlst" xmlns:r="http://schemas.openxmlformats.org/officeDocument/2006/relationships" xmlns:m="http://schemas.openxmlformats.org/officeDocument/2006/math" xmlns:v="urn:schemas-microsoft-com:vml" xmlns:wp14="http://schemas.microsoft.com/office/word/2010/wordprocessingDrawing" xmlns:wp="http://schemas.openxmlformats.org/drawingml/2006/wordprocessingDrawing" xmlns:w10="urn:schemas-microsoft-com:office:word" xmlns:w="http://schemas.openxmlformats.org/wordprocessingml/2006/main" xmlns:w14="http://schemas.microsoft.com/office/word/2010/wordml" xmlns:w15="http://schemas.microsoft.com/office/word/2012/wordml" xmlns:w16cex="http://schemas.microsoft.com/office/word/2018/wordml/cex" xmlns:w16cid="http://schemas.microsoft.com/office/word/2016/wordml/cid" xmlns:w16="http://schemas.microsoft.com/office/word/2018/wordml" xmlns:w16du="http://schemas.microsoft.com/office/word/2023/wordml/word16du" xmlns:w16sdtdh="http://schemas.microsoft.com/office/word/2020/wordml/sdtdatahash" xmlns:w16se="http://schemas.microsoft.com/office/word/2015/wordml/symex" xmlns:wpg="http://schemas.microsoft.com/office/word/2010/wordprocessingGroup" xmlns:wpi="http://schemas.microsoft.com/office/word/2010/wordprocessingInk" xmlns:wne="http://schemas.microsoft.com/office/word/2006/wordml" xmlns:wps="http://schemas.microsoft.com/office/word/2010/wordprocessingShape" mc:Ignorable="w14 w15 w16se w16cid w16 w16cex w16sdtdh wp14">
+<w:hdr xmlns:wpc="http://schemas.microsoft.com/office/word/2010/wordprocessingCanvas" xmlns:cx="http://schemas.microsoft.com/office/drawing/2014/chartex" xmlns:cx1="http://schemas.microsoft.com/office/drawing/2015/9/8/chartex" xmlns:cx2="http://schemas.microsoft.com/office/drawing/2015/10/21/chartex" xmlns:cx3="http://schemas.microsoft.com/office/drawing/2016/5/9/chartex" xmlns:cx4="http://schemas.microsoft.com/office/drawing/2016/5/10/chartex" xmlns:cx5="http://schemas.microsoft.com/office/drawing/2016/5/11/chartex" xmlns:cx6="http://schemas.microsoft.com/office/drawing/2016/5/12/chartex" xmlns:cx7="http://schemas.microsoft.com/office/drawing/2016/5/13/chartex" xmlns:cx8="http://schemas.microsoft.com/office/drawing/2016/5/14/chartex" xmlns:mc="http://schemas.openxmlformats.org/markup-compatibility/2006" xmlns:aink="http://schemas.microsoft.com/office/drawing/2016/ink" xmlns:am3d="http://schemas.microsoft.com/office/drawing/2017/model3d" xmlns:o="urn:schemas-microsoft-com:office:office" xmlns:oel="http://schemas.microsoft.com/office/2019/extlst" xmlns:r="http://schemas.openxmlformats.org/officeDocument/2006/relationships" xmlns:m="http://schemas.openxmlformats.org/officeDocument/2006/math" xmlns:v="urn:schemas-microsoft-com:vml" xmlns:wp14="http://schemas.microsoft.com/office/word/2010/wordprocessingDrawing" xmlns:wp="http://schemas.openxmlformats.org/drawingml/2006/wordprocessingDrawing" xmlns:w10="urn:schemas-microsoft-com:office:word" xmlns:w="http://schemas.openxmlformats.org/wordprocessingml/2006/main" xmlns:w14="http://schemas.microsoft.com/office/word/2010/wordml" xmlns:w15="http://schemas.microsoft.com/office/word/2012/wordml" xmlns:w16cex="http://schemas.microsoft.com/office/word/2018/wordml/cex" xmlns:w16cid="http://schemas.microsoft.com/office/word/2016/wordml/cid" xmlns:w16="http://schemas.microsoft.com/office/word/2018/wordml" xmlns:w16sdtdh="http://schemas.microsoft.com/office/word/2020/wordml/sdtdatahash" xmlns:w16se="http://schemas.microsoft.com/office/word/2015/wordml/symex" xmlns:wpg="http://schemas.microsoft.com/office/word/2010/wordprocessingGroup" xmlns:wpi="http://schemas.microsoft.com/office/word/2010/wordprocessingInk" xmlns:wne="http://schemas.microsoft.com/office/word/2006/wordml" xmlns:wps="http://schemas.microsoft.com/office/word/2010/wordprocessingShape" mc:Ignorable="w14 w15 w16se w16cid w16 w16cex w16sdtdh wp14">
   <w:p>
     <w:pPr>
       <w:pStyle w:val="Header"/>
@@ -1291,7 +1334,7 @@
 </file>
 
 <file path=word/numbering.xml><?xml version="1.0" encoding="utf-8"?>
-<w:numbering xmlns:wpc="http://schemas.microsoft.com/office/word/2010/wordprocessingCanvas" xmlns:cx="http://schemas.microsoft.com/office/drawing/2014/chartex" xmlns:cx1="http://schemas.microsoft.com/office/drawing/2015/9/8/chartex" xmlns:cx2="http://schemas.microsoft.com/office/drawing/2015/10/21/chartex" xmlns:cx3="http://schemas.microsoft.com/office/drawing/2016/5/9/chartex" xmlns:cx4="http://schemas.microsoft.com/office/drawing/2016/5/10/chartex" xmlns:cx5="http://schemas.microsoft.com/office/drawing/2016/5/11/chartex" xmlns:cx6="http://schemas.microsoft.com/office/drawing/2016/5/12/chartex" xmlns:cx7="http://schemas.microsoft.com/office/drawing/2016/5/13/chartex" xmlns:cx8="http://schemas.microsoft.com/office/drawing/2016/5/14/chartex" xmlns:mc="http://schemas.openxmlformats.org/markup-compatibility/2006" xmlns:aink="http://schemas.microsoft.com/office/drawing/2016/ink" xmlns:am3d="http://schemas.microsoft.com/office/drawing/2017/model3d" xmlns:o="urn:schemas-microsoft-com:office:office" xmlns:oel="http://schemas.microsoft.com/office/2019/extlst" xmlns:r="http://schemas.openxmlformats.org/officeDocument/2006/relationships" xmlns:m="http://schemas.openxmlformats.org/officeDocument/2006/math" xmlns:v="urn:schemas-microsoft-com:vml" xmlns:wp14="http://schemas.microsoft.com/office/word/2010/wordprocessingDrawing" xmlns:wp="http://schemas.openxmlformats.org/drawingml/2006/wordprocessingDrawing" xmlns:w10="urn:schemas-microsoft-com:office:word" xmlns:w="http://schemas.openxmlformats.org/wordprocessingml/2006/main" xmlns:w14="http://schemas.microsoft.com/office/word/2010/wordml" xmlns:w15="http://schemas.microsoft.com/office/word/2012/wordml" xmlns:w16cex="http://schemas.microsoft.com/office/word/2018/wordml/cex" xmlns:w16cid="http://schemas.microsoft.com/office/word/2016/wordml/cid" xmlns:w16="http://schemas.microsoft.com/office/word/2018/wordml" xmlns:w16du="http://schemas.microsoft.com/office/word/2023/wordml/word16du" xmlns:w16sdtdh="http://schemas.microsoft.com/office/word/2020/wordml/sdtdatahash" xmlns:w16se="http://schemas.microsoft.com/office/word/2015/wordml/symex" xmlns:wpg="http://schemas.microsoft.com/office/word/2010/wordprocessingGroup" xmlns:wpi="http://schemas.microsoft.com/office/word/2010/wordprocessingInk" xmlns:wne="http://schemas.microsoft.com/office/word/2006/wordml" xmlns:wps="http://schemas.microsoft.com/office/word/2010/wordprocessingShape" mc:Ignorable="w14 w15 w16se w16cid w16 w16cex w16sdtdh wp14">
+<w:numbering xmlns:wpc="http://schemas.microsoft.com/office/word/2010/wordprocessingCanvas" xmlns:cx="http://schemas.microsoft.com/office/drawing/2014/chartex" xmlns:cx1="http://schemas.microsoft.com/office/drawing/2015/9/8/chartex" xmlns:cx2="http://schemas.microsoft.com/office/drawing/2015/10/21/chartex" xmlns:cx3="http://schemas.microsoft.com/office/drawing/2016/5/9/chartex" xmlns:cx4="http://schemas.microsoft.com/office/drawing/2016/5/10/chartex" xmlns:cx5="http://schemas.microsoft.com/office/drawing/2016/5/11/chartex" xmlns:cx6="http://schemas.microsoft.com/office/drawing/2016/5/12/chartex" xmlns:cx7="http://schemas.microsoft.com/office/drawing/2016/5/13/chartex" xmlns:cx8="http://schemas.microsoft.com/office/drawing/2016/5/14/chartex" xmlns:mc="http://schemas.openxmlformats.org/markup-compatibility/2006" xmlns:aink="http://schemas.microsoft.com/office/drawing/2016/ink" xmlns:am3d="http://schemas.microsoft.com/office/drawing/2017/model3d" xmlns:o="urn:schemas-microsoft-com:office:office" xmlns:oel="http://schemas.microsoft.com/office/2019/extlst" xmlns:r="http://schemas.openxmlformats.org/officeDocument/2006/relationships" xmlns:m="http://schemas.openxmlformats.org/officeDocument/2006/math" xmlns:v="urn:schemas-microsoft-com:vml" xmlns:wp14="http://schemas.microsoft.com/office/word/2010/wordprocessingDrawing" xmlns:wp="http://schemas.openxmlformats.org/drawingml/2006/wordprocessingDrawing" xmlns:w10="urn:schemas-microsoft-com:office:word" xmlns:w="http://schemas.openxmlformats.org/wordprocessingml/2006/main" xmlns:w14="http://schemas.microsoft.com/office/word/2010/wordml" xmlns:w15="http://schemas.microsoft.com/office/word/2012/wordml" xmlns:w16cex="http://schemas.microsoft.com/office/word/2018/wordml/cex" xmlns:w16cid="http://schemas.microsoft.com/office/word/2016/wordml/cid" xmlns:w16="http://schemas.microsoft.com/office/word/2018/wordml" xmlns:w16sdtdh="http://schemas.microsoft.com/office/word/2020/wordml/sdtdatahash" xmlns:w16se="http://schemas.microsoft.com/office/word/2015/wordml/symex" xmlns:wpg="http://schemas.microsoft.com/office/word/2010/wordprocessingGroup" xmlns:wpi="http://schemas.microsoft.com/office/word/2010/wordprocessingInk" xmlns:wne="http://schemas.microsoft.com/office/word/2006/wordml" xmlns:wps="http://schemas.microsoft.com/office/word/2010/wordprocessingShape" mc:Ignorable="w14 w15 w16se w16cid w16 w16cex w16sdtdh wp14">
   <w:abstractNum w:abstractNumId="0" w15:restartNumberingAfterBreak="0">
     <w:nsid w:val="FFFFFF7C"/>
     <w:multiLevelType w:val="singleLevel"/>
@@ -2015,6 +2058,7 @@
     <w:lsdException w:name="HTML Sample" w:semiHidden="1" w:unhideWhenUsed="1"/>
     <w:lsdException w:name="HTML Typewriter" w:semiHidden="1" w:unhideWhenUsed="1"/>
     <w:lsdException w:name="HTML Variable" w:semiHidden="1" w:unhideWhenUsed="1"/>
+    <w:lsdException w:name="Normal Table" w:semiHidden="1" w:unhideWhenUsed="1"/>
     <w:lsdException w:name="annotation subject" w:semiHidden="1" w:unhideWhenUsed="1"/>
     <w:lsdException w:name="No List" w:semiHidden="1" w:unhideWhenUsed="1"/>
     <w:lsdException w:name="Outline List 1" w:semiHidden="1" w:unhideWhenUsed="1"/>
@@ -2061,7 +2105,9 @@
     <w:lsdException w:name="Table Subtle 2" w:semiHidden="1" w:unhideWhenUsed="1"/>
     <w:lsdException w:name="Table Web 1" w:semiHidden="1" w:unhideWhenUsed="1"/>
     <w:lsdException w:name="Table Web 2" w:semiHidden="1" w:unhideWhenUsed="1"/>
+    <w:lsdException w:name="Table Web 3" w:semiHidden="1" w:unhideWhenUsed="1"/>
     <w:lsdException w:name="Balloon Text" w:semiHidden="1" w:unhideWhenUsed="1"/>
+    <w:lsdException w:name="Table Theme" w:semiHidden="1" w:unhideWhenUsed="1"/>
     <w:lsdException w:name="Light Shading"/>
     <w:lsdException w:name="Light List"/>
     <w:lsdException w:name="Light Grid"/>
@@ -2081,6 +2127,7 @@
     <w:lsdException w:name="Light Grid Accent 1"/>
     <w:lsdException w:name="Medium Shading 1 Accent 1"/>
     <w:lsdException w:name="Medium Shading 2 Accent 1"/>
+    <w:lsdException w:name="Medium List 1 Accent 1"/>
     <w:lsdException w:name="Revision" w:semiHidden="1"/>
     <w:lsdException w:name="Medium List 2 Accent 1"/>
     <w:lsdException w:name="Medium Grid 1 Accent 1"/>
@@ -2159,6 +2206,7 @@
     <w:lsdException w:name="Dark List Accent 6"/>
     <w:lsdException w:name="Colorful Shading Accent 6"/>
     <w:lsdException w:name="Colorful List Accent 6"/>
+    <w:lsdException w:name="Colorful Grid Accent 6"/>
     <w:lsdException w:name="TOC Heading" w:semiHidden="1" w:uiPriority="39" w:unhideWhenUsed="1" w:qFormat="1"/>
     <w:lsdException w:name="Plain Table 1" w:uiPriority="41"/>
     <w:lsdException w:name="Plain Table 2" w:uiPriority="42"/>

</xml_diff>

<commit_message>
update word document style reference used for G002 B cell PT report
</commit_message>
<xml_diff>
--- a/inst/rmarkdown/templates/visc_report/resources/word-styles-reference.docx
+++ b/inst/rmarkdown/templates/visc_report/resources/word-styles-reference.docx
@@ -21,6 +21,17 @@
     <w:p>
       <w:pPr>
         <w:pStyle w:val="Date"/>
+        <w:sectPr>
+          <w:headerReference w:type="default" r:id="rId8"/>
+          <w:footerReference w:type="default" r:id="rId9"/>
+          <w:headerReference w:type="first" r:id="rId10"/>
+          <w:footerReference w:type="first" r:id="rId11"/>
+          <w:pgSz w:w="12240" w:h="15840"/>
+          <w:pgMar w:top="720" w:right="720" w:bottom="720" w:left="720" w:header="432" w:footer="144" w:gutter="0"/>
+          <w:cols w:space="720"/>
+          <w:titlePg/>
+          <w:docGrid w:linePitch="326"/>
+        </w:sectPr>
       </w:pPr>
       <w:r>
         <w:t>Date</w:t>
@@ -33,6 +44,7 @@
           <w:rFonts w:asciiTheme="minorHAnsi" w:eastAsiaTheme="minorHAnsi" w:hAnsiTheme="minorHAnsi" w:cstheme="minorBidi"/>
           <w:color w:val="auto"/>
           <w:sz w:val="24"/>
+          <w:szCs w:val="24"/>
         </w:rPr>
         <w:id w:val="-918009422"/>
         <w:docPartObj>
@@ -42,15 +54,17 @@
       </w:sdtPr>
       <w:sdtEndPr>
         <w:rPr>
-          <w:b/>
-          <w:bCs/>
+          <w:rFonts w:ascii="Calibri" w:hAnsi="Calibri" w:cs="Calibri"/>
           <w:noProof/>
+          <w:sz w:val="22"/>
+          <w:szCs w:val="22"/>
         </w:rPr>
       </w:sdtEndPr>
       <w:sdtContent>
         <w:p>
           <w:pPr>
             <w:pStyle w:val="TOCHeading"/>
+            <w:ind w:left="0"/>
           </w:pPr>
           <w:r>
             <w:t>Table of Contents</w:t>
@@ -60,41 +74,55 @@
           <w:pPr>
             <w:pStyle w:val="TOC1"/>
             <w:tabs>
-              <w:tab w:val="left" w:pos="480"/>
-              <w:tab w:val="right" w:leader="dot" w:pos="9350"/>
+              <w:tab w:val="left" w:pos="440"/>
+              <w:tab w:val="right" w:leader="dot" w:pos="10790"/>
             </w:tabs>
             <w:rPr>
-              <w:rFonts w:eastAsiaTheme="minorEastAsia"/>
+              <w:rFonts w:asciiTheme="minorHAnsi" w:eastAsiaTheme="minorEastAsia" w:hAnsiTheme="minorHAnsi" w:cstheme="minorBidi"/>
+              <w:b w:val="0"/>
+              <w:bCs w:val="0"/>
+              <w:caps/>
               <w:noProof/>
-              <w:sz w:val="22"/>
-              <w:szCs w:val="22"/>
+              <w:kern w:val="2"/>
+              <w:sz w:val="24"/>
+              <w:szCs w:val="24"/>
+              <w14:ligatures w14:val="standardContextual"/>
             </w:rPr>
           </w:pPr>
           <w:r>
             <w:rPr>
-              <w:b/>
-              <w:bCs/>
+              <w:rFonts w:asciiTheme="minorHAnsi" w:hAnsiTheme="minorHAnsi"/>
+              <w:b w:val="0"/>
+              <w:bCs w:val="0"/>
+              <w:caps/>
               <w:noProof/>
+              <w:sz w:val="20"/>
             </w:rPr>
             <w:fldChar w:fldCharType="begin"/>
           </w:r>
           <w:r>
             <w:rPr>
-              <w:b/>
-              <w:bCs/>
+              <w:rFonts w:asciiTheme="minorHAnsi" w:hAnsiTheme="minorHAnsi"/>
+              <w:b w:val="0"/>
+              <w:bCs w:val="0"/>
+              <w:caps/>
               <w:noProof/>
+              <w:sz w:val="20"/>
             </w:rPr>
             <w:instrText xml:space="preserve"> TOC \o "1-3" \h \z \u </w:instrText>
           </w:r>
           <w:r>
             <w:rPr>
-              <w:b/>
-              <w:bCs/>
+              <w:rFonts w:asciiTheme="minorHAnsi" w:hAnsiTheme="minorHAnsi"/>
+              <w:b w:val="0"/>
+              <w:bCs w:val="0"/>
+              <w:caps/>
               <w:noProof/>
+              <w:sz w:val="20"/>
             </w:rPr>
             <w:fldChar w:fldCharType="separate"/>
           </w:r>
-          <w:hyperlink w:anchor="_Toc10466036" w:history="1">
+          <w:hyperlink w:anchor="_Toc159010829" w:history="1">
             <w:r>
               <w:rPr>
                 <w:rStyle w:val="Hyperlink"/>
@@ -104,10 +132,15 @@
             </w:r>
             <w:r>
               <w:rPr>
-                <w:rFonts w:eastAsiaTheme="minorEastAsia"/>
+                <w:rFonts w:asciiTheme="minorHAnsi" w:eastAsiaTheme="minorEastAsia" w:hAnsiTheme="minorHAnsi" w:cstheme="minorBidi"/>
+                <w:b w:val="0"/>
+                <w:bCs w:val="0"/>
+                <w:caps/>
                 <w:noProof/>
-                <w:sz w:val="22"/>
-                <w:szCs w:val="22"/>
+                <w:kern w:val="2"/>
+                <w:sz w:val="24"/>
+                <w:szCs w:val="24"/>
+                <w14:ligatures w14:val="standardContextual"/>
               </w:rPr>
               <w:tab/>
             </w:r>
@@ -116,21 +149,7 @@
                 <w:rStyle w:val="Hyperlink"/>
                 <w:noProof/>
               </w:rPr>
-              <w:t>Section</w:t>
-            </w:r>
-            <w:r>
-              <w:rPr>
-                <w:rStyle w:val="Hyperlink"/>
-                <w:noProof/>
-              </w:rPr>
-              <w:t xml:space="preserve"> </w:t>
-            </w:r>
-            <w:r>
-              <w:rPr>
-                <w:rStyle w:val="Hyperlink"/>
-                <w:noProof/>
-              </w:rPr>
-              <w:t xml:space="preserve">Title </w:t>
+              <w:t>Section Title</w:t>
             </w:r>
             <w:r>
               <w:rPr>
@@ -151,7 +170,7 @@
                 <w:noProof/>
                 <w:webHidden/>
               </w:rPr>
-              <w:instrText xml:space="preserve"> PAGEREF _Toc10466036 \h </w:instrText>
+              <w:instrText xml:space="preserve"> PAGEREF _Toc159010829 \h </w:instrText>
             </w:r>
             <w:r>
               <w:rPr>
@@ -187,16 +206,19 @@
             <w:pStyle w:val="TOC2"/>
             <w:tabs>
               <w:tab w:val="left" w:pos="880"/>
-              <w:tab w:val="right" w:leader="dot" w:pos="9350"/>
+              <w:tab w:val="right" w:leader="dot" w:pos="10790"/>
             </w:tabs>
             <w:rPr>
-              <w:rFonts w:eastAsiaTheme="minorEastAsia"/>
+              <w:rFonts w:asciiTheme="minorHAnsi" w:eastAsiaTheme="minorEastAsia" w:hAnsiTheme="minorHAnsi" w:cstheme="minorBidi"/>
+              <w:smallCaps/>
               <w:noProof/>
-              <w:sz w:val="22"/>
-              <w:szCs w:val="22"/>
+              <w:kern w:val="2"/>
+              <w:sz w:val="24"/>
+              <w:szCs w:val="24"/>
+              <w14:ligatures w14:val="standardContextual"/>
             </w:rPr>
           </w:pPr>
-          <w:hyperlink w:anchor="_Toc10466037" w:history="1">
+          <w:hyperlink w:anchor="_Toc159010830" w:history="1">
             <w:r>
               <w:rPr>
                 <w:rStyle w:val="Hyperlink"/>
@@ -206,10 +228,13 @@
             </w:r>
             <w:r>
               <w:rPr>
-                <w:rFonts w:eastAsiaTheme="minorEastAsia"/>
+                <w:rFonts w:asciiTheme="minorHAnsi" w:eastAsiaTheme="minorEastAsia" w:hAnsiTheme="minorHAnsi" w:cstheme="minorBidi"/>
+                <w:smallCaps/>
                 <w:noProof/>
-                <w:sz w:val="22"/>
-                <w:szCs w:val="22"/>
+                <w:kern w:val="2"/>
+                <w:sz w:val="24"/>
+                <w:szCs w:val="24"/>
+                <w14:ligatures w14:val="standardContextual"/>
               </w:rPr>
               <w:tab/>
             </w:r>
@@ -219,13 +244,6 @@
                 <w:noProof/>
               </w:rPr>
               <w:t>Subsection</w:t>
-            </w:r>
-            <w:r>
-              <w:rPr>
-                <w:rStyle w:val="Hyperlink"/>
-                <w:noProof/>
-              </w:rPr>
-              <w:t xml:space="preserve"> </w:t>
             </w:r>
             <w:r>
               <w:rPr>
@@ -246,7 +264,7 @@
                 <w:noProof/>
                 <w:webHidden/>
               </w:rPr>
-              <w:instrText xml:space="preserve"> PAGEREF _Toc10466037 \h </w:instrText>
+              <w:instrText xml:space="preserve"> PAGEREF _Toc159010830 \h </w:instrText>
             </w:r>
             <w:r>
               <w:rPr>
@@ -282,36 +300,37 @@
             <w:pStyle w:val="TOC3"/>
             <w:tabs>
               <w:tab w:val="left" w:pos="1320"/>
-              <w:tab w:val="right" w:leader="dot" w:pos="9350"/>
+              <w:tab w:val="right" w:leader="dot" w:pos="10790"/>
             </w:tabs>
             <w:rPr>
-              <w:rFonts w:eastAsiaTheme="minorEastAsia"/>
+              <w:rFonts w:asciiTheme="minorHAnsi" w:eastAsiaTheme="minorEastAsia" w:hAnsiTheme="minorHAnsi" w:cstheme="minorBidi"/>
+              <w:i w:val="0"/>
+              <w:iCs w:val="0"/>
               <w:noProof/>
-              <w:sz w:val="22"/>
-              <w:szCs w:val="22"/>
+              <w:kern w:val="2"/>
+              <w:sz w:val="24"/>
+              <w:szCs w:val="24"/>
+              <w14:ligatures w14:val="standardContextual"/>
             </w:rPr>
           </w:pPr>
-          <w:hyperlink w:anchor="_Toc10466038" w:history="1">
+          <w:hyperlink w:anchor="_Toc159010831" w:history="1">
             <w:r>
               <w:rPr>
                 <w:rStyle w:val="Hyperlink"/>
                 <w:noProof/>
               </w:rPr>
-              <w:t>1.1.1</w:t>
+              <w:t>1.1.1.</w:t>
             </w:r>
             <w:r>
               <w:rPr>
-                <w:rStyle w:val="Hyperlink"/>
+                <w:rFonts w:asciiTheme="minorHAnsi" w:eastAsiaTheme="minorEastAsia" w:hAnsiTheme="minorHAnsi" w:cstheme="minorBidi"/>
+                <w:i w:val="0"/>
+                <w:iCs w:val="0"/>
                 <w:noProof/>
-              </w:rPr>
-              <w:t>.</w:t>
-            </w:r>
-            <w:r>
-              <w:rPr>
-                <w:rFonts w:eastAsiaTheme="minorEastAsia"/>
-                <w:noProof/>
-                <w:sz w:val="22"/>
-                <w:szCs w:val="22"/>
+                <w:kern w:val="2"/>
+                <w:sz w:val="24"/>
+                <w:szCs w:val="24"/>
+                <w14:ligatures w14:val="standardContextual"/>
               </w:rPr>
               <w:tab/>
             </w:r>
@@ -341,7 +360,7 @@
                 <w:noProof/>
                 <w:webHidden/>
               </w:rPr>
-              <w:instrText xml:space="preserve"> PAGEREF _Toc10466038 \h </w:instrText>
+              <w:instrText xml:space="preserve"> PAGEREF _Toc159010831 \h </w:instrText>
             </w:r>
             <w:r>
               <w:rPr>
@@ -361,7 +380,7 @@
                 <w:noProof/>
                 <w:webHidden/>
               </w:rPr>
-              <w:t>2</w:t>
+              <w:t>1</w:t>
             </w:r>
             <w:r>
               <w:rPr>
@@ -374,270 +393,74 @@
         </w:p>
         <w:p>
           <w:pPr>
-            <w:pStyle w:val="TOC1"/>
-            <w:tabs>
-              <w:tab w:val="left" w:pos="480"/>
-              <w:tab w:val="right" w:leader="dot" w:pos="9350"/>
-            </w:tabs>
-            <w:rPr>
-              <w:rFonts w:eastAsiaTheme="minorEastAsia"/>
-              <w:noProof/>
-              <w:sz w:val="22"/>
-              <w:szCs w:val="22"/>
-            </w:rPr>
+            <w:sectPr>
+              <w:type w:val="continuous"/>
+              <w:pgSz w:w="12240" w:h="15840"/>
+              <w:pgMar w:top="720" w:right="720" w:bottom="720" w:left="720" w:header="432" w:footer="144" w:gutter="0"/>
+              <w:cols w:space="720"/>
+              <w:titlePg/>
+              <w:docGrid w:linePitch="326"/>
+            </w:sectPr>
           </w:pPr>
-          <w:hyperlink w:anchor="_Toc10466039" w:history="1">
-            <w:r>
-              <w:rPr>
-                <w:rStyle w:val="Hyperlink"/>
-                <w:noProof/>
-              </w:rPr>
-              <w:t>2.</w:t>
-            </w:r>
-            <w:r>
-              <w:rPr>
-                <w:rFonts w:eastAsiaTheme="minorEastAsia"/>
-                <w:noProof/>
-                <w:sz w:val="22"/>
-                <w:szCs w:val="22"/>
-              </w:rPr>
-              <w:tab/>
-            </w:r>
-            <w:r>
-              <w:rPr>
-                <w:rStyle w:val="Hyperlink"/>
-                <w:noProof/>
-              </w:rPr>
-              <w:t>H</w:t>
-            </w:r>
-            <w:r>
-              <w:rPr>
-                <w:rStyle w:val="Hyperlink"/>
-                <w:noProof/>
-              </w:rPr>
-              <w:t>e</w:t>
-            </w:r>
-            <w:r>
-              <w:rPr>
-                <w:rStyle w:val="Hyperlink"/>
-                <w:noProof/>
-              </w:rPr>
-              <w:t>a</w:t>
-            </w:r>
-            <w:r>
-              <w:rPr>
-                <w:rStyle w:val="Hyperlink"/>
-                <w:noProof/>
-              </w:rPr>
-              <w:t>de</w:t>
-            </w:r>
-            <w:r>
-              <w:rPr>
-                <w:rStyle w:val="Hyperlink"/>
-                <w:noProof/>
-              </w:rPr>
-              <w:t>r</w:t>
-            </w:r>
-            <w:r>
-              <w:rPr>
-                <w:rStyle w:val="Hyperlink"/>
-                <w:noProof/>
-              </w:rPr>
-              <w:t xml:space="preserve"> 2</w:t>
-            </w:r>
-            <w:r>
-              <w:rPr>
-                <w:noProof/>
-                <w:webHidden/>
-              </w:rPr>
-              <w:tab/>
-            </w:r>
-            <w:r>
-              <w:rPr>
-                <w:noProof/>
-                <w:webHidden/>
-              </w:rPr>
-              <w:fldChar w:fldCharType="begin"/>
-            </w:r>
-            <w:r>
-              <w:rPr>
-                <w:noProof/>
-                <w:webHidden/>
-              </w:rPr>
-              <w:instrText xml:space="preserve"> PAGEREF _Toc10466039 \h </w:instrText>
-            </w:r>
-            <w:r>
-              <w:rPr>
-                <w:noProof/>
-                <w:webHidden/>
-              </w:rPr>
-            </w:r>
-            <w:r>
-              <w:rPr>
-                <w:noProof/>
-                <w:webHidden/>
-              </w:rPr>
-              <w:fldChar w:fldCharType="separate"/>
-            </w:r>
-            <w:r>
-              <w:rPr>
-                <w:noProof/>
-                <w:webHidden/>
-              </w:rPr>
-              <w:t>2</w:t>
-            </w:r>
-            <w:r>
-              <w:rPr>
-                <w:noProof/>
-                <w:webHidden/>
-              </w:rPr>
-              <w:fldChar w:fldCharType="end"/>
-            </w:r>
-          </w:hyperlink>
-        </w:p>
-        <w:p>
-          <w:pPr>
-            <w:pStyle w:val="TOC1"/>
-            <w:tabs>
-              <w:tab w:val="left" w:pos="480"/>
-              <w:tab w:val="right" w:leader="dot" w:pos="9350"/>
-            </w:tabs>
-            <w:rPr>
-              <w:rFonts w:eastAsiaTheme="minorEastAsia"/>
-              <w:noProof/>
-              <w:sz w:val="22"/>
-              <w:szCs w:val="22"/>
-            </w:rPr>
-          </w:pPr>
-          <w:hyperlink w:anchor="_Toc10466040" w:history="1">
-            <w:r>
-              <w:rPr>
-                <w:rStyle w:val="Hyperlink"/>
-                <w:noProof/>
-              </w:rPr>
-              <w:t>3.</w:t>
-            </w:r>
-            <w:r>
-              <w:rPr>
-                <w:rFonts w:eastAsiaTheme="minorEastAsia"/>
-                <w:noProof/>
-                <w:sz w:val="22"/>
-                <w:szCs w:val="22"/>
-              </w:rPr>
-              <w:tab/>
-            </w:r>
-            <w:r>
-              <w:rPr>
-                <w:rStyle w:val="Hyperlink"/>
-                <w:noProof/>
-              </w:rPr>
-              <w:t>Header</w:t>
-            </w:r>
-            <w:r>
-              <w:rPr>
-                <w:rStyle w:val="Hyperlink"/>
-                <w:noProof/>
-              </w:rPr>
-              <w:t xml:space="preserve"> </w:t>
-            </w:r>
-            <w:r>
-              <w:rPr>
-                <w:rStyle w:val="Hyperlink"/>
-                <w:noProof/>
-              </w:rPr>
-              <w:t>3</w:t>
-            </w:r>
-            <w:r>
-              <w:rPr>
-                <w:noProof/>
-                <w:webHidden/>
-              </w:rPr>
-              <w:tab/>
-            </w:r>
-            <w:r>
-              <w:rPr>
-                <w:noProof/>
-                <w:webHidden/>
-              </w:rPr>
-              <w:fldChar w:fldCharType="begin"/>
-            </w:r>
-            <w:r>
-              <w:rPr>
-                <w:noProof/>
-                <w:webHidden/>
-              </w:rPr>
-              <w:instrText xml:space="preserve"> PAGEREF _Toc10466040 \h </w:instrText>
-            </w:r>
-            <w:r>
-              <w:rPr>
-                <w:noProof/>
-                <w:webHidden/>
-              </w:rPr>
-            </w:r>
-            <w:r>
-              <w:rPr>
-                <w:noProof/>
-                <w:webHidden/>
-              </w:rPr>
-              <w:fldChar w:fldCharType="separate"/>
-            </w:r>
-            <w:r>
-              <w:rPr>
-                <w:noProof/>
-                <w:webHidden/>
-              </w:rPr>
-              <w:t>2</w:t>
-            </w:r>
-            <w:r>
-              <w:rPr>
-                <w:noProof/>
-                <w:webHidden/>
-              </w:rPr>
-              <w:fldChar w:fldCharType="end"/>
-            </w:r>
-          </w:hyperlink>
-        </w:p>
-        <w:p>
           <w:r>
             <w:rPr>
+              <w:rFonts w:asciiTheme="minorHAnsi" w:hAnsiTheme="minorHAnsi"/>
               <w:b/>
               <w:bCs/>
+              <w:caps/>
               <w:noProof/>
+              <w:sz w:val="20"/>
+              <w:szCs w:val="20"/>
             </w:rPr>
             <w:fldChar w:fldCharType="end"/>
           </w:r>
         </w:p>
       </w:sdtContent>
     </w:sdt>
-    <w:bookmarkEnd w:id="0"/>
+    <w:bookmarkEnd w:id="0" w:displacedByCustomXml="prev"/>
+    <w:bookmarkStart w:id="1" w:name="_Toc159010829" w:displacedByCustomXml="prev"/>
     <w:p>
       <w:pPr>
         <w:pStyle w:val="Heading1"/>
-      </w:pPr>
-      <w:r>
-        <w:t>Section</w:t>
-      </w:r>
-      <w:r>
-        <w:t xml:space="preserve"> Title</w:t>
-      </w:r>
+        <w:numPr>
+          <w:ilvl w:val="0"/>
+          <w:numId w:val="0"/>
+        </w:numPr>
+      </w:pPr>
     </w:p>
     <w:p>
       <w:pPr>
+        <w:pStyle w:val="Heading1"/>
+      </w:pPr>
+      <w:r>
+        <w:t>Section</w:t>
+      </w:r>
+      <w:r>
+        <w:t xml:space="preserve"> Title</w:t>
+      </w:r>
+      <w:bookmarkEnd w:id="1"/>
+    </w:p>
+    <w:p>
+      <w:pPr>
         <w:pStyle w:val="FirstParagraph"/>
       </w:pPr>
       <w:r>
-        <w:t xml:space="preserve">This is an R Markdown document. Markdown is a simple formatting syntax for authoring HTML, PDF, and MS Word documents. For more details on using R Markdown see </w:t>
-      </w:r>
-      <w:hyperlink r:id="rId8">
+        <w:t xml:space="preserve">Here is an example first paragraph of a section. The text in this document will not impact the R Markdown output, only the styles will. See </w:t>
+      </w:r>
+      <w:hyperlink r:id="rId12" w:history="1">
         <w:r>
           <w:rPr>
             <w:rStyle w:val="Hyperlink"/>
+            <w:color w:val="auto"/>
           </w:rPr>
-          <w:t>http://rmarkdown.rstudio.com</w:t>
+          <w:t>https://rmarkdown.rstudio.com/articles_docx.html</w:t>
         </w:r>
       </w:hyperlink>
       <w:r>
-        <w:t>.</w:t>
+        <w:t xml:space="preserve"> for more information and advice on how to modify the st</w:t>
+      </w:r>
+      <w:r>
+        <w:t>yles.</w:t>
       </w:r>
     </w:p>
     <w:p>
@@ -645,24 +468,64 @@
         <w:pStyle w:val="BodyText"/>
       </w:pPr>
       <w:r>
-        <w:t xml:space="preserve">When you click the </w:t>
-      </w:r>
-      <w:r>
-        <w:rPr>
-          <w:b/>
-        </w:rPr>
-        <w:t>Knit</w:t>
-      </w:r>
-      <w:r>
-        <w:t xml:space="preserve"> button a document will be generated that includes both content as well as the output of any embedded R code chunks within the document. You can embed an R code chunk like this:</w:t>
+        <w:t xml:space="preserve">Here is an example of “Body Text”. We </w:t>
+      </w:r>
+      <w:r>
+        <w:t>can also include</w:t>
+      </w:r>
+      <w:r>
+        <w:t xml:space="preserve"> numbered </w:t>
+      </w:r>
+      <w:r>
+        <w:t xml:space="preserve">or bulleted </w:t>
+      </w:r>
+      <w:r>
+        <w:t>lists</w:t>
+      </w:r>
+      <w:r>
+        <w:t>, which for some reason have the “Compact” style</w:t>
+      </w:r>
+      <w:r>
+        <w:t>:</w:t>
       </w:r>
     </w:p>
     <w:p>
       <w:pPr>
-        <w:pStyle w:val="FirstParagraph"/>
-      </w:pPr>
-      <w:r>
-        <w:t>My plot is here</w:t>
+        <w:pStyle w:val="Compact"/>
+      </w:pPr>
+      <w:r>
+        <w:t>First item</w:t>
+      </w:r>
+    </w:p>
+    <w:p>
+      <w:pPr>
+        <w:pStyle w:val="Compact"/>
+      </w:pPr>
+      <w:r>
+        <w:t>Second item</w:t>
+      </w:r>
+    </w:p>
+    <w:p>
+      <w:pPr>
+        <w:pStyle w:val="BodyText"/>
+      </w:pPr>
+      <w:r>
+        <w:t>As well as code snippets</w:t>
+      </w:r>
+      <w:r>
+        <w:t xml:space="preserve">, </w:t>
+      </w:r>
+      <w:r>
+        <w:t xml:space="preserve">which </w:t>
+      </w:r>
+      <w:r>
+        <w:t>rely</w:t>
+      </w:r>
+      <w:r>
+        <w:t xml:space="preserve"> on</w:t>
+      </w:r>
+      <w:r>
+        <w:t xml:space="preserve"> multiple text styles:</w:t>
       </w:r>
     </w:p>
     <w:p>
@@ -690,16 +553,44 @@
         <w:rPr>
           <w:rStyle w:val="VerbatimChar"/>
         </w:rPr>
-        <w:t xml:space="preserve">##      speed           dist       </w:t>
-      </w:r>
-      <w:r>
-        <w:br/>
-      </w:r>
+        <w:t xml:space="preserve">##      speed           </w:t>
+      </w:r>
+      <w:proofErr w:type="spellStart"/>
       <w:r>
         <w:rPr>
           <w:rStyle w:val="VerbatimChar"/>
         </w:rPr>
-        <w:t xml:space="preserve">##  Min.   : 4.0   Min.   :  2.00  </w:t>
+        <w:t>dist</w:t>
+      </w:r>
+      <w:proofErr w:type="spellEnd"/>
+      <w:r>
+        <w:rPr>
+          <w:rStyle w:val="VerbatimChar"/>
+        </w:rPr>
+        <w:t xml:space="preserve">       </w:t>
+      </w:r>
+      <w:r>
+        <w:br/>
+      </w:r>
+      <w:r>
+        <w:rPr>
+          <w:rStyle w:val="VerbatimChar"/>
+        </w:rPr>
+        <w:t>#</w:t>
+      </w:r>
+      <w:proofErr w:type="gramStart"/>
+      <w:r>
+        <w:rPr>
+          <w:rStyle w:val="VerbatimChar"/>
+        </w:rPr>
+        <w:t>#  Min.</w:t>
+      </w:r>
+      <w:proofErr w:type="gramEnd"/>
+      <w:r>
+        <w:rPr>
+          <w:rStyle w:val="VerbatimChar"/>
+        </w:rPr>
+        <w:t xml:space="preserve">   : 4.0   Min.   :  2.00  </w:t>
       </w:r>
       <w:r>
         <w:br/>
@@ -751,80 +642,61 @@
       <w:pPr>
         <w:pStyle w:val="Heading2"/>
       </w:pPr>
+      <w:bookmarkStart w:id="2" w:name="_Toc159010830"/>
       <w:r>
         <w:t>Subsection</w:t>
       </w:r>
-    </w:p>
-    <w:p>
-      <w:pPr>
-        <w:pStyle w:val="FirstParagraph"/>
-      </w:pPr>
-      <w:r>
-        <w:t>Testing out headers</w:t>
-      </w:r>
-    </w:p>
-    <w:p>
-      <w:pPr>
-        <w:pStyle w:val="Heading3"/>
-      </w:pPr>
-      <w:r>
-        <w:lastRenderedPageBreak/>
-        <w:t>Subsubsection</w:t>
-      </w:r>
-    </w:p>
-    <w:p>
-      <w:pPr>
-        <w:pStyle w:val="Heading4"/>
-      </w:pPr>
-      <w:r>
-        <w:t>Subsubsubsection</w:t>
-      </w:r>
-    </w:p>
-    <w:p>
-      <w:pPr>
-        <w:pStyle w:val="Heading1"/>
-      </w:pPr>
-      <w:bookmarkStart w:id="1" w:name="header-2"/>
-      <w:bookmarkStart w:id="2" w:name="_Toc10466040"/>
-      <w:r>
-        <w:t>Header</w:t>
-      </w:r>
-      <w:bookmarkEnd w:id="1"/>
       <w:bookmarkEnd w:id="2"/>
     </w:p>
     <w:p>
       <w:pPr>
-        <w:pStyle w:val="FirstParagraph"/>
-      </w:pPr>
-      <w:r>
-        <w:t>You can also embed plots, for example:</w:t>
-      </w:r>
+        <w:pStyle w:val="Heading3"/>
+      </w:pPr>
+      <w:bookmarkStart w:id="3" w:name="_Toc159010831"/>
+      <w:r>
+        <w:t>Subsubsection</w:t>
+      </w:r>
+      <w:bookmarkEnd w:id="3"/>
     </w:p>
     <w:p>
       <w:pPr>
         <w:pStyle w:val="BodyText"/>
+      </w:pPr>
+      <w:r>
+        <w:t>We can also include figures or images, with captions:</w:t>
+      </w:r>
+    </w:p>
+    <w:p>
+      <w:pPr>
+        <w:pStyle w:val="CaptionedFigure"/>
       </w:pPr>
       <w:r>
         <w:rPr>
           <w:noProof/>
         </w:rPr>
         <w:drawing>
-          <wp:inline distT="0" distB="0" distL="0" distR="0" wp14:anchorId="1CAE7F00" wp14:editId="6D4AD486">
-            <wp:extent cx="4620126" cy="4620126"/>
+          <wp:inline distT="0" distB="0" distL="0" distR="0" wp14:anchorId="6105308D" wp14:editId="1757F731">
+            <wp:extent cx="3586038" cy="2329732"/>
             <wp:effectExtent l="0" t="0" r="0" b="0"/>
-            <wp:docPr id="1" name="Picture"/>
+            <wp:docPr id="64" name="Picture" descr="Close up of pages of an open book in a bright studio"/>
             <wp:cNvGraphicFramePr/>
             <a:graphic xmlns:a="http://schemas.openxmlformats.org/drawingml/2006/main">
               <a:graphicData uri="http://schemas.openxmlformats.org/drawingml/2006/picture">
                 <pic:pic xmlns:pic="http://schemas.openxmlformats.org/drawingml/2006/picture">
                   <pic:nvPicPr>
-                    <pic:cNvPr id="0" name="Picture" descr="word_template_files/figure-docx/pressure-1.png"/>
+                    <pic:cNvPr id="64" name="Picture" descr="Close up of pages of an open book in a bright studio"/>
                     <pic:cNvPicPr>
                       <a:picLocks noChangeAspect="1" noChangeArrowheads="1"/>
                     </pic:cNvPicPr>
                   </pic:nvPicPr>
                   <pic:blipFill>
-                    <a:blip r:embed="rId9"/>
+                    <a:blip r:embed="rId13" cstate="print">
+                      <a:extLst>
+                        <a:ext uri="{28A0092B-C50C-407E-A947-70E740481C1C}">
+                          <a14:useLocalDpi xmlns:a14="http://schemas.microsoft.com/office/drawing/2010/main" val="0"/>
+                        </a:ext>
+                      </a:extLst>
+                    </a:blip>
                     <a:stretch>
                       <a:fillRect/>
                     </a:stretch>
@@ -832,7 +704,7 @@
                   <pic:spPr bwMode="auto">
                     <a:xfrm>
                       <a:off x="0" y="0"/>
-                      <a:ext cx="4620126" cy="4620126"/>
+                      <a:ext cx="3674795" cy="2387395"/>
                     </a:xfrm>
                     <a:prstGeom prst="rect">
                       <a:avLst/>
@@ -853,33 +725,579 @@
     </w:p>
     <w:p>
       <w:pPr>
-        <w:pStyle w:val="BodyText"/>
-      </w:pPr>
-      <w:r>
-        <w:t xml:space="preserve">Note that the </w:t>
-      </w:r>
-      <w:r>
-        <w:rPr>
-          <w:rStyle w:val="VerbatimChar"/>
-        </w:rPr>
-        <w:t>echo = FALSE</w:t>
-      </w:r>
-      <w:r>
-        <w:t xml:space="preserve"> parameter was added to the code chunk to prevent printing of the R code that generated the plot.</w:t>
+        <w:pStyle w:val="ImageCaption"/>
+      </w:pPr>
+      <w:r>
+        <w:t xml:space="preserve">Example </w:t>
+      </w:r>
+      <w:r>
+        <w:t>image</w:t>
+      </w:r>
+      <w:r>
+        <w:t xml:space="preserve"> caption. Text can be as long as you want.</w:t>
       </w:r>
     </w:p>
     <w:p>
       <w:pPr>
+        <w:pStyle w:val="ImageCaption"/>
+      </w:pPr>
+    </w:p>
+    <w:p>
+      <w:pPr>
+        <w:pStyle w:val="ImageCaption"/>
+      </w:pPr>
+    </w:p>
+    <w:p>
+      <w:pPr>
+        <w:pStyle w:val="ImageCaption"/>
+      </w:pPr>
+    </w:p>
+    <w:p>
+      <w:pPr>
         <w:pStyle w:val="BodyText"/>
+      </w:pPr>
+      <w:r>
+        <w:t>And we can include tables as well:</w:t>
+      </w:r>
+    </w:p>
+    <w:p>
+      <w:pPr>
+        <w:pStyle w:val="TableCaption"/>
+      </w:pPr>
+      <w:r>
+        <w:t>Example table caption</w:t>
+      </w:r>
+      <w:r>
+        <w:t>.</w:t>
+      </w:r>
+    </w:p>
+    <w:tbl>
+      <w:tblPr>
+        <w:tblW w:w="0" w:type="auto"/>
+        <w:jc w:val="center"/>
+        <w:tblLayout w:type="fixed"/>
+        <w:tblLook w:val="0420" w:firstRow="1" w:lastRow="0" w:firstColumn="0" w:lastColumn="0" w:noHBand="0" w:noVBand="1"/>
+      </w:tblPr>
+      <w:tblGrid>
+        <w:gridCol w:w="1080"/>
+        <w:gridCol w:w="1440"/>
+        <w:gridCol w:w="7200"/>
+        <w:gridCol w:w="1080"/>
+      </w:tblGrid>
+      <w:tr>
+        <w:trPr>
+          <w:tblHeader/>
+          <w:jc w:val="center"/>
+        </w:trPr>
+        <w:tc>
+          <w:tcPr>
+            <w:tcW w:w="1080" w:type="dxa"/>
+            <w:tcBorders>
+              <w:top w:val="single" w:sz="6" w:space="0" w:color="666666"/>
+              <w:left w:val="single" w:sz="6" w:space="0" w:color="666666"/>
+              <w:bottom w:val="single" w:sz="6" w:space="0" w:color="666666"/>
+              <w:right w:val="single" w:sz="6" w:space="0" w:color="666666"/>
+            </w:tcBorders>
+            <w:shd w:val="clear" w:color="auto" w:fill="FFFFFF"/>
+            <w:tcMar>
+              <w:top w:w="0" w:type="dxa"/>
+              <w:left w:w="0" w:type="dxa"/>
+              <w:bottom w:w="0" w:type="dxa"/>
+              <w:right w:w="0" w:type="dxa"/>
+            </w:tcMar>
+            <w:vAlign w:val="center"/>
+          </w:tcPr>
+          <w:p>
+            <w:pPr>
+              <w:pBdr>
+                <w:top w:val="none" w:sz="0" w:space="0" w:color="000000"/>
+                <w:left w:val="none" w:sz="0" w:space="0" w:color="000000"/>
+                <w:bottom w:val="none" w:sz="0" w:space="0" w:color="000000"/>
+                <w:right w:val="none" w:sz="0" w:space="0" w:color="000000"/>
+              </w:pBdr>
+              <w:spacing w:before="100" w:after="100"/>
+              <w:ind w:left="100" w:right="100"/>
+            </w:pPr>
+            <w:r>
+              <w:rPr>
+                <w:rFonts w:ascii="Helvetica" w:eastAsia="Helvetica" w:hAnsi="Helvetica" w:cs="Helvetica"/>
+                <w:b/>
+                <w:color w:val="000000"/>
+                <w:sz w:val="16"/>
+                <w:szCs w:val="16"/>
+              </w:rPr>
+              <w:t>Group</w:t>
+            </w:r>
+          </w:p>
+        </w:tc>
+        <w:tc>
+          <w:tcPr>
+            <w:tcW w:w="1440" w:type="dxa"/>
+            <w:tcBorders>
+              <w:top w:val="single" w:sz="6" w:space="0" w:color="666666"/>
+              <w:left w:val="single" w:sz="6" w:space="0" w:color="666666"/>
+              <w:bottom w:val="single" w:sz="6" w:space="0" w:color="666666"/>
+              <w:right w:val="single" w:sz="6" w:space="0" w:color="666666"/>
+            </w:tcBorders>
+            <w:shd w:val="clear" w:color="auto" w:fill="FFFFFF"/>
+            <w:tcMar>
+              <w:top w:w="0" w:type="dxa"/>
+              <w:left w:w="0" w:type="dxa"/>
+              <w:bottom w:w="0" w:type="dxa"/>
+              <w:right w:w="0" w:type="dxa"/>
+            </w:tcMar>
+            <w:vAlign w:val="center"/>
+          </w:tcPr>
+          <w:p>
+            <w:pPr>
+              <w:pBdr>
+                <w:top w:val="none" w:sz="0" w:space="0" w:color="000000"/>
+                <w:left w:val="none" w:sz="0" w:space="0" w:color="000000"/>
+                <w:bottom w:val="none" w:sz="0" w:space="0" w:color="000000"/>
+                <w:right w:val="none" w:sz="0" w:space="0" w:color="000000"/>
+              </w:pBdr>
+              <w:spacing w:before="100" w:after="100"/>
+              <w:ind w:left="100" w:right="100"/>
+            </w:pPr>
+            <w:r>
+              <w:rPr>
+                <w:rFonts w:ascii="Helvetica" w:eastAsia="Helvetica" w:hAnsi="Helvetica" w:cs="Helvetica"/>
+                <w:b/>
+                <w:color w:val="000000"/>
+                <w:sz w:val="16"/>
+                <w:szCs w:val="16"/>
+              </w:rPr>
+              <w:t>Time Points</w:t>
+            </w:r>
+          </w:p>
+        </w:tc>
+        <w:tc>
+          <w:tcPr>
+            <w:tcW w:w="7200" w:type="dxa"/>
+            <w:tcBorders>
+              <w:top w:val="single" w:sz="6" w:space="0" w:color="666666"/>
+              <w:left w:val="single" w:sz="6" w:space="0" w:color="666666"/>
+              <w:bottom w:val="single" w:sz="6" w:space="0" w:color="666666"/>
+              <w:right w:val="single" w:sz="6" w:space="0" w:color="666666"/>
+            </w:tcBorders>
+            <w:shd w:val="clear" w:color="auto" w:fill="FFFFFF"/>
+            <w:tcMar>
+              <w:top w:w="0" w:type="dxa"/>
+              <w:left w:w="0" w:type="dxa"/>
+              <w:bottom w:w="0" w:type="dxa"/>
+              <w:right w:w="0" w:type="dxa"/>
+            </w:tcMar>
+            <w:vAlign w:val="center"/>
+          </w:tcPr>
+          <w:p>
+            <w:pPr>
+              <w:pBdr>
+                <w:top w:val="none" w:sz="0" w:space="0" w:color="000000"/>
+                <w:left w:val="none" w:sz="0" w:space="0" w:color="000000"/>
+                <w:bottom w:val="none" w:sz="0" w:space="0" w:color="000000"/>
+                <w:right w:val="none" w:sz="0" w:space="0" w:color="000000"/>
+              </w:pBdr>
+              <w:spacing w:before="100" w:after="100"/>
+              <w:ind w:left="100" w:right="100"/>
+            </w:pPr>
+            <w:r>
+              <w:rPr>
+                <w:rFonts w:ascii="Helvetica" w:eastAsia="Helvetica" w:hAnsi="Helvetica" w:cs="Helvetica"/>
+                <w:b/>
+                <w:color w:val="000000"/>
+                <w:sz w:val="16"/>
+                <w:szCs w:val="16"/>
+              </w:rPr>
+              <w:t>Comparison</w:t>
+            </w:r>
+          </w:p>
+        </w:tc>
+        <w:tc>
+          <w:tcPr>
+            <w:tcW w:w="1080" w:type="dxa"/>
+            <w:tcBorders>
+              <w:top w:val="single" w:sz="6" w:space="0" w:color="666666"/>
+              <w:left w:val="single" w:sz="6" w:space="0" w:color="666666"/>
+              <w:bottom w:val="single" w:sz="6" w:space="0" w:color="666666"/>
+              <w:right w:val="single" w:sz="6" w:space="0" w:color="666666"/>
+            </w:tcBorders>
+            <w:shd w:val="clear" w:color="auto" w:fill="FFFFFF"/>
+            <w:tcMar>
+              <w:top w:w="0" w:type="dxa"/>
+              <w:left w:w="0" w:type="dxa"/>
+              <w:bottom w:w="0" w:type="dxa"/>
+              <w:right w:w="0" w:type="dxa"/>
+            </w:tcMar>
+            <w:vAlign w:val="center"/>
+          </w:tcPr>
+          <w:p>
+            <w:pPr>
+              <w:pBdr>
+                <w:top w:val="none" w:sz="0" w:space="0" w:color="000000"/>
+                <w:left w:val="none" w:sz="0" w:space="0" w:color="000000"/>
+                <w:bottom w:val="none" w:sz="0" w:space="0" w:color="000000"/>
+                <w:right w:val="none" w:sz="0" w:space="0" w:color="000000"/>
+              </w:pBdr>
+              <w:spacing w:before="100" w:after="100"/>
+              <w:ind w:left="100" w:right="100"/>
+            </w:pPr>
+            <w:r>
+              <w:rPr>
+                <w:rFonts w:ascii="Helvetica" w:eastAsia="Helvetica" w:hAnsi="Helvetica" w:cs="Helvetica"/>
+                <w:b/>
+                <w:color w:val="000000"/>
+                <w:sz w:val="16"/>
+                <w:szCs w:val="16"/>
+              </w:rPr>
+              <w:t>P Value</w:t>
+            </w:r>
+          </w:p>
+        </w:tc>
+      </w:tr>
+      <w:tr>
+        <w:trPr>
+          <w:jc w:val="center"/>
+        </w:trPr>
+        <w:tc>
+          <w:tcPr>
+            <w:tcW w:w="1080" w:type="dxa"/>
+            <w:vMerge w:val="restart"/>
+            <w:tcBorders>
+              <w:top w:val="single" w:sz="6" w:space="0" w:color="666666"/>
+              <w:left w:val="single" w:sz="6" w:space="0" w:color="666666"/>
+              <w:bottom w:val="single" w:sz="6" w:space="0" w:color="666666"/>
+              <w:right w:val="single" w:sz="6" w:space="0" w:color="666666"/>
+            </w:tcBorders>
+            <w:shd w:val="clear" w:color="auto" w:fill="FFFFFF"/>
+            <w:tcMar>
+              <w:top w:w="0" w:type="dxa"/>
+              <w:left w:w="0" w:type="dxa"/>
+              <w:bottom w:w="0" w:type="dxa"/>
+              <w:right w:w="0" w:type="dxa"/>
+            </w:tcMar>
+            <w:vAlign w:val="center"/>
+          </w:tcPr>
+          <w:p>
+            <w:pPr>
+              <w:pBdr>
+                <w:top w:val="none" w:sz="0" w:space="0" w:color="000000"/>
+                <w:left w:val="none" w:sz="0" w:space="0" w:color="000000"/>
+                <w:bottom w:val="none" w:sz="0" w:space="0" w:color="000000"/>
+                <w:right w:val="none" w:sz="0" w:space="0" w:color="000000"/>
+              </w:pBdr>
+              <w:spacing w:before="100" w:after="100"/>
+              <w:ind w:left="100" w:right="100"/>
+            </w:pPr>
+            <w:r>
+              <w:rPr>
+                <w:rFonts w:ascii="Helvetica" w:eastAsia="Helvetica" w:hAnsi="Helvetica" w:cs="Helvetica"/>
+                <w:color w:val="000000"/>
+                <w:sz w:val="16"/>
+                <w:szCs w:val="16"/>
+              </w:rPr>
+              <w:t>1</w:t>
+            </w:r>
+          </w:p>
+        </w:tc>
+        <w:tc>
+          <w:tcPr>
+            <w:tcW w:w="1440" w:type="dxa"/>
+            <w:tcBorders>
+              <w:top w:val="single" w:sz="6" w:space="0" w:color="666666"/>
+              <w:left w:val="single" w:sz="6" w:space="0" w:color="666666"/>
+              <w:bottom w:val="single" w:sz="6" w:space="0" w:color="666666"/>
+              <w:right w:val="single" w:sz="6" w:space="0" w:color="666666"/>
+            </w:tcBorders>
+            <w:shd w:val="clear" w:color="auto" w:fill="FFFFFF"/>
+            <w:tcMar>
+              <w:top w:w="0" w:type="dxa"/>
+              <w:left w:w="0" w:type="dxa"/>
+              <w:bottom w:w="0" w:type="dxa"/>
+              <w:right w:w="0" w:type="dxa"/>
+            </w:tcMar>
+            <w:vAlign w:val="center"/>
+          </w:tcPr>
+          <w:p>
+            <w:pPr>
+              <w:pBdr>
+                <w:top w:val="none" w:sz="0" w:space="0" w:color="000000"/>
+                <w:left w:val="none" w:sz="0" w:space="0" w:color="000000"/>
+                <w:bottom w:val="none" w:sz="0" w:space="0" w:color="000000"/>
+                <w:right w:val="none" w:sz="0" w:space="0" w:color="000000"/>
+              </w:pBdr>
+              <w:spacing w:before="100" w:after="100"/>
+              <w:ind w:left="100" w:right="100"/>
+            </w:pPr>
+            <w:r>
+              <w:rPr>
+                <w:rFonts w:ascii="Helvetica" w:eastAsia="Helvetica" w:hAnsi="Helvetica" w:cs="Helvetica"/>
+                <w:color w:val="000000"/>
+                <w:sz w:val="16"/>
+                <w:szCs w:val="16"/>
+              </w:rPr>
+              <w:t>Value</w:t>
+            </w:r>
+          </w:p>
+        </w:tc>
+        <w:tc>
+          <w:tcPr>
+            <w:tcW w:w="7200" w:type="dxa"/>
+            <w:tcBorders>
+              <w:top w:val="single" w:sz="6" w:space="0" w:color="666666"/>
+              <w:left w:val="single" w:sz="6" w:space="0" w:color="666666"/>
+              <w:bottom w:val="single" w:sz="6" w:space="0" w:color="666666"/>
+              <w:right w:val="single" w:sz="6" w:space="0" w:color="666666"/>
+            </w:tcBorders>
+            <w:shd w:val="clear" w:color="auto" w:fill="FFFFFF"/>
+            <w:tcMar>
+              <w:top w:w="0" w:type="dxa"/>
+              <w:left w:w="0" w:type="dxa"/>
+              <w:bottom w:w="0" w:type="dxa"/>
+              <w:right w:w="0" w:type="dxa"/>
+            </w:tcMar>
+            <w:vAlign w:val="center"/>
+          </w:tcPr>
+          <w:p>
+            <w:pPr>
+              <w:pBdr>
+                <w:top w:val="none" w:sz="0" w:space="0" w:color="000000"/>
+                <w:left w:val="none" w:sz="0" w:space="0" w:color="000000"/>
+                <w:bottom w:val="none" w:sz="0" w:space="0" w:color="000000"/>
+                <w:right w:val="none" w:sz="0" w:space="0" w:color="000000"/>
+              </w:pBdr>
+              <w:spacing w:before="100" w:after="100"/>
+              <w:ind w:left="100" w:right="100"/>
+            </w:pPr>
+            <w:r>
+              <w:rPr>
+                <w:rFonts w:ascii="Helvetica" w:eastAsia="Helvetica" w:hAnsi="Helvetica" w:cs="Helvetica"/>
+                <w:color w:val="000000"/>
+                <w:sz w:val="16"/>
+                <w:szCs w:val="16"/>
+              </w:rPr>
+              <w:t>Long value</w:t>
+            </w:r>
+          </w:p>
+        </w:tc>
+        <w:tc>
+          <w:tcPr>
+            <w:tcW w:w="1080" w:type="dxa"/>
+            <w:tcBorders>
+              <w:top w:val="single" w:sz="6" w:space="0" w:color="666666"/>
+              <w:left w:val="single" w:sz="6" w:space="0" w:color="666666"/>
+              <w:bottom w:val="single" w:sz="6" w:space="0" w:color="666666"/>
+              <w:right w:val="single" w:sz="6" w:space="0" w:color="666666"/>
+            </w:tcBorders>
+            <w:shd w:val="clear" w:color="auto" w:fill="FFFFFF"/>
+            <w:tcMar>
+              <w:top w:w="0" w:type="dxa"/>
+              <w:left w:w="0" w:type="dxa"/>
+              <w:bottom w:w="0" w:type="dxa"/>
+              <w:right w:w="0" w:type="dxa"/>
+            </w:tcMar>
+            <w:vAlign w:val="center"/>
+          </w:tcPr>
+          <w:p>
+            <w:pPr>
+              <w:pBdr>
+                <w:top w:val="none" w:sz="0" w:space="0" w:color="000000"/>
+                <w:left w:val="none" w:sz="0" w:space="0" w:color="000000"/>
+                <w:bottom w:val="none" w:sz="0" w:space="0" w:color="000000"/>
+                <w:right w:val="none" w:sz="0" w:space="0" w:color="000000"/>
+              </w:pBdr>
+              <w:spacing w:before="100" w:after="100"/>
+              <w:ind w:left="100" w:right="100"/>
+            </w:pPr>
+            <w:r>
+              <w:rPr>
+                <w:rFonts w:ascii="Helvetica" w:eastAsia="Helvetica" w:hAnsi="Helvetica" w:cs="Helvetica"/>
+                <w:color w:val="000000"/>
+                <w:sz w:val="16"/>
+                <w:szCs w:val="16"/>
+              </w:rPr>
+              <w:t>1.0000</w:t>
+            </w:r>
+          </w:p>
+        </w:tc>
+      </w:tr>
+      <w:tr>
+        <w:trPr>
+          <w:jc w:val="center"/>
+        </w:trPr>
+        <w:tc>
+          <w:tcPr>
+            <w:tcW w:w="1080" w:type="dxa"/>
+            <w:vMerge/>
+            <w:tcBorders>
+              <w:top w:val="single" w:sz="6" w:space="0" w:color="666666"/>
+              <w:left w:val="single" w:sz="6" w:space="0" w:color="666666"/>
+              <w:bottom w:val="single" w:sz="6" w:space="0" w:color="666666"/>
+              <w:right w:val="single" w:sz="6" w:space="0" w:color="666666"/>
+            </w:tcBorders>
+            <w:shd w:val="clear" w:color="auto" w:fill="FFFFFF"/>
+            <w:tcMar>
+              <w:top w:w="0" w:type="dxa"/>
+              <w:left w:w="0" w:type="dxa"/>
+              <w:bottom w:w="0" w:type="dxa"/>
+              <w:right w:w="0" w:type="dxa"/>
+            </w:tcMar>
+            <w:vAlign w:val="center"/>
+          </w:tcPr>
+          <w:p>
+            <w:pPr>
+              <w:pBdr>
+                <w:top w:val="none" w:sz="0" w:space="0" w:color="000000"/>
+                <w:left w:val="none" w:sz="0" w:space="0" w:color="000000"/>
+                <w:bottom w:val="none" w:sz="0" w:space="0" w:color="000000"/>
+                <w:right w:val="none" w:sz="0" w:space="0" w:color="000000"/>
+              </w:pBdr>
+              <w:spacing w:before="100" w:after="100"/>
+              <w:ind w:left="100" w:right="100"/>
+            </w:pPr>
+          </w:p>
+        </w:tc>
+        <w:tc>
+          <w:tcPr>
+            <w:tcW w:w="1440" w:type="dxa"/>
+            <w:tcBorders>
+              <w:top w:val="single" w:sz="6" w:space="0" w:color="666666"/>
+              <w:left w:val="single" w:sz="6" w:space="0" w:color="666666"/>
+              <w:bottom w:val="single" w:sz="6" w:space="0" w:color="666666"/>
+              <w:right w:val="single" w:sz="6" w:space="0" w:color="666666"/>
+            </w:tcBorders>
+            <w:shd w:val="clear" w:color="auto" w:fill="FFFFFF"/>
+            <w:tcMar>
+              <w:top w:w="0" w:type="dxa"/>
+              <w:left w:w="0" w:type="dxa"/>
+              <w:bottom w:w="0" w:type="dxa"/>
+              <w:right w:w="0" w:type="dxa"/>
+            </w:tcMar>
+            <w:vAlign w:val="center"/>
+          </w:tcPr>
+          <w:p>
+            <w:pPr>
+              <w:pBdr>
+                <w:top w:val="none" w:sz="0" w:space="0" w:color="000000"/>
+                <w:left w:val="none" w:sz="0" w:space="0" w:color="000000"/>
+                <w:bottom w:val="none" w:sz="0" w:space="0" w:color="000000"/>
+                <w:right w:val="none" w:sz="0" w:space="0" w:color="000000"/>
+              </w:pBdr>
+              <w:spacing w:before="100" w:after="100"/>
+              <w:ind w:left="100" w:right="100"/>
+            </w:pPr>
+            <w:r>
+              <w:rPr>
+                <w:rFonts w:ascii="Helvetica" w:eastAsia="Helvetica" w:hAnsi="Helvetica" w:cs="Helvetica"/>
+                <w:color w:val="000000"/>
+                <w:sz w:val="16"/>
+                <w:szCs w:val="16"/>
+              </w:rPr>
+              <w:t>Value</w:t>
+            </w:r>
+          </w:p>
+        </w:tc>
+        <w:tc>
+          <w:tcPr>
+            <w:tcW w:w="7200" w:type="dxa"/>
+            <w:tcBorders>
+              <w:top w:val="single" w:sz="6" w:space="0" w:color="666666"/>
+              <w:left w:val="single" w:sz="6" w:space="0" w:color="666666"/>
+              <w:bottom w:val="single" w:sz="6" w:space="0" w:color="666666"/>
+              <w:right w:val="single" w:sz="6" w:space="0" w:color="666666"/>
+            </w:tcBorders>
+            <w:shd w:val="clear" w:color="auto" w:fill="FFFFFF"/>
+            <w:tcMar>
+              <w:top w:w="0" w:type="dxa"/>
+              <w:left w:w="0" w:type="dxa"/>
+              <w:bottom w:w="0" w:type="dxa"/>
+              <w:right w:w="0" w:type="dxa"/>
+            </w:tcMar>
+            <w:vAlign w:val="center"/>
+          </w:tcPr>
+          <w:p>
+            <w:pPr>
+              <w:pBdr>
+                <w:top w:val="none" w:sz="0" w:space="0" w:color="000000"/>
+                <w:left w:val="none" w:sz="0" w:space="0" w:color="000000"/>
+                <w:bottom w:val="none" w:sz="0" w:space="0" w:color="000000"/>
+                <w:right w:val="none" w:sz="0" w:space="0" w:color="000000"/>
+              </w:pBdr>
+              <w:spacing w:before="100" w:after="100"/>
+              <w:ind w:left="100" w:right="100"/>
+            </w:pPr>
+            <w:r>
+              <w:rPr>
+                <w:rFonts w:ascii="Helvetica" w:eastAsia="Helvetica" w:hAnsi="Helvetica" w:cs="Helvetica"/>
+                <w:color w:val="000000"/>
+                <w:sz w:val="16"/>
+                <w:szCs w:val="16"/>
+              </w:rPr>
+              <w:t>Long value</w:t>
+            </w:r>
+          </w:p>
+        </w:tc>
+        <w:tc>
+          <w:tcPr>
+            <w:tcW w:w="1080" w:type="dxa"/>
+            <w:tcBorders>
+              <w:top w:val="single" w:sz="6" w:space="0" w:color="666666"/>
+              <w:left w:val="single" w:sz="6" w:space="0" w:color="666666"/>
+              <w:bottom w:val="single" w:sz="6" w:space="0" w:color="666666"/>
+              <w:right w:val="single" w:sz="6" w:space="0" w:color="666666"/>
+            </w:tcBorders>
+            <w:shd w:val="clear" w:color="auto" w:fill="FFFFFF"/>
+            <w:tcMar>
+              <w:top w:w="0" w:type="dxa"/>
+              <w:left w:w="0" w:type="dxa"/>
+              <w:bottom w:w="0" w:type="dxa"/>
+              <w:right w:w="0" w:type="dxa"/>
+            </w:tcMar>
+            <w:vAlign w:val="center"/>
+          </w:tcPr>
+          <w:p>
+            <w:pPr>
+              <w:pBdr>
+                <w:top w:val="none" w:sz="0" w:space="0" w:color="000000"/>
+                <w:left w:val="none" w:sz="0" w:space="0" w:color="000000"/>
+                <w:bottom w:val="none" w:sz="0" w:space="0" w:color="000000"/>
+                <w:right w:val="none" w:sz="0" w:space="0" w:color="000000"/>
+              </w:pBdr>
+              <w:spacing w:before="100" w:after="100"/>
+              <w:ind w:left="100" w:right="100"/>
+            </w:pPr>
+            <w:r>
+              <w:rPr>
+                <w:rFonts w:ascii="Helvetica" w:eastAsia="Helvetica" w:hAnsi="Helvetica" w:cs="Helvetica"/>
+                <w:color w:val="000000"/>
+                <w:sz w:val="16"/>
+                <w:szCs w:val="16"/>
+              </w:rPr>
+              <w:t>---</w:t>
+            </w:r>
+          </w:p>
+        </w:tc>
+      </w:tr>
+    </w:tbl>
+    <w:p>
+      <w:pPr>
+        <w:pStyle w:val="TableCaption"/>
+      </w:pPr>
+    </w:p>
+    <w:p>
+      <w:pPr>
+        <w:pStyle w:val="BodyText"/>
+      </w:pPr>
+    </w:p>
+    <w:p>
+      <w:pPr>
+        <w:tabs>
+          <w:tab w:val="left" w:pos="1665"/>
+        </w:tabs>
       </w:pPr>
     </w:p>
     <w:sectPr>
-      <w:headerReference w:type="default" r:id="rId10"/>
-      <w:footerReference w:type="default" r:id="rId11"/>
-      <w:headerReference w:type="first" r:id="rId12"/>
-      <w:footerReference w:type="first" r:id="rId13"/>
       <w:pgSz w:w="12240" w:h="15840"/>
-      <w:pgMar w:top="1440" w:right="1440" w:bottom="1440" w:left="1440" w:header="720" w:footer="720" w:gutter="0"/>
+      <w:pgMar w:top="720" w:right="720" w:bottom="720" w:left="720" w:header="432" w:footer="144" w:gutter="0"/>
       <w:cols w:space="720"/>
       <w:titlePg/>
       <w:docGrid w:linePitch="326"/>
@@ -892,9 +1310,6 @@
 <w:endnotes xmlns:wpc="http://schemas.microsoft.com/office/word/2010/wordprocessingCanvas" xmlns:cx="http://schemas.microsoft.com/office/drawing/2014/chartex" xmlns:cx1="http://schemas.microsoft.com/office/drawing/2015/9/8/chartex" xmlns:cx2="http://schemas.microsoft.com/office/drawing/2015/10/21/chartex" xmlns:cx3="http://schemas.microsoft.com/office/drawing/2016/5/9/chartex" xmlns:cx4="http://schemas.microsoft.com/office/drawing/2016/5/10/chartex" xmlns:cx5="http://schemas.microsoft.com/office/drawing/2016/5/11/chartex" xmlns:cx6="http://schemas.microsoft.com/office/drawing/2016/5/12/chartex" xmlns:cx7="http://schemas.microsoft.com/office/drawing/2016/5/13/chartex" xmlns:cx8="http://schemas.microsoft.com/office/drawing/2016/5/14/chartex" xmlns:mc="http://schemas.openxmlformats.org/markup-compatibility/2006" xmlns:aink="http://schemas.microsoft.com/office/drawing/2016/ink" xmlns:am3d="http://schemas.microsoft.com/office/drawing/2017/model3d" xmlns:o="urn:schemas-microsoft-com:office:office" xmlns:oel="http://schemas.microsoft.com/office/2019/extlst" xmlns:r="http://schemas.openxmlformats.org/officeDocument/2006/relationships" xmlns:m="http://schemas.openxmlformats.org/officeDocument/2006/math" xmlns:v="urn:schemas-microsoft-com:vml" xmlns:wp14="http://schemas.microsoft.com/office/word/2010/wordprocessingDrawing" xmlns:wp="http://schemas.openxmlformats.org/drawingml/2006/wordprocessingDrawing" xmlns:w10="urn:schemas-microsoft-com:office:word" xmlns:w="http://schemas.openxmlformats.org/wordprocessingml/2006/main" xmlns:w14="http://schemas.microsoft.com/office/word/2010/wordml" xmlns:w15="http://schemas.microsoft.com/office/word/2012/wordml" xmlns:w16cex="http://schemas.microsoft.com/office/word/2018/wordml/cex" xmlns:w16cid="http://schemas.microsoft.com/office/word/2016/wordml/cid" xmlns:w16="http://schemas.microsoft.com/office/word/2018/wordml" xmlns:w16sdtdh="http://schemas.microsoft.com/office/word/2020/wordml/sdtdatahash" xmlns:w16se="http://schemas.microsoft.com/office/word/2015/wordml/symex" xmlns:wpg="http://schemas.microsoft.com/office/word/2010/wordprocessingGroup" xmlns:wpi="http://schemas.microsoft.com/office/word/2010/wordprocessingInk" xmlns:wne="http://schemas.microsoft.com/office/word/2006/wordml" xmlns:wps="http://schemas.microsoft.com/office/word/2010/wordprocessingShape" mc:Ignorable="w14 w15 w16se w16cid w16 w16cex w16sdtdh wp14">
   <w:endnote w:type="separator" w:id="-1">
     <w:p>
-      <w:pPr>
-        <w:spacing w:after="0"/>
-      </w:pPr>
       <w:r>
         <w:separator/>
       </w:r>
@@ -902,9 +1317,6 @@
   </w:endnote>
   <w:endnote w:type="continuationSeparator" w:id="0">
     <w:p>
-      <w:pPr>
-        <w:spacing w:after="0"/>
-      </w:pPr>
       <w:r>
         <w:continuationSeparator/>
       </w:r>
@@ -927,84 +1339,47 @@
       <w:p>
         <w:pPr>
           <w:pStyle w:val="Footer"/>
-          <w:jc w:val="center"/>
         </w:pPr>
         <w:r>
           <w:t xml:space="preserve">Page </w:t>
         </w:r>
         <w:r>
-          <w:rPr>
-            <w:b/>
-            <w:bCs/>
-          </w:rPr>
           <w:fldChar w:fldCharType="begin"/>
         </w:r>
         <w:r>
-          <w:rPr>
-            <w:b/>
-            <w:bCs/>
-          </w:rPr>
           <w:instrText xml:space="preserve"> PAGE </w:instrText>
         </w:r>
         <w:r>
-          <w:rPr>
-            <w:b/>
-            <w:bCs/>
-          </w:rPr>
           <w:fldChar w:fldCharType="separate"/>
         </w:r>
         <w:r>
           <w:rPr>
-            <w:b/>
-            <w:bCs/>
             <w:noProof/>
           </w:rPr>
           <w:t>2</w:t>
         </w:r>
         <w:r>
-          <w:rPr>
-            <w:b/>
-            <w:bCs/>
-          </w:rPr>
           <w:fldChar w:fldCharType="end"/>
         </w:r>
         <w:r>
           <w:t xml:space="preserve"> of </w:t>
         </w:r>
         <w:r>
-          <w:rPr>
-            <w:b/>
-            <w:bCs/>
-          </w:rPr>
           <w:fldChar w:fldCharType="begin"/>
         </w:r>
         <w:r>
-          <w:rPr>
-            <w:b/>
-            <w:bCs/>
-          </w:rPr>
           <w:instrText xml:space="preserve"> NUMPAGES  </w:instrText>
         </w:r>
         <w:r>
-          <w:rPr>
-            <w:b/>
-            <w:bCs/>
-          </w:rPr>
           <w:fldChar w:fldCharType="separate"/>
         </w:r>
         <w:r>
           <w:rPr>
-            <w:b/>
-            <w:bCs/>
             <w:noProof/>
           </w:rPr>
           <w:t>2</w:t>
         </w:r>
         <w:r>
-          <w:rPr>
-            <w:b/>
-            <w:bCs/>
-          </w:rPr>
           <w:fldChar w:fldCharType="end"/>
         </w:r>
       </w:p>
@@ -1032,84 +1407,47 @@
       <w:p>
         <w:pPr>
           <w:pStyle w:val="Footer"/>
-          <w:jc w:val="center"/>
         </w:pPr>
         <w:r>
           <w:t xml:space="preserve">Page </w:t>
         </w:r>
         <w:r>
-          <w:rPr>
-            <w:b/>
-            <w:bCs/>
-          </w:rPr>
           <w:fldChar w:fldCharType="begin"/>
         </w:r>
         <w:r>
-          <w:rPr>
-            <w:b/>
-            <w:bCs/>
-          </w:rPr>
           <w:instrText xml:space="preserve"> PAGE </w:instrText>
         </w:r>
         <w:r>
-          <w:rPr>
-            <w:b/>
-            <w:bCs/>
-          </w:rPr>
           <w:fldChar w:fldCharType="separate"/>
         </w:r>
         <w:r>
           <w:rPr>
-            <w:b/>
-            <w:bCs/>
             <w:noProof/>
           </w:rPr>
           <w:t>1</w:t>
         </w:r>
         <w:r>
-          <w:rPr>
-            <w:b/>
-            <w:bCs/>
-          </w:rPr>
           <w:fldChar w:fldCharType="end"/>
         </w:r>
         <w:r>
           <w:t xml:space="preserve"> of </w:t>
         </w:r>
         <w:r>
-          <w:rPr>
-            <w:b/>
-            <w:bCs/>
-          </w:rPr>
           <w:fldChar w:fldCharType="begin"/>
         </w:r>
         <w:r>
-          <w:rPr>
-            <w:b/>
-            <w:bCs/>
-          </w:rPr>
           <w:instrText xml:space="preserve"> NUMPAGES  </w:instrText>
         </w:r>
         <w:r>
-          <w:rPr>
-            <w:b/>
-            <w:bCs/>
-          </w:rPr>
           <w:fldChar w:fldCharType="separate"/>
         </w:r>
         <w:r>
           <w:rPr>
-            <w:b/>
-            <w:bCs/>
             <w:noProof/>
           </w:rPr>
           <w:t>2</w:t>
         </w:r>
         <w:r>
-          <w:rPr>
-            <w:b/>
-            <w:bCs/>
-          </w:rPr>
           <w:fldChar w:fldCharType="end"/>
         </w:r>
       </w:p>
@@ -1147,9 +1485,6 @@
   <w:p>
     <w:pPr>
       <w:pStyle w:val="Header"/>
-      <w:tabs>
-        <w:tab w:val="left" w:pos="3935"/>
-      </w:tabs>
     </w:pPr>
     <w:r>
       <w:tab/>
@@ -1169,7 +1504,6 @@
   <w:p>
     <w:pPr>
       <w:pStyle w:val="Header"/>
-      <w:ind w:left="-720" w:right="-720"/>
     </w:pPr>
     <w:r>
       <w:rPr>
@@ -1179,7 +1513,7 @@
         <wp:inline distT="0" distB="0" distL="0" distR="0" wp14:anchorId="7C80B923" wp14:editId="714B77D0">
           <wp:extent cx="1499342" cy="481330"/>
           <wp:effectExtent l="0" t="0" r="5715" b="0"/>
-          <wp:docPr id="2" name="Picture 2"/>
+          <wp:docPr id="1216809989" name="Picture 1216809989"/>
           <wp:cNvGraphicFramePr>
             <a:graphicFrameLocks xmlns:a="http://schemas.openxmlformats.org/drawingml/2006/main" noChangeAspect="1"/>
           </wp:cNvGraphicFramePr>
@@ -1225,17 +1559,17 @@
       </w:drawing>
     </w:r>
     <w:r>
-      <w:t xml:space="preserve">                                          </w:t>
+      <w:t xml:space="preserve">                                               </w:t>
     </w:r>
     <w:r>
       <w:rPr>
         <w:noProof/>
       </w:rPr>
       <w:drawing>
-        <wp:inline distT="0" distB="0" distL="0" distR="0" wp14:anchorId="77404964" wp14:editId="784C71A4">
+        <wp:inline distT="0" distB="0" distL="0" distR="0" wp14:anchorId="7D65147D" wp14:editId="29CFE7F0">
           <wp:extent cx="850900" cy="494994"/>
           <wp:effectExtent l="0" t="0" r="6350" b="635"/>
-          <wp:docPr id="4" name="Picture 4"/>
+          <wp:docPr id="136857528" name="Picture 136857528" descr="A syringe with a needle&#10;&#10;Description automatically generated"/>
           <wp:cNvGraphicFramePr>
             <a:graphicFrameLocks xmlns:a="http://schemas.openxmlformats.org/drawingml/2006/main" noChangeAspect="1"/>
           </wp:cNvGraphicFramePr>
@@ -1243,7 +1577,7 @@
             <a:graphicData uri="http://schemas.openxmlformats.org/drawingml/2006/picture">
               <pic:pic xmlns:pic="http://schemas.openxmlformats.org/drawingml/2006/picture">
                 <pic:nvPicPr>
-                  <pic:cNvPr id="0" name="Picture 3"/>
+                  <pic:cNvPr id="4" name="Picture 4" descr="A syringe with a needle&#10;&#10;Description automatically generated"/>
                   <pic:cNvPicPr>
                     <a:picLocks noChangeAspect="1" noChangeArrowheads="1"/>
                   </pic:cNvPicPr>
@@ -1281,7 +1615,16 @@
       </w:drawing>
     </w:r>
     <w:r>
-      <w:t xml:space="preserve">                             </w:t>
+      <w:t xml:space="preserve">       </w:t>
+    </w:r>
+    <w:r>
+      <w:t xml:space="preserve">                    </w:t>
+    </w:r>
+    <w:r>
+      <w:t xml:space="preserve">  </w:t>
+    </w:r>
+    <w:r>
+      <w:t xml:space="preserve"> </w:t>
     </w:r>
     <w:r>
       <w:rPr>
@@ -1291,7 +1634,7 @@
         <wp:inline distT="0" distB="0" distL="0" distR="0" wp14:anchorId="0299B8E9" wp14:editId="55486F9F">
           <wp:extent cx="2059947" cy="485937"/>
           <wp:effectExtent l="0" t="0" r="0" b="0"/>
-          <wp:docPr id="492431508" name="Picture 2" descr="Logo, company name&#10;&#10;Description automatically generated"/>
+          <wp:docPr id="1892177654" name="Picture 2" descr="Logo, company name&#10;&#10;Description automatically generated"/>
           <wp:cNvGraphicFramePr>
             <a:graphicFrameLocks xmlns:a="http://schemas.openxmlformats.org/drawingml/2006/main" noChangeAspect="1"/>
           </wp:cNvGraphicFramePr>
@@ -1625,9 +1968,122 @@
     </w:lvl>
   </w:abstractNum>
   <w:abstractNum w:abstractNumId="11" w15:restartNumberingAfterBreak="0">
+    <w:nsid w:val="232E5023"/>
+    <w:multiLevelType w:val="hybridMultilevel"/>
+    <w:tmpl w:val="0CD0D180"/>
+    <w:lvl w:ilvl="0" w:tplc="04090001">
+      <w:start w:val="1"/>
+      <w:numFmt w:val="bullet"/>
+      <w:lvlText w:val=""/>
+      <w:lvlJc w:val="left"/>
+      <w:pPr>
+        <w:ind w:left="720" w:hanging="360"/>
+      </w:pPr>
+      <w:rPr>
+        <w:rFonts w:ascii="Symbol" w:hAnsi="Symbol" w:hint="default"/>
+      </w:rPr>
+    </w:lvl>
+    <w:lvl w:ilvl="1" w:tplc="04090003" w:tentative="1">
+      <w:start w:val="1"/>
+      <w:numFmt w:val="bullet"/>
+      <w:lvlText w:val="o"/>
+      <w:lvlJc w:val="left"/>
+      <w:pPr>
+        <w:ind w:left="1440" w:hanging="360"/>
+      </w:pPr>
+      <w:rPr>
+        <w:rFonts w:ascii="Courier New" w:hAnsi="Courier New" w:cs="Courier New" w:hint="default"/>
+      </w:rPr>
+    </w:lvl>
+    <w:lvl w:ilvl="2" w:tplc="04090005" w:tentative="1">
+      <w:start w:val="1"/>
+      <w:numFmt w:val="bullet"/>
+      <w:lvlText w:val=""/>
+      <w:lvlJc w:val="left"/>
+      <w:pPr>
+        <w:ind w:left="2160" w:hanging="360"/>
+      </w:pPr>
+      <w:rPr>
+        <w:rFonts w:ascii="Wingdings" w:hAnsi="Wingdings" w:hint="default"/>
+      </w:rPr>
+    </w:lvl>
+    <w:lvl w:ilvl="3" w:tplc="04090001" w:tentative="1">
+      <w:start w:val="1"/>
+      <w:numFmt w:val="bullet"/>
+      <w:lvlText w:val=""/>
+      <w:lvlJc w:val="left"/>
+      <w:pPr>
+        <w:ind w:left="2880" w:hanging="360"/>
+      </w:pPr>
+      <w:rPr>
+        <w:rFonts w:ascii="Symbol" w:hAnsi="Symbol" w:hint="default"/>
+      </w:rPr>
+    </w:lvl>
+    <w:lvl w:ilvl="4" w:tplc="04090003" w:tentative="1">
+      <w:start w:val="1"/>
+      <w:numFmt w:val="bullet"/>
+      <w:lvlText w:val="o"/>
+      <w:lvlJc w:val="left"/>
+      <w:pPr>
+        <w:ind w:left="3600" w:hanging="360"/>
+      </w:pPr>
+      <w:rPr>
+        <w:rFonts w:ascii="Courier New" w:hAnsi="Courier New" w:cs="Courier New" w:hint="default"/>
+      </w:rPr>
+    </w:lvl>
+    <w:lvl w:ilvl="5" w:tplc="04090005" w:tentative="1">
+      <w:start w:val="1"/>
+      <w:numFmt w:val="bullet"/>
+      <w:lvlText w:val=""/>
+      <w:lvlJc w:val="left"/>
+      <w:pPr>
+        <w:ind w:left="4320" w:hanging="360"/>
+      </w:pPr>
+      <w:rPr>
+        <w:rFonts w:ascii="Wingdings" w:hAnsi="Wingdings" w:hint="default"/>
+      </w:rPr>
+    </w:lvl>
+    <w:lvl w:ilvl="6" w:tplc="04090001" w:tentative="1">
+      <w:start w:val="1"/>
+      <w:numFmt w:val="bullet"/>
+      <w:lvlText w:val=""/>
+      <w:lvlJc w:val="left"/>
+      <w:pPr>
+        <w:ind w:left="5040" w:hanging="360"/>
+      </w:pPr>
+      <w:rPr>
+        <w:rFonts w:ascii="Symbol" w:hAnsi="Symbol" w:hint="default"/>
+      </w:rPr>
+    </w:lvl>
+    <w:lvl w:ilvl="7" w:tplc="04090003" w:tentative="1">
+      <w:start w:val="1"/>
+      <w:numFmt w:val="bullet"/>
+      <w:lvlText w:val="o"/>
+      <w:lvlJc w:val="left"/>
+      <w:pPr>
+        <w:ind w:left="5760" w:hanging="360"/>
+      </w:pPr>
+      <w:rPr>
+        <w:rFonts w:ascii="Courier New" w:hAnsi="Courier New" w:cs="Courier New" w:hint="default"/>
+      </w:rPr>
+    </w:lvl>
+    <w:lvl w:ilvl="8" w:tplc="04090005" w:tentative="1">
+      <w:start w:val="1"/>
+      <w:numFmt w:val="bullet"/>
+      <w:lvlText w:val=""/>
+      <w:lvlJc w:val="left"/>
+      <w:pPr>
+        <w:ind w:left="6480" w:hanging="360"/>
+      </w:pPr>
+      <w:rPr>
+        <w:rFonts w:ascii="Wingdings" w:hAnsi="Wingdings" w:hint="default"/>
+      </w:rPr>
+    </w:lvl>
+  </w:abstractNum>
+  <w:abstractNum w:abstractNumId="12" w15:restartNumberingAfterBreak="0">
     <w:nsid w:val="235361CF"/>
     <w:multiLevelType w:val="multilevel"/>
-    <w:tmpl w:val="AB4AD2FA"/>
+    <w:tmpl w:val="D32A9C04"/>
     <w:lvl w:ilvl="0">
       <w:start w:val="1"/>
       <w:numFmt w:val="decimal"/>
@@ -1714,7 +2170,93 @@
       </w:pPr>
     </w:lvl>
   </w:abstractNum>
-  <w:abstractNum w:abstractNumId="12" w15:restartNumberingAfterBreak="0">
+  <w:abstractNum w:abstractNumId="13" w15:restartNumberingAfterBreak="0">
+    <w:nsid w:val="2AC7566D"/>
+    <w:multiLevelType w:val="hybridMultilevel"/>
+    <w:tmpl w:val="9A4A716E"/>
+    <w:lvl w:ilvl="0" w:tplc="0409000F">
+      <w:start w:val="1"/>
+      <w:numFmt w:val="decimal"/>
+      <w:lvlText w:val="%1."/>
+      <w:lvlJc w:val="left"/>
+      <w:pPr>
+        <w:ind w:left="720" w:hanging="360"/>
+      </w:pPr>
+    </w:lvl>
+    <w:lvl w:ilvl="1" w:tplc="04090019" w:tentative="1">
+      <w:start w:val="1"/>
+      <w:numFmt w:val="lowerLetter"/>
+      <w:lvlText w:val="%2."/>
+      <w:lvlJc w:val="left"/>
+      <w:pPr>
+        <w:ind w:left="1440" w:hanging="360"/>
+      </w:pPr>
+    </w:lvl>
+    <w:lvl w:ilvl="2" w:tplc="0409001B" w:tentative="1">
+      <w:start w:val="1"/>
+      <w:numFmt w:val="lowerRoman"/>
+      <w:lvlText w:val="%3."/>
+      <w:lvlJc w:val="right"/>
+      <w:pPr>
+        <w:ind w:left="2160" w:hanging="180"/>
+      </w:pPr>
+    </w:lvl>
+    <w:lvl w:ilvl="3" w:tplc="0409000F" w:tentative="1">
+      <w:start w:val="1"/>
+      <w:numFmt w:val="decimal"/>
+      <w:lvlText w:val="%4."/>
+      <w:lvlJc w:val="left"/>
+      <w:pPr>
+        <w:ind w:left="2880" w:hanging="360"/>
+      </w:pPr>
+    </w:lvl>
+    <w:lvl w:ilvl="4" w:tplc="04090019" w:tentative="1">
+      <w:start w:val="1"/>
+      <w:numFmt w:val="lowerLetter"/>
+      <w:lvlText w:val="%5."/>
+      <w:lvlJc w:val="left"/>
+      <w:pPr>
+        <w:ind w:left="3600" w:hanging="360"/>
+      </w:pPr>
+    </w:lvl>
+    <w:lvl w:ilvl="5" w:tplc="0409001B" w:tentative="1">
+      <w:start w:val="1"/>
+      <w:numFmt w:val="lowerRoman"/>
+      <w:lvlText w:val="%6."/>
+      <w:lvlJc w:val="right"/>
+      <w:pPr>
+        <w:ind w:left="4320" w:hanging="180"/>
+      </w:pPr>
+    </w:lvl>
+    <w:lvl w:ilvl="6" w:tplc="0409000F" w:tentative="1">
+      <w:start w:val="1"/>
+      <w:numFmt w:val="decimal"/>
+      <w:lvlText w:val="%7."/>
+      <w:lvlJc w:val="left"/>
+      <w:pPr>
+        <w:ind w:left="5040" w:hanging="360"/>
+      </w:pPr>
+    </w:lvl>
+    <w:lvl w:ilvl="7" w:tplc="04090019" w:tentative="1">
+      <w:start w:val="1"/>
+      <w:numFmt w:val="lowerLetter"/>
+      <w:lvlText w:val="%8."/>
+      <w:lvlJc w:val="left"/>
+      <w:pPr>
+        <w:ind w:left="5760" w:hanging="360"/>
+      </w:pPr>
+    </w:lvl>
+    <w:lvl w:ilvl="8" w:tplc="0409001B" w:tentative="1">
+      <w:start w:val="1"/>
+      <w:numFmt w:val="lowerRoman"/>
+      <w:lvlText w:val="%9."/>
+      <w:lvlJc w:val="right"/>
+      <w:pPr>
+        <w:ind w:left="6480" w:hanging="180"/>
+      </w:pPr>
+    </w:lvl>
+  </w:abstractNum>
+  <w:abstractNum w:abstractNumId="14" w15:restartNumberingAfterBreak="0">
     <w:nsid w:val="2C1AE401"/>
     <w:multiLevelType w:val="multilevel"/>
     <w:tmpl w:val="953C92BC"/>
@@ -1818,7 +2360,7 @@
       </w:pPr>
     </w:lvl>
   </w:abstractNum>
-  <w:abstractNum w:abstractNumId="13" w15:restartNumberingAfterBreak="0">
+  <w:abstractNum w:abstractNumId="15" w15:restartNumberingAfterBreak="0">
     <w:nsid w:val="463D4699"/>
     <w:multiLevelType w:val="multilevel"/>
     <w:tmpl w:val="EAB4AD1A"/>
@@ -1902,6 +2444,206 @@
       <w:pPr>
         <w:ind w:left="4320" w:hanging="1440"/>
       </w:pPr>
+    </w:lvl>
+  </w:abstractNum>
+  <w:abstractNum w:abstractNumId="16" w15:restartNumberingAfterBreak="0">
+    <w:nsid w:val="6E9C28CC"/>
+    <w:multiLevelType w:val="hybridMultilevel"/>
+    <w:tmpl w:val="D4404C4A"/>
+    <w:lvl w:ilvl="0" w:tplc="416897CA">
+      <w:start w:val="1"/>
+      <w:numFmt w:val="decimal"/>
+      <w:pStyle w:val="Compact"/>
+      <w:lvlText w:val="%1."/>
+      <w:lvlJc w:val="left"/>
+      <w:pPr>
+        <w:ind w:left="720" w:hanging="360"/>
+      </w:pPr>
+    </w:lvl>
+    <w:lvl w:ilvl="1" w:tplc="04090019" w:tentative="1">
+      <w:start w:val="1"/>
+      <w:numFmt w:val="lowerLetter"/>
+      <w:lvlText w:val="%2."/>
+      <w:lvlJc w:val="left"/>
+      <w:pPr>
+        <w:ind w:left="1440" w:hanging="360"/>
+      </w:pPr>
+    </w:lvl>
+    <w:lvl w:ilvl="2" w:tplc="0409001B" w:tentative="1">
+      <w:start w:val="1"/>
+      <w:numFmt w:val="lowerRoman"/>
+      <w:lvlText w:val="%3."/>
+      <w:lvlJc w:val="right"/>
+      <w:pPr>
+        <w:ind w:left="2160" w:hanging="180"/>
+      </w:pPr>
+    </w:lvl>
+    <w:lvl w:ilvl="3" w:tplc="0409000F" w:tentative="1">
+      <w:start w:val="1"/>
+      <w:numFmt w:val="decimal"/>
+      <w:lvlText w:val="%4."/>
+      <w:lvlJc w:val="left"/>
+      <w:pPr>
+        <w:ind w:left="2880" w:hanging="360"/>
+      </w:pPr>
+    </w:lvl>
+    <w:lvl w:ilvl="4" w:tplc="04090019" w:tentative="1">
+      <w:start w:val="1"/>
+      <w:numFmt w:val="lowerLetter"/>
+      <w:lvlText w:val="%5."/>
+      <w:lvlJc w:val="left"/>
+      <w:pPr>
+        <w:ind w:left="3600" w:hanging="360"/>
+      </w:pPr>
+    </w:lvl>
+    <w:lvl w:ilvl="5" w:tplc="0409001B" w:tentative="1">
+      <w:start w:val="1"/>
+      <w:numFmt w:val="lowerRoman"/>
+      <w:lvlText w:val="%6."/>
+      <w:lvlJc w:val="right"/>
+      <w:pPr>
+        <w:ind w:left="4320" w:hanging="180"/>
+      </w:pPr>
+    </w:lvl>
+    <w:lvl w:ilvl="6" w:tplc="0409000F" w:tentative="1">
+      <w:start w:val="1"/>
+      <w:numFmt w:val="decimal"/>
+      <w:lvlText w:val="%7."/>
+      <w:lvlJc w:val="left"/>
+      <w:pPr>
+        <w:ind w:left="5040" w:hanging="360"/>
+      </w:pPr>
+    </w:lvl>
+    <w:lvl w:ilvl="7" w:tplc="04090019" w:tentative="1">
+      <w:start w:val="1"/>
+      <w:numFmt w:val="lowerLetter"/>
+      <w:lvlText w:val="%8."/>
+      <w:lvlJc w:val="left"/>
+      <w:pPr>
+        <w:ind w:left="5760" w:hanging="360"/>
+      </w:pPr>
+    </w:lvl>
+    <w:lvl w:ilvl="8" w:tplc="0409001B" w:tentative="1">
+      <w:start w:val="1"/>
+      <w:numFmt w:val="lowerRoman"/>
+      <w:lvlText w:val="%9."/>
+      <w:lvlJc w:val="right"/>
+      <w:pPr>
+        <w:ind w:left="6480" w:hanging="180"/>
+      </w:pPr>
+    </w:lvl>
+  </w:abstractNum>
+  <w:abstractNum w:abstractNumId="17" w15:restartNumberingAfterBreak="0">
+    <w:nsid w:val="71F22194"/>
+    <w:multiLevelType w:val="hybridMultilevel"/>
+    <w:tmpl w:val="6848FF0A"/>
+    <w:lvl w:ilvl="0" w:tplc="04090001">
+      <w:start w:val="1"/>
+      <w:numFmt w:val="bullet"/>
+      <w:lvlText w:val=""/>
+      <w:lvlJc w:val="left"/>
+      <w:pPr>
+        <w:ind w:left="720" w:hanging="360"/>
+      </w:pPr>
+      <w:rPr>
+        <w:rFonts w:ascii="Symbol" w:hAnsi="Symbol" w:hint="default"/>
+      </w:rPr>
+    </w:lvl>
+    <w:lvl w:ilvl="1" w:tplc="04090003" w:tentative="1">
+      <w:start w:val="1"/>
+      <w:numFmt w:val="bullet"/>
+      <w:lvlText w:val="o"/>
+      <w:lvlJc w:val="left"/>
+      <w:pPr>
+        <w:ind w:left="1440" w:hanging="360"/>
+      </w:pPr>
+      <w:rPr>
+        <w:rFonts w:ascii="Courier New" w:hAnsi="Courier New" w:cs="Courier New" w:hint="default"/>
+      </w:rPr>
+    </w:lvl>
+    <w:lvl w:ilvl="2" w:tplc="04090005" w:tentative="1">
+      <w:start w:val="1"/>
+      <w:numFmt w:val="bullet"/>
+      <w:lvlText w:val=""/>
+      <w:lvlJc w:val="left"/>
+      <w:pPr>
+        <w:ind w:left="2160" w:hanging="360"/>
+      </w:pPr>
+      <w:rPr>
+        <w:rFonts w:ascii="Wingdings" w:hAnsi="Wingdings" w:hint="default"/>
+      </w:rPr>
+    </w:lvl>
+    <w:lvl w:ilvl="3" w:tplc="04090001" w:tentative="1">
+      <w:start w:val="1"/>
+      <w:numFmt w:val="bullet"/>
+      <w:lvlText w:val=""/>
+      <w:lvlJc w:val="left"/>
+      <w:pPr>
+        <w:ind w:left="2880" w:hanging="360"/>
+      </w:pPr>
+      <w:rPr>
+        <w:rFonts w:ascii="Symbol" w:hAnsi="Symbol" w:hint="default"/>
+      </w:rPr>
+    </w:lvl>
+    <w:lvl w:ilvl="4" w:tplc="04090003" w:tentative="1">
+      <w:start w:val="1"/>
+      <w:numFmt w:val="bullet"/>
+      <w:lvlText w:val="o"/>
+      <w:lvlJc w:val="left"/>
+      <w:pPr>
+        <w:ind w:left="3600" w:hanging="360"/>
+      </w:pPr>
+      <w:rPr>
+        <w:rFonts w:ascii="Courier New" w:hAnsi="Courier New" w:cs="Courier New" w:hint="default"/>
+      </w:rPr>
+    </w:lvl>
+    <w:lvl w:ilvl="5" w:tplc="04090005" w:tentative="1">
+      <w:start w:val="1"/>
+      <w:numFmt w:val="bullet"/>
+      <w:lvlText w:val=""/>
+      <w:lvlJc w:val="left"/>
+      <w:pPr>
+        <w:ind w:left="4320" w:hanging="360"/>
+      </w:pPr>
+      <w:rPr>
+        <w:rFonts w:ascii="Wingdings" w:hAnsi="Wingdings" w:hint="default"/>
+      </w:rPr>
+    </w:lvl>
+    <w:lvl w:ilvl="6" w:tplc="04090001" w:tentative="1">
+      <w:start w:val="1"/>
+      <w:numFmt w:val="bullet"/>
+      <w:lvlText w:val=""/>
+      <w:lvlJc w:val="left"/>
+      <w:pPr>
+        <w:ind w:left="5040" w:hanging="360"/>
+      </w:pPr>
+      <w:rPr>
+        <w:rFonts w:ascii="Symbol" w:hAnsi="Symbol" w:hint="default"/>
+      </w:rPr>
+    </w:lvl>
+    <w:lvl w:ilvl="7" w:tplc="04090003" w:tentative="1">
+      <w:start w:val="1"/>
+      <w:numFmt w:val="bullet"/>
+      <w:lvlText w:val="o"/>
+      <w:lvlJc w:val="left"/>
+      <w:pPr>
+        <w:ind w:left="5760" w:hanging="360"/>
+      </w:pPr>
+      <w:rPr>
+        <w:rFonts w:ascii="Courier New" w:hAnsi="Courier New" w:cs="Courier New" w:hint="default"/>
+      </w:rPr>
+    </w:lvl>
+    <w:lvl w:ilvl="8" w:tplc="04090005" w:tentative="1">
+      <w:start w:val="1"/>
+      <w:numFmt w:val="bullet"/>
+      <w:lvlText w:val=""/>
+      <w:lvlJc w:val="left"/>
+      <w:pPr>
+        <w:ind w:left="6480" w:hanging="360"/>
+      </w:pPr>
+      <w:rPr>
+        <w:rFonts w:ascii="Wingdings" w:hAnsi="Wingdings" w:hint="default"/>
+      </w:rPr>
     </w:lvl>
   </w:abstractNum>
   <w:num w:numId="1" w16cid:durableId="827401686">
@@ -1941,10 +2683,22 @@
     <w:abstractNumId w:val="9"/>
   </w:num>
   <w:num w:numId="13" w16cid:durableId="279537126">
+    <w:abstractNumId w:val="15"/>
+  </w:num>
+  <w:num w:numId="14" w16cid:durableId="1342315816">
+    <w:abstractNumId w:val="12"/>
+  </w:num>
+  <w:num w:numId="15" w16cid:durableId="109127292">
     <w:abstractNumId w:val="13"/>
   </w:num>
-  <w:num w:numId="14" w16cid:durableId="1342315816">
+  <w:num w:numId="16" w16cid:durableId="858547290">
     <w:abstractNumId w:val="11"/>
+  </w:num>
+  <w:num w:numId="17" w16cid:durableId="1557159381">
+    <w:abstractNumId w:val="17"/>
+  </w:num>
+  <w:num w:numId="18" w16cid:durableId="566720859">
+    <w:abstractNumId w:val="16"/>
   </w:num>
 </w:numbering>
 </file>
@@ -2321,6 +3075,15 @@
   <w:style w:type="paragraph" w:default="1" w:styleId="Normal">
     <w:name w:val="Normal"/>
     <w:qFormat/>
+    <w:rsid w:val="007E6F70"/>
+    <w:pPr>
+      <w:spacing w:before="180" w:after="180"/>
+    </w:pPr>
+    <w:rPr>
+      <w:rFonts w:ascii="Calibri" w:hAnsi="Calibri" w:cs="Calibri"/>
+      <w:sz w:val="22"/>
+      <w:szCs w:val="22"/>
+    </w:rPr>
   </w:style>
   <w:style w:type="paragraph" w:styleId="Heading1">
     <w:name w:val="heading 1"/>
@@ -2328,7 +3091,7 @@
     <w:next w:val="BodyText"/>
     <w:uiPriority w:val="9"/>
     <w:qFormat/>
-    <w:rsid w:val="007D26C5"/>
+    <w:rsid w:val="009A7D08"/>
     <w:pPr>
       <w:keepNext/>
       <w:keepLines/>
@@ -2342,7 +3105,7 @@
       <w:rFonts w:asciiTheme="majorHAnsi" w:eastAsiaTheme="majorEastAsia" w:hAnsiTheme="majorHAnsi" w:cstheme="majorBidi"/>
       <w:b/>
       <w:bCs/>
-      <w:color w:val="345A8A" w:themeColor="accent1" w:themeShade="B5"/>
+      <w:color w:val="142B50"/>
       <w:sz w:val="32"/>
       <w:szCs w:val="32"/>
     </w:rPr>
@@ -2354,7 +3117,7 @@
     <w:uiPriority w:val="9"/>
     <w:unhideWhenUsed/>
     <w:qFormat/>
-    <w:rsid w:val="007D26C5"/>
+    <w:rsid w:val="009A7D08"/>
     <w:pPr>
       <w:keepNext/>
       <w:keepLines/>
@@ -2362,16 +3125,16 @@
         <w:ilvl w:val="1"/>
         <w:numId w:val="14"/>
       </w:numPr>
-      <w:spacing w:before="480" w:after="0"/>
+      <w:spacing w:before="240" w:after="0"/>
+      <w:ind w:left="547" w:hanging="547"/>
       <w:outlineLvl w:val="1"/>
     </w:pPr>
     <w:rPr>
       <w:rFonts w:asciiTheme="majorHAnsi" w:eastAsiaTheme="majorEastAsia" w:hAnsiTheme="majorHAnsi" w:cstheme="majorBidi"/>
-      <w:b/>
       <w:bCs/>
-      <w:color w:val="345A8A" w:themeColor="accent1" w:themeShade="B5"/>
-      <w:sz w:val="32"/>
-      <w:szCs w:val="32"/>
+      <w:color w:val="00ACBB"/>
+      <w:sz w:val="30"/>
+      <w:szCs w:val="30"/>
     </w:rPr>
   </w:style>
   <w:style w:type="paragraph" w:styleId="Heading3">
@@ -2381,7 +3144,7 @@
     <w:uiPriority w:val="9"/>
     <w:unhideWhenUsed/>
     <w:qFormat/>
-    <w:rsid w:val="007D26C5"/>
+    <w:rsid w:val="009A7D08"/>
     <w:pPr>
       <w:keepNext/>
       <w:keepLines/>
@@ -2389,15 +3152,16 @@
         <w:ilvl w:val="2"/>
         <w:numId w:val="14"/>
       </w:numPr>
-      <w:spacing w:before="480" w:after="0"/>
+      <w:spacing w:before="120" w:after="0"/>
+      <w:ind w:left="446" w:hanging="446"/>
       <w:outlineLvl w:val="2"/>
     </w:pPr>
     <w:rPr>
       <w:rFonts w:asciiTheme="majorHAnsi" w:eastAsiaTheme="majorEastAsia" w:hAnsiTheme="majorHAnsi" w:cstheme="majorBidi"/>
-      <w:b/>
       <w:bCs/>
-      <w:color w:val="345A8A" w:themeColor="accent1" w:themeShade="B5"/>
-      <w:sz w:val="32"/>
+      <w:i/>
+      <w:color w:val="142B50"/>
+      <w:sz w:val="28"/>
       <w:szCs w:val="32"/>
     </w:rPr>
   </w:style>
@@ -2423,7 +3187,7 @@
     <w:uiPriority w:val="9"/>
     <w:unhideWhenUsed/>
     <w:qFormat/>
-    <w:rsid w:val="00CA71AF"/>
+    <w:rsid w:val="006A47F0"/>
     <w:pPr>
       <w:pageBreakBefore/>
       <w:spacing w:line="20" w:lineRule="exact"/>
@@ -2530,45 +3294,44 @@
     <w:basedOn w:val="Normal"/>
     <w:link w:val="BodyTextChar"/>
     <w:qFormat/>
-    <w:pPr>
-      <w:spacing w:before="180" w:after="180"/>
-    </w:pPr>
+    <w:rsid w:val="009B2EC9"/>
   </w:style>
   <w:style w:type="paragraph" w:customStyle="1" w:styleId="FirstParagraph">
     <w:name w:val="First Paragraph"/>
     <w:basedOn w:val="BodyText"/>
     <w:next w:val="BodyText"/>
     <w:qFormat/>
+    <w:rsid w:val="009B2EC9"/>
   </w:style>
   <w:style w:type="paragraph" w:customStyle="1" w:styleId="Compact">
     <w:name w:val="Compact"/>
     <w:basedOn w:val="BodyText"/>
     <w:qFormat/>
-    <w:rsid w:val="003534CA"/>
+    <w:rsid w:val="009B2EC9"/>
     <w:pPr>
+      <w:numPr>
+        <w:numId w:val="18"/>
+      </w:numPr>
       <w:spacing w:before="36" w:after="36"/>
     </w:pPr>
-    <w:rPr>
-      <w:rFonts w:ascii="Courier New" w:hAnsi="Courier New"/>
-      <w:sz w:val="16"/>
-    </w:rPr>
   </w:style>
   <w:style w:type="paragraph" w:styleId="Title">
     <w:name w:val="Title"/>
     <w:basedOn w:val="Normal"/>
     <w:next w:val="BodyText"/>
     <w:qFormat/>
+    <w:rsid w:val="008D125E"/>
     <w:pPr>
       <w:keepNext/>
       <w:keepLines/>
-      <w:spacing w:before="480" w:after="240"/>
+      <w:spacing w:before="600" w:after="240"/>
       <w:jc w:val="center"/>
     </w:pPr>
     <w:rPr>
       <w:rFonts w:asciiTheme="majorHAnsi" w:eastAsiaTheme="majorEastAsia" w:hAnsiTheme="majorHAnsi" w:cstheme="majorBidi"/>
       <w:b/>
       <w:bCs/>
-      <w:color w:val="345A8A" w:themeColor="accent1" w:themeShade="B5"/>
+      <w:color w:val="142B50"/>
       <w:sz w:val="36"/>
       <w:szCs w:val="36"/>
     </w:rPr>
@@ -2590,21 +3353,29 @@
     <w:name w:val="Author"/>
     <w:next w:val="BodyText"/>
     <w:qFormat/>
+    <w:rsid w:val="009B2EC9"/>
     <w:pPr>
       <w:keepNext/>
       <w:keepLines/>
       <w:jc w:val="center"/>
     </w:pPr>
+    <w:rPr>
+      <w:rFonts w:ascii="Calibri" w:hAnsi="Calibri" w:cs="Calibri"/>
+    </w:rPr>
   </w:style>
   <w:style w:type="paragraph" w:styleId="Date">
     <w:name w:val="Date"/>
     <w:next w:val="BodyText"/>
     <w:qFormat/>
+    <w:rsid w:val="009B2EC9"/>
     <w:pPr>
       <w:keepNext/>
       <w:keepLines/>
       <w:jc w:val="center"/>
     </w:pPr>
+    <w:rPr>
+      <w:rFonts w:ascii="Calibri" w:hAnsi="Calibri" w:cs="Calibri"/>
+    </w:rPr>
   </w:style>
   <w:style w:type="paragraph" w:customStyle="1" w:styleId="Abstract">
     <w:name w:val="Abstract"/>
@@ -2696,9 +3467,10 @@
   <w:style w:type="paragraph" w:customStyle="1" w:styleId="TableCaption">
     <w:name w:val="Table Caption"/>
     <w:basedOn w:val="Caption"/>
-    <w:rsid w:val="003534CA"/>
+    <w:rsid w:val="00C70D83"/>
     <w:pPr>
       <w:keepNext/>
+      <w:spacing w:before="600"/>
     </w:pPr>
     <w:rPr>
       <w:b/>
@@ -2734,9 +3506,12 @@
     <w:name w:val="Verbatim Char"/>
     <w:basedOn w:val="CaptionChar"/>
     <w:link w:val="SourceCode"/>
-    <w:rPr>
-      <w:rFonts w:ascii="Consolas" w:hAnsi="Consolas"/>
-      <w:sz w:val="22"/>
+    <w:rsid w:val="0060132A"/>
+    <w:rPr>
+      <w:rFonts w:ascii="Consolas" w:hAnsi="Consolas" w:cs="Calibri"/>
+      <w:sz w:val="20"/>
+      <w:szCs w:val="22"/>
+      <w:shd w:val="clear" w:color="auto" w:fill="F8F8F8"/>
     </w:rPr>
   </w:style>
   <w:style w:type="character" w:styleId="FootnoteReference">
@@ -2761,34 +3536,43 @@
     <w:uiPriority w:val="39"/>
     <w:unhideWhenUsed/>
     <w:qFormat/>
-    <w:rsid w:val="00723425"/>
+    <w:rsid w:val="001230AA"/>
     <w:pPr>
-      <w:spacing w:before="240" w:line="259" w:lineRule="auto"/>
+      <w:spacing w:before="240" w:after="120" w:line="259" w:lineRule="auto"/>
+      <w:ind w:left="274"/>
     </w:pPr>
     <w:rPr>
       <w:b w:val="0"/>
       <w:bCs w:val="0"/>
-      <w:color w:val="365F91" w:themeColor="accent1" w:themeShade="BF"/>
-      <w:sz w:val="32"/>
+      <w:color w:val="142B50"/>
+      <w:sz w:val="28"/>
+      <w:szCs w:val="28"/>
     </w:rPr>
   </w:style>
   <w:style w:type="paragraph" w:customStyle="1" w:styleId="SourceCode">
     <w:name w:val="Source Code"/>
     <w:basedOn w:val="Normal"/>
     <w:link w:val="VerbatimChar"/>
+    <w:rsid w:val="0060132A"/>
     <w:pPr>
       <w:shd w:val="clear" w:color="auto" w:fill="F8F8F8"/>
       <w:wordWrap w:val="0"/>
     </w:pPr>
+    <w:rPr>
+      <w:rFonts w:ascii="Consolas" w:hAnsi="Consolas"/>
+      <w:sz w:val="20"/>
+    </w:rPr>
   </w:style>
   <w:style w:type="character" w:customStyle="1" w:styleId="KeywordTok">
     <w:name w:val="KeywordTok"/>
     <w:basedOn w:val="VerbatimChar"/>
-    <w:rPr>
-      <w:rFonts w:ascii="Consolas" w:hAnsi="Consolas"/>
+    <w:rsid w:val="0060132A"/>
+    <w:rPr>
+      <w:rFonts w:ascii="Consolas" w:hAnsi="Consolas" w:cs="Calibri"/>
       <w:b/>
       <w:color w:val="204A87"/>
-      <w:sz w:val="22"/>
+      <w:sz w:val="20"/>
+      <w:szCs w:val="22"/>
       <w:shd w:val="clear" w:color="auto" w:fill="F8F8F8"/>
     </w:rPr>
   </w:style>
@@ -2796,9 +3580,10 @@
     <w:name w:val="DataTypeTok"/>
     <w:basedOn w:val="VerbatimChar"/>
     <w:rPr>
-      <w:rFonts w:ascii="Consolas" w:hAnsi="Consolas"/>
+      <w:rFonts w:ascii="Consolas" w:hAnsi="Consolas" w:cs="Calibri"/>
       <w:color w:val="204A87"/>
       <w:sz w:val="22"/>
+      <w:szCs w:val="22"/>
       <w:shd w:val="clear" w:color="auto" w:fill="F8F8F8"/>
     </w:rPr>
   </w:style>
@@ -2806,9 +3591,10 @@
     <w:name w:val="DecValTok"/>
     <w:basedOn w:val="VerbatimChar"/>
     <w:rPr>
-      <w:rFonts w:ascii="Consolas" w:hAnsi="Consolas"/>
+      <w:rFonts w:ascii="Consolas" w:hAnsi="Consolas" w:cs="Calibri"/>
       <w:color w:val="0000CF"/>
       <w:sz w:val="22"/>
+      <w:szCs w:val="22"/>
       <w:shd w:val="clear" w:color="auto" w:fill="F8F8F8"/>
     </w:rPr>
   </w:style>
@@ -2816,9 +3602,10 @@
     <w:name w:val="BaseNTok"/>
     <w:basedOn w:val="VerbatimChar"/>
     <w:rPr>
-      <w:rFonts w:ascii="Consolas" w:hAnsi="Consolas"/>
+      <w:rFonts w:ascii="Consolas" w:hAnsi="Consolas" w:cs="Calibri"/>
       <w:color w:val="0000CF"/>
       <w:sz w:val="22"/>
+      <w:szCs w:val="22"/>
       <w:shd w:val="clear" w:color="auto" w:fill="F8F8F8"/>
     </w:rPr>
   </w:style>
@@ -2826,9 +3613,10 @@
     <w:name w:val="FloatTok"/>
     <w:basedOn w:val="VerbatimChar"/>
     <w:rPr>
-      <w:rFonts w:ascii="Consolas" w:hAnsi="Consolas"/>
+      <w:rFonts w:ascii="Consolas" w:hAnsi="Consolas" w:cs="Calibri"/>
       <w:color w:val="0000CF"/>
       <w:sz w:val="22"/>
+      <w:szCs w:val="22"/>
       <w:shd w:val="clear" w:color="auto" w:fill="F8F8F8"/>
     </w:rPr>
   </w:style>
@@ -2836,9 +3624,10 @@
     <w:name w:val="ConstantTok"/>
     <w:basedOn w:val="VerbatimChar"/>
     <w:rPr>
-      <w:rFonts w:ascii="Consolas" w:hAnsi="Consolas"/>
+      <w:rFonts w:ascii="Consolas" w:hAnsi="Consolas" w:cs="Calibri"/>
       <w:color w:val="000000"/>
       <w:sz w:val="22"/>
+      <w:szCs w:val="22"/>
       <w:shd w:val="clear" w:color="auto" w:fill="F8F8F8"/>
     </w:rPr>
   </w:style>
@@ -2846,9 +3635,10 @@
     <w:name w:val="CharTok"/>
     <w:basedOn w:val="VerbatimChar"/>
     <w:rPr>
-      <w:rFonts w:ascii="Consolas" w:hAnsi="Consolas"/>
+      <w:rFonts w:ascii="Consolas" w:hAnsi="Consolas" w:cs="Calibri"/>
       <w:color w:val="4E9A06"/>
       <w:sz w:val="22"/>
+      <w:szCs w:val="22"/>
       <w:shd w:val="clear" w:color="auto" w:fill="F8F8F8"/>
     </w:rPr>
   </w:style>
@@ -2856,9 +3646,10 @@
     <w:name w:val="SpecialCharTok"/>
     <w:basedOn w:val="VerbatimChar"/>
     <w:rPr>
-      <w:rFonts w:ascii="Consolas" w:hAnsi="Consolas"/>
+      <w:rFonts w:ascii="Consolas" w:hAnsi="Consolas" w:cs="Calibri"/>
       <w:color w:val="000000"/>
       <w:sz w:val="22"/>
+      <w:szCs w:val="22"/>
       <w:shd w:val="clear" w:color="auto" w:fill="F8F8F8"/>
     </w:rPr>
   </w:style>
@@ -2866,9 +3657,10 @@
     <w:name w:val="StringTok"/>
     <w:basedOn w:val="VerbatimChar"/>
     <w:rPr>
-      <w:rFonts w:ascii="Consolas" w:hAnsi="Consolas"/>
+      <w:rFonts w:ascii="Consolas" w:hAnsi="Consolas" w:cs="Calibri"/>
       <w:color w:val="4E9A06"/>
       <w:sz w:val="22"/>
+      <w:szCs w:val="22"/>
       <w:shd w:val="clear" w:color="auto" w:fill="F8F8F8"/>
     </w:rPr>
   </w:style>
@@ -2876,9 +3668,10 @@
     <w:name w:val="VerbatimStringTok"/>
     <w:basedOn w:val="VerbatimChar"/>
     <w:rPr>
-      <w:rFonts w:ascii="Consolas" w:hAnsi="Consolas"/>
+      <w:rFonts w:ascii="Consolas" w:hAnsi="Consolas" w:cs="Calibri"/>
       <w:color w:val="4E9A06"/>
       <w:sz w:val="22"/>
+      <w:szCs w:val="22"/>
       <w:shd w:val="clear" w:color="auto" w:fill="F8F8F8"/>
     </w:rPr>
   </w:style>
@@ -2886,9 +3679,10 @@
     <w:name w:val="SpecialStringTok"/>
     <w:basedOn w:val="VerbatimChar"/>
     <w:rPr>
-      <w:rFonts w:ascii="Consolas" w:hAnsi="Consolas"/>
+      <w:rFonts w:ascii="Consolas" w:hAnsi="Consolas" w:cs="Calibri"/>
       <w:color w:val="4E9A06"/>
       <w:sz w:val="22"/>
+      <w:szCs w:val="22"/>
       <w:shd w:val="clear" w:color="auto" w:fill="F8F8F8"/>
     </w:rPr>
   </w:style>
@@ -2896,8 +3690,9 @@
     <w:name w:val="ImportTok"/>
     <w:basedOn w:val="VerbatimChar"/>
     <w:rPr>
-      <w:rFonts w:ascii="Consolas" w:hAnsi="Consolas"/>
+      <w:rFonts w:ascii="Consolas" w:hAnsi="Consolas" w:cs="Calibri"/>
       <w:sz w:val="22"/>
+      <w:szCs w:val="22"/>
       <w:shd w:val="clear" w:color="auto" w:fill="F8F8F8"/>
     </w:rPr>
   </w:style>
@@ -2905,10 +3700,11 @@
     <w:name w:val="CommentTok"/>
     <w:basedOn w:val="VerbatimChar"/>
     <w:rPr>
-      <w:rFonts w:ascii="Consolas" w:hAnsi="Consolas"/>
+      <w:rFonts w:ascii="Consolas" w:hAnsi="Consolas" w:cs="Calibri"/>
       <w:i/>
       <w:color w:val="8F5902"/>
       <w:sz w:val="22"/>
+      <w:szCs w:val="22"/>
       <w:shd w:val="clear" w:color="auto" w:fill="F8F8F8"/>
     </w:rPr>
   </w:style>
@@ -2916,11 +3712,12 @@
     <w:name w:val="DocumentationTok"/>
     <w:basedOn w:val="VerbatimChar"/>
     <w:rPr>
-      <w:rFonts w:ascii="Consolas" w:hAnsi="Consolas"/>
+      <w:rFonts w:ascii="Consolas" w:hAnsi="Consolas" w:cs="Calibri"/>
       <w:b/>
       <w:i/>
       <w:color w:val="8F5902"/>
       <w:sz w:val="22"/>
+      <w:szCs w:val="22"/>
       <w:shd w:val="clear" w:color="auto" w:fill="F8F8F8"/>
     </w:rPr>
   </w:style>
@@ -2928,11 +3725,12 @@
     <w:name w:val="AnnotationTok"/>
     <w:basedOn w:val="VerbatimChar"/>
     <w:rPr>
-      <w:rFonts w:ascii="Consolas" w:hAnsi="Consolas"/>
+      <w:rFonts w:ascii="Consolas" w:hAnsi="Consolas" w:cs="Calibri"/>
       <w:b/>
       <w:i/>
       <w:color w:val="8F5902"/>
       <w:sz w:val="22"/>
+      <w:szCs w:val="22"/>
       <w:shd w:val="clear" w:color="auto" w:fill="F8F8F8"/>
     </w:rPr>
   </w:style>
@@ -2940,11 +3738,12 @@
     <w:name w:val="CommentVarTok"/>
     <w:basedOn w:val="VerbatimChar"/>
     <w:rPr>
-      <w:rFonts w:ascii="Consolas" w:hAnsi="Consolas"/>
+      <w:rFonts w:ascii="Consolas" w:hAnsi="Consolas" w:cs="Calibri"/>
       <w:b/>
       <w:i/>
       <w:color w:val="8F5902"/>
       <w:sz w:val="22"/>
+      <w:szCs w:val="22"/>
       <w:shd w:val="clear" w:color="auto" w:fill="F8F8F8"/>
     </w:rPr>
   </w:style>
@@ -2952,9 +3751,10 @@
     <w:name w:val="OtherTok"/>
     <w:basedOn w:val="VerbatimChar"/>
     <w:rPr>
-      <w:rFonts w:ascii="Consolas" w:hAnsi="Consolas"/>
+      <w:rFonts w:ascii="Consolas" w:hAnsi="Consolas" w:cs="Calibri"/>
       <w:color w:val="8F5902"/>
       <w:sz w:val="22"/>
+      <w:szCs w:val="22"/>
       <w:shd w:val="clear" w:color="auto" w:fill="F8F8F8"/>
     </w:rPr>
   </w:style>
@@ -2962,9 +3762,10 @@
     <w:name w:val="FunctionTok"/>
     <w:basedOn w:val="VerbatimChar"/>
     <w:rPr>
-      <w:rFonts w:ascii="Consolas" w:hAnsi="Consolas"/>
+      <w:rFonts w:ascii="Consolas" w:hAnsi="Consolas" w:cs="Calibri"/>
       <w:color w:val="000000"/>
       <w:sz w:val="22"/>
+      <w:szCs w:val="22"/>
       <w:shd w:val="clear" w:color="auto" w:fill="F8F8F8"/>
     </w:rPr>
   </w:style>
@@ -2972,9 +3773,10 @@
     <w:name w:val="VariableTok"/>
     <w:basedOn w:val="VerbatimChar"/>
     <w:rPr>
-      <w:rFonts w:ascii="Consolas" w:hAnsi="Consolas"/>
+      <w:rFonts w:ascii="Consolas" w:hAnsi="Consolas" w:cs="Calibri"/>
       <w:color w:val="000000"/>
       <w:sz w:val="22"/>
+      <w:szCs w:val="22"/>
       <w:shd w:val="clear" w:color="auto" w:fill="F8F8F8"/>
     </w:rPr>
   </w:style>
@@ -2982,10 +3784,11 @@
     <w:name w:val="ControlFlowTok"/>
     <w:basedOn w:val="VerbatimChar"/>
     <w:rPr>
-      <w:rFonts w:ascii="Consolas" w:hAnsi="Consolas"/>
+      <w:rFonts w:ascii="Consolas" w:hAnsi="Consolas" w:cs="Calibri"/>
       <w:b/>
       <w:color w:val="204A87"/>
       <w:sz w:val="22"/>
+      <w:szCs w:val="22"/>
       <w:shd w:val="clear" w:color="auto" w:fill="F8F8F8"/>
     </w:rPr>
   </w:style>
@@ -2993,10 +3796,11 @@
     <w:name w:val="OperatorTok"/>
     <w:basedOn w:val="VerbatimChar"/>
     <w:rPr>
-      <w:rFonts w:ascii="Consolas" w:hAnsi="Consolas"/>
+      <w:rFonts w:ascii="Consolas" w:hAnsi="Consolas" w:cs="Calibri"/>
       <w:b/>
       <w:color w:val="CE5C00"/>
       <w:sz w:val="22"/>
+      <w:szCs w:val="22"/>
       <w:shd w:val="clear" w:color="auto" w:fill="F8F8F8"/>
     </w:rPr>
   </w:style>
@@ -3004,8 +3808,9 @@
     <w:name w:val="BuiltInTok"/>
     <w:basedOn w:val="VerbatimChar"/>
     <w:rPr>
-      <w:rFonts w:ascii="Consolas" w:hAnsi="Consolas"/>
+      <w:rFonts w:ascii="Consolas" w:hAnsi="Consolas" w:cs="Calibri"/>
       <w:sz w:val="22"/>
+      <w:szCs w:val="22"/>
       <w:shd w:val="clear" w:color="auto" w:fill="F8F8F8"/>
     </w:rPr>
   </w:style>
@@ -3013,8 +3818,9 @@
     <w:name w:val="ExtensionTok"/>
     <w:basedOn w:val="VerbatimChar"/>
     <w:rPr>
-      <w:rFonts w:ascii="Consolas" w:hAnsi="Consolas"/>
+      <w:rFonts w:ascii="Consolas" w:hAnsi="Consolas" w:cs="Calibri"/>
       <w:sz w:val="22"/>
+      <w:szCs w:val="22"/>
       <w:shd w:val="clear" w:color="auto" w:fill="F8F8F8"/>
     </w:rPr>
   </w:style>
@@ -3022,10 +3828,11 @@
     <w:name w:val="PreprocessorTok"/>
     <w:basedOn w:val="VerbatimChar"/>
     <w:rPr>
-      <w:rFonts w:ascii="Consolas" w:hAnsi="Consolas"/>
+      <w:rFonts w:ascii="Consolas" w:hAnsi="Consolas" w:cs="Calibri"/>
       <w:i/>
       <w:color w:val="8F5902"/>
       <w:sz w:val="22"/>
+      <w:szCs w:val="22"/>
       <w:shd w:val="clear" w:color="auto" w:fill="F8F8F8"/>
     </w:rPr>
   </w:style>
@@ -3033,9 +3840,10 @@
     <w:name w:val="AttributeTok"/>
     <w:basedOn w:val="VerbatimChar"/>
     <w:rPr>
-      <w:rFonts w:ascii="Consolas" w:hAnsi="Consolas"/>
+      <w:rFonts w:ascii="Consolas" w:hAnsi="Consolas" w:cs="Calibri"/>
       <w:color w:val="C4A000"/>
       <w:sz w:val="22"/>
+      <w:szCs w:val="22"/>
       <w:shd w:val="clear" w:color="auto" w:fill="F8F8F8"/>
     </w:rPr>
   </w:style>
@@ -3043,8 +3851,9 @@
     <w:name w:val="RegionMarkerTok"/>
     <w:basedOn w:val="VerbatimChar"/>
     <w:rPr>
-      <w:rFonts w:ascii="Consolas" w:hAnsi="Consolas"/>
+      <w:rFonts w:ascii="Consolas" w:hAnsi="Consolas" w:cs="Calibri"/>
       <w:sz w:val="22"/>
+      <w:szCs w:val="22"/>
       <w:shd w:val="clear" w:color="auto" w:fill="F8F8F8"/>
     </w:rPr>
   </w:style>
@@ -3052,11 +3861,12 @@
     <w:name w:val="InformationTok"/>
     <w:basedOn w:val="VerbatimChar"/>
     <w:rPr>
-      <w:rFonts w:ascii="Consolas" w:hAnsi="Consolas"/>
+      <w:rFonts w:ascii="Consolas" w:hAnsi="Consolas" w:cs="Calibri"/>
       <w:b/>
       <w:i/>
       <w:color w:val="8F5902"/>
       <w:sz w:val="22"/>
+      <w:szCs w:val="22"/>
       <w:shd w:val="clear" w:color="auto" w:fill="F8F8F8"/>
     </w:rPr>
   </w:style>
@@ -3064,11 +3874,12 @@
     <w:name w:val="WarningTok"/>
     <w:basedOn w:val="VerbatimChar"/>
     <w:rPr>
-      <w:rFonts w:ascii="Consolas" w:hAnsi="Consolas"/>
+      <w:rFonts w:ascii="Consolas" w:hAnsi="Consolas" w:cs="Calibri"/>
       <w:b/>
       <w:i/>
       <w:color w:val="8F5902"/>
       <w:sz w:val="22"/>
+      <w:szCs w:val="22"/>
       <w:shd w:val="clear" w:color="auto" w:fill="F8F8F8"/>
     </w:rPr>
   </w:style>
@@ -3076,9 +3887,10 @@
     <w:name w:val="AlertTok"/>
     <w:basedOn w:val="VerbatimChar"/>
     <w:rPr>
-      <w:rFonts w:ascii="Consolas" w:hAnsi="Consolas"/>
+      <w:rFonts w:ascii="Consolas" w:hAnsi="Consolas" w:cs="Calibri"/>
       <w:color w:val="EF2929"/>
       <w:sz w:val="22"/>
+      <w:szCs w:val="22"/>
       <w:shd w:val="clear" w:color="auto" w:fill="F8F8F8"/>
     </w:rPr>
   </w:style>
@@ -3086,19 +3898,22 @@
     <w:name w:val="ErrorTok"/>
     <w:basedOn w:val="VerbatimChar"/>
     <w:rPr>
-      <w:rFonts w:ascii="Consolas" w:hAnsi="Consolas"/>
+      <w:rFonts w:ascii="Consolas" w:hAnsi="Consolas" w:cs="Calibri"/>
       <w:b/>
       <w:color w:val="A40000"/>
       <w:sz w:val="22"/>
+      <w:szCs w:val="22"/>
       <w:shd w:val="clear" w:color="auto" w:fill="F8F8F8"/>
     </w:rPr>
   </w:style>
   <w:style w:type="character" w:customStyle="1" w:styleId="NormalTok">
     <w:name w:val="NormalTok"/>
     <w:basedOn w:val="VerbatimChar"/>
-    <w:rPr>
-      <w:rFonts w:ascii="Consolas" w:hAnsi="Consolas"/>
-      <w:sz w:val="22"/>
+    <w:rsid w:val="0060132A"/>
+    <w:rPr>
+      <w:rFonts w:ascii="Consolas" w:hAnsi="Consolas" w:cs="Calibri"/>
+      <w:sz w:val="20"/>
+      <w:szCs w:val="22"/>
       <w:shd w:val="clear" w:color="auto" w:fill="F8F8F8"/>
     </w:rPr>
   </w:style>
@@ -3108,10 +3923,16 @@
     <w:next w:val="Normal"/>
     <w:autoRedefine/>
     <w:uiPriority w:val="39"/>
-    <w:rsid w:val="001C4DC8"/>
+    <w:rsid w:val="00CC335E"/>
     <w:pPr>
-      <w:spacing w:after="100"/>
+      <w:spacing w:before="40" w:after="40"/>
+      <w:mirrorIndents/>
     </w:pPr>
+    <w:rPr>
+      <w:b/>
+      <w:bCs/>
+      <w:szCs w:val="20"/>
+    </w:rPr>
   </w:style>
   <w:style w:type="paragraph" w:styleId="TOC2">
     <w:name w:val="toc 2"/>
@@ -3119,11 +3940,14 @@
     <w:next w:val="Normal"/>
     <w:autoRedefine/>
     <w:uiPriority w:val="39"/>
-    <w:rsid w:val="001C4DC8"/>
+    <w:rsid w:val="00CC335E"/>
     <w:pPr>
-      <w:spacing w:after="100"/>
-      <w:ind w:left="240"/>
+      <w:spacing w:before="20" w:after="20"/>
+      <w:ind w:left="216"/>
     </w:pPr>
+    <w:rPr>
+      <w:szCs w:val="20"/>
+    </w:rPr>
   </w:style>
   <w:style w:type="paragraph" w:styleId="TOC3">
     <w:name w:val="toc 3"/>
@@ -3131,11 +3955,16 @@
     <w:next w:val="Normal"/>
     <w:autoRedefine/>
     <w:uiPriority w:val="39"/>
-    <w:rsid w:val="001C4DC8"/>
+    <w:rsid w:val="00CC335E"/>
     <w:pPr>
-      <w:spacing w:after="100"/>
-      <w:ind w:left="480"/>
+      <w:spacing w:before="20" w:after="20"/>
+      <w:ind w:left="446"/>
     </w:pPr>
+    <w:rPr>
+      <w:i/>
+      <w:iCs/>
+      <w:szCs w:val="20"/>
+    </w:rPr>
   </w:style>
   <w:style w:type="paragraph" w:styleId="BalloonText">
     <w:name w:val="Balloon Text"/>
@@ -3206,7 +4035,12 @@
     <w:name w:val="Body Text Char"/>
     <w:basedOn w:val="DefaultParagraphFont"/>
     <w:link w:val="BodyText"/>
-    <w:rsid w:val="001C4DC8"/>
+    <w:rsid w:val="009B2EC9"/>
+    <w:rPr>
+      <w:rFonts w:ascii="Calibri" w:hAnsi="Calibri" w:cs="Calibri"/>
+      <w:sz w:val="22"/>
+      <w:szCs w:val="22"/>
+    </w:rPr>
   </w:style>
   <w:style w:type="paragraph" w:styleId="TOAHeading">
     <w:name w:val="toa heading"/>
@@ -3221,6 +4055,131 @@
       <w:rFonts w:asciiTheme="majorHAnsi" w:eastAsiaTheme="majorEastAsia" w:hAnsiTheme="majorHAnsi" w:cstheme="majorBidi"/>
       <w:b/>
       <w:bCs/>
+    </w:rPr>
+  </w:style>
+  <w:style w:type="character" w:styleId="UnresolvedMention">
+    <w:name w:val="Unresolved Mention"/>
+    <w:basedOn w:val="DefaultParagraphFont"/>
+    <w:uiPriority w:val="99"/>
+    <w:semiHidden/>
+    <w:unhideWhenUsed/>
+    <w:rsid w:val="00611859"/>
+    <w:rPr>
+      <w:color w:val="605E5C"/>
+      <w:shd w:val="clear" w:color="auto" w:fill="E1DFDD"/>
+    </w:rPr>
+  </w:style>
+  <w:style w:type="character" w:styleId="FollowedHyperlink">
+    <w:name w:val="FollowedHyperlink"/>
+    <w:basedOn w:val="DefaultParagraphFont"/>
+    <w:semiHidden/>
+    <w:unhideWhenUsed/>
+    <w:rsid w:val="004B0DC0"/>
+    <w:rPr>
+      <w:color w:val="800080" w:themeColor="followedHyperlink"/>
+      <w:u w:val="single"/>
+    </w:rPr>
+  </w:style>
+  <w:style w:type="paragraph" w:styleId="TOC4">
+    <w:name w:val="toc 4"/>
+    <w:basedOn w:val="Normal"/>
+    <w:next w:val="Normal"/>
+    <w:autoRedefine/>
+    <w:unhideWhenUsed/>
+    <w:rsid w:val="007E6F70"/>
+    <w:pPr>
+      <w:spacing w:before="0" w:after="0"/>
+      <w:ind w:left="660"/>
+    </w:pPr>
+    <w:rPr>
+      <w:rFonts w:asciiTheme="minorHAnsi" w:hAnsiTheme="minorHAnsi"/>
+      <w:sz w:val="18"/>
+      <w:szCs w:val="18"/>
+    </w:rPr>
+  </w:style>
+  <w:style w:type="paragraph" w:styleId="TOC5">
+    <w:name w:val="toc 5"/>
+    <w:basedOn w:val="Normal"/>
+    <w:next w:val="Normal"/>
+    <w:autoRedefine/>
+    <w:unhideWhenUsed/>
+    <w:rsid w:val="007E6F70"/>
+    <w:pPr>
+      <w:spacing w:before="0" w:after="0"/>
+      <w:ind w:left="880"/>
+    </w:pPr>
+    <w:rPr>
+      <w:rFonts w:asciiTheme="minorHAnsi" w:hAnsiTheme="minorHAnsi"/>
+      <w:sz w:val="18"/>
+      <w:szCs w:val="18"/>
+    </w:rPr>
+  </w:style>
+  <w:style w:type="paragraph" w:styleId="TOC6">
+    <w:name w:val="toc 6"/>
+    <w:basedOn w:val="Normal"/>
+    <w:next w:val="Normal"/>
+    <w:autoRedefine/>
+    <w:unhideWhenUsed/>
+    <w:rsid w:val="007E6F70"/>
+    <w:pPr>
+      <w:spacing w:before="0" w:after="0"/>
+      <w:ind w:left="1100"/>
+    </w:pPr>
+    <w:rPr>
+      <w:rFonts w:asciiTheme="minorHAnsi" w:hAnsiTheme="minorHAnsi"/>
+      <w:sz w:val="18"/>
+      <w:szCs w:val="18"/>
+    </w:rPr>
+  </w:style>
+  <w:style w:type="paragraph" w:styleId="TOC7">
+    <w:name w:val="toc 7"/>
+    <w:basedOn w:val="Normal"/>
+    <w:next w:val="Normal"/>
+    <w:autoRedefine/>
+    <w:unhideWhenUsed/>
+    <w:rsid w:val="007E6F70"/>
+    <w:pPr>
+      <w:spacing w:before="0" w:after="0"/>
+      <w:ind w:left="1320"/>
+    </w:pPr>
+    <w:rPr>
+      <w:rFonts w:asciiTheme="minorHAnsi" w:hAnsiTheme="minorHAnsi"/>
+      <w:sz w:val="18"/>
+      <w:szCs w:val="18"/>
+    </w:rPr>
+  </w:style>
+  <w:style w:type="paragraph" w:styleId="TOC8">
+    <w:name w:val="toc 8"/>
+    <w:basedOn w:val="Normal"/>
+    <w:next w:val="Normal"/>
+    <w:autoRedefine/>
+    <w:unhideWhenUsed/>
+    <w:rsid w:val="007E6F70"/>
+    <w:pPr>
+      <w:spacing w:before="0" w:after="0"/>
+      <w:ind w:left="1540"/>
+    </w:pPr>
+    <w:rPr>
+      <w:rFonts w:asciiTheme="minorHAnsi" w:hAnsiTheme="minorHAnsi"/>
+      <w:sz w:val="18"/>
+      <w:szCs w:val="18"/>
+    </w:rPr>
+  </w:style>
+  <w:style w:type="paragraph" w:styleId="TOC9">
+    <w:name w:val="toc 9"/>
+    <w:basedOn w:val="Normal"/>
+    <w:next w:val="Normal"/>
+    <w:autoRedefine/>
+    <w:unhideWhenUsed/>
+    <w:rsid w:val="007E6F70"/>
+    <w:pPr>
+      <w:spacing w:before="0" w:after="0"/>
+      <w:ind w:left="1760"/>
+    </w:pPr>
+    <w:rPr>
+      <w:rFonts w:asciiTheme="minorHAnsi" w:hAnsiTheme="minorHAnsi"/>
+      <w:sz w:val="18"/>
+      <w:szCs w:val="18"/>
     </w:rPr>
   </w:style>
 </w:styles>

</xml_diff>

<commit_message>
update word document template
</commit_message>
<xml_diff>
--- a/inst/rmarkdown/templates/visc_report/resources/word-styles-reference.docx
+++ b/inst/rmarkdown/templates/visc_report/resources/word-styles-reference.docx
@@ -1,31 +1,40 @@
 
 <file path=word/document.xml><?xml version="1.0" encoding="utf-8"?>
-<w:document xmlns:wpc="http://schemas.microsoft.com/office/word/2010/wordprocessingCanvas" xmlns:cx="http://schemas.microsoft.com/office/drawing/2014/chartex" xmlns:cx1="http://schemas.microsoft.com/office/drawing/2015/9/8/chartex" xmlns:cx2="http://schemas.microsoft.com/office/drawing/2015/10/21/chartex" xmlns:cx3="http://schemas.microsoft.com/office/drawing/2016/5/9/chartex" xmlns:cx4="http://schemas.microsoft.com/office/drawing/2016/5/10/chartex" xmlns:cx5="http://schemas.microsoft.com/office/drawing/2016/5/11/chartex" xmlns:cx6="http://schemas.microsoft.com/office/drawing/2016/5/12/chartex" xmlns:cx7="http://schemas.microsoft.com/office/drawing/2016/5/13/chartex" xmlns:cx8="http://schemas.microsoft.com/office/drawing/2016/5/14/chartex" xmlns:mc="http://schemas.openxmlformats.org/markup-compatibility/2006" xmlns:aink="http://schemas.microsoft.com/office/drawing/2016/ink" xmlns:am3d="http://schemas.microsoft.com/office/drawing/2017/model3d" xmlns:o="urn:schemas-microsoft-com:office:office" xmlns:oel="http://schemas.microsoft.com/office/2019/extlst" xmlns:r="http://schemas.openxmlformats.org/officeDocument/2006/relationships" xmlns:m="http://schemas.openxmlformats.org/officeDocument/2006/math" xmlns:v="urn:schemas-microsoft-com:vml" xmlns:wp14="http://schemas.microsoft.com/office/word/2010/wordprocessingDrawing" xmlns:wp="http://schemas.openxmlformats.org/drawingml/2006/wordprocessingDrawing" xmlns:w10="urn:schemas-microsoft-com:office:word" xmlns:w="http://schemas.openxmlformats.org/wordprocessingml/2006/main" xmlns:w14="http://schemas.microsoft.com/office/word/2010/wordml" xmlns:w15="http://schemas.microsoft.com/office/word/2012/wordml" xmlns:w16cex="http://schemas.microsoft.com/office/word/2018/wordml/cex" xmlns:w16cid="http://schemas.microsoft.com/office/word/2016/wordml/cid" xmlns:w16="http://schemas.microsoft.com/office/word/2018/wordml" xmlns:w16du="http://schemas.microsoft.com/office/word/2023/wordml/word16du" xmlns:w16sdtdh="http://schemas.microsoft.com/office/word/2020/wordml/sdtdatahash" xmlns:w16se="http://schemas.microsoft.com/office/word/2015/wordml/symex" xmlns:wpg="http://schemas.microsoft.com/office/word/2010/wordprocessingGroup" xmlns:wpi="http://schemas.microsoft.com/office/word/2010/wordprocessingInk" xmlns:wne="http://schemas.microsoft.com/office/word/2006/wordml" xmlns:wps="http://schemas.microsoft.com/office/word/2010/wordprocessingShape" mc:Ignorable="w14 w15 w16se w16cid w16 w16cex w16sdtdh wp14">
+<w:document xmlns:wpc="http://schemas.microsoft.com/office/word/2010/wordprocessingCanvas" xmlns:cx="http://schemas.microsoft.com/office/drawing/2014/chartex" xmlns:cx1="http://schemas.microsoft.com/office/drawing/2015/9/8/chartex" xmlns:cx2="http://schemas.microsoft.com/office/drawing/2015/10/21/chartex" xmlns:cx3="http://schemas.microsoft.com/office/drawing/2016/5/9/chartex" xmlns:cx4="http://schemas.microsoft.com/office/drawing/2016/5/10/chartex" xmlns:cx5="http://schemas.microsoft.com/office/drawing/2016/5/11/chartex" xmlns:cx6="http://schemas.microsoft.com/office/drawing/2016/5/12/chartex" xmlns:cx7="http://schemas.microsoft.com/office/drawing/2016/5/13/chartex" xmlns:cx8="http://schemas.microsoft.com/office/drawing/2016/5/14/chartex" xmlns:mc="http://schemas.openxmlformats.org/markup-compatibility/2006" xmlns:aink="http://schemas.microsoft.com/office/drawing/2016/ink" xmlns:am3d="http://schemas.microsoft.com/office/drawing/2017/model3d" xmlns:o="urn:schemas-microsoft-com:office:office" xmlns:oel="http://schemas.microsoft.com/office/2019/extlst" xmlns:r="http://schemas.openxmlformats.org/officeDocument/2006/relationships" xmlns:m="http://schemas.openxmlformats.org/officeDocument/2006/math" xmlns:v="urn:schemas-microsoft-com:vml" xmlns:wp14="http://schemas.microsoft.com/office/word/2010/wordprocessingDrawing" xmlns:wp="http://schemas.openxmlformats.org/drawingml/2006/wordprocessingDrawing" xmlns:w10="urn:schemas-microsoft-com:office:word" xmlns:w="http://schemas.openxmlformats.org/wordprocessingml/2006/main" xmlns:w14="http://schemas.microsoft.com/office/word/2010/wordml" xmlns:w15="http://schemas.microsoft.com/office/word/2012/wordml" xmlns:w16cex="http://schemas.microsoft.com/office/word/2018/wordml/cex" xmlns:w16cid="http://schemas.microsoft.com/office/word/2016/wordml/cid" xmlns:w16="http://schemas.microsoft.com/office/word/2018/wordml" xmlns:w16sdtdh="http://schemas.microsoft.com/office/word/2020/wordml/sdtdatahash" xmlns:w16se="http://schemas.microsoft.com/office/word/2015/wordml/symex" xmlns:wpg="http://schemas.microsoft.com/office/word/2010/wordprocessingGroup" xmlns:wpi="http://schemas.microsoft.com/office/word/2010/wordprocessingInk" xmlns:wne="http://schemas.microsoft.com/office/word/2006/wordml" xmlns:wps="http://schemas.microsoft.com/office/word/2010/wordprocessingShape" mc:Ignorable="w14 w15 w16se w16cid w16 w16cex w16sdtdh wp14">
   <w:body>
     <w:p>
       <w:pPr>
         <w:pStyle w:val="Title"/>
       </w:pPr>
-      <w:proofErr w:type="spellStart"/>
-      <w:r>
-        <w:t>Word_Template</w:t>
-      </w:r>
-      <w:proofErr w:type="spellEnd"/>
+      <w:r>
+        <w:t>Title</w:t>
+      </w:r>
     </w:p>
     <w:p>
       <w:pPr>
         <w:pStyle w:val="Author"/>
       </w:pPr>
       <w:r>
-        <w:t>William ‘Jimmy’ Fulp</w:t>
+        <w:t>Author</w:t>
       </w:r>
     </w:p>
     <w:p>
       <w:pPr>
         <w:pStyle w:val="Date"/>
-      </w:pPr>
-      <w:r>
-        <w:t>July 5, 2018</w:t>
+        <w:sectPr>
+          <w:headerReference w:type="default" r:id="rId8"/>
+          <w:footerReference w:type="default" r:id="rId9"/>
+          <w:headerReference w:type="first" r:id="rId10"/>
+          <w:footerReference w:type="first" r:id="rId11"/>
+          <w:pgSz w:w="12240" w:h="15840"/>
+          <w:pgMar w:top="720" w:right="720" w:bottom="720" w:left="720" w:header="432" w:footer="144" w:gutter="0"/>
+          <w:cols w:space="720"/>
+          <w:titlePg/>
+          <w:docGrid w:linePitch="326"/>
+        </w:sectPr>
+      </w:pPr>
+      <w:r>
+        <w:t>Date</w:t>
       </w:r>
     </w:p>
     <w:bookmarkStart w:id="0" w:name="header-1.1" w:displacedByCustomXml="next"/>
@@ -35,6 +44,7 @@
           <w:rFonts w:asciiTheme="minorHAnsi" w:eastAsiaTheme="minorHAnsi" w:hAnsiTheme="minorHAnsi" w:cstheme="minorBidi"/>
           <w:color w:val="auto"/>
           <w:sz w:val="24"/>
+          <w:szCs w:val="24"/>
         </w:rPr>
         <w:id w:val="-918009422"/>
         <w:docPartObj>
@@ -44,15 +54,17 @@
       </w:sdtPr>
       <w:sdtEndPr>
         <w:rPr>
-          <w:b/>
-          <w:bCs/>
+          <w:rFonts w:ascii="Calibri" w:hAnsi="Calibri" w:cs="Calibri"/>
           <w:noProof/>
+          <w:sz w:val="22"/>
+          <w:szCs w:val="22"/>
         </w:rPr>
       </w:sdtEndPr>
       <w:sdtContent>
         <w:p>
           <w:pPr>
             <w:pStyle w:val="TOCHeading"/>
+            <w:ind w:left="0"/>
           </w:pPr>
           <w:r>
             <w:t>Table of Contents</w:t>
@@ -62,41 +74,55 @@
           <w:pPr>
             <w:pStyle w:val="TOC1"/>
             <w:tabs>
-              <w:tab w:val="left" w:pos="480"/>
-              <w:tab w:val="right" w:leader="dot" w:pos="9350"/>
+              <w:tab w:val="left" w:pos="440"/>
+              <w:tab w:val="right" w:leader="dot" w:pos="10790"/>
             </w:tabs>
             <w:rPr>
-              <w:rFonts w:eastAsiaTheme="minorEastAsia"/>
+              <w:rFonts w:asciiTheme="minorHAnsi" w:eastAsiaTheme="minorEastAsia" w:hAnsiTheme="minorHAnsi" w:cstheme="minorBidi"/>
+              <w:b w:val="0"/>
+              <w:bCs w:val="0"/>
+              <w:caps/>
               <w:noProof/>
-              <w:sz w:val="22"/>
-              <w:szCs w:val="22"/>
+              <w:kern w:val="2"/>
+              <w:sz w:val="24"/>
+              <w:szCs w:val="24"/>
+              <w14:ligatures w14:val="standardContextual"/>
             </w:rPr>
           </w:pPr>
           <w:r>
             <w:rPr>
-              <w:b/>
-              <w:bCs/>
+              <w:rFonts w:asciiTheme="minorHAnsi" w:hAnsiTheme="minorHAnsi"/>
+              <w:b w:val="0"/>
+              <w:bCs w:val="0"/>
+              <w:caps/>
               <w:noProof/>
+              <w:sz w:val="20"/>
             </w:rPr>
             <w:fldChar w:fldCharType="begin"/>
           </w:r>
           <w:r>
             <w:rPr>
-              <w:b/>
-              <w:bCs/>
+              <w:rFonts w:asciiTheme="minorHAnsi" w:hAnsiTheme="minorHAnsi"/>
+              <w:b w:val="0"/>
+              <w:bCs w:val="0"/>
+              <w:caps/>
               <w:noProof/>
+              <w:sz w:val="20"/>
             </w:rPr>
             <w:instrText xml:space="preserve"> TOC \o "1-3" \h \z \u </w:instrText>
           </w:r>
           <w:r>
             <w:rPr>
-              <w:b/>
-              <w:bCs/>
+              <w:rFonts w:asciiTheme="minorHAnsi" w:hAnsiTheme="minorHAnsi"/>
+              <w:b w:val="0"/>
+              <w:bCs w:val="0"/>
+              <w:caps/>
               <w:noProof/>
+              <w:sz w:val="20"/>
             </w:rPr>
             <w:fldChar w:fldCharType="separate"/>
           </w:r>
-          <w:hyperlink w:anchor="_Toc10466036" w:history="1">
+          <w:hyperlink w:anchor="_Toc159010829" w:history="1">
             <w:r>
               <w:rPr>
                 <w:rStyle w:val="Hyperlink"/>
@@ -106,10 +132,15 @@
             </w:r>
             <w:r>
               <w:rPr>
-                <w:rFonts w:eastAsiaTheme="minorEastAsia"/>
+                <w:rFonts w:asciiTheme="minorHAnsi" w:eastAsiaTheme="minorEastAsia" w:hAnsiTheme="minorHAnsi" w:cstheme="minorBidi"/>
+                <w:b w:val="0"/>
+                <w:bCs w:val="0"/>
+                <w:caps/>
                 <w:noProof/>
-                <w:sz w:val="22"/>
-                <w:szCs w:val="22"/>
+                <w:kern w:val="2"/>
+                <w:sz w:val="24"/>
+                <w:szCs w:val="24"/>
+                <w14:ligatures w14:val="standardContextual"/>
               </w:rPr>
               <w:tab/>
             </w:r>
@@ -118,7 +149,7 @@
                 <w:rStyle w:val="Hyperlink"/>
                 <w:noProof/>
               </w:rPr>
-              <w:t>Header 1</w:t>
+              <w:t>Section Title</w:t>
             </w:r>
             <w:r>
               <w:rPr>
@@ -139,7 +170,7 @@
                 <w:noProof/>
                 <w:webHidden/>
               </w:rPr>
-              <w:instrText xml:space="preserve"> PAGEREF _Toc10466036 \h </w:instrText>
+              <w:instrText xml:space="preserve"> PAGEREF _Toc159010829 \h </w:instrText>
             </w:r>
             <w:r>
               <w:rPr>
@@ -175,16 +206,19 @@
             <w:pStyle w:val="TOC2"/>
             <w:tabs>
               <w:tab w:val="left" w:pos="880"/>
-              <w:tab w:val="right" w:leader="dot" w:pos="9350"/>
+              <w:tab w:val="right" w:leader="dot" w:pos="10790"/>
             </w:tabs>
             <w:rPr>
-              <w:rFonts w:eastAsiaTheme="minorEastAsia"/>
+              <w:rFonts w:asciiTheme="minorHAnsi" w:eastAsiaTheme="minorEastAsia" w:hAnsiTheme="minorHAnsi" w:cstheme="minorBidi"/>
+              <w:smallCaps/>
               <w:noProof/>
-              <w:sz w:val="22"/>
-              <w:szCs w:val="22"/>
+              <w:kern w:val="2"/>
+              <w:sz w:val="24"/>
+              <w:szCs w:val="24"/>
+              <w14:ligatures w14:val="standardContextual"/>
             </w:rPr>
           </w:pPr>
-          <w:hyperlink w:anchor="_Toc10466037" w:history="1">
+          <w:hyperlink w:anchor="_Toc159010830" w:history="1">
             <w:r>
               <w:rPr>
                 <w:rStyle w:val="Hyperlink"/>
@@ -194,10 +228,13 @@
             </w:r>
             <w:r>
               <w:rPr>
-                <w:rFonts w:eastAsiaTheme="minorEastAsia"/>
+                <w:rFonts w:asciiTheme="minorHAnsi" w:eastAsiaTheme="minorEastAsia" w:hAnsiTheme="minorHAnsi" w:cstheme="minorBidi"/>
+                <w:smallCaps/>
                 <w:noProof/>
-                <w:sz w:val="22"/>
-                <w:szCs w:val="22"/>
+                <w:kern w:val="2"/>
+                <w:sz w:val="24"/>
+                <w:szCs w:val="24"/>
+                <w14:ligatures w14:val="standardContextual"/>
               </w:rPr>
               <w:tab/>
             </w:r>
@@ -206,7 +243,7 @@
                 <w:rStyle w:val="Hyperlink"/>
                 <w:noProof/>
               </w:rPr>
-              <w:t>Header 1.1</w:t>
+              <w:t>Subsection</w:t>
             </w:r>
             <w:r>
               <w:rPr>
@@ -227,7 +264,7 @@
                 <w:noProof/>
                 <w:webHidden/>
               </w:rPr>
-              <w:instrText xml:space="preserve"> PAGEREF _Toc10466037 \h </w:instrText>
+              <w:instrText xml:space="preserve"> PAGEREF _Toc159010830 \h </w:instrText>
             </w:r>
             <w:r>
               <w:rPr>
@@ -263,16 +300,20 @@
             <w:pStyle w:val="TOC3"/>
             <w:tabs>
               <w:tab w:val="left" w:pos="1320"/>
-              <w:tab w:val="right" w:leader="dot" w:pos="9350"/>
+              <w:tab w:val="right" w:leader="dot" w:pos="10790"/>
             </w:tabs>
             <w:rPr>
-              <w:rFonts w:eastAsiaTheme="minorEastAsia"/>
+              <w:rFonts w:asciiTheme="minorHAnsi" w:eastAsiaTheme="minorEastAsia" w:hAnsiTheme="minorHAnsi" w:cstheme="minorBidi"/>
+              <w:i w:val="0"/>
+              <w:iCs w:val="0"/>
               <w:noProof/>
-              <w:sz w:val="22"/>
-              <w:szCs w:val="22"/>
+              <w:kern w:val="2"/>
+              <w:sz w:val="24"/>
+              <w:szCs w:val="24"/>
+              <w14:ligatures w14:val="standardContextual"/>
             </w:rPr>
           </w:pPr>
-          <w:hyperlink w:anchor="_Toc10466038" w:history="1">
+          <w:hyperlink w:anchor="_Toc159010831" w:history="1">
             <w:r>
               <w:rPr>
                 <w:rStyle w:val="Hyperlink"/>
@@ -282,10 +323,14 @@
             </w:r>
             <w:r>
               <w:rPr>
-                <w:rFonts w:eastAsiaTheme="minorEastAsia"/>
+                <w:rFonts w:asciiTheme="minorHAnsi" w:eastAsiaTheme="minorEastAsia" w:hAnsiTheme="minorHAnsi" w:cstheme="minorBidi"/>
+                <w:i w:val="0"/>
+                <w:iCs w:val="0"/>
                 <w:noProof/>
-                <w:sz w:val="22"/>
-                <w:szCs w:val="22"/>
+                <w:kern w:val="2"/>
+                <w:sz w:val="24"/>
+                <w:szCs w:val="24"/>
+                <w14:ligatures w14:val="standardContextual"/>
               </w:rPr>
               <w:tab/>
             </w:r>
@@ -294,7 +339,7 @@
                 <w:rStyle w:val="Hyperlink"/>
                 <w:noProof/>
               </w:rPr>
-              <w:t>Header 1.1.1</w:t>
+              <w:t>Subsubsection</w:t>
             </w:r>
             <w:r>
               <w:rPr>
@@ -315,7 +360,7 @@
                 <w:noProof/>
                 <w:webHidden/>
               </w:rPr>
-              <w:instrText xml:space="preserve"> PAGEREF _Toc10466038 \h </w:instrText>
+              <w:instrText xml:space="preserve"> PAGEREF _Toc159010831 \h </w:instrText>
             </w:r>
             <w:r>
               <w:rPr>
@@ -335,7 +380,7 @@
                 <w:noProof/>
                 <w:webHidden/>
               </w:rPr>
-              <w:t>2</w:t>
+              <w:t>1</w:t>
             </w:r>
             <w:r>
               <w:rPr>
@@ -348,201 +393,51 @@
         </w:p>
         <w:p>
           <w:pPr>
-            <w:pStyle w:val="TOC1"/>
-            <w:tabs>
-              <w:tab w:val="left" w:pos="480"/>
-              <w:tab w:val="right" w:leader="dot" w:pos="9350"/>
-            </w:tabs>
-            <w:rPr>
-              <w:rFonts w:eastAsiaTheme="minorEastAsia"/>
-              <w:noProof/>
-              <w:sz w:val="22"/>
-              <w:szCs w:val="22"/>
-            </w:rPr>
+            <w:sectPr>
+              <w:type w:val="continuous"/>
+              <w:pgSz w:w="12240" w:h="15840"/>
+              <w:pgMar w:top="720" w:right="720" w:bottom="720" w:left="720" w:header="432" w:footer="144" w:gutter="0"/>
+              <w:cols w:space="720"/>
+              <w:titlePg/>
+              <w:docGrid w:linePitch="326"/>
+            </w:sectPr>
           </w:pPr>
-          <w:hyperlink w:anchor="_Toc10466039" w:history="1">
-            <w:r>
-              <w:rPr>
-                <w:rStyle w:val="Hyperlink"/>
-                <w:noProof/>
-              </w:rPr>
-              <w:t>2.</w:t>
-            </w:r>
-            <w:r>
-              <w:rPr>
-                <w:rFonts w:eastAsiaTheme="minorEastAsia"/>
-                <w:noProof/>
-                <w:sz w:val="22"/>
-                <w:szCs w:val="22"/>
-              </w:rPr>
-              <w:tab/>
-            </w:r>
-            <w:r>
-              <w:rPr>
-                <w:rStyle w:val="Hyperlink"/>
-                <w:noProof/>
-              </w:rPr>
-              <w:t>Header 2</w:t>
-            </w:r>
-            <w:r>
-              <w:rPr>
-                <w:noProof/>
-                <w:webHidden/>
-              </w:rPr>
-              <w:tab/>
-            </w:r>
-            <w:r>
-              <w:rPr>
-                <w:noProof/>
-                <w:webHidden/>
-              </w:rPr>
-              <w:fldChar w:fldCharType="begin"/>
-            </w:r>
-            <w:r>
-              <w:rPr>
-                <w:noProof/>
-                <w:webHidden/>
-              </w:rPr>
-              <w:instrText xml:space="preserve"> PAGEREF _Toc10466039 \h </w:instrText>
-            </w:r>
-            <w:r>
-              <w:rPr>
-                <w:noProof/>
-                <w:webHidden/>
-              </w:rPr>
-            </w:r>
-            <w:r>
-              <w:rPr>
-                <w:noProof/>
-                <w:webHidden/>
-              </w:rPr>
-              <w:fldChar w:fldCharType="separate"/>
-            </w:r>
-            <w:r>
-              <w:rPr>
-                <w:noProof/>
-                <w:webHidden/>
-              </w:rPr>
-              <w:t>2</w:t>
-            </w:r>
-            <w:r>
-              <w:rPr>
-                <w:noProof/>
-                <w:webHidden/>
-              </w:rPr>
-              <w:fldChar w:fldCharType="end"/>
-            </w:r>
-          </w:hyperlink>
-        </w:p>
-        <w:p>
-          <w:pPr>
-            <w:pStyle w:val="TOC1"/>
-            <w:tabs>
-              <w:tab w:val="left" w:pos="480"/>
-              <w:tab w:val="right" w:leader="dot" w:pos="9350"/>
-            </w:tabs>
-            <w:rPr>
-              <w:rFonts w:eastAsiaTheme="minorEastAsia"/>
-              <w:noProof/>
-              <w:sz w:val="22"/>
-              <w:szCs w:val="22"/>
-            </w:rPr>
-          </w:pPr>
-          <w:hyperlink w:anchor="_Toc10466040" w:history="1">
-            <w:r>
-              <w:rPr>
-                <w:rStyle w:val="Hyperlink"/>
-                <w:noProof/>
-              </w:rPr>
-              <w:t>3.</w:t>
-            </w:r>
-            <w:r>
-              <w:rPr>
-                <w:rFonts w:eastAsiaTheme="minorEastAsia"/>
-                <w:noProof/>
-                <w:sz w:val="22"/>
-                <w:szCs w:val="22"/>
-              </w:rPr>
-              <w:tab/>
-            </w:r>
-            <w:r>
-              <w:rPr>
-                <w:rStyle w:val="Hyperlink"/>
-                <w:noProof/>
-              </w:rPr>
-              <w:t>Header 3</w:t>
-            </w:r>
-            <w:r>
-              <w:rPr>
-                <w:noProof/>
-                <w:webHidden/>
-              </w:rPr>
-              <w:tab/>
-            </w:r>
-            <w:r>
-              <w:rPr>
-                <w:noProof/>
-                <w:webHidden/>
-              </w:rPr>
-              <w:fldChar w:fldCharType="begin"/>
-            </w:r>
-            <w:r>
-              <w:rPr>
-                <w:noProof/>
-                <w:webHidden/>
-              </w:rPr>
-              <w:instrText xml:space="preserve"> PAGEREF _Toc10466040 \h </w:instrText>
-            </w:r>
-            <w:r>
-              <w:rPr>
-                <w:noProof/>
-                <w:webHidden/>
-              </w:rPr>
-            </w:r>
-            <w:r>
-              <w:rPr>
-                <w:noProof/>
-                <w:webHidden/>
-              </w:rPr>
-              <w:fldChar w:fldCharType="separate"/>
-            </w:r>
-            <w:r>
-              <w:rPr>
-                <w:noProof/>
-                <w:webHidden/>
-              </w:rPr>
-              <w:t>2</w:t>
-            </w:r>
-            <w:r>
-              <w:rPr>
-                <w:noProof/>
-                <w:webHidden/>
-              </w:rPr>
-              <w:fldChar w:fldCharType="end"/>
-            </w:r>
-          </w:hyperlink>
-        </w:p>
-        <w:p>
           <w:r>
             <w:rPr>
+              <w:rFonts w:asciiTheme="minorHAnsi" w:hAnsiTheme="minorHAnsi"/>
               <w:b/>
               <w:bCs/>
+              <w:caps/>
               <w:noProof/>
+              <w:sz w:val="20"/>
+              <w:szCs w:val="20"/>
             </w:rPr>
             <w:fldChar w:fldCharType="end"/>
           </w:r>
         </w:p>
       </w:sdtContent>
     </w:sdt>
+    <w:bookmarkEnd w:id="0" w:displacedByCustomXml="prev"/>
+    <w:bookmarkStart w:id="1" w:name="_Toc159010829" w:displacedByCustomXml="prev"/>
     <w:p>
       <w:pPr>
         <w:pStyle w:val="Heading1"/>
-      </w:pPr>
-      <w:bookmarkStart w:id="1" w:name="_Toc10466036"/>
-      <w:r>
-        <w:t>Header 1</w:t>
-      </w:r>
-      <w:bookmarkEnd w:id="0"/>
+        <w:numPr>
+          <w:ilvl w:val="0"/>
+          <w:numId w:val="0"/>
+        </w:numPr>
+      </w:pPr>
+    </w:p>
+    <w:p>
+      <w:pPr>
+        <w:pStyle w:val="Heading1"/>
+      </w:pPr>
+      <w:r>
+        <w:t>Section</w:t>
+      </w:r>
+      <w:r>
+        <w:t xml:space="preserve"> Title</w:t>
+      </w:r>
       <w:bookmarkEnd w:id="1"/>
     </w:p>
     <w:p>
@@ -550,18 +445,22 @@
         <w:pStyle w:val="FirstParagraph"/>
       </w:pPr>
       <w:r>
-        <w:t xml:space="preserve">This is an R Markdown document. Markdown is a simple formatting syntax for authoring HTML, PDF, and MS Word documents. For more details on using R Markdown see </w:t>
-      </w:r>
-      <w:hyperlink r:id="rId8">
+        <w:t xml:space="preserve">Here is an example first paragraph of a section. The text in this document will not impact the R Markdown output, only the styles will. See </w:t>
+      </w:r>
+      <w:hyperlink r:id="rId12" w:history="1">
         <w:r>
           <w:rPr>
             <w:rStyle w:val="Hyperlink"/>
+            <w:color w:val="auto"/>
           </w:rPr>
-          <w:t>http://rmarkdown.rstudio.com</w:t>
+          <w:t>https://rmarkdown.rstudio.com/articles_docx.html</w:t>
         </w:r>
       </w:hyperlink>
       <w:r>
-        <w:t>.</w:t>
+        <w:t xml:space="preserve"> for more information and advice on how to modify the st</w:t>
+      </w:r>
+      <w:r>
+        <w:t>yles.</w:t>
       </w:r>
     </w:p>
     <w:p>
@@ -569,24 +468,64 @@
         <w:pStyle w:val="BodyText"/>
       </w:pPr>
       <w:r>
-        <w:t xml:space="preserve">When you click the </w:t>
-      </w:r>
-      <w:r>
-        <w:rPr>
-          <w:b/>
-        </w:rPr>
-        <w:t>Knit</w:t>
-      </w:r>
-      <w:r>
-        <w:t xml:space="preserve"> button a document will be generated that includes both content as well as the output of any embedded R code chunks within the document. You can embed an R code chunk like this:</w:t>
+        <w:t xml:space="preserve">Here is an example of “Body Text”. We </w:t>
+      </w:r>
+      <w:r>
+        <w:t>can also include</w:t>
+      </w:r>
+      <w:r>
+        <w:t xml:space="preserve"> numbered </w:t>
+      </w:r>
+      <w:r>
+        <w:t xml:space="preserve">or bulleted </w:t>
+      </w:r>
+      <w:r>
+        <w:t>lists</w:t>
+      </w:r>
+      <w:r>
+        <w:t>, which for some reason have the “Compact” style</w:t>
+      </w:r>
+      <w:r>
+        <w:t>:</w:t>
       </w:r>
     </w:p>
     <w:p>
       <w:pPr>
-        <w:pStyle w:val="FirstParagraph"/>
-      </w:pPr>
-      <w:r>
-        <w:t>My plot is here</w:t>
+        <w:pStyle w:val="Compact"/>
+      </w:pPr>
+      <w:r>
+        <w:t>First item</w:t>
+      </w:r>
+    </w:p>
+    <w:p>
+      <w:pPr>
+        <w:pStyle w:val="Compact"/>
+      </w:pPr>
+      <w:r>
+        <w:t>Second item</w:t>
+      </w:r>
+    </w:p>
+    <w:p>
+      <w:pPr>
+        <w:pStyle w:val="BodyText"/>
+      </w:pPr>
+      <w:r>
+        <w:t>As well as code snippets</w:t>
+      </w:r>
+      <w:r>
+        <w:t xml:space="preserve">, </w:t>
+      </w:r>
+      <w:r>
+        <w:t xml:space="preserve">which </w:t>
+      </w:r>
+      <w:r>
+        <w:t>rely</w:t>
+      </w:r>
+      <w:r>
+        <w:t xml:space="preserve"> on</w:t>
+      </w:r>
+      <w:r>
+        <w:t xml:space="preserve"> multiple text styles:</w:t>
       </w:r>
     </w:p>
     <w:p>
@@ -614,16 +553,44 @@
         <w:rPr>
           <w:rStyle w:val="VerbatimChar"/>
         </w:rPr>
-        <w:t xml:space="preserve">##      speed           dist       </w:t>
-      </w:r>
-      <w:r>
-        <w:br/>
-      </w:r>
+        <w:t xml:space="preserve">##      speed           </w:t>
+      </w:r>
+      <w:proofErr w:type="spellStart"/>
       <w:r>
         <w:rPr>
           <w:rStyle w:val="VerbatimChar"/>
         </w:rPr>
-        <w:t xml:space="preserve">##  Min.   : 4.0   Min.   :  2.00  </w:t>
+        <w:t>dist</w:t>
+      </w:r>
+      <w:proofErr w:type="spellEnd"/>
+      <w:r>
+        <w:rPr>
+          <w:rStyle w:val="VerbatimChar"/>
+        </w:rPr>
+        <w:t xml:space="preserve">       </w:t>
+      </w:r>
+      <w:r>
+        <w:br/>
+      </w:r>
+      <w:r>
+        <w:rPr>
+          <w:rStyle w:val="VerbatimChar"/>
+        </w:rPr>
+        <w:t>#</w:t>
+      </w:r>
+      <w:proofErr w:type="gramStart"/>
+      <w:r>
+        <w:rPr>
+          <w:rStyle w:val="VerbatimChar"/>
+        </w:rPr>
+        <w:t>#  Min.</w:t>
+      </w:r>
+      <w:proofErr w:type="gramEnd"/>
+      <w:r>
+        <w:rPr>
+          <w:rStyle w:val="VerbatimChar"/>
+        </w:rPr>
+        <w:t xml:space="preserve">   : 4.0   Min.   :  2.00  </w:t>
       </w:r>
       <w:r>
         <w:br/>
@@ -675,118 +642,61 @@
       <w:pPr>
         <w:pStyle w:val="Heading2"/>
       </w:pPr>
-      <w:bookmarkStart w:id="2" w:name="header-1.1.1"/>
-      <w:bookmarkStart w:id="3" w:name="_Toc10466037"/>
-      <w:r>
-        <w:t>Header</w:t>
-      </w:r>
-      <w:r>
-        <w:t xml:space="preserve"> 1.1</w:t>
+      <w:bookmarkStart w:id="2" w:name="_Toc159010830"/>
+      <w:r>
+        <w:t>Subsection</w:t>
       </w:r>
       <w:bookmarkEnd w:id="2"/>
+    </w:p>
+    <w:p>
+      <w:pPr>
+        <w:pStyle w:val="Heading3"/>
+      </w:pPr>
+      <w:bookmarkStart w:id="3" w:name="_Toc159010831"/>
+      <w:r>
+        <w:t>Subsubsection</w:t>
+      </w:r>
       <w:bookmarkEnd w:id="3"/>
     </w:p>
     <w:p>
       <w:pPr>
-        <w:pStyle w:val="FirstParagraph"/>
-      </w:pPr>
-      <w:r>
-        <w:t>Testing out headers</w:t>
+        <w:pStyle w:val="BodyText"/>
+      </w:pPr>
+      <w:r>
+        <w:t>We can also include figures or images, with captions:</w:t>
       </w:r>
     </w:p>
     <w:p>
       <w:pPr>
-        <w:pStyle w:val="Heading3"/>
-      </w:pPr>
-      <w:bookmarkStart w:id="4" w:name="header-1.1.2"/>
-      <w:bookmarkStart w:id="5" w:name="_Toc10466038"/>
-      <w:r>
-        <w:lastRenderedPageBreak/>
-        <w:t>Header 1</w:t>
-      </w:r>
-      <w:r>
-        <w:t>.</w:t>
-      </w:r>
-      <w:bookmarkEnd w:id="4"/>
-      <w:r>
-        <w:t>1.1</w:t>
-      </w:r>
-      <w:bookmarkEnd w:id="5"/>
-    </w:p>
-    <w:p>
-      <w:pPr>
-        <w:pStyle w:val="Heading4"/>
-      </w:pPr>
-      <w:r>
-        <w:t>Header</w:t>
-      </w:r>
-      <w:r>
-        <w:t xml:space="preserve"> 1.1.1.1</w:t>
-      </w:r>
-    </w:p>
-    <w:p>
-      <w:pPr>
-        <w:pStyle w:val="Heading1"/>
-      </w:pPr>
-      <w:bookmarkStart w:id="6" w:name="header-1.2.1"/>
-      <w:bookmarkStart w:id="7" w:name="_Toc10466039"/>
-      <w:r>
-        <w:t xml:space="preserve">Header </w:t>
-      </w:r>
-      <w:bookmarkEnd w:id="6"/>
-      <w:r>
-        <w:t>2</w:t>
-      </w:r>
-      <w:bookmarkEnd w:id="7"/>
-    </w:p>
-    <w:p>
-      <w:pPr>
-        <w:pStyle w:val="Heading1"/>
-      </w:pPr>
-      <w:bookmarkStart w:id="8" w:name="header-2"/>
-      <w:bookmarkStart w:id="9" w:name="_Toc10466040"/>
-      <w:r>
-        <w:t xml:space="preserve">Header </w:t>
-      </w:r>
-      <w:bookmarkEnd w:id="8"/>
-      <w:r>
-        <w:t>3</w:t>
-      </w:r>
-      <w:bookmarkEnd w:id="9"/>
-    </w:p>
-    <w:p>
-      <w:pPr>
-        <w:pStyle w:val="FirstParagraph"/>
-      </w:pPr>
-      <w:r>
-        <w:t>You can also embed plots, for example:</w:t>
-      </w:r>
-    </w:p>
-    <w:p>
-      <w:pPr>
-        <w:pStyle w:val="BodyText"/>
+        <w:pStyle w:val="CaptionedFigure"/>
       </w:pPr>
       <w:r>
         <w:rPr>
           <w:noProof/>
         </w:rPr>
         <w:drawing>
-          <wp:inline distT="0" distB="0" distL="0" distR="0" wp14:anchorId="1CAE7F00" wp14:editId="6D4AD486">
-            <wp:extent cx="4620126" cy="4620126"/>
+          <wp:inline distT="0" distB="0" distL="0" distR="0" wp14:anchorId="6105308D" wp14:editId="1757F731">
+            <wp:extent cx="3586038" cy="2329732"/>
             <wp:effectExtent l="0" t="0" r="0" b="0"/>
-            <wp:docPr id="1" name="Picture"/>
+            <wp:docPr id="64" name="Picture" descr="Close up of pages of an open book in a bright studio"/>
             <wp:cNvGraphicFramePr/>
             <a:graphic xmlns:a="http://schemas.openxmlformats.org/drawingml/2006/main">
               <a:graphicData uri="http://schemas.openxmlformats.org/drawingml/2006/picture">
                 <pic:pic xmlns:pic="http://schemas.openxmlformats.org/drawingml/2006/picture">
                   <pic:nvPicPr>
-                    <pic:cNvPr id="0" name="Picture" descr="word_template_files/figure-docx/pressure-1.png"/>
+                    <pic:cNvPr id="64" name="Picture" descr="Close up of pages of an open book in a bright studio"/>
                     <pic:cNvPicPr>
                       <a:picLocks noChangeAspect="1" noChangeArrowheads="1"/>
                     </pic:cNvPicPr>
                   </pic:nvPicPr>
                   <pic:blipFill>
-                    <a:blip r:embed="rId9"/>
+                    <a:blip r:embed="rId13" cstate="print">
+                      <a:extLst>
+                        <a:ext uri="{28A0092B-C50C-407E-A947-70E740481C1C}">
+                          <a14:useLocalDpi xmlns:a14="http://schemas.microsoft.com/office/drawing/2010/main" val="0"/>
+                        </a:ext>
+                      </a:extLst>
+                    </a:blip>
                     <a:stretch>
                       <a:fillRect/>
                     </a:stretch>
@@ -794,7 +704,7 @@
                   <pic:spPr bwMode="auto">
                     <a:xfrm>
                       <a:off x="0" y="0"/>
-                      <a:ext cx="4620126" cy="4620126"/>
+                      <a:ext cx="3674795" cy="2387395"/>
                     </a:xfrm>
                     <a:prstGeom prst="rect">
                       <a:avLst/>
@@ -815,28 +725,579 @@
     </w:p>
     <w:p>
       <w:pPr>
+        <w:pStyle w:val="ImageCaption"/>
+      </w:pPr>
+      <w:r>
+        <w:t xml:space="preserve">Example </w:t>
+      </w:r>
+      <w:r>
+        <w:t>image</w:t>
+      </w:r>
+      <w:r>
+        <w:t xml:space="preserve"> caption. Text can be as long as you want.</w:t>
+      </w:r>
+    </w:p>
+    <w:p>
+      <w:pPr>
+        <w:pStyle w:val="ImageCaption"/>
+      </w:pPr>
+    </w:p>
+    <w:p>
+      <w:pPr>
+        <w:pStyle w:val="ImageCaption"/>
+      </w:pPr>
+    </w:p>
+    <w:p>
+      <w:pPr>
+        <w:pStyle w:val="ImageCaption"/>
+      </w:pPr>
+    </w:p>
+    <w:p>
+      <w:pPr>
         <w:pStyle w:val="BodyText"/>
       </w:pPr>
       <w:r>
-        <w:t xml:space="preserve">Note that the </w:t>
-      </w:r>
-      <w:r>
-        <w:rPr>
-          <w:rStyle w:val="VerbatimChar"/>
-        </w:rPr>
-        <w:t>echo = FALSE</w:t>
-      </w:r>
-      <w:r>
-        <w:t xml:space="preserve"> parameter was added to the code chunk to prevent printing of the R code that generated the plot.</w:t>
-      </w:r>
+        <w:t>And we can include tables as well:</w:t>
+      </w:r>
+    </w:p>
+    <w:p>
+      <w:pPr>
+        <w:pStyle w:val="TableCaption"/>
+      </w:pPr>
+      <w:r>
+        <w:t>Example table caption</w:t>
+      </w:r>
+      <w:r>
+        <w:t>.</w:t>
+      </w:r>
+    </w:p>
+    <w:tbl>
+      <w:tblPr>
+        <w:tblW w:w="0" w:type="auto"/>
+        <w:jc w:val="center"/>
+        <w:tblLayout w:type="fixed"/>
+        <w:tblLook w:val="0420" w:firstRow="1" w:lastRow="0" w:firstColumn="0" w:lastColumn="0" w:noHBand="0" w:noVBand="1"/>
+      </w:tblPr>
+      <w:tblGrid>
+        <w:gridCol w:w="1080"/>
+        <w:gridCol w:w="1440"/>
+        <w:gridCol w:w="7200"/>
+        <w:gridCol w:w="1080"/>
+      </w:tblGrid>
+      <w:tr>
+        <w:trPr>
+          <w:tblHeader/>
+          <w:jc w:val="center"/>
+        </w:trPr>
+        <w:tc>
+          <w:tcPr>
+            <w:tcW w:w="1080" w:type="dxa"/>
+            <w:tcBorders>
+              <w:top w:val="single" w:sz="6" w:space="0" w:color="666666"/>
+              <w:left w:val="single" w:sz="6" w:space="0" w:color="666666"/>
+              <w:bottom w:val="single" w:sz="6" w:space="0" w:color="666666"/>
+              <w:right w:val="single" w:sz="6" w:space="0" w:color="666666"/>
+            </w:tcBorders>
+            <w:shd w:val="clear" w:color="auto" w:fill="FFFFFF"/>
+            <w:tcMar>
+              <w:top w:w="0" w:type="dxa"/>
+              <w:left w:w="0" w:type="dxa"/>
+              <w:bottom w:w="0" w:type="dxa"/>
+              <w:right w:w="0" w:type="dxa"/>
+            </w:tcMar>
+            <w:vAlign w:val="center"/>
+          </w:tcPr>
+          <w:p>
+            <w:pPr>
+              <w:pBdr>
+                <w:top w:val="none" w:sz="0" w:space="0" w:color="000000"/>
+                <w:left w:val="none" w:sz="0" w:space="0" w:color="000000"/>
+                <w:bottom w:val="none" w:sz="0" w:space="0" w:color="000000"/>
+                <w:right w:val="none" w:sz="0" w:space="0" w:color="000000"/>
+              </w:pBdr>
+              <w:spacing w:before="100" w:after="100"/>
+              <w:ind w:left="100" w:right="100"/>
+            </w:pPr>
+            <w:r>
+              <w:rPr>
+                <w:rFonts w:ascii="Helvetica" w:eastAsia="Helvetica" w:hAnsi="Helvetica" w:cs="Helvetica"/>
+                <w:b/>
+                <w:color w:val="000000"/>
+                <w:sz w:val="16"/>
+                <w:szCs w:val="16"/>
+              </w:rPr>
+              <w:t>Group</w:t>
+            </w:r>
+          </w:p>
+        </w:tc>
+        <w:tc>
+          <w:tcPr>
+            <w:tcW w:w="1440" w:type="dxa"/>
+            <w:tcBorders>
+              <w:top w:val="single" w:sz="6" w:space="0" w:color="666666"/>
+              <w:left w:val="single" w:sz="6" w:space="0" w:color="666666"/>
+              <w:bottom w:val="single" w:sz="6" w:space="0" w:color="666666"/>
+              <w:right w:val="single" w:sz="6" w:space="0" w:color="666666"/>
+            </w:tcBorders>
+            <w:shd w:val="clear" w:color="auto" w:fill="FFFFFF"/>
+            <w:tcMar>
+              <w:top w:w="0" w:type="dxa"/>
+              <w:left w:w="0" w:type="dxa"/>
+              <w:bottom w:w="0" w:type="dxa"/>
+              <w:right w:w="0" w:type="dxa"/>
+            </w:tcMar>
+            <w:vAlign w:val="center"/>
+          </w:tcPr>
+          <w:p>
+            <w:pPr>
+              <w:pBdr>
+                <w:top w:val="none" w:sz="0" w:space="0" w:color="000000"/>
+                <w:left w:val="none" w:sz="0" w:space="0" w:color="000000"/>
+                <w:bottom w:val="none" w:sz="0" w:space="0" w:color="000000"/>
+                <w:right w:val="none" w:sz="0" w:space="0" w:color="000000"/>
+              </w:pBdr>
+              <w:spacing w:before="100" w:after="100"/>
+              <w:ind w:left="100" w:right="100"/>
+            </w:pPr>
+            <w:r>
+              <w:rPr>
+                <w:rFonts w:ascii="Helvetica" w:eastAsia="Helvetica" w:hAnsi="Helvetica" w:cs="Helvetica"/>
+                <w:b/>
+                <w:color w:val="000000"/>
+                <w:sz w:val="16"/>
+                <w:szCs w:val="16"/>
+              </w:rPr>
+              <w:t>Time Points</w:t>
+            </w:r>
+          </w:p>
+        </w:tc>
+        <w:tc>
+          <w:tcPr>
+            <w:tcW w:w="7200" w:type="dxa"/>
+            <w:tcBorders>
+              <w:top w:val="single" w:sz="6" w:space="0" w:color="666666"/>
+              <w:left w:val="single" w:sz="6" w:space="0" w:color="666666"/>
+              <w:bottom w:val="single" w:sz="6" w:space="0" w:color="666666"/>
+              <w:right w:val="single" w:sz="6" w:space="0" w:color="666666"/>
+            </w:tcBorders>
+            <w:shd w:val="clear" w:color="auto" w:fill="FFFFFF"/>
+            <w:tcMar>
+              <w:top w:w="0" w:type="dxa"/>
+              <w:left w:w="0" w:type="dxa"/>
+              <w:bottom w:w="0" w:type="dxa"/>
+              <w:right w:w="0" w:type="dxa"/>
+            </w:tcMar>
+            <w:vAlign w:val="center"/>
+          </w:tcPr>
+          <w:p>
+            <w:pPr>
+              <w:pBdr>
+                <w:top w:val="none" w:sz="0" w:space="0" w:color="000000"/>
+                <w:left w:val="none" w:sz="0" w:space="0" w:color="000000"/>
+                <w:bottom w:val="none" w:sz="0" w:space="0" w:color="000000"/>
+                <w:right w:val="none" w:sz="0" w:space="0" w:color="000000"/>
+              </w:pBdr>
+              <w:spacing w:before="100" w:after="100"/>
+              <w:ind w:left="100" w:right="100"/>
+            </w:pPr>
+            <w:r>
+              <w:rPr>
+                <w:rFonts w:ascii="Helvetica" w:eastAsia="Helvetica" w:hAnsi="Helvetica" w:cs="Helvetica"/>
+                <w:b/>
+                <w:color w:val="000000"/>
+                <w:sz w:val="16"/>
+                <w:szCs w:val="16"/>
+              </w:rPr>
+              <w:t>Comparison</w:t>
+            </w:r>
+          </w:p>
+        </w:tc>
+        <w:tc>
+          <w:tcPr>
+            <w:tcW w:w="1080" w:type="dxa"/>
+            <w:tcBorders>
+              <w:top w:val="single" w:sz="6" w:space="0" w:color="666666"/>
+              <w:left w:val="single" w:sz="6" w:space="0" w:color="666666"/>
+              <w:bottom w:val="single" w:sz="6" w:space="0" w:color="666666"/>
+              <w:right w:val="single" w:sz="6" w:space="0" w:color="666666"/>
+            </w:tcBorders>
+            <w:shd w:val="clear" w:color="auto" w:fill="FFFFFF"/>
+            <w:tcMar>
+              <w:top w:w="0" w:type="dxa"/>
+              <w:left w:w="0" w:type="dxa"/>
+              <w:bottom w:w="0" w:type="dxa"/>
+              <w:right w:w="0" w:type="dxa"/>
+            </w:tcMar>
+            <w:vAlign w:val="center"/>
+          </w:tcPr>
+          <w:p>
+            <w:pPr>
+              <w:pBdr>
+                <w:top w:val="none" w:sz="0" w:space="0" w:color="000000"/>
+                <w:left w:val="none" w:sz="0" w:space="0" w:color="000000"/>
+                <w:bottom w:val="none" w:sz="0" w:space="0" w:color="000000"/>
+                <w:right w:val="none" w:sz="0" w:space="0" w:color="000000"/>
+              </w:pBdr>
+              <w:spacing w:before="100" w:after="100"/>
+              <w:ind w:left="100" w:right="100"/>
+            </w:pPr>
+            <w:r>
+              <w:rPr>
+                <w:rFonts w:ascii="Helvetica" w:eastAsia="Helvetica" w:hAnsi="Helvetica" w:cs="Helvetica"/>
+                <w:b/>
+                <w:color w:val="000000"/>
+                <w:sz w:val="16"/>
+                <w:szCs w:val="16"/>
+              </w:rPr>
+              <w:t>P Value</w:t>
+            </w:r>
+          </w:p>
+        </w:tc>
+      </w:tr>
+      <w:tr>
+        <w:trPr>
+          <w:jc w:val="center"/>
+        </w:trPr>
+        <w:tc>
+          <w:tcPr>
+            <w:tcW w:w="1080" w:type="dxa"/>
+            <w:vMerge w:val="restart"/>
+            <w:tcBorders>
+              <w:top w:val="single" w:sz="6" w:space="0" w:color="666666"/>
+              <w:left w:val="single" w:sz="6" w:space="0" w:color="666666"/>
+              <w:bottom w:val="single" w:sz="6" w:space="0" w:color="666666"/>
+              <w:right w:val="single" w:sz="6" w:space="0" w:color="666666"/>
+            </w:tcBorders>
+            <w:shd w:val="clear" w:color="auto" w:fill="FFFFFF"/>
+            <w:tcMar>
+              <w:top w:w="0" w:type="dxa"/>
+              <w:left w:w="0" w:type="dxa"/>
+              <w:bottom w:w="0" w:type="dxa"/>
+              <w:right w:w="0" w:type="dxa"/>
+            </w:tcMar>
+            <w:vAlign w:val="center"/>
+          </w:tcPr>
+          <w:p>
+            <w:pPr>
+              <w:pBdr>
+                <w:top w:val="none" w:sz="0" w:space="0" w:color="000000"/>
+                <w:left w:val="none" w:sz="0" w:space="0" w:color="000000"/>
+                <w:bottom w:val="none" w:sz="0" w:space="0" w:color="000000"/>
+                <w:right w:val="none" w:sz="0" w:space="0" w:color="000000"/>
+              </w:pBdr>
+              <w:spacing w:before="100" w:after="100"/>
+              <w:ind w:left="100" w:right="100"/>
+            </w:pPr>
+            <w:r>
+              <w:rPr>
+                <w:rFonts w:ascii="Helvetica" w:eastAsia="Helvetica" w:hAnsi="Helvetica" w:cs="Helvetica"/>
+                <w:color w:val="000000"/>
+                <w:sz w:val="16"/>
+                <w:szCs w:val="16"/>
+              </w:rPr>
+              <w:t>1</w:t>
+            </w:r>
+          </w:p>
+        </w:tc>
+        <w:tc>
+          <w:tcPr>
+            <w:tcW w:w="1440" w:type="dxa"/>
+            <w:tcBorders>
+              <w:top w:val="single" w:sz="6" w:space="0" w:color="666666"/>
+              <w:left w:val="single" w:sz="6" w:space="0" w:color="666666"/>
+              <w:bottom w:val="single" w:sz="6" w:space="0" w:color="666666"/>
+              <w:right w:val="single" w:sz="6" w:space="0" w:color="666666"/>
+            </w:tcBorders>
+            <w:shd w:val="clear" w:color="auto" w:fill="FFFFFF"/>
+            <w:tcMar>
+              <w:top w:w="0" w:type="dxa"/>
+              <w:left w:w="0" w:type="dxa"/>
+              <w:bottom w:w="0" w:type="dxa"/>
+              <w:right w:w="0" w:type="dxa"/>
+            </w:tcMar>
+            <w:vAlign w:val="center"/>
+          </w:tcPr>
+          <w:p>
+            <w:pPr>
+              <w:pBdr>
+                <w:top w:val="none" w:sz="0" w:space="0" w:color="000000"/>
+                <w:left w:val="none" w:sz="0" w:space="0" w:color="000000"/>
+                <w:bottom w:val="none" w:sz="0" w:space="0" w:color="000000"/>
+                <w:right w:val="none" w:sz="0" w:space="0" w:color="000000"/>
+              </w:pBdr>
+              <w:spacing w:before="100" w:after="100"/>
+              <w:ind w:left="100" w:right="100"/>
+            </w:pPr>
+            <w:r>
+              <w:rPr>
+                <w:rFonts w:ascii="Helvetica" w:eastAsia="Helvetica" w:hAnsi="Helvetica" w:cs="Helvetica"/>
+                <w:color w:val="000000"/>
+                <w:sz w:val="16"/>
+                <w:szCs w:val="16"/>
+              </w:rPr>
+              <w:t>Value</w:t>
+            </w:r>
+          </w:p>
+        </w:tc>
+        <w:tc>
+          <w:tcPr>
+            <w:tcW w:w="7200" w:type="dxa"/>
+            <w:tcBorders>
+              <w:top w:val="single" w:sz="6" w:space="0" w:color="666666"/>
+              <w:left w:val="single" w:sz="6" w:space="0" w:color="666666"/>
+              <w:bottom w:val="single" w:sz="6" w:space="0" w:color="666666"/>
+              <w:right w:val="single" w:sz="6" w:space="0" w:color="666666"/>
+            </w:tcBorders>
+            <w:shd w:val="clear" w:color="auto" w:fill="FFFFFF"/>
+            <w:tcMar>
+              <w:top w:w="0" w:type="dxa"/>
+              <w:left w:w="0" w:type="dxa"/>
+              <w:bottom w:w="0" w:type="dxa"/>
+              <w:right w:w="0" w:type="dxa"/>
+            </w:tcMar>
+            <w:vAlign w:val="center"/>
+          </w:tcPr>
+          <w:p>
+            <w:pPr>
+              <w:pBdr>
+                <w:top w:val="none" w:sz="0" w:space="0" w:color="000000"/>
+                <w:left w:val="none" w:sz="0" w:space="0" w:color="000000"/>
+                <w:bottom w:val="none" w:sz="0" w:space="0" w:color="000000"/>
+                <w:right w:val="none" w:sz="0" w:space="0" w:color="000000"/>
+              </w:pBdr>
+              <w:spacing w:before="100" w:after="100"/>
+              <w:ind w:left="100" w:right="100"/>
+            </w:pPr>
+            <w:r>
+              <w:rPr>
+                <w:rFonts w:ascii="Helvetica" w:eastAsia="Helvetica" w:hAnsi="Helvetica" w:cs="Helvetica"/>
+                <w:color w:val="000000"/>
+                <w:sz w:val="16"/>
+                <w:szCs w:val="16"/>
+              </w:rPr>
+              <w:t>Long value</w:t>
+            </w:r>
+          </w:p>
+        </w:tc>
+        <w:tc>
+          <w:tcPr>
+            <w:tcW w:w="1080" w:type="dxa"/>
+            <w:tcBorders>
+              <w:top w:val="single" w:sz="6" w:space="0" w:color="666666"/>
+              <w:left w:val="single" w:sz="6" w:space="0" w:color="666666"/>
+              <w:bottom w:val="single" w:sz="6" w:space="0" w:color="666666"/>
+              <w:right w:val="single" w:sz="6" w:space="0" w:color="666666"/>
+            </w:tcBorders>
+            <w:shd w:val="clear" w:color="auto" w:fill="FFFFFF"/>
+            <w:tcMar>
+              <w:top w:w="0" w:type="dxa"/>
+              <w:left w:w="0" w:type="dxa"/>
+              <w:bottom w:w="0" w:type="dxa"/>
+              <w:right w:w="0" w:type="dxa"/>
+            </w:tcMar>
+            <w:vAlign w:val="center"/>
+          </w:tcPr>
+          <w:p>
+            <w:pPr>
+              <w:pBdr>
+                <w:top w:val="none" w:sz="0" w:space="0" w:color="000000"/>
+                <w:left w:val="none" w:sz="0" w:space="0" w:color="000000"/>
+                <w:bottom w:val="none" w:sz="0" w:space="0" w:color="000000"/>
+                <w:right w:val="none" w:sz="0" w:space="0" w:color="000000"/>
+              </w:pBdr>
+              <w:spacing w:before="100" w:after="100"/>
+              <w:ind w:left="100" w:right="100"/>
+            </w:pPr>
+            <w:r>
+              <w:rPr>
+                <w:rFonts w:ascii="Helvetica" w:eastAsia="Helvetica" w:hAnsi="Helvetica" w:cs="Helvetica"/>
+                <w:color w:val="000000"/>
+                <w:sz w:val="16"/>
+                <w:szCs w:val="16"/>
+              </w:rPr>
+              <w:t>1.0000</w:t>
+            </w:r>
+          </w:p>
+        </w:tc>
+      </w:tr>
+      <w:tr>
+        <w:trPr>
+          <w:jc w:val="center"/>
+        </w:trPr>
+        <w:tc>
+          <w:tcPr>
+            <w:tcW w:w="1080" w:type="dxa"/>
+            <w:vMerge/>
+            <w:tcBorders>
+              <w:top w:val="single" w:sz="6" w:space="0" w:color="666666"/>
+              <w:left w:val="single" w:sz="6" w:space="0" w:color="666666"/>
+              <w:bottom w:val="single" w:sz="6" w:space="0" w:color="666666"/>
+              <w:right w:val="single" w:sz="6" w:space="0" w:color="666666"/>
+            </w:tcBorders>
+            <w:shd w:val="clear" w:color="auto" w:fill="FFFFFF"/>
+            <w:tcMar>
+              <w:top w:w="0" w:type="dxa"/>
+              <w:left w:w="0" w:type="dxa"/>
+              <w:bottom w:w="0" w:type="dxa"/>
+              <w:right w:w="0" w:type="dxa"/>
+            </w:tcMar>
+            <w:vAlign w:val="center"/>
+          </w:tcPr>
+          <w:p>
+            <w:pPr>
+              <w:pBdr>
+                <w:top w:val="none" w:sz="0" w:space="0" w:color="000000"/>
+                <w:left w:val="none" w:sz="0" w:space="0" w:color="000000"/>
+                <w:bottom w:val="none" w:sz="0" w:space="0" w:color="000000"/>
+                <w:right w:val="none" w:sz="0" w:space="0" w:color="000000"/>
+              </w:pBdr>
+              <w:spacing w:before="100" w:after="100"/>
+              <w:ind w:left="100" w:right="100"/>
+            </w:pPr>
+          </w:p>
+        </w:tc>
+        <w:tc>
+          <w:tcPr>
+            <w:tcW w:w="1440" w:type="dxa"/>
+            <w:tcBorders>
+              <w:top w:val="single" w:sz="6" w:space="0" w:color="666666"/>
+              <w:left w:val="single" w:sz="6" w:space="0" w:color="666666"/>
+              <w:bottom w:val="single" w:sz="6" w:space="0" w:color="666666"/>
+              <w:right w:val="single" w:sz="6" w:space="0" w:color="666666"/>
+            </w:tcBorders>
+            <w:shd w:val="clear" w:color="auto" w:fill="FFFFFF"/>
+            <w:tcMar>
+              <w:top w:w="0" w:type="dxa"/>
+              <w:left w:w="0" w:type="dxa"/>
+              <w:bottom w:w="0" w:type="dxa"/>
+              <w:right w:w="0" w:type="dxa"/>
+            </w:tcMar>
+            <w:vAlign w:val="center"/>
+          </w:tcPr>
+          <w:p>
+            <w:pPr>
+              <w:pBdr>
+                <w:top w:val="none" w:sz="0" w:space="0" w:color="000000"/>
+                <w:left w:val="none" w:sz="0" w:space="0" w:color="000000"/>
+                <w:bottom w:val="none" w:sz="0" w:space="0" w:color="000000"/>
+                <w:right w:val="none" w:sz="0" w:space="0" w:color="000000"/>
+              </w:pBdr>
+              <w:spacing w:before="100" w:after="100"/>
+              <w:ind w:left="100" w:right="100"/>
+            </w:pPr>
+            <w:r>
+              <w:rPr>
+                <w:rFonts w:ascii="Helvetica" w:eastAsia="Helvetica" w:hAnsi="Helvetica" w:cs="Helvetica"/>
+                <w:color w:val="000000"/>
+                <w:sz w:val="16"/>
+                <w:szCs w:val="16"/>
+              </w:rPr>
+              <w:t>Value</w:t>
+            </w:r>
+          </w:p>
+        </w:tc>
+        <w:tc>
+          <w:tcPr>
+            <w:tcW w:w="7200" w:type="dxa"/>
+            <w:tcBorders>
+              <w:top w:val="single" w:sz="6" w:space="0" w:color="666666"/>
+              <w:left w:val="single" w:sz="6" w:space="0" w:color="666666"/>
+              <w:bottom w:val="single" w:sz="6" w:space="0" w:color="666666"/>
+              <w:right w:val="single" w:sz="6" w:space="0" w:color="666666"/>
+            </w:tcBorders>
+            <w:shd w:val="clear" w:color="auto" w:fill="FFFFFF"/>
+            <w:tcMar>
+              <w:top w:w="0" w:type="dxa"/>
+              <w:left w:w="0" w:type="dxa"/>
+              <w:bottom w:w="0" w:type="dxa"/>
+              <w:right w:w="0" w:type="dxa"/>
+            </w:tcMar>
+            <w:vAlign w:val="center"/>
+          </w:tcPr>
+          <w:p>
+            <w:pPr>
+              <w:pBdr>
+                <w:top w:val="none" w:sz="0" w:space="0" w:color="000000"/>
+                <w:left w:val="none" w:sz="0" w:space="0" w:color="000000"/>
+                <w:bottom w:val="none" w:sz="0" w:space="0" w:color="000000"/>
+                <w:right w:val="none" w:sz="0" w:space="0" w:color="000000"/>
+              </w:pBdr>
+              <w:spacing w:before="100" w:after="100"/>
+              <w:ind w:left="100" w:right="100"/>
+            </w:pPr>
+            <w:r>
+              <w:rPr>
+                <w:rFonts w:ascii="Helvetica" w:eastAsia="Helvetica" w:hAnsi="Helvetica" w:cs="Helvetica"/>
+                <w:color w:val="000000"/>
+                <w:sz w:val="16"/>
+                <w:szCs w:val="16"/>
+              </w:rPr>
+              <w:t>Long value</w:t>
+            </w:r>
+          </w:p>
+        </w:tc>
+        <w:tc>
+          <w:tcPr>
+            <w:tcW w:w="1080" w:type="dxa"/>
+            <w:tcBorders>
+              <w:top w:val="single" w:sz="6" w:space="0" w:color="666666"/>
+              <w:left w:val="single" w:sz="6" w:space="0" w:color="666666"/>
+              <w:bottom w:val="single" w:sz="6" w:space="0" w:color="666666"/>
+              <w:right w:val="single" w:sz="6" w:space="0" w:color="666666"/>
+            </w:tcBorders>
+            <w:shd w:val="clear" w:color="auto" w:fill="FFFFFF"/>
+            <w:tcMar>
+              <w:top w:w="0" w:type="dxa"/>
+              <w:left w:w="0" w:type="dxa"/>
+              <w:bottom w:w="0" w:type="dxa"/>
+              <w:right w:w="0" w:type="dxa"/>
+            </w:tcMar>
+            <w:vAlign w:val="center"/>
+          </w:tcPr>
+          <w:p>
+            <w:pPr>
+              <w:pBdr>
+                <w:top w:val="none" w:sz="0" w:space="0" w:color="000000"/>
+                <w:left w:val="none" w:sz="0" w:space="0" w:color="000000"/>
+                <w:bottom w:val="none" w:sz="0" w:space="0" w:color="000000"/>
+                <w:right w:val="none" w:sz="0" w:space="0" w:color="000000"/>
+              </w:pBdr>
+              <w:spacing w:before="100" w:after="100"/>
+              <w:ind w:left="100" w:right="100"/>
+            </w:pPr>
+            <w:r>
+              <w:rPr>
+                <w:rFonts w:ascii="Helvetica" w:eastAsia="Helvetica" w:hAnsi="Helvetica" w:cs="Helvetica"/>
+                <w:color w:val="000000"/>
+                <w:sz w:val="16"/>
+                <w:szCs w:val="16"/>
+              </w:rPr>
+              <w:t>---</w:t>
+            </w:r>
+          </w:p>
+        </w:tc>
+      </w:tr>
+    </w:tbl>
+    <w:p>
+      <w:pPr>
+        <w:pStyle w:val="TableCaption"/>
+      </w:pPr>
+    </w:p>
+    <w:p>
+      <w:pPr>
+        <w:pStyle w:val="BodyText"/>
+      </w:pPr>
+    </w:p>
+    <w:p>
+      <w:pPr>
+        <w:tabs>
+          <w:tab w:val="left" w:pos="1665"/>
+        </w:tabs>
+      </w:pPr>
     </w:p>
     <w:sectPr>
-      <w:headerReference w:type="default" r:id="rId10"/>
-      <w:footerReference w:type="default" r:id="rId11"/>
-      <w:headerReference w:type="first" r:id="rId12"/>
-      <w:footerReference w:type="first" r:id="rId13"/>
       <w:pgSz w:w="12240" w:h="15840"/>
-      <w:pgMar w:top="1440" w:right="1440" w:bottom="1440" w:left="1440" w:header="720" w:footer="720" w:gutter="0"/>
+      <w:pgMar w:top="720" w:right="720" w:bottom="720" w:left="720" w:header="432" w:footer="144" w:gutter="0"/>
       <w:cols w:space="720"/>
       <w:titlePg/>
       <w:docGrid w:linePitch="326"/>
@@ -846,12 +1307,9 @@
 </file>
 
 <file path=word/endnotes.xml><?xml version="1.0" encoding="utf-8"?>
-<w:endnotes xmlns:wpc="http://schemas.microsoft.com/office/word/2010/wordprocessingCanvas" xmlns:cx="http://schemas.microsoft.com/office/drawing/2014/chartex" xmlns:cx1="http://schemas.microsoft.com/office/drawing/2015/9/8/chartex" xmlns:cx2="http://schemas.microsoft.com/office/drawing/2015/10/21/chartex" xmlns:cx3="http://schemas.microsoft.com/office/drawing/2016/5/9/chartex" xmlns:cx4="http://schemas.microsoft.com/office/drawing/2016/5/10/chartex" xmlns:cx5="http://schemas.microsoft.com/office/drawing/2016/5/11/chartex" xmlns:cx6="http://schemas.microsoft.com/office/drawing/2016/5/12/chartex" xmlns:cx7="http://schemas.microsoft.com/office/drawing/2016/5/13/chartex" xmlns:cx8="http://schemas.microsoft.com/office/drawing/2016/5/14/chartex" xmlns:mc="http://schemas.openxmlformats.org/markup-compatibility/2006" xmlns:aink="http://schemas.microsoft.com/office/drawing/2016/ink" xmlns:am3d="http://schemas.microsoft.com/office/drawing/2017/model3d" xmlns:o="urn:schemas-microsoft-com:office:office" xmlns:oel="http://schemas.microsoft.com/office/2019/extlst" xmlns:r="http://schemas.openxmlformats.org/officeDocument/2006/relationships" xmlns:m="http://schemas.openxmlformats.org/officeDocument/2006/math" xmlns:v="urn:schemas-microsoft-com:vml" xmlns:wp14="http://schemas.microsoft.com/office/word/2010/wordprocessingDrawing" xmlns:wp="http://schemas.openxmlformats.org/drawingml/2006/wordprocessingDrawing" xmlns:w10="urn:schemas-microsoft-com:office:word" xmlns:w="http://schemas.openxmlformats.org/wordprocessingml/2006/main" xmlns:w14="http://schemas.microsoft.com/office/word/2010/wordml" xmlns:w15="http://schemas.microsoft.com/office/word/2012/wordml" xmlns:w16cex="http://schemas.microsoft.com/office/word/2018/wordml/cex" xmlns:w16cid="http://schemas.microsoft.com/office/word/2016/wordml/cid" xmlns:w16="http://schemas.microsoft.com/office/word/2018/wordml" xmlns:w16du="http://schemas.microsoft.com/office/word/2023/wordml/word16du" xmlns:w16sdtdh="http://schemas.microsoft.com/office/word/2020/wordml/sdtdatahash" xmlns:w16se="http://schemas.microsoft.com/office/word/2015/wordml/symex" xmlns:wpg="http://schemas.microsoft.com/office/word/2010/wordprocessingGroup" xmlns:wpi="http://schemas.microsoft.com/office/word/2010/wordprocessingInk" xmlns:wne="http://schemas.microsoft.com/office/word/2006/wordml" xmlns:wps="http://schemas.microsoft.com/office/word/2010/wordprocessingShape" mc:Ignorable="w14 w15 w16se w16cid w16 w16cex w16sdtdh wp14">
+<w:endnotes xmlns:wpc="http://schemas.microsoft.com/office/word/2010/wordprocessingCanvas" xmlns:cx="http://schemas.microsoft.com/office/drawing/2014/chartex" xmlns:cx1="http://schemas.microsoft.com/office/drawing/2015/9/8/chartex" xmlns:cx2="http://schemas.microsoft.com/office/drawing/2015/10/21/chartex" xmlns:cx3="http://schemas.microsoft.com/office/drawing/2016/5/9/chartex" xmlns:cx4="http://schemas.microsoft.com/office/drawing/2016/5/10/chartex" xmlns:cx5="http://schemas.microsoft.com/office/drawing/2016/5/11/chartex" xmlns:cx6="http://schemas.microsoft.com/office/drawing/2016/5/12/chartex" xmlns:cx7="http://schemas.microsoft.com/office/drawing/2016/5/13/chartex" xmlns:cx8="http://schemas.microsoft.com/office/drawing/2016/5/14/chartex" xmlns:mc="http://schemas.openxmlformats.org/markup-compatibility/2006" xmlns:aink="http://schemas.microsoft.com/office/drawing/2016/ink" xmlns:am3d="http://schemas.microsoft.com/office/drawing/2017/model3d" xmlns:o="urn:schemas-microsoft-com:office:office" xmlns:oel="http://schemas.microsoft.com/office/2019/extlst" xmlns:r="http://schemas.openxmlformats.org/officeDocument/2006/relationships" xmlns:m="http://schemas.openxmlformats.org/officeDocument/2006/math" xmlns:v="urn:schemas-microsoft-com:vml" xmlns:wp14="http://schemas.microsoft.com/office/word/2010/wordprocessingDrawing" xmlns:wp="http://schemas.openxmlformats.org/drawingml/2006/wordprocessingDrawing" xmlns:w10="urn:schemas-microsoft-com:office:word" xmlns:w="http://schemas.openxmlformats.org/wordprocessingml/2006/main" xmlns:w14="http://schemas.microsoft.com/office/word/2010/wordml" xmlns:w15="http://schemas.microsoft.com/office/word/2012/wordml" xmlns:w16cex="http://schemas.microsoft.com/office/word/2018/wordml/cex" xmlns:w16cid="http://schemas.microsoft.com/office/word/2016/wordml/cid" xmlns:w16="http://schemas.microsoft.com/office/word/2018/wordml" xmlns:w16sdtdh="http://schemas.microsoft.com/office/word/2020/wordml/sdtdatahash" xmlns:w16se="http://schemas.microsoft.com/office/word/2015/wordml/symex" xmlns:wpg="http://schemas.microsoft.com/office/word/2010/wordprocessingGroup" xmlns:wpi="http://schemas.microsoft.com/office/word/2010/wordprocessingInk" xmlns:wne="http://schemas.microsoft.com/office/word/2006/wordml" xmlns:wps="http://schemas.microsoft.com/office/word/2010/wordprocessingShape" mc:Ignorable="w14 w15 w16se w16cid w16 w16cex w16sdtdh wp14">
   <w:endnote w:type="separator" w:id="-1">
     <w:p>
-      <w:pPr>
-        <w:spacing w:after="0"/>
-      </w:pPr>
       <w:r>
         <w:separator/>
       </w:r>
@@ -859,9 +1317,6 @@
   </w:endnote>
   <w:endnote w:type="continuationSeparator" w:id="0">
     <w:p>
-      <w:pPr>
-        <w:spacing w:after="0"/>
-      </w:pPr>
       <w:r>
         <w:continuationSeparator/>
       </w:r>
@@ -871,7 +1326,7 @@
 </file>
 
 <file path=word/footer1.xml><?xml version="1.0" encoding="utf-8"?>
-<w:ftr xmlns:wpc="http://schemas.microsoft.com/office/word/2010/wordprocessingCanvas" xmlns:cx="http://schemas.microsoft.com/office/drawing/2014/chartex" xmlns:cx1="http://schemas.microsoft.com/office/drawing/2015/9/8/chartex" xmlns:cx2="http://schemas.microsoft.com/office/drawing/2015/10/21/chartex" xmlns:cx3="http://schemas.microsoft.com/office/drawing/2016/5/9/chartex" xmlns:cx4="http://schemas.microsoft.com/office/drawing/2016/5/10/chartex" xmlns:cx5="http://schemas.microsoft.com/office/drawing/2016/5/11/chartex" xmlns:cx6="http://schemas.microsoft.com/office/drawing/2016/5/12/chartex" xmlns:cx7="http://schemas.microsoft.com/office/drawing/2016/5/13/chartex" xmlns:cx8="http://schemas.microsoft.com/office/drawing/2016/5/14/chartex" xmlns:mc="http://schemas.openxmlformats.org/markup-compatibility/2006" xmlns:aink="http://schemas.microsoft.com/office/drawing/2016/ink" xmlns:am3d="http://schemas.microsoft.com/office/drawing/2017/model3d" xmlns:o="urn:schemas-microsoft-com:office:office" xmlns:oel="http://schemas.microsoft.com/office/2019/extlst" xmlns:r="http://schemas.openxmlformats.org/officeDocument/2006/relationships" xmlns:m="http://schemas.openxmlformats.org/officeDocument/2006/math" xmlns:v="urn:schemas-microsoft-com:vml" xmlns:wp14="http://schemas.microsoft.com/office/word/2010/wordprocessingDrawing" xmlns:wp="http://schemas.openxmlformats.org/drawingml/2006/wordprocessingDrawing" xmlns:w10="urn:schemas-microsoft-com:office:word" xmlns:w="http://schemas.openxmlformats.org/wordprocessingml/2006/main" xmlns:w14="http://schemas.microsoft.com/office/word/2010/wordml" xmlns:w15="http://schemas.microsoft.com/office/word/2012/wordml" xmlns:w16cex="http://schemas.microsoft.com/office/word/2018/wordml/cex" xmlns:w16cid="http://schemas.microsoft.com/office/word/2016/wordml/cid" xmlns:w16="http://schemas.microsoft.com/office/word/2018/wordml" xmlns:w16du="http://schemas.microsoft.com/office/word/2023/wordml/word16du" xmlns:w16sdtdh="http://schemas.microsoft.com/office/word/2020/wordml/sdtdatahash" xmlns:w16se="http://schemas.microsoft.com/office/word/2015/wordml/symex" xmlns:wpg="http://schemas.microsoft.com/office/word/2010/wordprocessingGroup" xmlns:wpi="http://schemas.microsoft.com/office/word/2010/wordprocessingInk" xmlns:wne="http://schemas.microsoft.com/office/word/2006/wordml" xmlns:wps="http://schemas.microsoft.com/office/word/2010/wordprocessingShape" mc:Ignorable="w14 w15 w16se w16cid w16 w16cex w16sdtdh wp14">
+<w:ftr xmlns:wpc="http://schemas.microsoft.com/office/word/2010/wordprocessingCanvas" xmlns:cx="http://schemas.microsoft.com/office/drawing/2014/chartex" xmlns:cx1="http://schemas.microsoft.com/office/drawing/2015/9/8/chartex" xmlns:cx2="http://schemas.microsoft.com/office/drawing/2015/10/21/chartex" xmlns:cx3="http://schemas.microsoft.com/office/drawing/2016/5/9/chartex" xmlns:cx4="http://schemas.microsoft.com/office/drawing/2016/5/10/chartex" xmlns:cx5="http://schemas.microsoft.com/office/drawing/2016/5/11/chartex" xmlns:cx6="http://schemas.microsoft.com/office/drawing/2016/5/12/chartex" xmlns:cx7="http://schemas.microsoft.com/office/drawing/2016/5/13/chartex" xmlns:cx8="http://schemas.microsoft.com/office/drawing/2016/5/14/chartex" xmlns:mc="http://schemas.openxmlformats.org/markup-compatibility/2006" xmlns:aink="http://schemas.microsoft.com/office/drawing/2016/ink" xmlns:am3d="http://schemas.microsoft.com/office/drawing/2017/model3d" xmlns:o="urn:schemas-microsoft-com:office:office" xmlns:oel="http://schemas.microsoft.com/office/2019/extlst" xmlns:r="http://schemas.openxmlformats.org/officeDocument/2006/relationships" xmlns:m="http://schemas.openxmlformats.org/officeDocument/2006/math" xmlns:v="urn:schemas-microsoft-com:vml" xmlns:wp14="http://schemas.microsoft.com/office/word/2010/wordprocessingDrawing" xmlns:wp="http://schemas.openxmlformats.org/drawingml/2006/wordprocessingDrawing" xmlns:w10="urn:schemas-microsoft-com:office:word" xmlns:w="http://schemas.openxmlformats.org/wordprocessingml/2006/main" xmlns:w14="http://schemas.microsoft.com/office/word/2010/wordml" xmlns:w15="http://schemas.microsoft.com/office/word/2012/wordml" xmlns:w16cex="http://schemas.microsoft.com/office/word/2018/wordml/cex" xmlns:w16cid="http://schemas.microsoft.com/office/word/2016/wordml/cid" xmlns:w16="http://schemas.microsoft.com/office/word/2018/wordml" xmlns:w16sdtdh="http://schemas.microsoft.com/office/word/2020/wordml/sdtdatahash" xmlns:w16se="http://schemas.microsoft.com/office/word/2015/wordml/symex" xmlns:wpg="http://schemas.microsoft.com/office/word/2010/wordprocessingGroup" xmlns:wpi="http://schemas.microsoft.com/office/word/2010/wordprocessingInk" xmlns:wne="http://schemas.microsoft.com/office/word/2006/wordml" xmlns:wps="http://schemas.microsoft.com/office/word/2010/wordprocessingShape" mc:Ignorable="w14 w15 w16se w16cid w16 w16cex w16sdtdh wp14">
   <w:sdt>
     <w:sdtPr>
       <w:id w:val="407590165"/>
@@ -884,84 +1339,47 @@
       <w:p>
         <w:pPr>
           <w:pStyle w:val="Footer"/>
-          <w:jc w:val="center"/>
         </w:pPr>
         <w:r>
           <w:t xml:space="preserve">Page </w:t>
         </w:r>
         <w:r>
-          <w:rPr>
-            <w:b/>
-            <w:bCs/>
-          </w:rPr>
           <w:fldChar w:fldCharType="begin"/>
         </w:r>
         <w:r>
-          <w:rPr>
-            <w:b/>
-            <w:bCs/>
-          </w:rPr>
           <w:instrText xml:space="preserve"> PAGE </w:instrText>
         </w:r>
         <w:r>
-          <w:rPr>
-            <w:b/>
-            <w:bCs/>
-          </w:rPr>
           <w:fldChar w:fldCharType="separate"/>
         </w:r>
         <w:r>
           <w:rPr>
-            <w:b/>
-            <w:bCs/>
             <w:noProof/>
           </w:rPr>
           <w:t>2</w:t>
         </w:r>
         <w:r>
-          <w:rPr>
-            <w:b/>
-            <w:bCs/>
-          </w:rPr>
           <w:fldChar w:fldCharType="end"/>
         </w:r>
         <w:r>
           <w:t xml:space="preserve"> of </w:t>
         </w:r>
         <w:r>
-          <w:rPr>
-            <w:b/>
-            <w:bCs/>
-          </w:rPr>
           <w:fldChar w:fldCharType="begin"/>
         </w:r>
         <w:r>
-          <w:rPr>
-            <w:b/>
-            <w:bCs/>
-          </w:rPr>
           <w:instrText xml:space="preserve"> NUMPAGES  </w:instrText>
         </w:r>
         <w:r>
-          <w:rPr>
-            <w:b/>
-            <w:bCs/>
-          </w:rPr>
           <w:fldChar w:fldCharType="separate"/>
         </w:r>
         <w:r>
           <w:rPr>
-            <w:b/>
-            <w:bCs/>
             <w:noProof/>
           </w:rPr>
           <w:t>2</w:t>
         </w:r>
         <w:r>
-          <w:rPr>
-            <w:b/>
-            <w:bCs/>
-          </w:rPr>
           <w:fldChar w:fldCharType="end"/>
         </w:r>
       </w:p>
@@ -976,7 +1394,7 @@
 </file>
 
 <file path=word/footer2.xml><?xml version="1.0" encoding="utf-8"?>
-<w:ftr xmlns:wpc="http://schemas.microsoft.com/office/word/2010/wordprocessingCanvas" xmlns:cx="http://schemas.microsoft.com/office/drawing/2014/chartex" xmlns:cx1="http://schemas.microsoft.com/office/drawing/2015/9/8/chartex" xmlns:cx2="http://schemas.microsoft.com/office/drawing/2015/10/21/chartex" xmlns:cx3="http://schemas.microsoft.com/office/drawing/2016/5/9/chartex" xmlns:cx4="http://schemas.microsoft.com/office/drawing/2016/5/10/chartex" xmlns:cx5="http://schemas.microsoft.com/office/drawing/2016/5/11/chartex" xmlns:cx6="http://schemas.microsoft.com/office/drawing/2016/5/12/chartex" xmlns:cx7="http://schemas.microsoft.com/office/drawing/2016/5/13/chartex" xmlns:cx8="http://schemas.microsoft.com/office/drawing/2016/5/14/chartex" xmlns:mc="http://schemas.openxmlformats.org/markup-compatibility/2006" xmlns:aink="http://schemas.microsoft.com/office/drawing/2016/ink" xmlns:am3d="http://schemas.microsoft.com/office/drawing/2017/model3d" xmlns:o="urn:schemas-microsoft-com:office:office" xmlns:oel="http://schemas.microsoft.com/office/2019/extlst" xmlns:r="http://schemas.openxmlformats.org/officeDocument/2006/relationships" xmlns:m="http://schemas.openxmlformats.org/officeDocument/2006/math" xmlns:v="urn:schemas-microsoft-com:vml" xmlns:wp14="http://schemas.microsoft.com/office/word/2010/wordprocessingDrawing" xmlns:wp="http://schemas.openxmlformats.org/drawingml/2006/wordprocessingDrawing" xmlns:w10="urn:schemas-microsoft-com:office:word" xmlns:w="http://schemas.openxmlformats.org/wordprocessingml/2006/main" xmlns:w14="http://schemas.microsoft.com/office/word/2010/wordml" xmlns:w15="http://schemas.microsoft.com/office/word/2012/wordml" xmlns:w16cex="http://schemas.microsoft.com/office/word/2018/wordml/cex" xmlns:w16cid="http://schemas.microsoft.com/office/word/2016/wordml/cid" xmlns:w16="http://schemas.microsoft.com/office/word/2018/wordml" xmlns:w16du="http://schemas.microsoft.com/office/word/2023/wordml/word16du" xmlns:w16sdtdh="http://schemas.microsoft.com/office/word/2020/wordml/sdtdatahash" xmlns:w16se="http://schemas.microsoft.com/office/word/2015/wordml/symex" xmlns:wpg="http://schemas.microsoft.com/office/word/2010/wordprocessingGroup" xmlns:wpi="http://schemas.microsoft.com/office/word/2010/wordprocessingInk" xmlns:wne="http://schemas.microsoft.com/office/word/2006/wordml" xmlns:wps="http://schemas.microsoft.com/office/word/2010/wordprocessingShape" mc:Ignorable="w14 w15 w16se w16cid w16 w16cex w16sdtdh wp14">
+<w:ftr xmlns:wpc="http://schemas.microsoft.com/office/word/2010/wordprocessingCanvas" xmlns:cx="http://schemas.microsoft.com/office/drawing/2014/chartex" xmlns:cx1="http://schemas.microsoft.com/office/drawing/2015/9/8/chartex" xmlns:cx2="http://schemas.microsoft.com/office/drawing/2015/10/21/chartex" xmlns:cx3="http://schemas.microsoft.com/office/drawing/2016/5/9/chartex" xmlns:cx4="http://schemas.microsoft.com/office/drawing/2016/5/10/chartex" xmlns:cx5="http://schemas.microsoft.com/office/drawing/2016/5/11/chartex" xmlns:cx6="http://schemas.microsoft.com/office/drawing/2016/5/12/chartex" xmlns:cx7="http://schemas.microsoft.com/office/drawing/2016/5/13/chartex" xmlns:cx8="http://schemas.microsoft.com/office/drawing/2016/5/14/chartex" xmlns:mc="http://schemas.openxmlformats.org/markup-compatibility/2006" xmlns:aink="http://schemas.microsoft.com/office/drawing/2016/ink" xmlns:am3d="http://schemas.microsoft.com/office/drawing/2017/model3d" xmlns:o="urn:schemas-microsoft-com:office:office" xmlns:oel="http://schemas.microsoft.com/office/2019/extlst" xmlns:r="http://schemas.openxmlformats.org/officeDocument/2006/relationships" xmlns:m="http://schemas.openxmlformats.org/officeDocument/2006/math" xmlns:v="urn:schemas-microsoft-com:vml" xmlns:wp14="http://schemas.microsoft.com/office/word/2010/wordprocessingDrawing" xmlns:wp="http://schemas.openxmlformats.org/drawingml/2006/wordprocessingDrawing" xmlns:w10="urn:schemas-microsoft-com:office:word" xmlns:w="http://schemas.openxmlformats.org/wordprocessingml/2006/main" xmlns:w14="http://schemas.microsoft.com/office/word/2010/wordml" xmlns:w15="http://schemas.microsoft.com/office/word/2012/wordml" xmlns:w16cex="http://schemas.microsoft.com/office/word/2018/wordml/cex" xmlns:w16cid="http://schemas.microsoft.com/office/word/2016/wordml/cid" xmlns:w16="http://schemas.microsoft.com/office/word/2018/wordml" xmlns:w16sdtdh="http://schemas.microsoft.com/office/word/2020/wordml/sdtdatahash" xmlns:w16se="http://schemas.microsoft.com/office/word/2015/wordml/symex" xmlns:wpg="http://schemas.microsoft.com/office/word/2010/wordprocessingGroup" xmlns:wpi="http://schemas.microsoft.com/office/word/2010/wordprocessingInk" xmlns:wne="http://schemas.microsoft.com/office/word/2006/wordml" xmlns:wps="http://schemas.microsoft.com/office/word/2010/wordprocessingShape" mc:Ignorable="w14 w15 w16se w16cid w16 w16cex w16sdtdh wp14">
   <w:sdt>
     <w:sdtPr>
       <w:id w:val="-1396500831"/>
@@ -989,84 +1407,47 @@
       <w:p>
         <w:pPr>
           <w:pStyle w:val="Footer"/>
-          <w:jc w:val="center"/>
         </w:pPr>
         <w:r>
           <w:t xml:space="preserve">Page </w:t>
         </w:r>
         <w:r>
-          <w:rPr>
-            <w:b/>
-            <w:bCs/>
-          </w:rPr>
           <w:fldChar w:fldCharType="begin"/>
         </w:r>
         <w:r>
-          <w:rPr>
-            <w:b/>
-            <w:bCs/>
-          </w:rPr>
           <w:instrText xml:space="preserve"> PAGE </w:instrText>
         </w:r>
         <w:r>
-          <w:rPr>
-            <w:b/>
-            <w:bCs/>
-          </w:rPr>
           <w:fldChar w:fldCharType="separate"/>
         </w:r>
         <w:r>
           <w:rPr>
-            <w:b/>
-            <w:bCs/>
             <w:noProof/>
           </w:rPr>
           <w:t>1</w:t>
         </w:r>
         <w:r>
-          <w:rPr>
-            <w:b/>
-            <w:bCs/>
-          </w:rPr>
           <w:fldChar w:fldCharType="end"/>
         </w:r>
         <w:r>
           <w:t xml:space="preserve"> of </w:t>
         </w:r>
         <w:r>
-          <w:rPr>
-            <w:b/>
-            <w:bCs/>
-          </w:rPr>
           <w:fldChar w:fldCharType="begin"/>
         </w:r>
         <w:r>
-          <w:rPr>
-            <w:b/>
-            <w:bCs/>
-          </w:rPr>
           <w:instrText xml:space="preserve"> NUMPAGES  </w:instrText>
         </w:r>
         <w:r>
-          <w:rPr>
-            <w:b/>
-            <w:bCs/>
-          </w:rPr>
           <w:fldChar w:fldCharType="separate"/>
         </w:r>
         <w:r>
           <w:rPr>
-            <w:b/>
-            <w:bCs/>
             <w:noProof/>
           </w:rPr>
           <w:t>2</w:t>
         </w:r>
         <w:r>
-          <w:rPr>
-            <w:b/>
-            <w:bCs/>
-          </w:rPr>
           <w:fldChar w:fldCharType="end"/>
         </w:r>
       </w:p>
@@ -1081,7 +1462,7 @@
 </file>
 
 <file path=word/footnotes.xml><?xml version="1.0" encoding="utf-8"?>
-<w:footnotes xmlns:wpc="http://schemas.microsoft.com/office/word/2010/wordprocessingCanvas" xmlns:cx="http://schemas.microsoft.com/office/drawing/2014/chartex" xmlns:cx1="http://schemas.microsoft.com/office/drawing/2015/9/8/chartex" xmlns:cx2="http://schemas.microsoft.com/office/drawing/2015/10/21/chartex" xmlns:cx3="http://schemas.microsoft.com/office/drawing/2016/5/9/chartex" xmlns:cx4="http://schemas.microsoft.com/office/drawing/2016/5/10/chartex" xmlns:cx5="http://schemas.microsoft.com/office/drawing/2016/5/11/chartex" xmlns:cx6="http://schemas.microsoft.com/office/drawing/2016/5/12/chartex" xmlns:cx7="http://schemas.microsoft.com/office/drawing/2016/5/13/chartex" xmlns:cx8="http://schemas.microsoft.com/office/drawing/2016/5/14/chartex" xmlns:mc="http://schemas.openxmlformats.org/markup-compatibility/2006" xmlns:aink="http://schemas.microsoft.com/office/drawing/2016/ink" xmlns:am3d="http://schemas.microsoft.com/office/drawing/2017/model3d" xmlns:o="urn:schemas-microsoft-com:office:office" xmlns:oel="http://schemas.microsoft.com/office/2019/extlst" xmlns:r="http://schemas.openxmlformats.org/officeDocument/2006/relationships" xmlns:m="http://schemas.openxmlformats.org/officeDocument/2006/math" xmlns:v="urn:schemas-microsoft-com:vml" xmlns:wp14="http://schemas.microsoft.com/office/word/2010/wordprocessingDrawing" xmlns:wp="http://schemas.openxmlformats.org/drawingml/2006/wordprocessingDrawing" xmlns:w10="urn:schemas-microsoft-com:office:word" xmlns:w="http://schemas.openxmlformats.org/wordprocessingml/2006/main" xmlns:w14="http://schemas.microsoft.com/office/word/2010/wordml" xmlns:w15="http://schemas.microsoft.com/office/word/2012/wordml" xmlns:w16cex="http://schemas.microsoft.com/office/word/2018/wordml/cex" xmlns:w16cid="http://schemas.microsoft.com/office/word/2016/wordml/cid" xmlns:w16="http://schemas.microsoft.com/office/word/2018/wordml" xmlns:w16du="http://schemas.microsoft.com/office/word/2023/wordml/word16du" xmlns:w16sdtdh="http://schemas.microsoft.com/office/word/2020/wordml/sdtdatahash" xmlns:w16se="http://schemas.microsoft.com/office/word/2015/wordml/symex" xmlns:wpg="http://schemas.microsoft.com/office/word/2010/wordprocessingGroup" xmlns:wpi="http://schemas.microsoft.com/office/word/2010/wordprocessingInk" xmlns:wne="http://schemas.microsoft.com/office/word/2006/wordml" xmlns:wps="http://schemas.microsoft.com/office/word/2010/wordprocessingShape" mc:Ignorable="w14 w15 w16se w16cid w16 w16cex w16sdtdh wp14">
+<w:footnotes xmlns:wpc="http://schemas.microsoft.com/office/word/2010/wordprocessingCanvas" xmlns:cx="http://schemas.microsoft.com/office/drawing/2014/chartex" xmlns:cx1="http://schemas.microsoft.com/office/drawing/2015/9/8/chartex" xmlns:cx2="http://schemas.microsoft.com/office/drawing/2015/10/21/chartex" xmlns:cx3="http://schemas.microsoft.com/office/drawing/2016/5/9/chartex" xmlns:cx4="http://schemas.microsoft.com/office/drawing/2016/5/10/chartex" xmlns:cx5="http://schemas.microsoft.com/office/drawing/2016/5/11/chartex" xmlns:cx6="http://schemas.microsoft.com/office/drawing/2016/5/12/chartex" xmlns:cx7="http://schemas.microsoft.com/office/drawing/2016/5/13/chartex" xmlns:cx8="http://schemas.microsoft.com/office/drawing/2016/5/14/chartex" xmlns:mc="http://schemas.openxmlformats.org/markup-compatibility/2006" xmlns:aink="http://schemas.microsoft.com/office/drawing/2016/ink" xmlns:am3d="http://schemas.microsoft.com/office/drawing/2017/model3d" xmlns:o="urn:schemas-microsoft-com:office:office" xmlns:oel="http://schemas.microsoft.com/office/2019/extlst" xmlns:r="http://schemas.openxmlformats.org/officeDocument/2006/relationships" xmlns:m="http://schemas.openxmlformats.org/officeDocument/2006/math" xmlns:v="urn:schemas-microsoft-com:vml" xmlns:wp14="http://schemas.microsoft.com/office/word/2010/wordprocessingDrawing" xmlns:wp="http://schemas.openxmlformats.org/drawingml/2006/wordprocessingDrawing" xmlns:w10="urn:schemas-microsoft-com:office:word" xmlns:w="http://schemas.openxmlformats.org/wordprocessingml/2006/main" xmlns:w14="http://schemas.microsoft.com/office/word/2010/wordml" xmlns:w15="http://schemas.microsoft.com/office/word/2012/wordml" xmlns:w16cex="http://schemas.microsoft.com/office/word/2018/wordml/cex" xmlns:w16cid="http://schemas.microsoft.com/office/word/2016/wordml/cid" xmlns:w16="http://schemas.microsoft.com/office/word/2018/wordml" xmlns:w16sdtdh="http://schemas.microsoft.com/office/word/2020/wordml/sdtdatahash" xmlns:w16se="http://schemas.microsoft.com/office/word/2015/wordml/symex" xmlns:wpg="http://schemas.microsoft.com/office/word/2010/wordprocessingGroup" xmlns:wpi="http://schemas.microsoft.com/office/word/2010/wordprocessingInk" xmlns:wne="http://schemas.microsoft.com/office/word/2006/wordml" xmlns:wps="http://schemas.microsoft.com/office/word/2010/wordprocessingShape" mc:Ignorable="w14 w15 w16se w16cid w16 w16cex w16sdtdh wp14">
   <w:footnote w:type="separator" w:id="-1">
     <w:p>
       <w:r>
@@ -1100,13 +1481,10 @@
 </file>
 
 <file path=word/header1.xml><?xml version="1.0" encoding="utf-8"?>
-<w:hdr xmlns:wpc="http://schemas.microsoft.com/office/word/2010/wordprocessingCanvas" xmlns:cx="http://schemas.microsoft.com/office/drawing/2014/chartex" xmlns:cx1="http://schemas.microsoft.com/office/drawing/2015/9/8/chartex" xmlns:cx2="http://schemas.microsoft.com/office/drawing/2015/10/21/chartex" xmlns:cx3="http://schemas.microsoft.com/office/drawing/2016/5/9/chartex" xmlns:cx4="http://schemas.microsoft.com/office/drawing/2016/5/10/chartex" xmlns:cx5="http://schemas.microsoft.com/office/drawing/2016/5/11/chartex" xmlns:cx6="http://schemas.microsoft.com/office/drawing/2016/5/12/chartex" xmlns:cx7="http://schemas.microsoft.com/office/drawing/2016/5/13/chartex" xmlns:cx8="http://schemas.microsoft.com/office/drawing/2016/5/14/chartex" xmlns:mc="http://schemas.openxmlformats.org/markup-compatibility/2006" xmlns:aink="http://schemas.microsoft.com/office/drawing/2016/ink" xmlns:am3d="http://schemas.microsoft.com/office/drawing/2017/model3d" xmlns:o="urn:schemas-microsoft-com:office:office" xmlns:oel="http://schemas.microsoft.com/office/2019/extlst" xmlns:r="http://schemas.openxmlformats.org/officeDocument/2006/relationships" xmlns:m="http://schemas.openxmlformats.org/officeDocument/2006/math" xmlns:v="urn:schemas-microsoft-com:vml" xmlns:wp14="http://schemas.microsoft.com/office/word/2010/wordprocessingDrawing" xmlns:wp="http://schemas.openxmlformats.org/drawingml/2006/wordprocessingDrawing" xmlns:w10="urn:schemas-microsoft-com:office:word" xmlns:w="http://schemas.openxmlformats.org/wordprocessingml/2006/main" xmlns:w14="http://schemas.microsoft.com/office/word/2010/wordml" xmlns:w15="http://schemas.microsoft.com/office/word/2012/wordml" xmlns:w16cex="http://schemas.microsoft.com/office/word/2018/wordml/cex" xmlns:w16cid="http://schemas.microsoft.com/office/word/2016/wordml/cid" xmlns:w16="http://schemas.microsoft.com/office/word/2018/wordml" xmlns:w16du="http://schemas.microsoft.com/office/word/2023/wordml/word16du" xmlns:w16sdtdh="http://schemas.microsoft.com/office/word/2020/wordml/sdtdatahash" xmlns:w16se="http://schemas.microsoft.com/office/word/2015/wordml/symex" xmlns:wpg="http://schemas.microsoft.com/office/word/2010/wordprocessingGroup" xmlns:wpi="http://schemas.microsoft.com/office/word/2010/wordprocessingInk" xmlns:wne="http://schemas.microsoft.com/office/word/2006/wordml" xmlns:wps="http://schemas.microsoft.com/office/word/2010/wordprocessingShape" mc:Ignorable="w14 w15 w16se w16cid w16 w16cex w16sdtdh wp14">
+<w:hdr xmlns:wpc="http://schemas.microsoft.com/office/word/2010/wordprocessingCanvas" xmlns:cx="http://schemas.microsoft.com/office/drawing/2014/chartex" xmlns:cx1="http://schemas.microsoft.com/office/drawing/2015/9/8/chartex" xmlns:cx2="http://schemas.microsoft.com/office/drawing/2015/10/21/chartex" xmlns:cx3="http://schemas.microsoft.com/office/drawing/2016/5/9/chartex" xmlns:cx4="http://schemas.microsoft.com/office/drawing/2016/5/10/chartex" xmlns:cx5="http://schemas.microsoft.com/office/drawing/2016/5/11/chartex" xmlns:cx6="http://schemas.microsoft.com/office/drawing/2016/5/12/chartex" xmlns:cx7="http://schemas.microsoft.com/office/drawing/2016/5/13/chartex" xmlns:cx8="http://schemas.microsoft.com/office/drawing/2016/5/14/chartex" xmlns:mc="http://schemas.openxmlformats.org/markup-compatibility/2006" xmlns:aink="http://schemas.microsoft.com/office/drawing/2016/ink" xmlns:am3d="http://schemas.microsoft.com/office/drawing/2017/model3d" xmlns:o="urn:schemas-microsoft-com:office:office" xmlns:oel="http://schemas.microsoft.com/office/2019/extlst" xmlns:r="http://schemas.openxmlformats.org/officeDocument/2006/relationships" xmlns:m="http://schemas.openxmlformats.org/officeDocument/2006/math" xmlns:v="urn:schemas-microsoft-com:vml" xmlns:wp14="http://schemas.microsoft.com/office/word/2010/wordprocessingDrawing" xmlns:wp="http://schemas.openxmlformats.org/drawingml/2006/wordprocessingDrawing" xmlns:w10="urn:schemas-microsoft-com:office:word" xmlns:w="http://schemas.openxmlformats.org/wordprocessingml/2006/main" xmlns:w14="http://schemas.microsoft.com/office/word/2010/wordml" xmlns:w15="http://schemas.microsoft.com/office/word/2012/wordml" xmlns:w16cex="http://schemas.microsoft.com/office/word/2018/wordml/cex" xmlns:w16cid="http://schemas.microsoft.com/office/word/2016/wordml/cid" xmlns:w16="http://schemas.microsoft.com/office/word/2018/wordml" xmlns:w16sdtdh="http://schemas.microsoft.com/office/word/2020/wordml/sdtdatahash" xmlns:w16se="http://schemas.microsoft.com/office/word/2015/wordml/symex" xmlns:wpg="http://schemas.microsoft.com/office/word/2010/wordprocessingGroup" xmlns:wpi="http://schemas.microsoft.com/office/word/2010/wordprocessingInk" xmlns:wne="http://schemas.microsoft.com/office/word/2006/wordml" xmlns:wps="http://schemas.microsoft.com/office/word/2010/wordprocessingShape" mc:Ignorable="w14 w15 w16se w16cid w16 w16cex w16sdtdh wp14">
   <w:p>
     <w:pPr>
       <w:pStyle w:val="Header"/>
-      <w:tabs>
-        <w:tab w:val="left" w:pos="3935"/>
-      </w:tabs>
     </w:pPr>
     <w:r>
       <w:tab/>
@@ -1122,11 +1500,10 @@
 </file>
 
 <file path=word/header2.xml><?xml version="1.0" encoding="utf-8"?>
-<w:hdr xmlns:wpc="http://schemas.microsoft.com/office/word/2010/wordprocessingCanvas" xmlns:cx="http://schemas.microsoft.com/office/drawing/2014/chartex" xmlns:cx1="http://schemas.microsoft.com/office/drawing/2015/9/8/chartex" xmlns:cx2="http://schemas.microsoft.com/office/drawing/2015/10/21/chartex" xmlns:cx3="http://schemas.microsoft.com/office/drawing/2016/5/9/chartex" xmlns:cx4="http://schemas.microsoft.com/office/drawing/2016/5/10/chartex" xmlns:cx5="http://schemas.microsoft.com/office/drawing/2016/5/11/chartex" xmlns:cx6="http://schemas.microsoft.com/office/drawing/2016/5/12/chartex" xmlns:cx7="http://schemas.microsoft.com/office/drawing/2016/5/13/chartex" xmlns:cx8="http://schemas.microsoft.com/office/drawing/2016/5/14/chartex" xmlns:mc="http://schemas.openxmlformats.org/markup-compatibility/2006" xmlns:aink="http://schemas.microsoft.com/office/drawing/2016/ink" xmlns:am3d="http://schemas.microsoft.com/office/drawing/2017/model3d" xmlns:o="urn:schemas-microsoft-com:office:office" xmlns:oel="http://schemas.microsoft.com/office/2019/extlst" xmlns:r="http://schemas.openxmlformats.org/officeDocument/2006/relationships" xmlns:m="http://schemas.openxmlformats.org/officeDocument/2006/math" xmlns:v="urn:schemas-microsoft-com:vml" xmlns:wp14="http://schemas.microsoft.com/office/word/2010/wordprocessingDrawing" xmlns:wp="http://schemas.openxmlformats.org/drawingml/2006/wordprocessingDrawing" xmlns:w10="urn:schemas-microsoft-com:office:word" xmlns:w="http://schemas.openxmlformats.org/wordprocessingml/2006/main" xmlns:w14="http://schemas.microsoft.com/office/word/2010/wordml" xmlns:w15="http://schemas.microsoft.com/office/word/2012/wordml" xmlns:w16cex="http://schemas.microsoft.com/office/word/2018/wordml/cex" xmlns:w16cid="http://schemas.microsoft.com/office/word/2016/wordml/cid" xmlns:w16="http://schemas.microsoft.com/office/word/2018/wordml" xmlns:w16du="http://schemas.microsoft.com/office/word/2023/wordml/word16du" xmlns:w16sdtdh="http://schemas.microsoft.com/office/word/2020/wordml/sdtdatahash" xmlns:w16se="http://schemas.microsoft.com/office/word/2015/wordml/symex" xmlns:wpg="http://schemas.microsoft.com/office/word/2010/wordprocessingGroup" xmlns:wpi="http://schemas.microsoft.com/office/word/2010/wordprocessingInk" xmlns:wne="http://schemas.microsoft.com/office/word/2006/wordml" xmlns:wps="http://schemas.microsoft.com/office/word/2010/wordprocessingShape" mc:Ignorable="w14 w15 w16se w16cid w16 w16cex w16sdtdh wp14">
+<w:hdr xmlns:wpc="http://schemas.microsoft.com/office/word/2010/wordprocessingCanvas" xmlns:cx="http://schemas.microsoft.com/office/drawing/2014/chartex" xmlns:cx1="http://schemas.microsoft.com/office/drawing/2015/9/8/chartex" xmlns:cx2="http://schemas.microsoft.com/office/drawing/2015/10/21/chartex" xmlns:cx3="http://schemas.microsoft.com/office/drawing/2016/5/9/chartex" xmlns:cx4="http://schemas.microsoft.com/office/drawing/2016/5/10/chartex" xmlns:cx5="http://schemas.microsoft.com/office/drawing/2016/5/11/chartex" xmlns:cx6="http://schemas.microsoft.com/office/drawing/2016/5/12/chartex" xmlns:cx7="http://schemas.microsoft.com/office/drawing/2016/5/13/chartex" xmlns:cx8="http://schemas.microsoft.com/office/drawing/2016/5/14/chartex" xmlns:mc="http://schemas.openxmlformats.org/markup-compatibility/2006" xmlns:aink="http://schemas.microsoft.com/office/drawing/2016/ink" xmlns:am3d="http://schemas.microsoft.com/office/drawing/2017/model3d" xmlns:o="urn:schemas-microsoft-com:office:office" xmlns:oel="http://schemas.microsoft.com/office/2019/extlst" xmlns:r="http://schemas.openxmlformats.org/officeDocument/2006/relationships" xmlns:m="http://schemas.openxmlformats.org/officeDocument/2006/math" xmlns:v="urn:schemas-microsoft-com:vml" xmlns:wp14="http://schemas.microsoft.com/office/word/2010/wordprocessingDrawing" xmlns:wp="http://schemas.openxmlformats.org/drawingml/2006/wordprocessingDrawing" xmlns:w10="urn:schemas-microsoft-com:office:word" xmlns:w="http://schemas.openxmlformats.org/wordprocessingml/2006/main" xmlns:w14="http://schemas.microsoft.com/office/word/2010/wordml" xmlns:w15="http://schemas.microsoft.com/office/word/2012/wordml" xmlns:w16cex="http://schemas.microsoft.com/office/word/2018/wordml/cex" xmlns:w16cid="http://schemas.microsoft.com/office/word/2016/wordml/cid" xmlns:w16="http://schemas.microsoft.com/office/word/2018/wordml" xmlns:w16sdtdh="http://schemas.microsoft.com/office/word/2020/wordml/sdtdatahash" xmlns:w16se="http://schemas.microsoft.com/office/word/2015/wordml/symex" xmlns:wpg="http://schemas.microsoft.com/office/word/2010/wordprocessingGroup" xmlns:wpi="http://schemas.microsoft.com/office/word/2010/wordprocessingInk" xmlns:wne="http://schemas.microsoft.com/office/word/2006/wordml" xmlns:wps="http://schemas.microsoft.com/office/word/2010/wordprocessingShape" mc:Ignorable="w14 w15 w16se w16cid w16 w16cex w16sdtdh wp14">
   <w:p>
     <w:pPr>
       <w:pStyle w:val="Header"/>
-      <w:ind w:left="-720" w:right="-720"/>
     </w:pPr>
     <w:r>
       <w:rPr>
@@ -1136,7 +1513,7 @@
         <wp:inline distT="0" distB="0" distL="0" distR="0" wp14:anchorId="7C80B923" wp14:editId="714B77D0">
           <wp:extent cx="1499342" cy="481330"/>
           <wp:effectExtent l="0" t="0" r="5715" b="0"/>
-          <wp:docPr id="2" name="Picture 2"/>
+          <wp:docPr id="1216809989" name="Picture 1216809989"/>
           <wp:cNvGraphicFramePr>
             <a:graphicFrameLocks xmlns:a="http://schemas.openxmlformats.org/drawingml/2006/main" noChangeAspect="1"/>
           </wp:cNvGraphicFramePr>
@@ -1182,17 +1559,17 @@
       </w:drawing>
     </w:r>
     <w:r>
-      <w:t xml:space="preserve">                                          </w:t>
+      <w:t xml:space="preserve">                                               </w:t>
     </w:r>
     <w:r>
       <w:rPr>
         <w:noProof/>
       </w:rPr>
       <w:drawing>
-        <wp:inline distT="0" distB="0" distL="0" distR="0" wp14:anchorId="77404964" wp14:editId="784C71A4">
+        <wp:inline distT="0" distB="0" distL="0" distR="0" wp14:anchorId="7D65147D" wp14:editId="29CFE7F0">
           <wp:extent cx="850900" cy="494994"/>
           <wp:effectExtent l="0" t="0" r="6350" b="635"/>
-          <wp:docPr id="4" name="Picture 4"/>
+          <wp:docPr id="136857528" name="Picture 136857528" descr="A syringe with a needle&#10;&#10;Description automatically generated"/>
           <wp:cNvGraphicFramePr>
             <a:graphicFrameLocks xmlns:a="http://schemas.openxmlformats.org/drawingml/2006/main" noChangeAspect="1"/>
           </wp:cNvGraphicFramePr>
@@ -1200,7 +1577,7 @@
             <a:graphicData uri="http://schemas.openxmlformats.org/drawingml/2006/picture">
               <pic:pic xmlns:pic="http://schemas.openxmlformats.org/drawingml/2006/picture">
                 <pic:nvPicPr>
-                  <pic:cNvPr id="0" name="Picture 3"/>
+                  <pic:cNvPr id="4" name="Picture 4" descr="A syringe with a needle&#10;&#10;Description automatically generated"/>
                   <pic:cNvPicPr>
                     <a:picLocks noChangeAspect="1" noChangeArrowheads="1"/>
                   </pic:cNvPicPr>
@@ -1238,7 +1615,16 @@
       </w:drawing>
     </w:r>
     <w:r>
-      <w:t xml:space="preserve">                             </w:t>
+      <w:t xml:space="preserve">       </w:t>
+    </w:r>
+    <w:r>
+      <w:t xml:space="preserve">                    </w:t>
+    </w:r>
+    <w:r>
+      <w:t xml:space="preserve">  </w:t>
+    </w:r>
+    <w:r>
+      <w:t xml:space="preserve"> </w:t>
     </w:r>
     <w:r>
       <w:rPr>
@@ -1248,7 +1634,7 @@
         <wp:inline distT="0" distB="0" distL="0" distR="0" wp14:anchorId="0299B8E9" wp14:editId="55486F9F">
           <wp:extent cx="2059947" cy="485937"/>
           <wp:effectExtent l="0" t="0" r="0" b="0"/>
-          <wp:docPr id="492431508" name="Picture 2" descr="Logo, company name&#10;&#10;Description automatically generated"/>
+          <wp:docPr id="1892177654" name="Picture 2" descr="Logo, company name&#10;&#10;Description automatically generated"/>
           <wp:cNvGraphicFramePr>
             <a:graphicFrameLocks xmlns:a="http://schemas.openxmlformats.org/drawingml/2006/main" noChangeAspect="1"/>
           </wp:cNvGraphicFramePr>
@@ -1291,7 +1677,7 @@
 </file>
 
 <file path=word/numbering.xml><?xml version="1.0" encoding="utf-8"?>
-<w:numbering xmlns:wpc="http://schemas.microsoft.com/office/word/2010/wordprocessingCanvas" xmlns:cx="http://schemas.microsoft.com/office/drawing/2014/chartex" xmlns:cx1="http://schemas.microsoft.com/office/drawing/2015/9/8/chartex" xmlns:cx2="http://schemas.microsoft.com/office/drawing/2015/10/21/chartex" xmlns:cx3="http://schemas.microsoft.com/office/drawing/2016/5/9/chartex" xmlns:cx4="http://schemas.microsoft.com/office/drawing/2016/5/10/chartex" xmlns:cx5="http://schemas.microsoft.com/office/drawing/2016/5/11/chartex" xmlns:cx6="http://schemas.microsoft.com/office/drawing/2016/5/12/chartex" xmlns:cx7="http://schemas.microsoft.com/office/drawing/2016/5/13/chartex" xmlns:cx8="http://schemas.microsoft.com/office/drawing/2016/5/14/chartex" xmlns:mc="http://schemas.openxmlformats.org/markup-compatibility/2006" xmlns:aink="http://schemas.microsoft.com/office/drawing/2016/ink" xmlns:am3d="http://schemas.microsoft.com/office/drawing/2017/model3d" xmlns:o="urn:schemas-microsoft-com:office:office" xmlns:oel="http://schemas.microsoft.com/office/2019/extlst" xmlns:r="http://schemas.openxmlformats.org/officeDocument/2006/relationships" xmlns:m="http://schemas.openxmlformats.org/officeDocument/2006/math" xmlns:v="urn:schemas-microsoft-com:vml" xmlns:wp14="http://schemas.microsoft.com/office/word/2010/wordprocessingDrawing" xmlns:wp="http://schemas.openxmlformats.org/drawingml/2006/wordprocessingDrawing" xmlns:w10="urn:schemas-microsoft-com:office:word" xmlns:w="http://schemas.openxmlformats.org/wordprocessingml/2006/main" xmlns:w14="http://schemas.microsoft.com/office/word/2010/wordml" xmlns:w15="http://schemas.microsoft.com/office/word/2012/wordml" xmlns:w16cex="http://schemas.microsoft.com/office/word/2018/wordml/cex" xmlns:w16cid="http://schemas.microsoft.com/office/word/2016/wordml/cid" xmlns:w16="http://schemas.microsoft.com/office/word/2018/wordml" xmlns:w16du="http://schemas.microsoft.com/office/word/2023/wordml/word16du" xmlns:w16sdtdh="http://schemas.microsoft.com/office/word/2020/wordml/sdtdatahash" xmlns:w16se="http://schemas.microsoft.com/office/word/2015/wordml/symex" xmlns:wpg="http://schemas.microsoft.com/office/word/2010/wordprocessingGroup" xmlns:wpi="http://schemas.microsoft.com/office/word/2010/wordprocessingInk" xmlns:wne="http://schemas.microsoft.com/office/word/2006/wordml" xmlns:wps="http://schemas.microsoft.com/office/word/2010/wordprocessingShape" mc:Ignorable="w14 w15 w16se w16cid w16 w16cex w16sdtdh wp14">
+<w:numbering xmlns:wpc="http://schemas.microsoft.com/office/word/2010/wordprocessingCanvas" xmlns:cx="http://schemas.microsoft.com/office/drawing/2014/chartex" xmlns:cx1="http://schemas.microsoft.com/office/drawing/2015/9/8/chartex" xmlns:cx2="http://schemas.microsoft.com/office/drawing/2015/10/21/chartex" xmlns:cx3="http://schemas.microsoft.com/office/drawing/2016/5/9/chartex" xmlns:cx4="http://schemas.microsoft.com/office/drawing/2016/5/10/chartex" xmlns:cx5="http://schemas.microsoft.com/office/drawing/2016/5/11/chartex" xmlns:cx6="http://schemas.microsoft.com/office/drawing/2016/5/12/chartex" xmlns:cx7="http://schemas.microsoft.com/office/drawing/2016/5/13/chartex" xmlns:cx8="http://schemas.microsoft.com/office/drawing/2016/5/14/chartex" xmlns:mc="http://schemas.openxmlformats.org/markup-compatibility/2006" xmlns:aink="http://schemas.microsoft.com/office/drawing/2016/ink" xmlns:am3d="http://schemas.microsoft.com/office/drawing/2017/model3d" xmlns:o="urn:schemas-microsoft-com:office:office" xmlns:oel="http://schemas.microsoft.com/office/2019/extlst" xmlns:r="http://schemas.openxmlformats.org/officeDocument/2006/relationships" xmlns:m="http://schemas.openxmlformats.org/officeDocument/2006/math" xmlns:v="urn:schemas-microsoft-com:vml" xmlns:wp14="http://schemas.microsoft.com/office/word/2010/wordprocessingDrawing" xmlns:wp="http://schemas.openxmlformats.org/drawingml/2006/wordprocessingDrawing" xmlns:w10="urn:schemas-microsoft-com:office:word" xmlns:w="http://schemas.openxmlformats.org/wordprocessingml/2006/main" xmlns:w14="http://schemas.microsoft.com/office/word/2010/wordml" xmlns:w15="http://schemas.microsoft.com/office/word/2012/wordml" xmlns:w16cex="http://schemas.microsoft.com/office/word/2018/wordml/cex" xmlns:w16cid="http://schemas.microsoft.com/office/word/2016/wordml/cid" xmlns:w16="http://schemas.microsoft.com/office/word/2018/wordml" xmlns:w16sdtdh="http://schemas.microsoft.com/office/word/2020/wordml/sdtdatahash" xmlns:w16se="http://schemas.microsoft.com/office/word/2015/wordml/symex" xmlns:wpg="http://schemas.microsoft.com/office/word/2010/wordprocessingGroup" xmlns:wpi="http://schemas.microsoft.com/office/word/2010/wordprocessingInk" xmlns:wne="http://schemas.microsoft.com/office/word/2006/wordml" xmlns:wps="http://schemas.microsoft.com/office/word/2010/wordprocessingShape" mc:Ignorable="w14 w15 w16se w16cid w16 w16cex w16sdtdh wp14">
   <w:abstractNum w:abstractNumId="0" w15:restartNumberingAfterBreak="0">
     <w:nsid w:val="FFFFFF7C"/>
     <w:multiLevelType w:val="singleLevel"/>
@@ -1582,9 +1968,122 @@
     </w:lvl>
   </w:abstractNum>
   <w:abstractNum w:abstractNumId="11" w15:restartNumberingAfterBreak="0">
+    <w:nsid w:val="232E5023"/>
+    <w:multiLevelType w:val="hybridMultilevel"/>
+    <w:tmpl w:val="0CD0D180"/>
+    <w:lvl w:ilvl="0" w:tplc="04090001">
+      <w:start w:val="1"/>
+      <w:numFmt w:val="bullet"/>
+      <w:lvlText w:val=""/>
+      <w:lvlJc w:val="left"/>
+      <w:pPr>
+        <w:ind w:left="720" w:hanging="360"/>
+      </w:pPr>
+      <w:rPr>
+        <w:rFonts w:ascii="Symbol" w:hAnsi="Symbol" w:hint="default"/>
+      </w:rPr>
+    </w:lvl>
+    <w:lvl w:ilvl="1" w:tplc="04090003" w:tentative="1">
+      <w:start w:val="1"/>
+      <w:numFmt w:val="bullet"/>
+      <w:lvlText w:val="o"/>
+      <w:lvlJc w:val="left"/>
+      <w:pPr>
+        <w:ind w:left="1440" w:hanging="360"/>
+      </w:pPr>
+      <w:rPr>
+        <w:rFonts w:ascii="Courier New" w:hAnsi="Courier New" w:cs="Courier New" w:hint="default"/>
+      </w:rPr>
+    </w:lvl>
+    <w:lvl w:ilvl="2" w:tplc="04090005" w:tentative="1">
+      <w:start w:val="1"/>
+      <w:numFmt w:val="bullet"/>
+      <w:lvlText w:val=""/>
+      <w:lvlJc w:val="left"/>
+      <w:pPr>
+        <w:ind w:left="2160" w:hanging="360"/>
+      </w:pPr>
+      <w:rPr>
+        <w:rFonts w:ascii="Wingdings" w:hAnsi="Wingdings" w:hint="default"/>
+      </w:rPr>
+    </w:lvl>
+    <w:lvl w:ilvl="3" w:tplc="04090001" w:tentative="1">
+      <w:start w:val="1"/>
+      <w:numFmt w:val="bullet"/>
+      <w:lvlText w:val=""/>
+      <w:lvlJc w:val="left"/>
+      <w:pPr>
+        <w:ind w:left="2880" w:hanging="360"/>
+      </w:pPr>
+      <w:rPr>
+        <w:rFonts w:ascii="Symbol" w:hAnsi="Symbol" w:hint="default"/>
+      </w:rPr>
+    </w:lvl>
+    <w:lvl w:ilvl="4" w:tplc="04090003" w:tentative="1">
+      <w:start w:val="1"/>
+      <w:numFmt w:val="bullet"/>
+      <w:lvlText w:val="o"/>
+      <w:lvlJc w:val="left"/>
+      <w:pPr>
+        <w:ind w:left="3600" w:hanging="360"/>
+      </w:pPr>
+      <w:rPr>
+        <w:rFonts w:ascii="Courier New" w:hAnsi="Courier New" w:cs="Courier New" w:hint="default"/>
+      </w:rPr>
+    </w:lvl>
+    <w:lvl w:ilvl="5" w:tplc="04090005" w:tentative="1">
+      <w:start w:val="1"/>
+      <w:numFmt w:val="bullet"/>
+      <w:lvlText w:val=""/>
+      <w:lvlJc w:val="left"/>
+      <w:pPr>
+        <w:ind w:left="4320" w:hanging="360"/>
+      </w:pPr>
+      <w:rPr>
+        <w:rFonts w:ascii="Wingdings" w:hAnsi="Wingdings" w:hint="default"/>
+      </w:rPr>
+    </w:lvl>
+    <w:lvl w:ilvl="6" w:tplc="04090001" w:tentative="1">
+      <w:start w:val="1"/>
+      <w:numFmt w:val="bullet"/>
+      <w:lvlText w:val=""/>
+      <w:lvlJc w:val="left"/>
+      <w:pPr>
+        <w:ind w:left="5040" w:hanging="360"/>
+      </w:pPr>
+      <w:rPr>
+        <w:rFonts w:ascii="Symbol" w:hAnsi="Symbol" w:hint="default"/>
+      </w:rPr>
+    </w:lvl>
+    <w:lvl w:ilvl="7" w:tplc="04090003" w:tentative="1">
+      <w:start w:val="1"/>
+      <w:numFmt w:val="bullet"/>
+      <w:lvlText w:val="o"/>
+      <w:lvlJc w:val="left"/>
+      <w:pPr>
+        <w:ind w:left="5760" w:hanging="360"/>
+      </w:pPr>
+      <w:rPr>
+        <w:rFonts w:ascii="Courier New" w:hAnsi="Courier New" w:cs="Courier New" w:hint="default"/>
+      </w:rPr>
+    </w:lvl>
+    <w:lvl w:ilvl="8" w:tplc="04090005" w:tentative="1">
+      <w:start w:val="1"/>
+      <w:numFmt w:val="bullet"/>
+      <w:lvlText w:val=""/>
+      <w:lvlJc w:val="left"/>
+      <w:pPr>
+        <w:ind w:left="6480" w:hanging="360"/>
+      </w:pPr>
+      <w:rPr>
+        <w:rFonts w:ascii="Wingdings" w:hAnsi="Wingdings" w:hint="default"/>
+      </w:rPr>
+    </w:lvl>
+  </w:abstractNum>
+  <w:abstractNum w:abstractNumId="12" w15:restartNumberingAfterBreak="0">
     <w:nsid w:val="235361CF"/>
     <w:multiLevelType w:val="multilevel"/>
-    <w:tmpl w:val="AB4AD2FA"/>
+    <w:tmpl w:val="D32A9C04"/>
     <w:lvl w:ilvl="0">
       <w:start w:val="1"/>
       <w:numFmt w:val="decimal"/>
@@ -1671,7 +2170,93 @@
       </w:pPr>
     </w:lvl>
   </w:abstractNum>
-  <w:abstractNum w:abstractNumId="12" w15:restartNumberingAfterBreak="0">
+  <w:abstractNum w:abstractNumId="13" w15:restartNumberingAfterBreak="0">
+    <w:nsid w:val="2AC7566D"/>
+    <w:multiLevelType w:val="hybridMultilevel"/>
+    <w:tmpl w:val="9A4A716E"/>
+    <w:lvl w:ilvl="0" w:tplc="0409000F">
+      <w:start w:val="1"/>
+      <w:numFmt w:val="decimal"/>
+      <w:lvlText w:val="%1."/>
+      <w:lvlJc w:val="left"/>
+      <w:pPr>
+        <w:ind w:left="720" w:hanging="360"/>
+      </w:pPr>
+    </w:lvl>
+    <w:lvl w:ilvl="1" w:tplc="04090019" w:tentative="1">
+      <w:start w:val="1"/>
+      <w:numFmt w:val="lowerLetter"/>
+      <w:lvlText w:val="%2."/>
+      <w:lvlJc w:val="left"/>
+      <w:pPr>
+        <w:ind w:left="1440" w:hanging="360"/>
+      </w:pPr>
+    </w:lvl>
+    <w:lvl w:ilvl="2" w:tplc="0409001B" w:tentative="1">
+      <w:start w:val="1"/>
+      <w:numFmt w:val="lowerRoman"/>
+      <w:lvlText w:val="%3."/>
+      <w:lvlJc w:val="right"/>
+      <w:pPr>
+        <w:ind w:left="2160" w:hanging="180"/>
+      </w:pPr>
+    </w:lvl>
+    <w:lvl w:ilvl="3" w:tplc="0409000F" w:tentative="1">
+      <w:start w:val="1"/>
+      <w:numFmt w:val="decimal"/>
+      <w:lvlText w:val="%4."/>
+      <w:lvlJc w:val="left"/>
+      <w:pPr>
+        <w:ind w:left="2880" w:hanging="360"/>
+      </w:pPr>
+    </w:lvl>
+    <w:lvl w:ilvl="4" w:tplc="04090019" w:tentative="1">
+      <w:start w:val="1"/>
+      <w:numFmt w:val="lowerLetter"/>
+      <w:lvlText w:val="%5."/>
+      <w:lvlJc w:val="left"/>
+      <w:pPr>
+        <w:ind w:left="3600" w:hanging="360"/>
+      </w:pPr>
+    </w:lvl>
+    <w:lvl w:ilvl="5" w:tplc="0409001B" w:tentative="1">
+      <w:start w:val="1"/>
+      <w:numFmt w:val="lowerRoman"/>
+      <w:lvlText w:val="%6."/>
+      <w:lvlJc w:val="right"/>
+      <w:pPr>
+        <w:ind w:left="4320" w:hanging="180"/>
+      </w:pPr>
+    </w:lvl>
+    <w:lvl w:ilvl="6" w:tplc="0409000F" w:tentative="1">
+      <w:start w:val="1"/>
+      <w:numFmt w:val="decimal"/>
+      <w:lvlText w:val="%7."/>
+      <w:lvlJc w:val="left"/>
+      <w:pPr>
+        <w:ind w:left="5040" w:hanging="360"/>
+      </w:pPr>
+    </w:lvl>
+    <w:lvl w:ilvl="7" w:tplc="04090019" w:tentative="1">
+      <w:start w:val="1"/>
+      <w:numFmt w:val="lowerLetter"/>
+      <w:lvlText w:val="%8."/>
+      <w:lvlJc w:val="left"/>
+      <w:pPr>
+        <w:ind w:left="5760" w:hanging="360"/>
+      </w:pPr>
+    </w:lvl>
+    <w:lvl w:ilvl="8" w:tplc="0409001B" w:tentative="1">
+      <w:start w:val="1"/>
+      <w:numFmt w:val="lowerRoman"/>
+      <w:lvlText w:val="%9."/>
+      <w:lvlJc w:val="right"/>
+      <w:pPr>
+        <w:ind w:left="6480" w:hanging="180"/>
+      </w:pPr>
+    </w:lvl>
+  </w:abstractNum>
+  <w:abstractNum w:abstractNumId="14" w15:restartNumberingAfterBreak="0">
     <w:nsid w:val="2C1AE401"/>
     <w:multiLevelType w:val="multilevel"/>
     <w:tmpl w:val="953C92BC"/>
@@ -1775,7 +2360,7 @@
       </w:pPr>
     </w:lvl>
   </w:abstractNum>
-  <w:abstractNum w:abstractNumId="13" w15:restartNumberingAfterBreak="0">
+  <w:abstractNum w:abstractNumId="15" w15:restartNumberingAfterBreak="0">
     <w:nsid w:val="463D4699"/>
     <w:multiLevelType w:val="multilevel"/>
     <w:tmpl w:val="EAB4AD1A"/>
@@ -1859,6 +2444,206 @@
       <w:pPr>
         <w:ind w:left="4320" w:hanging="1440"/>
       </w:pPr>
+    </w:lvl>
+  </w:abstractNum>
+  <w:abstractNum w:abstractNumId="16" w15:restartNumberingAfterBreak="0">
+    <w:nsid w:val="6E9C28CC"/>
+    <w:multiLevelType w:val="hybridMultilevel"/>
+    <w:tmpl w:val="D4404C4A"/>
+    <w:lvl w:ilvl="0" w:tplc="416897CA">
+      <w:start w:val="1"/>
+      <w:numFmt w:val="decimal"/>
+      <w:pStyle w:val="Compact"/>
+      <w:lvlText w:val="%1."/>
+      <w:lvlJc w:val="left"/>
+      <w:pPr>
+        <w:ind w:left="720" w:hanging="360"/>
+      </w:pPr>
+    </w:lvl>
+    <w:lvl w:ilvl="1" w:tplc="04090019" w:tentative="1">
+      <w:start w:val="1"/>
+      <w:numFmt w:val="lowerLetter"/>
+      <w:lvlText w:val="%2."/>
+      <w:lvlJc w:val="left"/>
+      <w:pPr>
+        <w:ind w:left="1440" w:hanging="360"/>
+      </w:pPr>
+    </w:lvl>
+    <w:lvl w:ilvl="2" w:tplc="0409001B" w:tentative="1">
+      <w:start w:val="1"/>
+      <w:numFmt w:val="lowerRoman"/>
+      <w:lvlText w:val="%3."/>
+      <w:lvlJc w:val="right"/>
+      <w:pPr>
+        <w:ind w:left="2160" w:hanging="180"/>
+      </w:pPr>
+    </w:lvl>
+    <w:lvl w:ilvl="3" w:tplc="0409000F" w:tentative="1">
+      <w:start w:val="1"/>
+      <w:numFmt w:val="decimal"/>
+      <w:lvlText w:val="%4."/>
+      <w:lvlJc w:val="left"/>
+      <w:pPr>
+        <w:ind w:left="2880" w:hanging="360"/>
+      </w:pPr>
+    </w:lvl>
+    <w:lvl w:ilvl="4" w:tplc="04090019" w:tentative="1">
+      <w:start w:val="1"/>
+      <w:numFmt w:val="lowerLetter"/>
+      <w:lvlText w:val="%5."/>
+      <w:lvlJc w:val="left"/>
+      <w:pPr>
+        <w:ind w:left="3600" w:hanging="360"/>
+      </w:pPr>
+    </w:lvl>
+    <w:lvl w:ilvl="5" w:tplc="0409001B" w:tentative="1">
+      <w:start w:val="1"/>
+      <w:numFmt w:val="lowerRoman"/>
+      <w:lvlText w:val="%6."/>
+      <w:lvlJc w:val="right"/>
+      <w:pPr>
+        <w:ind w:left="4320" w:hanging="180"/>
+      </w:pPr>
+    </w:lvl>
+    <w:lvl w:ilvl="6" w:tplc="0409000F" w:tentative="1">
+      <w:start w:val="1"/>
+      <w:numFmt w:val="decimal"/>
+      <w:lvlText w:val="%7."/>
+      <w:lvlJc w:val="left"/>
+      <w:pPr>
+        <w:ind w:left="5040" w:hanging="360"/>
+      </w:pPr>
+    </w:lvl>
+    <w:lvl w:ilvl="7" w:tplc="04090019" w:tentative="1">
+      <w:start w:val="1"/>
+      <w:numFmt w:val="lowerLetter"/>
+      <w:lvlText w:val="%8."/>
+      <w:lvlJc w:val="left"/>
+      <w:pPr>
+        <w:ind w:left="5760" w:hanging="360"/>
+      </w:pPr>
+    </w:lvl>
+    <w:lvl w:ilvl="8" w:tplc="0409001B" w:tentative="1">
+      <w:start w:val="1"/>
+      <w:numFmt w:val="lowerRoman"/>
+      <w:lvlText w:val="%9."/>
+      <w:lvlJc w:val="right"/>
+      <w:pPr>
+        <w:ind w:left="6480" w:hanging="180"/>
+      </w:pPr>
+    </w:lvl>
+  </w:abstractNum>
+  <w:abstractNum w:abstractNumId="17" w15:restartNumberingAfterBreak="0">
+    <w:nsid w:val="71F22194"/>
+    <w:multiLevelType w:val="hybridMultilevel"/>
+    <w:tmpl w:val="6848FF0A"/>
+    <w:lvl w:ilvl="0" w:tplc="04090001">
+      <w:start w:val="1"/>
+      <w:numFmt w:val="bullet"/>
+      <w:lvlText w:val=""/>
+      <w:lvlJc w:val="left"/>
+      <w:pPr>
+        <w:ind w:left="720" w:hanging="360"/>
+      </w:pPr>
+      <w:rPr>
+        <w:rFonts w:ascii="Symbol" w:hAnsi="Symbol" w:hint="default"/>
+      </w:rPr>
+    </w:lvl>
+    <w:lvl w:ilvl="1" w:tplc="04090003" w:tentative="1">
+      <w:start w:val="1"/>
+      <w:numFmt w:val="bullet"/>
+      <w:lvlText w:val="o"/>
+      <w:lvlJc w:val="left"/>
+      <w:pPr>
+        <w:ind w:left="1440" w:hanging="360"/>
+      </w:pPr>
+      <w:rPr>
+        <w:rFonts w:ascii="Courier New" w:hAnsi="Courier New" w:cs="Courier New" w:hint="default"/>
+      </w:rPr>
+    </w:lvl>
+    <w:lvl w:ilvl="2" w:tplc="04090005" w:tentative="1">
+      <w:start w:val="1"/>
+      <w:numFmt w:val="bullet"/>
+      <w:lvlText w:val=""/>
+      <w:lvlJc w:val="left"/>
+      <w:pPr>
+        <w:ind w:left="2160" w:hanging="360"/>
+      </w:pPr>
+      <w:rPr>
+        <w:rFonts w:ascii="Wingdings" w:hAnsi="Wingdings" w:hint="default"/>
+      </w:rPr>
+    </w:lvl>
+    <w:lvl w:ilvl="3" w:tplc="04090001" w:tentative="1">
+      <w:start w:val="1"/>
+      <w:numFmt w:val="bullet"/>
+      <w:lvlText w:val=""/>
+      <w:lvlJc w:val="left"/>
+      <w:pPr>
+        <w:ind w:left="2880" w:hanging="360"/>
+      </w:pPr>
+      <w:rPr>
+        <w:rFonts w:ascii="Symbol" w:hAnsi="Symbol" w:hint="default"/>
+      </w:rPr>
+    </w:lvl>
+    <w:lvl w:ilvl="4" w:tplc="04090003" w:tentative="1">
+      <w:start w:val="1"/>
+      <w:numFmt w:val="bullet"/>
+      <w:lvlText w:val="o"/>
+      <w:lvlJc w:val="left"/>
+      <w:pPr>
+        <w:ind w:left="3600" w:hanging="360"/>
+      </w:pPr>
+      <w:rPr>
+        <w:rFonts w:ascii="Courier New" w:hAnsi="Courier New" w:cs="Courier New" w:hint="default"/>
+      </w:rPr>
+    </w:lvl>
+    <w:lvl w:ilvl="5" w:tplc="04090005" w:tentative="1">
+      <w:start w:val="1"/>
+      <w:numFmt w:val="bullet"/>
+      <w:lvlText w:val=""/>
+      <w:lvlJc w:val="left"/>
+      <w:pPr>
+        <w:ind w:left="4320" w:hanging="360"/>
+      </w:pPr>
+      <w:rPr>
+        <w:rFonts w:ascii="Wingdings" w:hAnsi="Wingdings" w:hint="default"/>
+      </w:rPr>
+    </w:lvl>
+    <w:lvl w:ilvl="6" w:tplc="04090001" w:tentative="1">
+      <w:start w:val="1"/>
+      <w:numFmt w:val="bullet"/>
+      <w:lvlText w:val=""/>
+      <w:lvlJc w:val="left"/>
+      <w:pPr>
+        <w:ind w:left="5040" w:hanging="360"/>
+      </w:pPr>
+      <w:rPr>
+        <w:rFonts w:ascii="Symbol" w:hAnsi="Symbol" w:hint="default"/>
+      </w:rPr>
+    </w:lvl>
+    <w:lvl w:ilvl="7" w:tplc="04090003" w:tentative="1">
+      <w:start w:val="1"/>
+      <w:numFmt w:val="bullet"/>
+      <w:lvlText w:val="o"/>
+      <w:lvlJc w:val="left"/>
+      <w:pPr>
+        <w:ind w:left="5760" w:hanging="360"/>
+      </w:pPr>
+      <w:rPr>
+        <w:rFonts w:ascii="Courier New" w:hAnsi="Courier New" w:cs="Courier New" w:hint="default"/>
+      </w:rPr>
+    </w:lvl>
+    <w:lvl w:ilvl="8" w:tplc="04090005" w:tentative="1">
+      <w:start w:val="1"/>
+      <w:numFmt w:val="bullet"/>
+      <w:lvlText w:val=""/>
+      <w:lvlJc w:val="left"/>
+      <w:pPr>
+        <w:ind w:left="6480" w:hanging="360"/>
+      </w:pPr>
+      <w:rPr>
+        <w:rFonts w:ascii="Wingdings" w:hAnsi="Wingdings" w:hint="default"/>
+      </w:rPr>
     </w:lvl>
   </w:abstractNum>
   <w:num w:numId="1" w16cid:durableId="827401686">
@@ -1898,10 +2683,22 @@
     <w:abstractNumId w:val="9"/>
   </w:num>
   <w:num w:numId="13" w16cid:durableId="279537126">
+    <w:abstractNumId w:val="15"/>
+  </w:num>
+  <w:num w:numId="14" w16cid:durableId="1342315816">
+    <w:abstractNumId w:val="12"/>
+  </w:num>
+  <w:num w:numId="15" w16cid:durableId="109127292">
     <w:abstractNumId w:val="13"/>
   </w:num>
-  <w:num w:numId="14" w16cid:durableId="1342315816">
+  <w:num w:numId="16" w16cid:durableId="858547290">
     <w:abstractNumId w:val="11"/>
+  </w:num>
+  <w:num w:numId="17" w16cid:durableId="1557159381">
+    <w:abstractNumId w:val="17"/>
+  </w:num>
+  <w:num w:numId="18" w16cid:durableId="566720859">
+    <w:abstractNumId w:val="16"/>
   </w:num>
 </w:numbering>
 </file>
@@ -2015,6 +2812,7 @@
     <w:lsdException w:name="HTML Sample" w:semiHidden="1" w:unhideWhenUsed="1"/>
     <w:lsdException w:name="HTML Typewriter" w:semiHidden="1" w:unhideWhenUsed="1"/>
     <w:lsdException w:name="HTML Variable" w:semiHidden="1" w:unhideWhenUsed="1"/>
+    <w:lsdException w:name="Normal Table" w:semiHidden="1" w:unhideWhenUsed="1"/>
     <w:lsdException w:name="annotation subject" w:semiHidden="1" w:unhideWhenUsed="1"/>
     <w:lsdException w:name="No List" w:semiHidden="1" w:unhideWhenUsed="1"/>
     <w:lsdException w:name="Outline List 1" w:semiHidden="1" w:unhideWhenUsed="1"/>
@@ -2061,7 +2859,9 @@
     <w:lsdException w:name="Table Subtle 2" w:semiHidden="1" w:unhideWhenUsed="1"/>
     <w:lsdException w:name="Table Web 1" w:semiHidden="1" w:unhideWhenUsed="1"/>
     <w:lsdException w:name="Table Web 2" w:semiHidden="1" w:unhideWhenUsed="1"/>
+    <w:lsdException w:name="Table Web 3" w:semiHidden="1" w:unhideWhenUsed="1"/>
     <w:lsdException w:name="Balloon Text" w:semiHidden="1" w:unhideWhenUsed="1"/>
+    <w:lsdException w:name="Table Theme" w:semiHidden="1" w:unhideWhenUsed="1"/>
     <w:lsdException w:name="Light Shading"/>
     <w:lsdException w:name="Light List"/>
     <w:lsdException w:name="Light Grid"/>
@@ -2081,6 +2881,7 @@
     <w:lsdException w:name="Light Grid Accent 1"/>
     <w:lsdException w:name="Medium Shading 1 Accent 1"/>
     <w:lsdException w:name="Medium Shading 2 Accent 1"/>
+    <w:lsdException w:name="Medium List 1 Accent 1"/>
     <w:lsdException w:name="Revision" w:semiHidden="1"/>
     <w:lsdException w:name="Medium List 2 Accent 1"/>
     <w:lsdException w:name="Medium Grid 1 Accent 1"/>
@@ -2159,6 +2960,7 @@
     <w:lsdException w:name="Dark List Accent 6"/>
     <w:lsdException w:name="Colorful Shading Accent 6"/>
     <w:lsdException w:name="Colorful List Accent 6"/>
+    <w:lsdException w:name="Colorful Grid Accent 6"/>
     <w:lsdException w:name="TOC Heading" w:semiHidden="1" w:uiPriority="39" w:unhideWhenUsed="1" w:qFormat="1"/>
     <w:lsdException w:name="Plain Table 1" w:uiPriority="41"/>
     <w:lsdException w:name="Plain Table 2" w:uiPriority="42"/>
@@ -2273,6 +3075,15 @@
   <w:style w:type="paragraph" w:default="1" w:styleId="Normal">
     <w:name w:val="Normal"/>
     <w:qFormat/>
+    <w:rsid w:val="007E6F70"/>
+    <w:pPr>
+      <w:spacing w:before="180" w:after="180"/>
+    </w:pPr>
+    <w:rPr>
+      <w:rFonts w:ascii="Calibri" w:hAnsi="Calibri" w:cs="Calibri"/>
+      <w:sz w:val="22"/>
+      <w:szCs w:val="22"/>
+    </w:rPr>
   </w:style>
   <w:style w:type="paragraph" w:styleId="Heading1">
     <w:name w:val="heading 1"/>
@@ -2280,7 +3091,7 @@
     <w:next w:val="BodyText"/>
     <w:uiPriority w:val="9"/>
     <w:qFormat/>
-    <w:rsid w:val="007D26C5"/>
+    <w:rsid w:val="009A7D08"/>
     <w:pPr>
       <w:keepNext/>
       <w:keepLines/>
@@ -2294,7 +3105,7 @@
       <w:rFonts w:asciiTheme="majorHAnsi" w:eastAsiaTheme="majorEastAsia" w:hAnsiTheme="majorHAnsi" w:cstheme="majorBidi"/>
       <w:b/>
       <w:bCs/>
-      <w:color w:val="345A8A" w:themeColor="accent1" w:themeShade="B5"/>
+      <w:color w:val="142B50"/>
       <w:sz w:val="32"/>
       <w:szCs w:val="32"/>
     </w:rPr>
@@ -2306,7 +3117,7 @@
     <w:uiPriority w:val="9"/>
     <w:unhideWhenUsed/>
     <w:qFormat/>
-    <w:rsid w:val="007D26C5"/>
+    <w:rsid w:val="009A7D08"/>
     <w:pPr>
       <w:keepNext/>
       <w:keepLines/>
@@ -2314,16 +3125,16 @@
         <w:ilvl w:val="1"/>
         <w:numId w:val="14"/>
       </w:numPr>
-      <w:spacing w:before="480" w:after="0"/>
+      <w:spacing w:before="240" w:after="0"/>
+      <w:ind w:left="547" w:hanging="547"/>
       <w:outlineLvl w:val="1"/>
     </w:pPr>
     <w:rPr>
       <w:rFonts w:asciiTheme="majorHAnsi" w:eastAsiaTheme="majorEastAsia" w:hAnsiTheme="majorHAnsi" w:cstheme="majorBidi"/>
-      <w:b/>
       <w:bCs/>
-      <w:color w:val="345A8A" w:themeColor="accent1" w:themeShade="B5"/>
-      <w:sz w:val="32"/>
-      <w:szCs w:val="32"/>
+      <w:color w:val="00ACBB"/>
+      <w:sz w:val="30"/>
+      <w:szCs w:val="30"/>
     </w:rPr>
   </w:style>
   <w:style w:type="paragraph" w:styleId="Heading3">
@@ -2333,7 +3144,7 @@
     <w:uiPriority w:val="9"/>
     <w:unhideWhenUsed/>
     <w:qFormat/>
-    <w:rsid w:val="007D26C5"/>
+    <w:rsid w:val="009A7D08"/>
     <w:pPr>
       <w:keepNext/>
       <w:keepLines/>
@@ -2341,15 +3152,16 @@
         <w:ilvl w:val="2"/>
         <w:numId w:val="14"/>
       </w:numPr>
-      <w:spacing w:before="480" w:after="0"/>
+      <w:spacing w:before="120" w:after="0"/>
+      <w:ind w:left="446" w:hanging="446"/>
       <w:outlineLvl w:val="2"/>
     </w:pPr>
     <w:rPr>
       <w:rFonts w:asciiTheme="majorHAnsi" w:eastAsiaTheme="majorEastAsia" w:hAnsiTheme="majorHAnsi" w:cstheme="majorBidi"/>
-      <w:b/>
       <w:bCs/>
-      <w:color w:val="345A8A" w:themeColor="accent1" w:themeShade="B5"/>
-      <w:sz w:val="32"/>
+      <w:i/>
+      <w:color w:val="142B50"/>
+      <w:sz w:val="28"/>
       <w:szCs w:val="32"/>
     </w:rPr>
   </w:style>
@@ -2375,7 +3187,7 @@
     <w:uiPriority w:val="9"/>
     <w:unhideWhenUsed/>
     <w:qFormat/>
-    <w:rsid w:val="00CA71AF"/>
+    <w:rsid w:val="006A47F0"/>
     <w:pPr>
       <w:pageBreakBefore/>
       <w:spacing w:line="20" w:lineRule="exact"/>
@@ -2482,45 +3294,44 @@
     <w:basedOn w:val="Normal"/>
     <w:link w:val="BodyTextChar"/>
     <w:qFormat/>
-    <w:pPr>
-      <w:spacing w:before="180" w:after="180"/>
-    </w:pPr>
+    <w:rsid w:val="009B2EC9"/>
   </w:style>
   <w:style w:type="paragraph" w:customStyle="1" w:styleId="FirstParagraph">
     <w:name w:val="First Paragraph"/>
     <w:basedOn w:val="BodyText"/>
     <w:next w:val="BodyText"/>
     <w:qFormat/>
+    <w:rsid w:val="009B2EC9"/>
   </w:style>
   <w:style w:type="paragraph" w:customStyle="1" w:styleId="Compact">
     <w:name w:val="Compact"/>
     <w:basedOn w:val="BodyText"/>
     <w:qFormat/>
-    <w:rsid w:val="003534CA"/>
+    <w:rsid w:val="009B2EC9"/>
     <w:pPr>
+      <w:numPr>
+        <w:numId w:val="18"/>
+      </w:numPr>
       <w:spacing w:before="36" w:after="36"/>
     </w:pPr>
-    <w:rPr>
-      <w:rFonts w:ascii="Courier New" w:hAnsi="Courier New"/>
-      <w:sz w:val="16"/>
-    </w:rPr>
   </w:style>
   <w:style w:type="paragraph" w:styleId="Title">
     <w:name w:val="Title"/>
     <w:basedOn w:val="Normal"/>
     <w:next w:val="BodyText"/>
     <w:qFormat/>
+    <w:rsid w:val="008D125E"/>
     <w:pPr>
       <w:keepNext/>
       <w:keepLines/>
-      <w:spacing w:before="480" w:after="240"/>
+      <w:spacing w:before="600" w:after="240"/>
       <w:jc w:val="center"/>
     </w:pPr>
     <w:rPr>
       <w:rFonts w:asciiTheme="majorHAnsi" w:eastAsiaTheme="majorEastAsia" w:hAnsiTheme="majorHAnsi" w:cstheme="majorBidi"/>
       <w:b/>
       <w:bCs/>
-      <w:color w:val="345A8A" w:themeColor="accent1" w:themeShade="B5"/>
+      <w:color w:val="142B50"/>
       <w:sz w:val="36"/>
       <w:szCs w:val="36"/>
     </w:rPr>
@@ -2542,21 +3353,29 @@
     <w:name w:val="Author"/>
     <w:next w:val="BodyText"/>
     <w:qFormat/>
+    <w:rsid w:val="009B2EC9"/>
     <w:pPr>
       <w:keepNext/>
       <w:keepLines/>
       <w:jc w:val="center"/>
     </w:pPr>
+    <w:rPr>
+      <w:rFonts w:ascii="Calibri" w:hAnsi="Calibri" w:cs="Calibri"/>
+    </w:rPr>
   </w:style>
   <w:style w:type="paragraph" w:styleId="Date">
     <w:name w:val="Date"/>
     <w:next w:val="BodyText"/>
     <w:qFormat/>
+    <w:rsid w:val="009B2EC9"/>
     <w:pPr>
       <w:keepNext/>
       <w:keepLines/>
       <w:jc w:val="center"/>
     </w:pPr>
+    <w:rPr>
+      <w:rFonts w:ascii="Calibri" w:hAnsi="Calibri" w:cs="Calibri"/>
+    </w:rPr>
   </w:style>
   <w:style w:type="paragraph" w:customStyle="1" w:styleId="Abstract">
     <w:name w:val="Abstract"/>
@@ -2648,9 +3467,10 @@
   <w:style w:type="paragraph" w:customStyle="1" w:styleId="TableCaption">
     <w:name w:val="Table Caption"/>
     <w:basedOn w:val="Caption"/>
-    <w:rsid w:val="003534CA"/>
+    <w:rsid w:val="00C70D83"/>
     <w:pPr>
       <w:keepNext/>
+      <w:spacing w:before="600"/>
     </w:pPr>
     <w:rPr>
       <w:b/>
@@ -2686,9 +3506,12 @@
     <w:name w:val="Verbatim Char"/>
     <w:basedOn w:val="CaptionChar"/>
     <w:link w:val="SourceCode"/>
-    <w:rPr>
-      <w:rFonts w:ascii="Consolas" w:hAnsi="Consolas"/>
-      <w:sz w:val="22"/>
+    <w:rsid w:val="0060132A"/>
+    <w:rPr>
+      <w:rFonts w:ascii="Consolas" w:hAnsi="Consolas" w:cs="Calibri"/>
+      <w:sz w:val="20"/>
+      <w:szCs w:val="22"/>
+      <w:shd w:val="clear" w:color="auto" w:fill="F8F8F8"/>
     </w:rPr>
   </w:style>
   <w:style w:type="character" w:styleId="FootnoteReference">
@@ -2713,34 +3536,43 @@
     <w:uiPriority w:val="39"/>
     <w:unhideWhenUsed/>
     <w:qFormat/>
-    <w:rsid w:val="00723425"/>
+    <w:rsid w:val="001230AA"/>
     <w:pPr>
-      <w:spacing w:before="240" w:line="259" w:lineRule="auto"/>
+      <w:spacing w:before="240" w:after="120" w:line="259" w:lineRule="auto"/>
+      <w:ind w:left="274"/>
     </w:pPr>
     <w:rPr>
       <w:b w:val="0"/>
       <w:bCs w:val="0"/>
-      <w:color w:val="365F91" w:themeColor="accent1" w:themeShade="BF"/>
-      <w:sz w:val="32"/>
+      <w:color w:val="142B50"/>
+      <w:sz w:val="28"/>
+      <w:szCs w:val="28"/>
     </w:rPr>
   </w:style>
   <w:style w:type="paragraph" w:customStyle="1" w:styleId="SourceCode">
     <w:name w:val="Source Code"/>
     <w:basedOn w:val="Normal"/>
     <w:link w:val="VerbatimChar"/>
+    <w:rsid w:val="0060132A"/>
     <w:pPr>
       <w:shd w:val="clear" w:color="auto" w:fill="F8F8F8"/>
       <w:wordWrap w:val="0"/>
     </w:pPr>
+    <w:rPr>
+      <w:rFonts w:ascii="Consolas" w:hAnsi="Consolas"/>
+      <w:sz w:val="20"/>
+    </w:rPr>
   </w:style>
   <w:style w:type="character" w:customStyle="1" w:styleId="KeywordTok">
     <w:name w:val="KeywordTok"/>
     <w:basedOn w:val="VerbatimChar"/>
-    <w:rPr>
-      <w:rFonts w:ascii="Consolas" w:hAnsi="Consolas"/>
+    <w:rsid w:val="0060132A"/>
+    <w:rPr>
+      <w:rFonts w:ascii="Consolas" w:hAnsi="Consolas" w:cs="Calibri"/>
       <w:b/>
       <w:color w:val="204A87"/>
-      <w:sz w:val="22"/>
+      <w:sz w:val="20"/>
+      <w:szCs w:val="22"/>
       <w:shd w:val="clear" w:color="auto" w:fill="F8F8F8"/>
     </w:rPr>
   </w:style>
@@ -2748,9 +3580,10 @@
     <w:name w:val="DataTypeTok"/>
     <w:basedOn w:val="VerbatimChar"/>
     <w:rPr>
-      <w:rFonts w:ascii="Consolas" w:hAnsi="Consolas"/>
+      <w:rFonts w:ascii="Consolas" w:hAnsi="Consolas" w:cs="Calibri"/>
       <w:color w:val="204A87"/>
       <w:sz w:val="22"/>
+      <w:szCs w:val="22"/>
       <w:shd w:val="clear" w:color="auto" w:fill="F8F8F8"/>
     </w:rPr>
   </w:style>
@@ -2758,9 +3591,10 @@
     <w:name w:val="DecValTok"/>
     <w:basedOn w:val="VerbatimChar"/>
     <w:rPr>
-      <w:rFonts w:ascii="Consolas" w:hAnsi="Consolas"/>
+      <w:rFonts w:ascii="Consolas" w:hAnsi="Consolas" w:cs="Calibri"/>
       <w:color w:val="0000CF"/>
       <w:sz w:val="22"/>
+      <w:szCs w:val="22"/>
       <w:shd w:val="clear" w:color="auto" w:fill="F8F8F8"/>
     </w:rPr>
   </w:style>
@@ -2768,9 +3602,10 @@
     <w:name w:val="BaseNTok"/>
     <w:basedOn w:val="VerbatimChar"/>
     <w:rPr>
-      <w:rFonts w:ascii="Consolas" w:hAnsi="Consolas"/>
+      <w:rFonts w:ascii="Consolas" w:hAnsi="Consolas" w:cs="Calibri"/>
       <w:color w:val="0000CF"/>
       <w:sz w:val="22"/>
+      <w:szCs w:val="22"/>
       <w:shd w:val="clear" w:color="auto" w:fill="F8F8F8"/>
     </w:rPr>
   </w:style>
@@ -2778,9 +3613,10 @@
     <w:name w:val="FloatTok"/>
     <w:basedOn w:val="VerbatimChar"/>
     <w:rPr>
-      <w:rFonts w:ascii="Consolas" w:hAnsi="Consolas"/>
+      <w:rFonts w:ascii="Consolas" w:hAnsi="Consolas" w:cs="Calibri"/>
       <w:color w:val="0000CF"/>
       <w:sz w:val="22"/>
+      <w:szCs w:val="22"/>
       <w:shd w:val="clear" w:color="auto" w:fill="F8F8F8"/>
     </w:rPr>
   </w:style>
@@ -2788,9 +3624,10 @@
     <w:name w:val="ConstantTok"/>
     <w:basedOn w:val="VerbatimChar"/>
     <w:rPr>
-      <w:rFonts w:ascii="Consolas" w:hAnsi="Consolas"/>
+      <w:rFonts w:ascii="Consolas" w:hAnsi="Consolas" w:cs="Calibri"/>
       <w:color w:val="000000"/>
       <w:sz w:val="22"/>
+      <w:szCs w:val="22"/>
       <w:shd w:val="clear" w:color="auto" w:fill="F8F8F8"/>
     </w:rPr>
   </w:style>
@@ -2798,9 +3635,10 @@
     <w:name w:val="CharTok"/>
     <w:basedOn w:val="VerbatimChar"/>
     <w:rPr>
-      <w:rFonts w:ascii="Consolas" w:hAnsi="Consolas"/>
+      <w:rFonts w:ascii="Consolas" w:hAnsi="Consolas" w:cs="Calibri"/>
       <w:color w:val="4E9A06"/>
       <w:sz w:val="22"/>
+      <w:szCs w:val="22"/>
       <w:shd w:val="clear" w:color="auto" w:fill="F8F8F8"/>
     </w:rPr>
   </w:style>
@@ -2808,9 +3646,10 @@
     <w:name w:val="SpecialCharTok"/>
     <w:basedOn w:val="VerbatimChar"/>
     <w:rPr>
-      <w:rFonts w:ascii="Consolas" w:hAnsi="Consolas"/>
+      <w:rFonts w:ascii="Consolas" w:hAnsi="Consolas" w:cs="Calibri"/>
       <w:color w:val="000000"/>
       <w:sz w:val="22"/>
+      <w:szCs w:val="22"/>
       <w:shd w:val="clear" w:color="auto" w:fill="F8F8F8"/>
     </w:rPr>
   </w:style>
@@ -2818,9 +3657,10 @@
     <w:name w:val="StringTok"/>
     <w:basedOn w:val="VerbatimChar"/>
     <w:rPr>
-      <w:rFonts w:ascii="Consolas" w:hAnsi="Consolas"/>
+      <w:rFonts w:ascii="Consolas" w:hAnsi="Consolas" w:cs="Calibri"/>
       <w:color w:val="4E9A06"/>
       <w:sz w:val="22"/>
+      <w:szCs w:val="22"/>
       <w:shd w:val="clear" w:color="auto" w:fill="F8F8F8"/>
     </w:rPr>
   </w:style>
@@ -2828,9 +3668,10 @@
     <w:name w:val="VerbatimStringTok"/>
     <w:basedOn w:val="VerbatimChar"/>
     <w:rPr>
-      <w:rFonts w:ascii="Consolas" w:hAnsi="Consolas"/>
+      <w:rFonts w:ascii="Consolas" w:hAnsi="Consolas" w:cs="Calibri"/>
       <w:color w:val="4E9A06"/>
       <w:sz w:val="22"/>
+      <w:szCs w:val="22"/>
       <w:shd w:val="clear" w:color="auto" w:fill="F8F8F8"/>
     </w:rPr>
   </w:style>
@@ -2838,9 +3679,10 @@
     <w:name w:val="SpecialStringTok"/>
     <w:basedOn w:val="VerbatimChar"/>
     <w:rPr>
-      <w:rFonts w:ascii="Consolas" w:hAnsi="Consolas"/>
+      <w:rFonts w:ascii="Consolas" w:hAnsi="Consolas" w:cs="Calibri"/>
       <w:color w:val="4E9A06"/>
       <w:sz w:val="22"/>
+      <w:szCs w:val="22"/>
       <w:shd w:val="clear" w:color="auto" w:fill="F8F8F8"/>
     </w:rPr>
   </w:style>
@@ -2848,8 +3690,9 @@
     <w:name w:val="ImportTok"/>
     <w:basedOn w:val="VerbatimChar"/>
     <w:rPr>
-      <w:rFonts w:ascii="Consolas" w:hAnsi="Consolas"/>
+      <w:rFonts w:ascii="Consolas" w:hAnsi="Consolas" w:cs="Calibri"/>
       <w:sz w:val="22"/>
+      <w:szCs w:val="22"/>
       <w:shd w:val="clear" w:color="auto" w:fill="F8F8F8"/>
     </w:rPr>
   </w:style>
@@ -2857,10 +3700,11 @@
     <w:name w:val="CommentTok"/>
     <w:basedOn w:val="VerbatimChar"/>
     <w:rPr>
-      <w:rFonts w:ascii="Consolas" w:hAnsi="Consolas"/>
+      <w:rFonts w:ascii="Consolas" w:hAnsi="Consolas" w:cs="Calibri"/>
       <w:i/>
       <w:color w:val="8F5902"/>
       <w:sz w:val="22"/>
+      <w:szCs w:val="22"/>
       <w:shd w:val="clear" w:color="auto" w:fill="F8F8F8"/>
     </w:rPr>
   </w:style>
@@ -2868,11 +3712,12 @@
     <w:name w:val="DocumentationTok"/>
     <w:basedOn w:val="VerbatimChar"/>
     <w:rPr>
-      <w:rFonts w:ascii="Consolas" w:hAnsi="Consolas"/>
+      <w:rFonts w:ascii="Consolas" w:hAnsi="Consolas" w:cs="Calibri"/>
       <w:b/>
       <w:i/>
       <w:color w:val="8F5902"/>
       <w:sz w:val="22"/>
+      <w:szCs w:val="22"/>
       <w:shd w:val="clear" w:color="auto" w:fill="F8F8F8"/>
     </w:rPr>
   </w:style>
@@ -2880,11 +3725,12 @@
     <w:name w:val="AnnotationTok"/>
     <w:basedOn w:val="VerbatimChar"/>
     <w:rPr>
-      <w:rFonts w:ascii="Consolas" w:hAnsi="Consolas"/>
+      <w:rFonts w:ascii="Consolas" w:hAnsi="Consolas" w:cs="Calibri"/>
       <w:b/>
       <w:i/>
       <w:color w:val="8F5902"/>
       <w:sz w:val="22"/>
+      <w:szCs w:val="22"/>
       <w:shd w:val="clear" w:color="auto" w:fill="F8F8F8"/>
     </w:rPr>
   </w:style>
@@ -2892,11 +3738,12 @@
     <w:name w:val="CommentVarTok"/>
     <w:basedOn w:val="VerbatimChar"/>
     <w:rPr>
-      <w:rFonts w:ascii="Consolas" w:hAnsi="Consolas"/>
+      <w:rFonts w:ascii="Consolas" w:hAnsi="Consolas" w:cs="Calibri"/>
       <w:b/>
       <w:i/>
       <w:color w:val="8F5902"/>
       <w:sz w:val="22"/>
+      <w:szCs w:val="22"/>
       <w:shd w:val="clear" w:color="auto" w:fill="F8F8F8"/>
     </w:rPr>
   </w:style>
@@ -2904,9 +3751,10 @@
     <w:name w:val="OtherTok"/>
     <w:basedOn w:val="VerbatimChar"/>
     <w:rPr>
-      <w:rFonts w:ascii="Consolas" w:hAnsi="Consolas"/>
+      <w:rFonts w:ascii="Consolas" w:hAnsi="Consolas" w:cs="Calibri"/>
       <w:color w:val="8F5902"/>
       <w:sz w:val="22"/>
+      <w:szCs w:val="22"/>
       <w:shd w:val="clear" w:color="auto" w:fill="F8F8F8"/>
     </w:rPr>
   </w:style>
@@ -2914,9 +3762,10 @@
     <w:name w:val="FunctionTok"/>
     <w:basedOn w:val="VerbatimChar"/>
     <w:rPr>
-      <w:rFonts w:ascii="Consolas" w:hAnsi="Consolas"/>
+      <w:rFonts w:ascii="Consolas" w:hAnsi="Consolas" w:cs="Calibri"/>
       <w:color w:val="000000"/>
       <w:sz w:val="22"/>
+      <w:szCs w:val="22"/>
       <w:shd w:val="clear" w:color="auto" w:fill="F8F8F8"/>
     </w:rPr>
   </w:style>
@@ -2924,9 +3773,10 @@
     <w:name w:val="VariableTok"/>
     <w:basedOn w:val="VerbatimChar"/>
     <w:rPr>
-      <w:rFonts w:ascii="Consolas" w:hAnsi="Consolas"/>
+      <w:rFonts w:ascii="Consolas" w:hAnsi="Consolas" w:cs="Calibri"/>
       <w:color w:val="000000"/>
       <w:sz w:val="22"/>
+      <w:szCs w:val="22"/>
       <w:shd w:val="clear" w:color="auto" w:fill="F8F8F8"/>
     </w:rPr>
   </w:style>
@@ -2934,10 +3784,11 @@
     <w:name w:val="ControlFlowTok"/>
     <w:basedOn w:val="VerbatimChar"/>
     <w:rPr>
-      <w:rFonts w:ascii="Consolas" w:hAnsi="Consolas"/>
+      <w:rFonts w:ascii="Consolas" w:hAnsi="Consolas" w:cs="Calibri"/>
       <w:b/>
       <w:color w:val="204A87"/>
       <w:sz w:val="22"/>
+      <w:szCs w:val="22"/>
       <w:shd w:val="clear" w:color="auto" w:fill="F8F8F8"/>
     </w:rPr>
   </w:style>
@@ -2945,10 +3796,11 @@
     <w:name w:val="OperatorTok"/>
     <w:basedOn w:val="VerbatimChar"/>
     <w:rPr>
-      <w:rFonts w:ascii="Consolas" w:hAnsi="Consolas"/>
+      <w:rFonts w:ascii="Consolas" w:hAnsi="Consolas" w:cs="Calibri"/>
       <w:b/>
       <w:color w:val="CE5C00"/>
       <w:sz w:val="22"/>
+      <w:szCs w:val="22"/>
       <w:shd w:val="clear" w:color="auto" w:fill="F8F8F8"/>
     </w:rPr>
   </w:style>
@@ -2956,8 +3808,9 @@
     <w:name w:val="BuiltInTok"/>
     <w:basedOn w:val="VerbatimChar"/>
     <w:rPr>
-      <w:rFonts w:ascii="Consolas" w:hAnsi="Consolas"/>
+      <w:rFonts w:ascii="Consolas" w:hAnsi="Consolas" w:cs="Calibri"/>
       <w:sz w:val="22"/>
+      <w:szCs w:val="22"/>
       <w:shd w:val="clear" w:color="auto" w:fill="F8F8F8"/>
     </w:rPr>
   </w:style>
@@ -2965,8 +3818,9 @@
     <w:name w:val="ExtensionTok"/>
     <w:basedOn w:val="VerbatimChar"/>
     <w:rPr>
-      <w:rFonts w:ascii="Consolas" w:hAnsi="Consolas"/>
+      <w:rFonts w:ascii="Consolas" w:hAnsi="Consolas" w:cs="Calibri"/>
       <w:sz w:val="22"/>
+      <w:szCs w:val="22"/>
       <w:shd w:val="clear" w:color="auto" w:fill="F8F8F8"/>
     </w:rPr>
   </w:style>
@@ -2974,10 +3828,11 @@
     <w:name w:val="PreprocessorTok"/>
     <w:basedOn w:val="VerbatimChar"/>
     <w:rPr>
-      <w:rFonts w:ascii="Consolas" w:hAnsi="Consolas"/>
+      <w:rFonts w:ascii="Consolas" w:hAnsi="Consolas" w:cs="Calibri"/>
       <w:i/>
       <w:color w:val="8F5902"/>
       <w:sz w:val="22"/>
+      <w:szCs w:val="22"/>
       <w:shd w:val="clear" w:color="auto" w:fill="F8F8F8"/>
     </w:rPr>
   </w:style>
@@ -2985,9 +3840,10 @@
     <w:name w:val="AttributeTok"/>
     <w:basedOn w:val="VerbatimChar"/>
     <w:rPr>
-      <w:rFonts w:ascii="Consolas" w:hAnsi="Consolas"/>
+      <w:rFonts w:ascii="Consolas" w:hAnsi="Consolas" w:cs="Calibri"/>
       <w:color w:val="C4A000"/>
       <w:sz w:val="22"/>
+      <w:szCs w:val="22"/>
       <w:shd w:val="clear" w:color="auto" w:fill="F8F8F8"/>
     </w:rPr>
   </w:style>
@@ -2995,8 +3851,9 @@
     <w:name w:val="RegionMarkerTok"/>
     <w:basedOn w:val="VerbatimChar"/>
     <w:rPr>
-      <w:rFonts w:ascii="Consolas" w:hAnsi="Consolas"/>
+      <w:rFonts w:ascii="Consolas" w:hAnsi="Consolas" w:cs="Calibri"/>
       <w:sz w:val="22"/>
+      <w:szCs w:val="22"/>
       <w:shd w:val="clear" w:color="auto" w:fill="F8F8F8"/>
     </w:rPr>
   </w:style>
@@ -3004,11 +3861,12 @@
     <w:name w:val="InformationTok"/>
     <w:basedOn w:val="VerbatimChar"/>
     <w:rPr>
-      <w:rFonts w:ascii="Consolas" w:hAnsi="Consolas"/>
+      <w:rFonts w:ascii="Consolas" w:hAnsi="Consolas" w:cs="Calibri"/>
       <w:b/>
       <w:i/>
       <w:color w:val="8F5902"/>
       <w:sz w:val="22"/>
+      <w:szCs w:val="22"/>
       <w:shd w:val="clear" w:color="auto" w:fill="F8F8F8"/>
     </w:rPr>
   </w:style>
@@ -3016,11 +3874,12 @@
     <w:name w:val="WarningTok"/>
     <w:basedOn w:val="VerbatimChar"/>
     <w:rPr>
-      <w:rFonts w:ascii="Consolas" w:hAnsi="Consolas"/>
+      <w:rFonts w:ascii="Consolas" w:hAnsi="Consolas" w:cs="Calibri"/>
       <w:b/>
       <w:i/>
       <w:color w:val="8F5902"/>
       <w:sz w:val="22"/>
+      <w:szCs w:val="22"/>
       <w:shd w:val="clear" w:color="auto" w:fill="F8F8F8"/>
     </w:rPr>
   </w:style>
@@ -3028,9 +3887,10 @@
     <w:name w:val="AlertTok"/>
     <w:basedOn w:val="VerbatimChar"/>
     <w:rPr>
-      <w:rFonts w:ascii="Consolas" w:hAnsi="Consolas"/>
+      <w:rFonts w:ascii="Consolas" w:hAnsi="Consolas" w:cs="Calibri"/>
       <w:color w:val="EF2929"/>
       <w:sz w:val="22"/>
+      <w:szCs w:val="22"/>
       <w:shd w:val="clear" w:color="auto" w:fill="F8F8F8"/>
     </w:rPr>
   </w:style>
@@ -3038,19 +3898,22 @@
     <w:name w:val="ErrorTok"/>
     <w:basedOn w:val="VerbatimChar"/>
     <w:rPr>
-      <w:rFonts w:ascii="Consolas" w:hAnsi="Consolas"/>
+      <w:rFonts w:ascii="Consolas" w:hAnsi="Consolas" w:cs="Calibri"/>
       <w:b/>
       <w:color w:val="A40000"/>
       <w:sz w:val="22"/>
+      <w:szCs w:val="22"/>
       <w:shd w:val="clear" w:color="auto" w:fill="F8F8F8"/>
     </w:rPr>
   </w:style>
   <w:style w:type="character" w:customStyle="1" w:styleId="NormalTok">
     <w:name w:val="NormalTok"/>
     <w:basedOn w:val="VerbatimChar"/>
-    <w:rPr>
-      <w:rFonts w:ascii="Consolas" w:hAnsi="Consolas"/>
-      <w:sz w:val="22"/>
+    <w:rsid w:val="0060132A"/>
+    <w:rPr>
+      <w:rFonts w:ascii="Consolas" w:hAnsi="Consolas" w:cs="Calibri"/>
+      <w:sz w:val="20"/>
+      <w:szCs w:val="22"/>
       <w:shd w:val="clear" w:color="auto" w:fill="F8F8F8"/>
     </w:rPr>
   </w:style>
@@ -3060,10 +3923,16 @@
     <w:next w:val="Normal"/>
     <w:autoRedefine/>
     <w:uiPriority w:val="39"/>
-    <w:rsid w:val="001C4DC8"/>
+    <w:rsid w:val="00CC335E"/>
     <w:pPr>
-      <w:spacing w:after="100"/>
+      <w:spacing w:before="40" w:after="40"/>
+      <w:mirrorIndents/>
     </w:pPr>
+    <w:rPr>
+      <w:b/>
+      <w:bCs/>
+      <w:szCs w:val="20"/>
+    </w:rPr>
   </w:style>
   <w:style w:type="paragraph" w:styleId="TOC2">
     <w:name w:val="toc 2"/>
@@ -3071,11 +3940,14 @@
     <w:next w:val="Normal"/>
     <w:autoRedefine/>
     <w:uiPriority w:val="39"/>
-    <w:rsid w:val="001C4DC8"/>
+    <w:rsid w:val="00CC335E"/>
     <w:pPr>
-      <w:spacing w:after="100"/>
-      <w:ind w:left="240"/>
+      <w:spacing w:before="20" w:after="20"/>
+      <w:ind w:left="216"/>
     </w:pPr>
+    <w:rPr>
+      <w:szCs w:val="20"/>
+    </w:rPr>
   </w:style>
   <w:style w:type="paragraph" w:styleId="TOC3">
     <w:name w:val="toc 3"/>
@@ -3083,11 +3955,16 @@
     <w:next w:val="Normal"/>
     <w:autoRedefine/>
     <w:uiPriority w:val="39"/>
-    <w:rsid w:val="001C4DC8"/>
+    <w:rsid w:val="00CC335E"/>
     <w:pPr>
-      <w:spacing w:after="100"/>
-      <w:ind w:left="480"/>
+      <w:spacing w:before="20" w:after="20"/>
+      <w:ind w:left="446"/>
     </w:pPr>
+    <w:rPr>
+      <w:i/>
+      <w:iCs/>
+      <w:szCs w:val="20"/>
+    </w:rPr>
   </w:style>
   <w:style w:type="paragraph" w:styleId="BalloonText">
     <w:name w:val="Balloon Text"/>
@@ -3158,7 +4035,12 @@
     <w:name w:val="Body Text Char"/>
     <w:basedOn w:val="DefaultParagraphFont"/>
     <w:link w:val="BodyText"/>
-    <w:rsid w:val="001C4DC8"/>
+    <w:rsid w:val="009B2EC9"/>
+    <w:rPr>
+      <w:rFonts w:ascii="Calibri" w:hAnsi="Calibri" w:cs="Calibri"/>
+      <w:sz w:val="22"/>
+      <w:szCs w:val="22"/>
+    </w:rPr>
   </w:style>
   <w:style w:type="paragraph" w:styleId="TOAHeading">
     <w:name w:val="toa heading"/>
@@ -3173,6 +4055,131 @@
       <w:rFonts w:asciiTheme="majorHAnsi" w:eastAsiaTheme="majorEastAsia" w:hAnsiTheme="majorHAnsi" w:cstheme="majorBidi"/>
       <w:b/>
       <w:bCs/>
+    </w:rPr>
+  </w:style>
+  <w:style w:type="character" w:styleId="UnresolvedMention">
+    <w:name w:val="Unresolved Mention"/>
+    <w:basedOn w:val="DefaultParagraphFont"/>
+    <w:uiPriority w:val="99"/>
+    <w:semiHidden/>
+    <w:unhideWhenUsed/>
+    <w:rsid w:val="00611859"/>
+    <w:rPr>
+      <w:color w:val="605E5C"/>
+      <w:shd w:val="clear" w:color="auto" w:fill="E1DFDD"/>
+    </w:rPr>
+  </w:style>
+  <w:style w:type="character" w:styleId="FollowedHyperlink">
+    <w:name w:val="FollowedHyperlink"/>
+    <w:basedOn w:val="DefaultParagraphFont"/>
+    <w:semiHidden/>
+    <w:unhideWhenUsed/>
+    <w:rsid w:val="004B0DC0"/>
+    <w:rPr>
+      <w:color w:val="800080" w:themeColor="followedHyperlink"/>
+      <w:u w:val="single"/>
+    </w:rPr>
+  </w:style>
+  <w:style w:type="paragraph" w:styleId="TOC4">
+    <w:name w:val="toc 4"/>
+    <w:basedOn w:val="Normal"/>
+    <w:next w:val="Normal"/>
+    <w:autoRedefine/>
+    <w:unhideWhenUsed/>
+    <w:rsid w:val="007E6F70"/>
+    <w:pPr>
+      <w:spacing w:before="0" w:after="0"/>
+      <w:ind w:left="660"/>
+    </w:pPr>
+    <w:rPr>
+      <w:rFonts w:asciiTheme="minorHAnsi" w:hAnsiTheme="minorHAnsi"/>
+      <w:sz w:val="18"/>
+      <w:szCs w:val="18"/>
+    </w:rPr>
+  </w:style>
+  <w:style w:type="paragraph" w:styleId="TOC5">
+    <w:name w:val="toc 5"/>
+    <w:basedOn w:val="Normal"/>
+    <w:next w:val="Normal"/>
+    <w:autoRedefine/>
+    <w:unhideWhenUsed/>
+    <w:rsid w:val="007E6F70"/>
+    <w:pPr>
+      <w:spacing w:before="0" w:after="0"/>
+      <w:ind w:left="880"/>
+    </w:pPr>
+    <w:rPr>
+      <w:rFonts w:asciiTheme="minorHAnsi" w:hAnsiTheme="minorHAnsi"/>
+      <w:sz w:val="18"/>
+      <w:szCs w:val="18"/>
+    </w:rPr>
+  </w:style>
+  <w:style w:type="paragraph" w:styleId="TOC6">
+    <w:name w:val="toc 6"/>
+    <w:basedOn w:val="Normal"/>
+    <w:next w:val="Normal"/>
+    <w:autoRedefine/>
+    <w:unhideWhenUsed/>
+    <w:rsid w:val="007E6F70"/>
+    <w:pPr>
+      <w:spacing w:before="0" w:after="0"/>
+      <w:ind w:left="1100"/>
+    </w:pPr>
+    <w:rPr>
+      <w:rFonts w:asciiTheme="minorHAnsi" w:hAnsiTheme="minorHAnsi"/>
+      <w:sz w:val="18"/>
+      <w:szCs w:val="18"/>
+    </w:rPr>
+  </w:style>
+  <w:style w:type="paragraph" w:styleId="TOC7">
+    <w:name w:val="toc 7"/>
+    <w:basedOn w:val="Normal"/>
+    <w:next w:val="Normal"/>
+    <w:autoRedefine/>
+    <w:unhideWhenUsed/>
+    <w:rsid w:val="007E6F70"/>
+    <w:pPr>
+      <w:spacing w:before="0" w:after="0"/>
+      <w:ind w:left="1320"/>
+    </w:pPr>
+    <w:rPr>
+      <w:rFonts w:asciiTheme="minorHAnsi" w:hAnsiTheme="minorHAnsi"/>
+      <w:sz w:val="18"/>
+      <w:szCs w:val="18"/>
+    </w:rPr>
+  </w:style>
+  <w:style w:type="paragraph" w:styleId="TOC8">
+    <w:name w:val="toc 8"/>
+    <w:basedOn w:val="Normal"/>
+    <w:next w:val="Normal"/>
+    <w:autoRedefine/>
+    <w:unhideWhenUsed/>
+    <w:rsid w:val="007E6F70"/>
+    <w:pPr>
+      <w:spacing w:before="0" w:after="0"/>
+      <w:ind w:left="1540"/>
+    </w:pPr>
+    <w:rPr>
+      <w:rFonts w:asciiTheme="minorHAnsi" w:hAnsiTheme="minorHAnsi"/>
+      <w:sz w:val="18"/>
+      <w:szCs w:val="18"/>
+    </w:rPr>
+  </w:style>
+  <w:style w:type="paragraph" w:styleId="TOC9">
+    <w:name w:val="toc 9"/>
+    <w:basedOn w:val="Normal"/>
+    <w:next w:val="Normal"/>
+    <w:autoRedefine/>
+    <w:unhideWhenUsed/>
+    <w:rsid w:val="007E6F70"/>
+    <w:pPr>
+      <w:spacing w:before="0" w:after="0"/>
+      <w:ind w:left="1760"/>
+    </w:pPr>
+    <w:rPr>
+      <w:rFonts w:asciiTheme="minorHAnsi" w:hAnsiTheme="minorHAnsi"/>
+      <w:sz w:val="18"/>
+      <w:szCs w:val="18"/>
     </w:rPr>
   </w:style>
 </w:styles>

</xml_diff>

<commit_message>
update word doc template to be more consistent with pdf
</commit_message>
<xml_diff>
--- a/inst/rmarkdown/templates/visc_report/resources/word-styles-reference.docx
+++ b/inst/rmarkdown/templates/visc_report/resources/word-styles-reference.docx
@@ -21,27 +21,21 @@
     <w:p>
       <w:pPr>
         <w:pStyle w:val="Date"/>
-        <w:sectPr>
-          <w:headerReference w:type="default" r:id="rId8"/>
-          <w:footerReference w:type="default" r:id="rId9"/>
-          <w:headerReference w:type="first" r:id="rId10"/>
-          <w:footerReference w:type="first" r:id="rId11"/>
-          <w:pgSz w:w="12240" w:h="15840"/>
-          <w:pgMar w:top="720" w:right="720" w:bottom="720" w:left="720" w:header="432" w:footer="144" w:gutter="0"/>
-          <w:cols w:space="720"/>
-          <w:titlePg/>
-          <w:docGrid w:linePitch="326"/>
-        </w:sectPr>
       </w:pPr>
       <w:r>
         <w:t>Date</w:t>
       </w:r>
+      <w:bookmarkStart w:id="0" w:name="header-1.1"/>
     </w:p>
-    <w:bookmarkStart w:id="0" w:name="header-1.1" w:displacedByCustomXml="next"/>
+    <w:p>
+      <w:pPr>
+        <w:pStyle w:val="BodyText"/>
+      </w:pPr>
+    </w:p>
     <w:sdt>
       <w:sdtPr>
         <w:rPr>
-          <w:rFonts w:asciiTheme="minorHAnsi" w:eastAsiaTheme="minorHAnsi" w:hAnsiTheme="minorHAnsi" w:cstheme="minorBidi"/>
+          <w:rFonts w:eastAsiaTheme="minorHAnsi" w:cstheme="minorBidi"/>
           <w:color w:val="auto"/>
           <w:sz w:val="24"/>
           <w:szCs w:val="24"/>
@@ -54,7 +48,8 @@
       </w:sdtPr>
       <w:sdtEndPr>
         <w:rPr>
-          <w:rFonts w:ascii="Calibri" w:hAnsi="Calibri" w:cs="Calibri"/>
+          <w:rFonts w:cs="Calibri"/>
+          <w:b w:val="0"/>
           <w:noProof/>
           <w:sz w:val="22"/>
           <w:szCs w:val="22"/>
@@ -64,25 +59,18 @@
         <w:p>
           <w:pPr>
             <w:pStyle w:val="TOCHeading"/>
-            <w:ind w:left="0"/>
           </w:pPr>
           <w:r>
-            <w:t>Table of Contents</w:t>
+            <w:t>Contents</w:t>
           </w:r>
         </w:p>
         <w:p>
           <w:pPr>
             <w:pStyle w:val="TOC1"/>
-            <w:tabs>
-              <w:tab w:val="left" w:pos="440"/>
-              <w:tab w:val="right" w:leader="dot" w:pos="10790"/>
-            </w:tabs>
             <w:rPr>
-              <w:rFonts w:asciiTheme="minorHAnsi" w:eastAsiaTheme="minorEastAsia" w:hAnsiTheme="minorHAnsi" w:cstheme="minorBidi"/>
+              <w:rFonts w:eastAsiaTheme="minorEastAsia" w:cstheme="minorBidi"/>
               <w:b w:val="0"/>
               <w:bCs w:val="0"/>
-              <w:caps/>
-              <w:noProof/>
               <w:kern w:val="2"/>
               <w:sz w:val="24"/>
               <w:szCs w:val="24"/>
@@ -91,52 +79,37 @@
           </w:pPr>
           <w:r>
             <w:rPr>
-              <w:rFonts w:asciiTheme="minorHAnsi" w:hAnsiTheme="minorHAnsi"/>
-              <w:b w:val="0"/>
-              <w:bCs w:val="0"/>
               <w:caps/>
-              <w:noProof/>
               <w:sz w:val="20"/>
             </w:rPr>
             <w:fldChar w:fldCharType="begin"/>
           </w:r>
           <w:r>
             <w:rPr>
-              <w:rFonts w:asciiTheme="minorHAnsi" w:hAnsiTheme="minorHAnsi"/>
-              <w:b w:val="0"/>
-              <w:bCs w:val="0"/>
               <w:caps/>
-              <w:noProof/>
               <w:sz w:val="20"/>
             </w:rPr>
             <w:instrText xml:space="preserve"> TOC \o "1-3" \h \z \u </w:instrText>
           </w:r>
           <w:r>
             <w:rPr>
-              <w:rFonts w:asciiTheme="minorHAnsi" w:hAnsiTheme="minorHAnsi"/>
-              <w:b w:val="0"/>
-              <w:bCs w:val="0"/>
               <w:caps/>
-              <w:noProof/>
               <w:sz w:val="20"/>
             </w:rPr>
             <w:fldChar w:fldCharType="separate"/>
           </w:r>
-          <w:hyperlink w:anchor="_Toc159010829" w:history="1">
+          <w:hyperlink w:anchor="_Toc168568803" w:history="1">
             <w:r>
               <w:rPr>
                 <w:rStyle w:val="Hyperlink"/>
-                <w:noProof/>
               </w:rPr>
               <w:t>1.</w:t>
             </w:r>
             <w:r>
               <w:rPr>
-                <w:rFonts w:asciiTheme="minorHAnsi" w:eastAsiaTheme="minorEastAsia" w:hAnsiTheme="minorHAnsi" w:cstheme="minorBidi"/>
+                <w:rFonts w:eastAsiaTheme="minorEastAsia" w:cstheme="minorBidi"/>
                 <w:b w:val="0"/>
                 <w:bCs w:val="0"/>
-                <w:caps/>
-                <w:noProof/>
                 <w:kern w:val="2"/>
                 <w:sz w:val="24"/>
                 <w:szCs w:val="24"/>
@@ -147,54 +120,58 @@
             <w:r>
               <w:rPr>
                 <w:rStyle w:val="Hyperlink"/>
-                <w:noProof/>
               </w:rPr>
-              <w:t>Section Title</w:t>
+              <w:t xml:space="preserve">Section </w:t>
             </w:r>
             <w:r>
               <w:rPr>
-                <w:noProof/>
+                <w:rStyle w:val="Hyperlink"/>
+              </w:rPr>
+              <w:t>T</w:t>
+            </w:r>
+            <w:r>
+              <w:rPr>
+                <w:rStyle w:val="Hyperlink"/>
+              </w:rPr>
+              <w:t>itle</w:t>
+            </w:r>
+            <w:r>
+              <w:rPr>
                 <w:webHidden/>
               </w:rPr>
               <w:tab/>
             </w:r>
             <w:r>
               <w:rPr>
-                <w:noProof/>
                 <w:webHidden/>
               </w:rPr>
               <w:fldChar w:fldCharType="begin"/>
             </w:r>
             <w:r>
               <w:rPr>
-                <w:noProof/>
                 <w:webHidden/>
               </w:rPr>
-              <w:instrText xml:space="preserve"> PAGEREF _Toc159010829 \h </w:instrText>
+              <w:instrText xml:space="preserve"> PAGEREF _Toc168568803 \h </w:instrText>
             </w:r>
             <w:r>
               <w:rPr>
-                <w:noProof/>
                 <w:webHidden/>
               </w:rPr>
             </w:r>
             <w:r>
               <w:rPr>
-                <w:noProof/>
                 <w:webHidden/>
               </w:rPr>
               <w:fldChar w:fldCharType="separate"/>
             </w:r>
             <w:r>
               <w:rPr>
-                <w:noProof/>
                 <w:webHidden/>
               </w:rPr>
-              <w:t>1</w:t>
+              <w:t>2</w:t>
             </w:r>
             <w:r>
               <w:rPr>
-                <w:noProof/>
                 <w:webHidden/>
               </w:rPr>
               <w:fldChar w:fldCharType="end"/>
@@ -206,11 +183,10 @@
             <w:pStyle w:val="TOC2"/>
             <w:tabs>
               <w:tab w:val="left" w:pos="880"/>
-              <w:tab w:val="right" w:leader="dot" w:pos="10790"/>
+              <w:tab w:val="right" w:leader="dot" w:pos="10070"/>
             </w:tabs>
             <w:rPr>
-              <w:rFonts w:asciiTheme="minorHAnsi" w:eastAsiaTheme="minorEastAsia" w:hAnsiTheme="minorHAnsi" w:cstheme="minorBidi"/>
-              <w:smallCaps/>
+              <w:rFonts w:eastAsiaTheme="minorEastAsia" w:cstheme="minorBidi"/>
               <w:noProof/>
               <w:kern w:val="2"/>
               <w:sz w:val="24"/>
@@ -218,7 +194,7 @@
               <w14:ligatures w14:val="standardContextual"/>
             </w:rPr>
           </w:pPr>
-          <w:hyperlink w:anchor="_Toc159010830" w:history="1">
+          <w:hyperlink w:anchor="_Toc168568804" w:history="1">
             <w:r>
               <w:rPr>
                 <w:rStyle w:val="Hyperlink"/>
@@ -228,8 +204,7 @@
             </w:r>
             <w:r>
               <w:rPr>
-                <w:rFonts w:asciiTheme="minorHAnsi" w:eastAsiaTheme="minorEastAsia" w:hAnsiTheme="minorHAnsi" w:cstheme="minorBidi"/>
-                <w:smallCaps/>
+                <w:rFonts w:eastAsiaTheme="minorEastAsia" w:cstheme="minorBidi"/>
                 <w:noProof/>
                 <w:kern w:val="2"/>
                 <w:sz w:val="24"/>
@@ -264,7 +239,7 @@
                 <w:noProof/>
                 <w:webHidden/>
               </w:rPr>
-              <w:instrText xml:space="preserve"> PAGEREF _Toc159010830 \h </w:instrText>
+              <w:instrText xml:space="preserve"> PAGEREF _Toc168568804 \h </w:instrText>
             </w:r>
             <w:r>
               <w:rPr>
@@ -284,7 +259,7 @@
                 <w:noProof/>
                 <w:webHidden/>
               </w:rPr>
-              <w:t>1</w:t>
+              <w:t>2</w:t>
             </w:r>
             <w:r>
               <w:rPr>
@@ -300,11 +275,11 @@
             <w:pStyle w:val="TOC3"/>
             <w:tabs>
               <w:tab w:val="left" w:pos="1320"/>
-              <w:tab w:val="right" w:leader="dot" w:pos="10790"/>
+              <w:tab w:val="right" w:leader="dot" w:pos="10070"/>
             </w:tabs>
             <w:rPr>
-              <w:rFonts w:asciiTheme="minorHAnsi" w:eastAsiaTheme="minorEastAsia" w:hAnsiTheme="minorHAnsi" w:cstheme="minorBidi"/>
-              <w:i w:val="0"/>
+              <w:rFonts w:eastAsiaTheme="minorEastAsia" w:cstheme="minorBidi"/>
+              <w:i/>
               <w:iCs w:val="0"/>
               <w:noProof/>
               <w:kern w:val="2"/>
@@ -313,7 +288,7 @@
               <w14:ligatures w14:val="standardContextual"/>
             </w:rPr>
           </w:pPr>
-          <w:hyperlink w:anchor="_Toc159010831" w:history="1">
+          <w:hyperlink w:anchor="_Toc168568805" w:history="1">
             <w:r>
               <w:rPr>
                 <w:rStyle w:val="Hyperlink"/>
@@ -323,8 +298,8 @@
             </w:r>
             <w:r>
               <w:rPr>
-                <w:rFonts w:asciiTheme="minorHAnsi" w:eastAsiaTheme="minorEastAsia" w:hAnsiTheme="minorHAnsi" w:cstheme="minorBidi"/>
-                <w:i w:val="0"/>
+                <w:rFonts w:eastAsiaTheme="minorEastAsia" w:cstheme="minorBidi"/>
+                <w:i/>
                 <w:iCs w:val="0"/>
                 <w:noProof/>
                 <w:kern w:val="2"/>
@@ -360,7 +335,7 @@
                 <w:noProof/>
                 <w:webHidden/>
               </w:rPr>
-              <w:instrText xml:space="preserve"> PAGEREF _Toc159010831 \h </w:instrText>
+              <w:instrText xml:space="preserve"> PAGEREF _Toc168568805 \h </w:instrText>
             </w:r>
             <w:r>
               <w:rPr>
@@ -380,7 +355,7 @@
                 <w:noProof/>
                 <w:webHidden/>
               </w:rPr>
-              <w:t>1</w:t>
+              <w:t>2</w:t>
             </w:r>
             <w:r>
               <w:rPr>
@@ -393,18 +368,12 @@
         </w:p>
         <w:p>
           <w:pPr>
-            <w:sectPr>
-              <w:type w:val="continuous"/>
-              <w:pgSz w:w="12240" w:h="15840"/>
-              <w:pgMar w:top="720" w:right="720" w:bottom="720" w:left="720" w:header="432" w:footer="144" w:gutter="0"/>
-              <w:cols w:space="720"/>
-              <w:titlePg/>
-              <w:docGrid w:linePitch="326"/>
-            </w:sectPr>
+            <w:rPr>
+              <w:noProof/>
+            </w:rPr>
           </w:pPr>
           <w:r>
             <w:rPr>
-              <w:rFonts w:asciiTheme="minorHAnsi" w:hAnsiTheme="minorHAnsi"/>
               <w:b/>
               <w:bCs/>
               <w:caps/>
@@ -418,21 +387,51 @@
       </w:sdtContent>
     </w:sdt>
     <w:bookmarkEnd w:id="0" w:displacedByCustomXml="prev"/>
-    <w:bookmarkStart w:id="1" w:name="_Toc159010829" w:displacedByCustomXml="prev"/>
+    <w:p/>
+    <w:p/>
     <w:p>
       <w:pPr>
-        <w:pStyle w:val="Heading1"/>
-        <w:numPr>
-          <w:ilvl w:val="0"/>
-          <w:numId w:val="0"/>
-        </w:numPr>
+        <w:rPr>
+          <w:noProof/>
+        </w:rPr>
       </w:pPr>
     </w:p>
     <w:p>
       <w:pPr>
+        <w:ind w:firstLine="720"/>
+        <w:rPr>
+          <w:noProof/>
+        </w:rPr>
+      </w:pPr>
+    </w:p>
+    <w:p>
+      <w:pPr>
+        <w:tabs>
+          <w:tab w:val="left" w:pos="705"/>
+        </w:tabs>
+        <w:sectPr>
+          <w:headerReference w:type="default" r:id="rId8"/>
+          <w:footerReference w:type="default" r:id="rId9"/>
+          <w:headerReference w:type="first" r:id="rId10"/>
+          <w:footerReference w:type="first" r:id="rId11"/>
+          <w:pgSz w:w="12240" w:h="15840"/>
+          <w:pgMar w:top="720" w:right="1080" w:bottom="806" w:left="1080" w:header="288" w:footer="144" w:gutter="0"/>
+          <w:cols w:space="720"/>
+          <w:titlePg/>
+          <w:docGrid w:linePitch="326"/>
+        </w:sectPr>
+      </w:pPr>
+      <w:r>
+        <w:tab/>
+      </w:r>
+    </w:p>
+    <w:p>
+      <w:pPr>
         <w:pStyle w:val="Heading1"/>
       </w:pPr>
-      <w:r>
+      <w:bookmarkStart w:id="1" w:name="_Toc168568803"/>
+      <w:r>
+        <w:lastRenderedPageBreak/>
         <w:t>Section</w:t>
       </w:r>
       <w:r>
@@ -642,7 +641,7 @@
       <w:pPr>
         <w:pStyle w:val="Heading2"/>
       </w:pPr>
-      <w:bookmarkStart w:id="2" w:name="_Toc159010830"/>
+      <w:bookmarkStart w:id="2" w:name="_Toc168568804"/>
       <w:r>
         <w:t>Subsection</w:t>
       </w:r>
@@ -652,7 +651,7 @@
       <w:pPr>
         <w:pStyle w:val="Heading3"/>
       </w:pPr>
-      <w:bookmarkStart w:id="3" w:name="_Toc159010831"/>
+      <w:bookmarkStart w:id="3" w:name="_Toc168568805"/>
       <w:r>
         <w:t>Subsubsection</w:t>
       </w:r>
@@ -744,27 +743,23 @@
     </w:p>
     <w:p>
       <w:pPr>
-        <w:pStyle w:val="ImageCaption"/>
-      </w:pPr>
+        <w:pStyle w:val="BodyText"/>
+      </w:pPr>
+      <w:r>
+        <w:t>And we can include tables as well:</w:t>
+      </w:r>
     </w:p>
     <w:p>
       <w:pPr>
-        <w:pStyle w:val="ImageCaption"/>
+        <w:jc w:val="center"/>
       </w:pPr>
     </w:p>
     <w:p>
       <w:pPr>
-        <w:pStyle w:val="BodyText"/>
-      </w:pPr>
-      <w:r>
-        <w:t>And we can include tables as well:</w:t>
-      </w:r>
-    </w:p>
-    <w:p>
-      <w:pPr>
         <w:pStyle w:val="TableCaption"/>
       </w:pPr>
       <w:r>
+        <w:lastRenderedPageBreak/>
         <w:t>Example table caption</w:t>
       </w:r>
       <w:r>
@@ -773,16 +768,16 @@
     </w:p>
     <w:tbl>
       <w:tblPr>
-        <w:tblW w:w="0" w:type="auto"/>
+        <w:tblW w:w="9900" w:type="dxa"/>
         <w:jc w:val="center"/>
         <w:tblLayout w:type="fixed"/>
         <w:tblLook w:val="0420" w:firstRow="1" w:lastRow="0" w:firstColumn="0" w:lastColumn="0" w:noHBand="0" w:noVBand="1"/>
       </w:tblPr>
       <w:tblGrid>
-        <w:gridCol w:w="1080"/>
-        <w:gridCol w:w="1440"/>
-        <w:gridCol w:w="7200"/>
-        <w:gridCol w:w="1080"/>
+        <w:gridCol w:w="720"/>
+        <w:gridCol w:w="1305"/>
+        <w:gridCol w:w="6885"/>
+        <w:gridCol w:w="990"/>
       </w:tblGrid>
       <w:tr>
         <w:trPr>
@@ -791,7 +786,7 @@
         </w:trPr>
         <w:tc>
           <w:tcPr>
-            <w:tcW w:w="1080" w:type="dxa"/>
+            <w:tcW w:w="720" w:type="dxa"/>
             <w:tcBorders>
               <w:top w:val="single" w:sz="6" w:space="0" w:color="666666"/>
               <w:left w:val="single" w:sz="6" w:space="0" w:color="666666"/>
@@ -832,7 +827,7 @@
         </w:tc>
         <w:tc>
           <w:tcPr>
-            <w:tcW w:w="1440" w:type="dxa"/>
+            <w:tcW w:w="1305" w:type="dxa"/>
             <w:tcBorders>
               <w:top w:val="single" w:sz="6" w:space="0" w:color="666666"/>
               <w:left w:val="single" w:sz="6" w:space="0" w:color="666666"/>
@@ -873,7 +868,7 @@
         </w:tc>
         <w:tc>
           <w:tcPr>
-            <w:tcW w:w="7200" w:type="dxa"/>
+            <w:tcW w:w="6885" w:type="dxa"/>
             <w:tcBorders>
               <w:top w:val="single" w:sz="6" w:space="0" w:color="666666"/>
               <w:left w:val="single" w:sz="6" w:space="0" w:color="666666"/>
@@ -914,7 +909,7 @@
         </w:tc>
         <w:tc>
           <w:tcPr>
-            <w:tcW w:w="1080" w:type="dxa"/>
+            <w:tcW w:w="990" w:type="dxa"/>
             <w:tcBorders>
               <w:top w:val="single" w:sz="6" w:space="0" w:color="666666"/>
               <w:left w:val="single" w:sz="6" w:space="0" w:color="666666"/>
@@ -960,7 +955,7 @@
         </w:trPr>
         <w:tc>
           <w:tcPr>
-            <w:tcW w:w="1080" w:type="dxa"/>
+            <w:tcW w:w="720" w:type="dxa"/>
             <w:vMerge w:val="restart"/>
             <w:tcBorders>
               <w:top w:val="single" w:sz="6" w:space="0" w:color="666666"/>
@@ -1001,7 +996,7 @@
         </w:tc>
         <w:tc>
           <w:tcPr>
-            <w:tcW w:w="1440" w:type="dxa"/>
+            <w:tcW w:w="1305" w:type="dxa"/>
             <w:tcBorders>
               <w:top w:val="single" w:sz="6" w:space="0" w:color="666666"/>
               <w:left w:val="single" w:sz="6" w:space="0" w:color="666666"/>
@@ -1041,7 +1036,7 @@
         </w:tc>
         <w:tc>
           <w:tcPr>
-            <w:tcW w:w="7200" w:type="dxa"/>
+            <w:tcW w:w="6885" w:type="dxa"/>
             <w:tcBorders>
               <w:top w:val="single" w:sz="6" w:space="0" w:color="666666"/>
               <w:left w:val="single" w:sz="6" w:space="0" w:color="666666"/>
@@ -1081,7 +1076,7 @@
         </w:tc>
         <w:tc>
           <w:tcPr>
-            <w:tcW w:w="1080" w:type="dxa"/>
+            <w:tcW w:w="990" w:type="dxa"/>
             <w:tcBorders>
               <w:top w:val="single" w:sz="6" w:space="0" w:color="666666"/>
               <w:left w:val="single" w:sz="6" w:space="0" w:color="666666"/>
@@ -1126,7 +1121,7 @@
         </w:trPr>
         <w:tc>
           <w:tcPr>
-            <w:tcW w:w="1080" w:type="dxa"/>
+            <w:tcW w:w="720" w:type="dxa"/>
             <w:vMerge/>
             <w:tcBorders>
               <w:top w:val="single" w:sz="6" w:space="0" w:color="666666"/>
@@ -1158,7 +1153,7 @@
         </w:tc>
         <w:tc>
           <w:tcPr>
-            <w:tcW w:w="1440" w:type="dxa"/>
+            <w:tcW w:w="1305" w:type="dxa"/>
             <w:tcBorders>
               <w:top w:val="single" w:sz="6" w:space="0" w:color="666666"/>
               <w:left w:val="single" w:sz="6" w:space="0" w:color="666666"/>
@@ -1198,7 +1193,7 @@
         </w:tc>
         <w:tc>
           <w:tcPr>
-            <w:tcW w:w="7200" w:type="dxa"/>
+            <w:tcW w:w="6885" w:type="dxa"/>
             <w:tcBorders>
               <w:top w:val="single" w:sz="6" w:space="0" w:color="666666"/>
               <w:left w:val="single" w:sz="6" w:space="0" w:color="666666"/>
@@ -1238,7 +1233,7 @@
         </w:tc>
         <w:tc>
           <w:tcPr>
-            <w:tcW w:w="1080" w:type="dxa"/>
+            <w:tcW w:w="990" w:type="dxa"/>
             <w:tcBorders>
               <w:top w:val="single" w:sz="6" w:space="0" w:color="666666"/>
               <w:left w:val="single" w:sz="6" w:space="0" w:color="666666"/>
@@ -1295,11 +1290,22 @@
         </w:tabs>
       </w:pPr>
     </w:p>
+    <w:p/>
+    <w:p>
+      <w:pPr>
+        <w:tabs>
+          <w:tab w:val="left" w:pos="5806"/>
+        </w:tabs>
+      </w:pPr>
+      <w:r>
+        <w:tab/>
+      </w:r>
+    </w:p>
     <w:sectPr>
+      <w:headerReference w:type="first" r:id="rId14"/>
       <w:pgSz w:w="12240" w:h="15840"/>
-      <w:pgMar w:top="720" w:right="720" w:bottom="720" w:left="720" w:header="432" w:footer="144" w:gutter="0"/>
+      <w:pgMar w:top="720" w:right="1080" w:bottom="806" w:left="1080" w:header="288" w:footer="144" w:gutter="0"/>
       <w:cols w:space="720"/>
-      <w:titlePg/>
       <w:docGrid w:linePitch="326"/>
     </w:sectPr>
   </w:body>
@@ -1339,6 +1345,9 @@
       <w:p>
         <w:pPr>
           <w:pStyle w:val="Footer"/>
+          <w:pBdr>
+            <w:top w:val="single" w:sz="4" w:space="1" w:color="auto"/>
+          </w:pBdr>
         </w:pPr>
         <w:r>
           <w:t xml:space="preserve">Page </w:t>
@@ -1485,16 +1494,59 @@
   <w:p>
     <w:pPr>
       <w:pStyle w:val="Header"/>
+      <w:pBdr>
+        <w:bottom w:val="single" w:sz="12" w:space="1" w:color="auto"/>
+      </w:pBdr>
+      <w:rPr>
+        <w:i/>
+        <w:iCs/>
+      </w:rPr>
     </w:pPr>
     <w:r>
+      <w:rPr>
+        <w:i/>
+        <w:iCs/>
+      </w:rPr>
+      <w:t>VISC Report</w:t>
+    </w:r>
+    <w:r>
+      <w:rPr>
+        <w:i/>
+        <w:iCs/>
+      </w:rPr>
       <w:tab/>
     </w:r>
     <w:r>
+      <w:rPr>
+        <w:i/>
+        <w:iCs/>
+      </w:rPr>
       <w:tab/>
+      <w:t xml:space="preserve">   </w:t>
     </w:r>
     <w:r>
-      <w:tab/>
+      <w:rPr>
+        <w:i/>
+        <w:iCs/>
+      </w:rPr>
+      <w:t xml:space="preserve"> </w:t>
     </w:r>
+    <w:r>
+      <w:rPr>
+        <w:i/>
+        <w:iCs/>
+      </w:rPr>
+      <w:t>Caskey 820 (IAVI C101): B-cell Report (High Dose Group)</w:t>
+    </w:r>
+  </w:p>
+  <w:p>
+    <w:pPr>
+      <w:pStyle w:val="Header"/>
+      <w:rPr>
+        <w:sz w:val="10"/>
+        <w:szCs w:val="10"/>
+      </w:rPr>
+    </w:pPr>
   </w:p>
 </w:hdr>
 </file>
@@ -1510,10 +1562,10 @@
         <w:noProof/>
       </w:rPr>
       <w:drawing>
-        <wp:inline distT="0" distB="0" distL="0" distR="0" wp14:anchorId="7C80B923" wp14:editId="714B77D0">
-          <wp:extent cx="1499342" cy="481330"/>
-          <wp:effectExtent l="0" t="0" r="5715" b="0"/>
-          <wp:docPr id="1216809989" name="Picture 1216809989"/>
+        <wp:inline distT="0" distB="0" distL="0" distR="0" wp14:anchorId="7C80B923" wp14:editId="3F0DBDAE">
+          <wp:extent cx="1040860" cy="334144"/>
+          <wp:effectExtent l="0" t="0" r="635" b="0"/>
+          <wp:docPr id="625681092" name="Picture 625681092"/>
           <wp:cNvGraphicFramePr>
             <a:graphicFrameLocks xmlns:a="http://schemas.openxmlformats.org/drawingml/2006/main" noChangeAspect="1"/>
           </wp:cNvGraphicFramePr>
@@ -1542,7 +1594,7 @@
                 <pic:spPr bwMode="auto">
                   <a:xfrm>
                     <a:off x="0" y="0"/>
-                    <a:ext cx="1510694" cy="484974"/>
+                    <a:ext cx="1103244" cy="354171"/>
                   </a:xfrm>
                   <a:prstGeom prst="rect">
                     <a:avLst/>
@@ -1559,17 +1611,53 @@
       </w:drawing>
     </w:r>
     <w:r>
-      <w:t xml:space="preserve">                                               </w:t>
+      <w:t xml:space="preserve">                           </w:t>
+    </w:r>
+    <w:r>
+      <w:tab/>
+    </w:r>
+    <w:r>
+      <w:t xml:space="preserve">      </w:t>
+    </w:r>
+    <w:r>
+      <w:t xml:space="preserve">  </w:t>
+    </w:r>
+    <w:r>
+      <w:t xml:space="preserve">   </w:t>
+    </w:r>
+    <w:r>
+      <w:t xml:space="preserve">     </w:t>
+    </w:r>
+    <w:r>
+      <w:t xml:space="preserve"> </w:t>
+    </w:r>
+    <w:r>
+      <w:t xml:space="preserve">  </w:t>
+    </w:r>
+    <w:r>
+      <w:t xml:space="preserve">   </w:t>
+    </w:r>
+    <w:r>
+      <w:t xml:space="preserve"> </w:t>
+    </w:r>
+    <w:r>
+      <w:t xml:space="preserve"> </w:t>
+    </w:r>
+    <w:r>
+      <w:t xml:space="preserve">     </w:t>
+    </w:r>
+    <w:r>
+      <w:t xml:space="preserve">     </w:t>
     </w:r>
     <w:r>
       <w:rPr>
         <w:noProof/>
       </w:rPr>
       <w:drawing>
-        <wp:inline distT="0" distB="0" distL="0" distR="0" wp14:anchorId="7D65147D" wp14:editId="29CFE7F0">
-          <wp:extent cx="850900" cy="494994"/>
-          <wp:effectExtent l="0" t="0" r="6350" b="635"/>
-          <wp:docPr id="136857528" name="Picture 136857528" descr="A syringe with a needle&#10;&#10;Description automatically generated"/>
+        <wp:inline distT="0" distB="0" distL="0" distR="0" wp14:anchorId="7D65147D" wp14:editId="7616A92A">
+          <wp:extent cx="534173" cy="310744"/>
+          <wp:effectExtent l="0" t="0" r="0" b="0"/>
+          <wp:docPr id="427599389" name="Picture 427599389" descr="A syringe with a needle&#10;&#10;Description automatically generated"/>
           <wp:cNvGraphicFramePr>
             <a:graphicFrameLocks xmlns:a="http://schemas.openxmlformats.org/drawingml/2006/main" noChangeAspect="1"/>
           </wp:cNvGraphicFramePr>
@@ -1598,7 +1686,7 @@
                 <pic:spPr bwMode="auto">
                   <a:xfrm>
                     <a:off x="0" y="0"/>
-                    <a:ext cx="892903" cy="519428"/>
+                    <a:ext cx="581601" cy="338334"/>
                   </a:xfrm>
                   <a:prstGeom prst="rect">
                     <a:avLst/>
@@ -1618,10 +1706,25 @@
       <w:t xml:space="preserve">       </w:t>
     </w:r>
     <w:r>
-      <w:t xml:space="preserve">                    </w:t>
+      <w:t xml:space="preserve">        </w:t>
     </w:r>
     <w:r>
-      <w:t xml:space="preserve">  </w:t>
+      <w:t xml:space="preserve">          </w:t>
+    </w:r>
+    <w:r>
+      <w:t xml:space="preserve">     </w:t>
+    </w:r>
+    <w:r>
+      <w:t xml:space="preserve">   </w:t>
+    </w:r>
+    <w:r>
+      <w:t xml:space="preserve"> </w:t>
+    </w:r>
+    <w:r>
+      <w:t xml:space="preserve">                </w:t>
+    </w:r>
+    <w:r>
+      <w:t xml:space="preserve"> </w:t>
     </w:r>
     <w:r>
       <w:t xml:space="preserve"> </w:t>
@@ -1631,10 +1734,10 @@
         <w:noProof/>
       </w:rPr>
       <w:drawing>
-        <wp:inline distT="0" distB="0" distL="0" distR="0" wp14:anchorId="0299B8E9" wp14:editId="55486F9F">
-          <wp:extent cx="2059947" cy="485937"/>
+        <wp:inline distT="0" distB="0" distL="0" distR="0" wp14:anchorId="0299B8E9" wp14:editId="3185AD7F">
+          <wp:extent cx="1349142" cy="318260"/>
           <wp:effectExtent l="0" t="0" r="0" b="0"/>
-          <wp:docPr id="1892177654" name="Picture 2" descr="Logo, company name&#10;&#10;Description automatically generated"/>
+          <wp:docPr id="1667299962" name="Picture 2" descr="Logo, company name&#10;&#10;Description automatically generated"/>
           <wp:cNvGraphicFramePr>
             <a:graphicFrameLocks xmlns:a="http://schemas.openxmlformats.org/drawingml/2006/main" noChangeAspect="1"/>
           </wp:cNvGraphicFramePr>
@@ -1660,7 +1763,7 @@
                 <pic:spPr>
                   <a:xfrm>
                     <a:off x="0" y="0"/>
-                    <a:ext cx="2329997" cy="549641"/>
+                    <a:ext cx="1652422" cy="389803"/>
                   </a:xfrm>
                   <a:prstGeom prst="rect">
                     <a:avLst/>
@@ -1671,6 +1774,42 @@
           </a:graphic>
         </wp:inline>
       </w:drawing>
+    </w:r>
+  </w:p>
+</w:hdr>
+</file>
+
+<file path=word/header3.xml><?xml version="1.0" encoding="utf-8"?>
+<w:hdr xmlns:wpc="http://schemas.microsoft.com/office/word/2010/wordprocessingCanvas" xmlns:cx="http://schemas.microsoft.com/office/drawing/2014/chartex" xmlns:cx1="http://schemas.microsoft.com/office/drawing/2015/9/8/chartex" xmlns:cx2="http://schemas.microsoft.com/office/drawing/2015/10/21/chartex" xmlns:cx3="http://schemas.microsoft.com/office/drawing/2016/5/9/chartex" xmlns:cx4="http://schemas.microsoft.com/office/drawing/2016/5/10/chartex" xmlns:cx5="http://schemas.microsoft.com/office/drawing/2016/5/11/chartex" xmlns:cx6="http://schemas.microsoft.com/office/drawing/2016/5/12/chartex" xmlns:cx7="http://schemas.microsoft.com/office/drawing/2016/5/13/chartex" xmlns:cx8="http://schemas.microsoft.com/office/drawing/2016/5/14/chartex" xmlns:mc="http://schemas.openxmlformats.org/markup-compatibility/2006" xmlns:aink="http://schemas.microsoft.com/office/drawing/2016/ink" xmlns:am3d="http://schemas.microsoft.com/office/drawing/2017/model3d" xmlns:o="urn:schemas-microsoft-com:office:office" xmlns:oel="http://schemas.microsoft.com/office/2019/extlst" xmlns:r="http://schemas.openxmlformats.org/officeDocument/2006/relationships" xmlns:m="http://schemas.openxmlformats.org/officeDocument/2006/math" xmlns:v="urn:schemas-microsoft-com:vml" xmlns:wp14="http://schemas.microsoft.com/office/word/2010/wordprocessingDrawing" xmlns:wp="http://schemas.openxmlformats.org/drawingml/2006/wordprocessingDrawing" xmlns:w10="urn:schemas-microsoft-com:office:word" xmlns:w="http://schemas.openxmlformats.org/wordprocessingml/2006/main" xmlns:w14="http://schemas.microsoft.com/office/word/2010/wordml" xmlns:w15="http://schemas.microsoft.com/office/word/2012/wordml" xmlns:w16cex="http://schemas.microsoft.com/office/word/2018/wordml/cex" xmlns:w16cid="http://schemas.microsoft.com/office/word/2016/wordml/cid" xmlns:w16="http://schemas.microsoft.com/office/word/2018/wordml" xmlns:w16sdtdh="http://schemas.microsoft.com/office/word/2020/wordml/sdtdatahash" xmlns:w16se="http://schemas.microsoft.com/office/word/2015/wordml/symex" xmlns:wpg="http://schemas.microsoft.com/office/word/2010/wordprocessingGroup" xmlns:wpi="http://schemas.microsoft.com/office/word/2010/wordprocessingInk" xmlns:wne="http://schemas.microsoft.com/office/word/2006/wordml" xmlns:wps="http://schemas.microsoft.com/office/word/2010/wordprocessingShape" mc:Ignorable="w14 w15 w16se w16cid w16 w16cex w16sdtdh wp14">
+  <w:p>
+    <w:pPr>
+      <w:pStyle w:val="Header"/>
+      <w:rPr>
+        <w:i/>
+        <w:iCs/>
+      </w:rPr>
+    </w:pPr>
+    <w:r>
+      <w:rPr>
+        <w:i/>
+        <w:iCs/>
+      </w:rPr>
+      <w:t>VISC Report</w:t>
+    </w:r>
+    <w:r>
+      <w:rPr>
+        <w:i/>
+        <w:iCs/>
+      </w:rPr>
+      <w:ptab w:relativeTo="margin" w:alignment="center" w:leader="none"/>
+    </w:r>
+    <w:r>
+      <w:rPr>
+        <w:i/>
+        <w:iCs/>
+      </w:rPr>
+      <w:tab/>
+      <w:t>Caskey 820 (IAVI C101): B-cell Report (High Dose Group)</w:t>
     </w:r>
   </w:p>
 </w:hdr>
@@ -2749,7 +2888,7 @@
     <w:lsdException w:name="Normal Indent" w:semiHidden="1" w:unhideWhenUsed="1"/>
     <w:lsdException w:name="footnote text" w:semiHidden="1" w:unhideWhenUsed="1"/>
     <w:lsdException w:name="annotation text" w:semiHidden="1" w:unhideWhenUsed="1"/>
-    <w:lsdException w:name="header" w:semiHidden="1" w:unhideWhenUsed="1"/>
+    <w:lsdException w:name="header" w:semiHidden="1" w:uiPriority="99" w:unhideWhenUsed="1"/>
     <w:lsdException w:name="footer" w:semiHidden="1" w:uiPriority="99" w:unhideWhenUsed="1"/>
     <w:lsdException w:name="index heading" w:semiHidden="1" w:unhideWhenUsed="1"/>
     <w:lsdException w:name="caption" w:semiHidden="1" w:unhideWhenUsed="1"/>
@@ -2862,6 +3001,7 @@
     <w:lsdException w:name="Table Web 3" w:semiHidden="1" w:unhideWhenUsed="1"/>
     <w:lsdException w:name="Balloon Text" w:semiHidden="1" w:unhideWhenUsed="1"/>
     <w:lsdException w:name="Table Theme" w:semiHidden="1" w:unhideWhenUsed="1"/>
+    <w:lsdException w:name="No Spacing" w:uiPriority="1" w:qFormat="1"/>
     <w:lsdException w:name="Light Shading"/>
     <w:lsdException w:name="Light List"/>
     <w:lsdException w:name="Light Grid"/>
@@ -3075,12 +3215,12 @@
   <w:style w:type="paragraph" w:default="1" w:styleId="Normal">
     <w:name w:val="Normal"/>
     <w:qFormat/>
-    <w:rsid w:val="007E6F70"/>
+    <w:rsid w:val="003464DB"/>
     <w:pPr>
       <w:spacing w:before="180" w:after="180"/>
     </w:pPr>
     <w:rPr>
-      <w:rFonts w:ascii="Calibri" w:hAnsi="Calibri" w:cs="Calibri"/>
+      <w:rFonts w:cs="Calibri"/>
       <w:sz w:val="22"/>
       <w:szCs w:val="22"/>
     </w:rPr>
@@ -3091,18 +3231,18 @@
     <w:next w:val="BodyText"/>
     <w:uiPriority w:val="9"/>
     <w:qFormat/>
-    <w:rsid w:val="009A7D08"/>
+    <w:rsid w:val="00DA350B"/>
     <w:pPr>
       <w:keepNext/>
       <w:keepLines/>
       <w:numPr>
         <w:numId w:val="14"/>
       </w:numPr>
-      <w:spacing w:before="480" w:after="0"/>
+      <w:spacing w:before="240" w:after="0"/>
       <w:outlineLvl w:val="0"/>
     </w:pPr>
     <w:rPr>
-      <w:rFonts w:asciiTheme="majorHAnsi" w:eastAsiaTheme="majorEastAsia" w:hAnsiTheme="majorHAnsi" w:cstheme="majorBidi"/>
+      <w:rFonts w:eastAsiaTheme="majorEastAsia" w:cstheme="majorBidi"/>
       <w:b/>
       <w:bCs/>
       <w:color w:val="142B50"/>
@@ -3117,7 +3257,7 @@
     <w:uiPriority w:val="9"/>
     <w:unhideWhenUsed/>
     <w:qFormat/>
-    <w:rsid w:val="009A7D08"/>
+    <w:rsid w:val="002909D4"/>
     <w:pPr>
       <w:keepNext/>
       <w:keepLines/>
@@ -3130,7 +3270,7 @@
       <w:outlineLvl w:val="1"/>
     </w:pPr>
     <w:rPr>
-      <w:rFonts w:asciiTheme="majorHAnsi" w:eastAsiaTheme="majorEastAsia" w:hAnsiTheme="majorHAnsi" w:cstheme="majorBidi"/>
+      <w:rFonts w:eastAsiaTheme="majorEastAsia" w:cstheme="majorBidi"/>
       <w:bCs/>
       <w:color w:val="00ACBB"/>
       <w:sz w:val="30"/>
@@ -3144,7 +3284,7 @@
     <w:uiPriority w:val="9"/>
     <w:unhideWhenUsed/>
     <w:qFormat/>
-    <w:rsid w:val="009A7D08"/>
+    <w:rsid w:val="002909D4"/>
     <w:pPr>
       <w:keepNext/>
       <w:keepLines/>
@@ -3157,7 +3297,7 @@
       <w:outlineLvl w:val="2"/>
     </w:pPr>
     <w:rPr>
-      <w:rFonts w:asciiTheme="majorHAnsi" w:eastAsiaTheme="majorEastAsia" w:hAnsiTheme="majorHAnsi" w:cstheme="majorBidi"/>
+      <w:rFonts w:eastAsiaTheme="majorEastAsia" w:cstheme="majorBidi"/>
       <w:bCs/>
       <w:i/>
       <w:color w:val="142B50"/>
@@ -3294,14 +3434,14 @@
     <w:basedOn w:val="Normal"/>
     <w:link w:val="BodyTextChar"/>
     <w:qFormat/>
-    <w:rsid w:val="009B2EC9"/>
+    <w:rsid w:val="00F21219"/>
   </w:style>
   <w:style w:type="paragraph" w:customStyle="1" w:styleId="FirstParagraph">
     <w:name w:val="First Paragraph"/>
     <w:basedOn w:val="BodyText"/>
     <w:next w:val="BodyText"/>
     <w:qFormat/>
-    <w:rsid w:val="009B2EC9"/>
+    <w:rsid w:val="00F21219"/>
   </w:style>
   <w:style w:type="paragraph" w:customStyle="1" w:styleId="Compact">
     <w:name w:val="Compact"/>
@@ -3320,7 +3460,7 @@
     <w:basedOn w:val="Normal"/>
     <w:next w:val="BodyText"/>
     <w:qFormat/>
-    <w:rsid w:val="008D125E"/>
+    <w:rsid w:val="003464DB"/>
     <w:pPr>
       <w:keepNext/>
       <w:keepLines/>
@@ -3328,7 +3468,7 @@
       <w:jc w:val="center"/>
     </w:pPr>
     <w:rPr>
-      <w:rFonts w:asciiTheme="majorHAnsi" w:eastAsiaTheme="majorEastAsia" w:hAnsiTheme="majorHAnsi" w:cstheme="majorBidi"/>
+      <w:rFonts w:eastAsiaTheme="majorEastAsia" w:cstheme="majorBidi"/>
       <w:b/>
       <w:bCs/>
       <w:color w:val="142B50"/>
@@ -3353,28 +3493,28 @@
     <w:name w:val="Author"/>
     <w:next w:val="BodyText"/>
     <w:qFormat/>
-    <w:rsid w:val="009B2EC9"/>
+    <w:rsid w:val="003464DB"/>
     <w:pPr>
       <w:keepNext/>
       <w:keepLines/>
       <w:jc w:val="center"/>
     </w:pPr>
     <w:rPr>
-      <w:rFonts w:ascii="Calibri" w:hAnsi="Calibri" w:cs="Calibri"/>
+      <w:rFonts w:cs="Calibri"/>
     </w:rPr>
   </w:style>
   <w:style w:type="paragraph" w:styleId="Date">
     <w:name w:val="Date"/>
     <w:next w:val="BodyText"/>
     <w:qFormat/>
-    <w:rsid w:val="009B2EC9"/>
+    <w:rsid w:val="003464DB"/>
     <w:pPr>
       <w:keepNext/>
       <w:keepLines/>
       <w:jc w:val="center"/>
     </w:pPr>
     <w:rPr>
-      <w:rFonts w:ascii="Calibri" w:hAnsi="Calibri" w:cs="Calibri"/>
+      <w:rFonts w:cs="Calibri"/>
     </w:rPr>
   </w:style>
   <w:style w:type="paragraph" w:customStyle="1" w:styleId="Abstract">
@@ -3536,13 +3676,12 @@
     <w:uiPriority w:val="39"/>
     <w:unhideWhenUsed/>
     <w:qFormat/>
-    <w:rsid w:val="001230AA"/>
+    <w:rsid w:val="00DA62D5"/>
     <w:pPr>
       <w:spacing w:before="240" w:after="120" w:line="259" w:lineRule="auto"/>
-      <w:ind w:left="274"/>
     </w:pPr>
     <w:rPr>
-      <w:b w:val="0"/>
+      <w:rFonts w:asciiTheme="minorHAnsi" w:hAnsiTheme="minorHAnsi"/>
       <w:bCs w:val="0"/>
       <w:color w:val="142B50"/>
       <w:sz w:val="28"/>
@@ -3923,14 +4062,19 @@
     <w:next w:val="Normal"/>
     <w:autoRedefine/>
     <w:uiPriority w:val="39"/>
-    <w:rsid w:val="00CC335E"/>
+    <w:rsid w:val="000221BB"/>
     <w:pPr>
+      <w:tabs>
+        <w:tab w:val="left" w:pos="440"/>
+        <w:tab w:val="right" w:leader="dot" w:pos="10080"/>
+      </w:tabs>
       <w:spacing w:before="40" w:after="40"/>
       <w:mirrorIndents/>
     </w:pPr>
     <w:rPr>
       <w:b/>
       <w:bCs/>
+      <w:noProof/>
       <w:szCs w:val="20"/>
     </w:rPr>
   </w:style>
@@ -3955,13 +4099,12 @@
     <w:next w:val="Normal"/>
     <w:autoRedefine/>
     <w:uiPriority w:val="39"/>
-    <w:rsid w:val="00CC335E"/>
+    <w:rsid w:val="0033350F"/>
     <w:pPr>
       <w:spacing w:before="20" w:after="20"/>
       <w:ind w:left="446"/>
     </w:pPr>
     <w:rPr>
-      <w:i/>
       <w:iCs/>
       <w:szCs w:val="20"/>
     </w:rPr>
@@ -3995,25 +4138,6 @@
     <w:name w:val="header"/>
     <w:basedOn w:val="Normal"/>
     <w:link w:val="HeaderChar"/>
-    <w:rsid w:val="001C4DC8"/>
-    <w:pPr>
-      <w:tabs>
-        <w:tab w:val="center" w:pos="4680"/>
-        <w:tab w:val="right" w:pos="9360"/>
-      </w:tabs>
-      <w:spacing w:after="0"/>
-    </w:pPr>
-  </w:style>
-  <w:style w:type="character" w:customStyle="1" w:styleId="HeaderChar">
-    <w:name w:val="Header Char"/>
-    <w:basedOn w:val="DefaultParagraphFont"/>
-    <w:link w:val="Header"/>
-    <w:rsid w:val="001C4DC8"/>
-  </w:style>
-  <w:style w:type="paragraph" w:styleId="Footer">
-    <w:name w:val="footer"/>
-    <w:basedOn w:val="Normal"/>
-    <w:link w:val="FooterChar"/>
     <w:uiPriority w:val="99"/>
     <w:rsid w:val="001C4DC8"/>
     <w:pPr>
@@ -4024,20 +4148,47 @@
       <w:spacing w:after="0"/>
     </w:pPr>
   </w:style>
+  <w:style w:type="character" w:customStyle="1" w:styleId="HeaderChar">
+    <w:name w:val="Header Char"/>
+    <w:basedOn w:val="DefaultParagraphFont"/>
+    <w:link w:val="Header"/>
+    <w:uiPriority w:val="99"/>
+    <w:rsid w:val="001C4DC8"/>
+  </w:style>
+  <w:style w:type="paragraph" w:styleId="Footer">
+    <w:name w:val="footer"/>
+    <w:basedOn w:val="Normal"/>
+    <w:link w:val="FooterChar"/>
+    <w:uiPriority w:val="99"/>
+    <w:rsid w:val="00AC736E"/>
+    <w:pPr>
+      <w:tabs>
+        <w:tab w:val="center" w:pos="4680"/>
+        <w:tab w:val="right" w:pos="9360"/>
+      </w:tabs>
+      <w:spacing w:after="0"/>
+      <w:jc w:val="center"/>
+    </w:pPr>
+  </w:style>
   <w:style w:type="character" w:customStyle="1" w:styleId="FooterChar">
     <w:name w:val="Footer Char"/>
     <w:basedOn w:val="DefaultParagraphFont"/>
     <w:link w:val="Footer"/>
     <w:uiPriority w:val="99"/>
-    <w:rsid w:val="001C4DC8"/>
+    <w:rsid w:val="00AC736E"/>
+    <w:rPr>
+      <w:rFonts w:cs="Calibri"/>
+      <w:sz w:val="22"/>
+      <w:szCs w:val="22"/>
+    </w:rPr>
   </w:style>
   <w:style w:type="character" w:customStyle="1" w:styleId="BodyTextChar">
     <w:name w:val="Body Text Char"/>
     <w:basedOn w:val="DefaultParagraphFont"/>
     <w:link w:val="BodyText"/>
-    <w:rsid w:val="009B2EC9"/>
-    <w:rPr>
-      <w:rFonts w:ascii="Calibri" w:hAnsi="Calibri" w:cs="Calibri"/>
+    <w:rsid w:val="00F21219"/>
+    <w:rPr>
+      <w:rFonts w:cs="Calibri"/>
       <w:sz w:val="22"/>
       <w:szCs w:val="22"/>
     </w:rPr>
@@ -4092,7 +4243,6 @@
       <w:ind w:left="660"/>
     </w:pPr>
     <w:rPr>
-      <w:rFonts w:asciiTheme="minorHAnsi" w:hAnsiTheme="minorHAnsi"/>
       <w:sz w:val="18"/>
       <w:szCs w:val="18"/>
     </w:rPr>
@@ -4109,7 +4259,6 @@
       <w:ind w:left="880"/>
     </w:pPr>
     <w:rPr>
-      <w:rFonts w:asciiTheme="minorHAnsi" w:hAnsiTheme="minorHAnsi"/>
       <w:sz w:val="18"/>
       <w:szCs w:val="18"/>
     </w:rPr>
@@ -4126,7 +4275,6 @@
       <w:ind w:left="1100"/>
     </w:pPr>
     <w:rPr>
-      <w:rFonts w:asciiTheme="minorHAnsi" w:hAnsiTheme="minorHAnsi"/>
       <w:sz w:val="18"/>
       <w:szCs w:val="18"/>
     </w:rPr>
@@ -4143,7 +4291,6 @@
       <w:ind w:left="1320"/>
     </w:pPr>
     <w:rPr>
-      <w:rFonts w:asciiTheme="minorHAnsi" w:hAnsiTheme="minorHAnsi"/>
       <w:sz w:val="18"/>
       <w:szCs w:val="18"/>
     </w:rPr>
@@ -4160,7 +4307,6 @@
       <w:ind w:left="1540"/>
     </w:pPr>
     <w:rPr>
-      <w:rFonts w:asciiTheme="minorHAnsi" w:hAnsiTheme="minorHAnsi"/>
       <w:sz w:val="18"/>
       <w:szCs w:val="18"/>
     </w:rPr>
@@ -4177,9 +4323,23 @@
       <w:ind w:left="1760"/>
     </w:pPr>
     <w:rPr>
-      <w:rFonts w:asciiTheme="minorHAnsi" w:hAnsiTheme="minorHAnsi"/>
       <w:sz w:val="18"/>
       <w:szCs w:val="18"/>
+    </w:rPr>
+  </w:style>
+  <w:style w:type="paragraph" w:styleId="NoSpacing">
+    <w:name w:val="No Spacing"/>
+    <w:uiPriority w:val="1"/>
+    <w:qFormat/>
+    <w:rsid w:val="00CE29C8"/>
+    <w:pPr>
+      <w:spacing w:after="0"/>
+    </w:pPr>
+    <w:rPr>
+      <w:rFonts w:eastAsiaTheme="minorEastAsia"/>
+      <w:sz w:val="22"/>
+      <w:szCs w:val="22"/>
+      <w:lang w:eastAsia="zh-CN"/>
     </w:rPr>
   </w:style>
 </w:styles>

</xml_diff>

<commit_message>
improve word doc header and footer
</commit_message>
<xml_diff>
--- a/inst/rmarkdown/templates/visc_report/resources/word-styles-reference.docx
+++ b/inst/rmarkdown/templates/visc_report/resources/word-styles-reference.docx
@@ -36,6 +36,7 @@
       <w:sdtPr>
         <w:rPr>
           <w:rFonts w:eastAsiaTheme="minorHAnsi" w:cstheme="minorBidi"/>
+          <w:b w:val="0"/>
           <w:color w:val="auto"/>
           <w:sz w:val="24"/>
           <w:szCs w:val="24"/>
@@ -49,7 +50,6 @@
       <w:sdtEndPr>
         <w:rPr>
           <w:rFonts w:cs="Calibri"/>
-          <w:b w:val="0"/>
           <w:noProof/>
           <w:sz w:val="22"/>
           <w:szCs w:val="22"/>
@@ -121,19 +121,7 @@
               <w:rPr>
                 <w:rStyle w:val="Hyperlink"/>
               </w:rPr>
-              <w:t xml:space="preserve">Section </w:t>
-            </w:r>
-            <w:r>
-              <w:rPr>
-                <w:rStyle w:val="Hyperlink"/>
-              </w:rPr>
-              <w:t>T</w:t>
-            </w:r>
-            <w:r>
-              <w:rPr>
-                <w:rStyle w:val="Hyperlink"/>
-              </w:rPr>
-              <w:t>itle</w:t>
+              <w:t>Section Title</w:t>
             </w:r>
             <w:r>
               <w:rPr>
@@ -409,13 +397,48 @@
         <w:tabs>
           <w:tab w:val="left" w:pos="705"/>
         </w:tabs>
+      </w:pPr>
+      <w:r>
+        <w:tab/>
+      </w:r>
+    </w:p>
+    <w:p/>
+    <w:p/>
+    <w:p/>
+    <w:p/>
+    <w:p/>
+    <w:p/>
+    <w:p/>
+    <w:p/>
+    <w:p/>
+    <w:p/>
+    <w:p/>
+    <w:p/>
+    <w:p/>
+    <w:p/>
+    <w:p/>
+    <w:p>
+      <w:pPr>
+        <w:tabs>
+          <w:tab w:val="left" w:pos="5546"/>
+        </w:tabs>
+      </w:pPr>
+      <w:r>
+        <w:tab/>
+      </w:r>
+    </w:p>
+    <w:p>
+      <w:pPr>
+        <w:tabs>
+          <w:tab w:val="left" w:pos="5546"/>
+        </w:tabs>
         <w:sectPr>
           <w:headerReference w:type="default" r:id="rId8"/>
           <w:footerReference w:type="default" r:id="rId9"/>
           <w:headerReference w:type="first" r:id="rId10"/>
           <w:footerReference w:type="first" r:id="rId11"/>
           <w:pgSz w:w="12240" w:h="15840"/>
-          <w:pgMar w:top="720" w:right="1080" w:bottom="806" w:left="1080" w:header="288" w:footer="144" w:gutter="0"/>
+          <w:pgMar w:top="720" w:right="1080" w:bottom="806" w:left="1080" w:header="720" w:footer="720" w:gutter="0"/>
           <w:cols w:space="720"/>
           <w:titlePg/>
           <w:docGrid w:linePitch="326"/>
@@ -1304,7 +1327,7 @@
     <w:sectPr>
       <w:headerReference w:type="first" r:id="rId14"/>
       <w:pgSz w:w="12240" w:h="15840"/>
-      <w:pgMar w:top="720" w:right="1080" w:bottom="806" w:left="1080" w:header="288" w:footer="144" w:gutter="0"/>
+      <w:pgMar w:top="720" w:right="1080" w:bottom="806" w:left="1080" w:header="720" w:footer="720" w:gutter="0"/>
       <w:cols w:space="720"/>
       <w:docGrid w:linePitch="326"/>
     </w:sectPr>
@@ -1394,11 +1417,6 @@
       </w:p>
     </w:sdtContent>
   </w:sdt>
-  <w:p>
-    <w:pPr>
-      <w:pStyle w:val="Footer"/>
-    </w:pPr>
-  </w:p>
 </w:ftr>
 </file>
 
@@ -1416,6 +1434,9 @@
       <w:p>
         <w:pPr>
           <w:pStyle w:val="Footer"/>
+          <w:pBdr>
+            <w:top w:val="single" w:sz="4" w:space="1" w:color="auto"/>
+          </w:pBdr>
         </w:pPr>
         <w:r>
           <w:t xml:space="preserve">Page </w:t>
@@ -1462,11 +1483,6 @@
       </w:p>
     </w:sdtContent>
   </w:sdt>
-  <w:p>
-    <w:pPr>
-      <w:pStyle w:val="Footer"/>
-    </w:pPr>
-  </w:p>
 </w:ftr>
 </file>
 
@@ -1565,7 +1581,7 @@
         <wp:inline distT="0" distB="0" distL="0" distR="0" wp14:anchorId="7C80B923" wp14:editId="3F0DBDAE">
           <wp:extent cx="1040860" cy="334144"/>
           <wp:effectExtent l="0" t="0" r="635" b="0"/>
-          <wp:docPr id="625681092" name="Picture 625681092"/>
+          <wp:docPr id="998254228" name="Picture 998254228"/>
           <wp:cNvGraphicFramePr>
             <a:graphicFrameLocks xmlns:a="http://schemas.openxmlformats.org/drawingml/2006/main" noChangeAspect="1"/>
           </wp:cNvGraphicFramePr>
@@ -1657,7 +1673,7 @@
         <wp:inline distT="0" distB="0" distL="0" distR="0" wp14:anchorId="7D65147D" wp14:editId="7616A92A">
           <wp:extent cx="534173" cy="310744"/>
           <wp:effectExtent l="0" t="0" r="0" b="0"/>
-          <wp:docPr id="427599389" name="Picture 427599389" descr="A syringe with a needle&#10;&#10;Description automatically generated"/>
+          <wp:docPr id="288119947" name="Picture 288119947" descr="A syringe with a needle&#10;&#10;Description automatically generated"/>
           <wp:cNvGraphicFramePr>
             <a:graphicFrameLocks xmlns:a="http://schemas.openxmlformats.org/drawingml/2006/main" noChangeAspect="1"/>
           </wp:cNvGraphicFramePr>
@@ -1737,7 +1753,7 @@
         <wp:inline distT="0" distB="0" distL="0" distR="0" wp14:anchorId="0299B8E9" wp14:editId="3185AD7F">
           <wp:extent cx="1349142" cy="318260"/>
           <wp:effectExtent l="0" t="0" r="0" b="0"/>
-          <wp:docPr id="1667299962" name="Picture 2" descr="Logo, company name&#10;&#10;Description automatically generated"/>
+          <wp:docPr id="2018127460" name="Picture 2" descr="Logo, company name&#10;&#10;Description automatically generated"/>
           <wp:cNvGraphicFramePr>
             <a:graphicFrameLocks xmlns:a="http://schemas.openxmlformats.org/drawingml/2006/main" noChangeAspect="1"/>
           </wp:cNvGraphicFramePr>

</xml_diff>

<commit_message>
improve table of contents formatting and empty space before table captions
</commit_message>
<xml_diff>
--- a/inst/rmarkdown/templates/visc_report/resources/word-styles-reference.docx
+++ b/inst/rmarkdown/templates/visc_report/resources/word-styles-reference.docx
@@ -61,7 +61,10 @@
             <w:pStyle w:val="TOCHeading"/>
           </w:pPr>
           <w:r>
-            <w:t>Contents</w:t>
+            <w:t>Table of C</w:t>
+          </w:r>
+          <w:r>
+            <w:t>ontents</w:t>
           </w:r>
         </w:p>
         <w:p>
@@ -98,7 +101,7 @@
             </w:rPr>
             <w:fldChar w:fldCharType="separate"/>
           </w:r>
-          <w:hyperlink w:anchor="_Toc168568803" w:history="1">
+          <w:hyperlink w:anchor="_Toc168589425" w:history="1">
             <w:r>
               <w:rPr>
                 <w:rStyle w:val="Hyperlink"/>
@@ -139,7 +142,7 @@
               <w:rPr>
                 <w:webHidden/>
               </w:rPr>
-              <w:instrText xml:space="preserve"> PAGEREF _Toc168568803 \h </w:instrText>
+              <w:instrText xml:space="preserve"> PAGEREF _Toc168589425 \h </w:instrText>
             </w:r>
             <w:r>
               <w:rPr>
@@ -156,7 +159,7 @@
               <w:rPr>
                 <w:webHidden/>
               </w:rPr>
-              <w:t>2</w:t>
+              <w:t>3</w:t>
             </w:r>
             <w:r>
               <w:rPr>
@@ -182,7 +185,7 @@
               <w14:ligatures w14:val="standardContextual"/>
             </w:rPr>
           </w:pPr>
-          <w:hyperlink w:anchor="_Toc168568804" w:history="1">
+          <w:hyperlink w:anchor="_Toc168589426" w:history="1">
             <w:r>
               <w:rPr>
                 <w:rStyle w:val="Hyperlink"/>
@@ -227,7 +230,7 @@
                 <w:noProof/>
                 <w:webHidden/>
               </w:rPr>
-              <w:instrText xml:space="preserve"> PAGEREF _Toc168568804 \h </w:instrText>
+              <w:instrText xml:space="preserve"> PAGEREF _Toc168589426 \h </w:instrText>
             </w:r>
             <w:r>
               <w:rPr>
@@ -247,7 +250,7 @@
                 <w:noProof/>
                 <w:webHidden/>
               </w:rPr>
-              <w:t>2</w:t>
+              <w:t>3</w:t>
             </w:r>
             <w:r>
               <w:rPr>
@@ -267,7 +270,6 @@
             </w:tabs>
             <w:rPr>
               <w:rFonts w:eastAsiaTheme="minorEastAsia" w:cstheme="minorBidi"/>
-              <w:i/>
               <w:iCs w:val="0"/>
               <w:noProof/>
               <w:kern w:val="2"/>
@@ -276,7 +278,7 @@
               <w14:ligatures w14:val="standardContextual"/>
             </w:rPr>
           </w:pPr>
-          <w:hyperlink w:anchor="_Toc168568805" w:history="1">
+          <w:hyperlink w:anchor="_Toc168589427" w:history="1">
             <w:r>
               <w:rPr>
                 <w:rStyle w:val="Hyperlink"/>
@@ -287,7 +289,6 @@
             <w:r>
               <w:rPr>
                 <w:rFonts w:eastAsiaTheme="minorEastAsia" w:cstheme="minorBidi"/>
-                <w:i/>
                 <w:iCs w:val="0"/>
                 <w:noProof/>
                 <w:kern w:val="2"/>
@@ -323,7 +324,7 @@
                 <w:noProof/>
                 <w:webHidden/>
               </w:rPr>
-              <w:instrText xml:space="preserve"> PAGEREF _Toc168568805 \h </w:instrText>
+              <w:instrText xml:space="preserve"> PAGEREF _Toc168589427 \h </w:instrText>
             </w:r>
             <w:r>
               <w:rPr>
@@ -343,7 +344,274 @@
                 <w:noProof/>
                 <w:webHidden/>
               </w:rPr>
-              <w:t>2</w:t>
+              <w:t>3</w:t>
+            </w:r>
+            <w:r>
+              <w:rPr>
+                <w:noProof/>
+                <w:webHidden/>
+              </w:rPr>
+              <w:fldChar w:fldCharType="end"/>
+            </w:r>
+          </w:hyperlink>
+        </w:p>
+        <w:p>
+          <w:pPr>
+            <w:pStyle w:val="TOC1"/>
+            <w:rPr>
+              <w:rFonts w:eastAsiaTheme="minorEastAsia" w:cstheme="minorBidi"/>
+              <w:b w:val="0"/>
+              <w:bCs w:val="0"/>
+              <w:kern w:val="2"/>
+              <w:sz w:val="24"/>
+              <w:szCs w:val="24"/>
+              <w14:ligatures w14:val="standardContextual"/>
+            </w:rPr>
+          </w:pPr>
+          <w:hyperlink w:anchor="_Toc168589428" w:history="1">
+            <w:r>
+              <w:rPr>
+                <w:rStyle w:val="Hyperlink"/>
+              </w:rPr>
+              <w:t>2.</w:t>
+            </w:r>
+            <w:r>
+              <w:rPr>
+                <w:rFonts w:eastAsiaTheme="minorEastAsia" w:cstheme="minorBidi"/>
+                <w:b w:val="0"/>
+                <w:bCs w:val="0"/>
+                <w:kern w:val="2"/>
+                <w:sz w:val="24"/>
+                <w:szCs w:val="24"/>
+                <w14:ligatures w14:val="standardContextual"/>
+              </w:rPr>
+              <w:tab/>
+            </w:r>
+            <w:r>
+              <w:rPr>
+                <w:rStyle w:val="Hyperlink"/>
+              </w:rPr>
+              <w:t>Another Section Title</w:t>
+            </w:r>
+            <w:r>
+              <w:rPr>
+                <w:webHidden/>
+              </w:rPr>
+              <w:tab/>
+            </w:r>
+            <w:r>
+              <w:rPr>
+                <w:webHidden/>
+              </w:rPr>
+              <w:fldChar w:fldCharType="begin"/>
+            </w:r>
+            <w:r>
+              <w:rPr>
+                <w:webHidden/>
+              </w:rPr>
+              <w:instrText xml:space="preserve"> PAGEREF _Toc168589428 \h </w:instrText>
+            </w:r>
+            <w:r>
+              <w:rPr>
+                <w:webHidden/>
+              </w:rPr>
+            </w:r>
+            <w:r>
+              <w:rPr>
+                <w:webHidden/>
+              </w:rPr>
+              <w:fldChar w:fldCharType="separate"/>
+            </w:r>
+            <w:r>
+              <w:rPr>
+                <w:webHidden/>
+              </w:rPr>
+              <w:t>4</w:t>
+            </w:r>
+            <w:r>
+              <w:rPr>
+                <w:webHidden/>
+              </w:rPr>
+              <w:fldChar w:fldCharType="end"/>
+            </w:r>
+          </w:hyperlink>
+        </w:p>
+        <w:p>
+          <w:pPr>
+            <w:pStyle w:val="TOC2"/>
+            <w:tabs>
+              <w:tab w:val="left" w:pos="880"/>
+              <w:tab w:val="right" w:leader="dot" w:pos="10070"/>
+            </w:tabs>
+            <w:rPr>
+              <w:rFonts w:eastAsiaTheme="minorEastAsia" w:cstheme="minorBidi"/>
+              <w:noProof/>
+              <w:kern w:val="2"/>
+              <w:sz w:val="24"/>
+              <w:szCs w:val="24"/>
+              <w14:ligatures w14:val="standardContextual"/>
+            </w:rPr>
+          </w:pPr>
+          <w:hyperlink w:anchor="_Toc168589429" w:history="1">
+            <w:r>
+              <w:rPr>
+                <w:rStyle w:val="Hyperlink"/>
+                <w:noProof/>
+              </w:rPr>
+              <w:t>2.1.</w:t>
+            </w:r>
+            <w:r>
+              <w:rPr>
+                <w:rFonts w:eastAsiaTheme="minorEastAsia" w:cstheme="minorBidi"/>
+                <w:noProof/>
+                <w:kern w:val="2"/>
+                <w:sz w:val="24"/>
+                <w:szCs w:val="24"/>
+                <w14:ligatures w14:val="standardContextual"/>
+              </w:rPr>
+              <w:tab/>
+            </w:r>
+            <w:r>
+              <w:rPr>
+                <w:rStyle w:val="Hyperlink"/>
+                <w:noProof/>
+              </w:rPr>
+              <w:t>Another Subsection</w:t>
+            </w:r>
+            <w:r>
+              <w:rPr>
+                <w:noProof/>
+                <w:webHidden/>
+              </w:rPr>
+              <w:tab/>
+            </w:r>
+            <w:r>
+              <w:rPr>
+                <w:noProof/>
+                <w:webHidden/>
+              </w:rPr>
+              <w:fldChar w:fldCharType="begin"/>
+            </w:r>
+            <w:r>
+              <w:rPr>
+                <w:noProof/>
+                <w:webHidden/>
+              </w:rPr>
+              <w:instrText xml:space="preserve"> PAGEREF _Toc168589429 \h </w:instrText>
+            </w:r>
+            <w:r>
+              <w:rPr>
+                <w:noProof/>
+                <w:webHidden/>
+              </w:rPr>
+            </w:r>
+            <w:r>
+              <w:rPr>
+                <w:noProof/>
+                <w:webHidden/>
+              </w:rPr>
+              <w:fldChar w:fldCharType="separate"/>
+            </w:r>
+            <w:r>
+              <w:rPr>
+                <w:noProof/>
+                <w:webHidden/>
+              </w:rPr>
+              <w:t>4</w:t>
+            </w:r>
+            <w:r>
+              <w:rPr>
+                <w:noProof/>
+                <w:webHidden/>
+              </w:rPr>
+              <w:fldChar w:fldCharType="end"/>
+            </w:r>
+          </w:hyperlink>
+        </w:p>
+        <w:p>
+          <w:pPr>
+            <w:pStyle w:val="TOC3"/>
+            <w:tabs>
+              <w:tab w:val="left" w:pos="1320"/>
+              <w:tab w:val="right" w:leader="dot" w:pos="10070"/>
+            </w:tabs>
+            <w:rPr>
+              <w:rFonts w:eastAsiaTheme="minorEastAsia" w:cstheme="minorBidi"/>
+              <w:iCs w:val="0"/>
+              <w:noProof/>
+              <w:kern w:val="2"/>
+              <w:sz w:val="24"/>
+              <w:szCs w:val="24"/>
+              <w14:ligatures w14:val="standardContextual"/>
+            </w:rPr>
+          </w:pPr>
+          <w:hyperlink w:anchor="_Toc168589430" w:history="1">
+            <w:r>
+              <w:rPr>
+                <w:rStyle w:val="Hyperlink"/>
+                <w:noProof/>
+              </w:rPr>
+              <w:t>2.1.1.</w:t>
+            </w:r>
+            <w:r>
+              <w:rPr>
+                <w:rFonts w:eastAsiaTheme="minorEastAsia" w:cstheme="minorBidi"/>
+                <w:iCs w:val="0"/>
+                <w:noProof/>
+                <w:kern w:val="2"/>
+                <w:sz w:val="24"/>
+                <w:szCs w:val="24"/>
+                <w14:ligatures w14:val="standardContextual"/>
+              </w:rPr>
+              <w:tab/>
+            </w:r>
+            <w:r>
+              <w:rPr>
+                <w:rStyle w:val="Hyperlink"/>
+                <w:noProof/>
+              </w:rPr>
+              <w:t>Another Subsubsection</w:t>
+            </w:r>
+            <w:r>
+              <w:rPr>
+                <w:noProof/>
+                <w:webHidden/>
+              </w:rPr>
+              <w:tab/>
+            </w:r>
+            <w:r>
+              <w:rPr>
+                <w:noProof/>
+                <w:webHidden/>
+              </w:rPr>
+              <w:fldChar w:fldCharType="begin"/>
+            </w:r>
+            <w:r>
+              <w:rPr>
+                <w:noProof/>
+                <w:webHidden/>
+              </w:rPr>
+              <w:instrText xml:space="preserve"> PAGEREF _Toc168589430 \h </w:instrText>
+            </w:r>
+            <w:r>
+              <w:rPr>
+                <w:noProof/>
+                <w:webHidden/>
+              </w:rPr>
+            </w:r>
+            <w:r>
+              <w:rPr>
+                <w:noProof/>
+                <w:webHidden/>
+              </w:rPr>
+              <w:fldChar w:fldCharType="separate"/>
+            </w:r>
+            <w:r>
+              <w:rPr>
+                <w:noProof/>
+                <w:webHidden/>
+              </w:rPr>
+              <w:t>4</w:t>
             </w:r>
             <w:r>
               <w:rPr>
@@ -375,58 +643,6 @@
       </w:sdtContent>
     </w:sdt>
     <w:bookmarkEnd w:id="0" w:displacedByCustomXml="prev"/>
-    <w:p/>
-    <w:p/>
-    <w:p>
-      <w:pPr>
-        <w:rPr>
-          <w:noProof/>
-        </w:rPr>
-      </w:pPr>
-    </w:p>
-    <w:p>
-      <w:pPr>
-        <w:ind w:firstLine="720"/>
-        <w:rPr>
-          <w:noProof/>
-        </w:rPr>
-      </w:pPr>
-    </w:p>
-    <w:p>
-      <w:pPr>
-        <w:tabs>
-          <w:tab w:val="left" w:pos="705"/>
-        </w:tabs>
-      </w:pPr>
-      <w:r>
-        <w:tab/>
-      </w:r>
-    </w:p>
-    <w:p/>
-    <w:p/>
-    <w:p/>
-    <w:p/>
-    <w:p/>
-    <w:p/>
-    <w:p/>
-    <w:p/>
-    <w:p/>
-    <w:p/>
-    <w:p/>
-    <w:p/>
-    <w:p/>
-    <w:p/>
-    <w:p/>
-    <w:p>
-      <w:pPr>
-        <w:tabs>
-          <w:tab w:val="left" w:pos="5546"/>
-        </w:tabs>
-      </w:pPr>
-      <w:r>
-        <w:tab/>
-      </w:r>
-    </w:p>
     <w:p>
       <w:pPr>
         <w:tabs>
@@ -452,7 +668,7 @@
       <w:pPr>
         <w:pStyle w:val="Heading1"/>
       </w:pPr>
-      <w:bookmarkStart w:id="1" w:name="_Toc168568803"/>
+      <w:bookmarkStart w:id="1" w:name="_Toc168589425"/>
       <w:r>
         <w:lastRenderedPageBreak/>
         <w:t>Section</w:t>
@@ -664,7 +880,7 @@
       <w:pPr>
         <w:pStyle w:val="Heading2"/>
       </w:pPr>
-      <w:bookmarkStart w:id="2" w:name="_Toc168568804"/>
+      <w:bookmarkStart w:id="2" w:name="_Toc168589426"/>
       <w:r>
         <w:t>Subsection</w:t>
       </w:r>
@@ -674,7 +890,7 @@
       <w:pPr>
         <w:pStyle w:val="Heading3"/>
       </w:pPr>
-      <w:bookmarkStart w:id="3" w:name="_Toc168568805"/>
+      <w:bookmarkStart w:id="3" w:name="_Toc168589427"/>
       <w:r>
         <w:t>Subsubsection</w:t>
       </w:r>
@@ -697,9 +913,9 @@
           <w:noProof/>
         </w:rPr>
         <w:drawing>
-          <wp:inline distT="0" distB="0" distL="0" distR="0" wp14:anchorId="6105308D" wp14:editId="1757F731">
-            <wp:extent cx="3586038" cy="2329732"/>
-            <wp:effectExtent l="0" t="0" r="0" b="0"/>
+          <wp:inline distT="0" distB="0" distL="0" distR="0" wp14:anchorId="6105308D" wp14:editId="3A97A4D7">
+            <wp:extent cx="2791838" cy="1400783"/>
+            <wp:effectExtent l="0" t="0" r="2540" b="0"/>
             <wp:docPr id="64" name="Picture" descr="Close up of pages of an open book in a bright studio"/>
             <wp:cNvGraphicFramePr/>
             <a:graphic xmlns:a="http://schemas.openxmlformats.org/drawingml/2006/main">
@@ -726,7 +942,7 @@
                   <pic:spPr bwMode="auto">
                     <a:xfrm>
                       <a:off x="0" y="0"/>
-                      <a:ext cx="3674795" cy="2387395"/>
+                      <a:ext cx="2986594" cy="1498500"/>
                     </a:xfrm>
                     <a:prstGeom prst="rect">
                       <a:avLst/>
@@ -761,28 +977,23 @@
     </w:p>
     <w:p>
       <w:pPr>
-        <w:pStyle w:val="ImageCaption"/>
-      </w:pPr>
+        <w:pStyle w:val="BodyText"/>
+      </w:pPr>
+      <w:r>
+        <w:t>And we can include tables as well</w:t>
+      </w:r>
+      <w:r>
+        <w:t>, with captions</w:t>
+      </w:r>
+      <w:r>
+        <w:t>:</w:t>
+      </w:r>
     </w:p>
     <w:p>
       <w:pPr>
-        <w:pStyle w:val="BodyText"/>
-      </w:pPr>
-      <w:r>
-        <w:t>And we can include tables as well:</w:t>
-      </w:r>
-    </w:p>
-    <w:p>
-      <w:pPr>
-        <w:jc w:val="center"/>
-      </w:pPr>
-    </w:p>
-    <w:p>
-      <w:pPr>
         <w:pStyle w:val="TableCaption"/>
       </w:pPr>
       <w:r>
-        <w:lastRenderedPageBreak/>
         <w:t>Example table caption</w:t>
       </w:r>
       <w:r>
@@ -1298,22 +1509,38 @@
     </w:tbl>
     <w:p>
       <w:pPr>
-        <w:pStyle w:val="TableCaption"/>
-      </w:pPr>
+        <w:pStyle w:val="Heading1"/>
+      </w:pPr>
+      <w:bookmarkStart w:id="4" w:name="_Toc168589428"/>
+      <w:r>
+        <w:lastRenderedPageBreak/>
+        <w:t xml:space="preserve">Another </w:t>
+      </w:r>
+      <w:r>
+        <w:t>Section Title</w:t>
+      </w:r>
+      <w:bookmarkEnd w:id="4"/>
     </w:p>
     <w:p>
       <w:pPr>
-        <w:pStyle w:val="BodyText"/>
-      </w:pPr>
+        <w:pStyle w:val="Heading2"/>
+      </w:pPr>
+      <w:bookmarkStart w:id="5" w:name="_Toc168589429"/>
+      <w:r>
+        <w:t>Another Subsection</w:t>
+      </w:r>
+      <w:bookmarkEnd w:id="5"/>
     </w:p>
     <w:p>
       <w:pPr>
-        <w:tabs>
-          <w:tab w:val="left" w:pos="1665"/>
-        </w:tabs>
-      </w:pPr>
+        <w:pStyle w:val="Heading3"/>
+      </w:pPr>
+      <w:bookmarkStart w:id="6" w:name="_Toc168589430"/>
+      <w:r>
+        <w:t>Another Subsubsection</w:t>
+      </w:r>
+      <w:bookmarkEnd w:id="6"/>
     </w:p>
-    <w:p/>
     <w:p>
       <w:pPr>
         <w:tabs>
@@ -1578,9 +1805,9 @@
         <w:noProof/>
       </w:rPr>
       <w:drawing>
-        <wp:inline distT="0" distB="0" distL="0" distR="0" wp14:anchorId="7C80B923" wp14:editId="3F0DBDAE">
-          <wp:extent cx="1040860" cy="334144"/>
-          <wp:effectExtent l="0" t="0" r="635" b="0"/>
+        <wp:inline distT="0" distB="0" distL="0" distR="0" wp14:anchorId="7C80B923" wp14:editId="3B458376">
+          <wp:extent cx="854508" cy="274320"/>
+          <wp:effectExtent l="0" t="0" r="0" b="5080"/>
           <wp:docPr id="998254228" name="Picture 998254228"/>
           <wp:cNvGraphicFramePr>
             <a:graphicFrameLocks xmlns:a="http://schemas.openxmlformats.org/drawingml/2006/main" noChangeAspect="1"/>
@@ -1610,7 +1837,7 @@
                 <pic:spPr bwMode="auto">
                   <a:xfrm>
                     <a:off x="0" y="0"/>
-                    <a:ext cx="1103244" cy="354171"/>
+                    <a:ext cx="854508" cy="274320"/>
                   </a:xfrm>
                   <a:prstGeom prst="rect">
                     <a:avLst/>
@@ -1663,16 +1890,25 @@
       <w:t xml:space="preserve">     </w:t>
     </w:r>
     <w:r>
-      <w:t xml:space="preserve">     </w:t>
+      <w:t xml:space="preserve">  </w:t>
+    </w:r>
+    <w:r>
+      <w:t xml:space="preserve"> </w:t>
+    </w:r>
+    <w:r>
+      <w:t xml:space="preserve">   </w:t>
+    </w:r>
+    <w:r>
+      <w:t xml:space="preserve">      </w:t>
     </w:r>
     <w:r>
       <w:rPr>
         <w:noProof/>
       </w:rPr>
       <w:drawing>
-        <wp:inline distT="0" distB="0" distL="0" distR="0" wp14:anchorId="7D65147D" wp14:editId="7616A92A">
-          <wp:extent cx="534173" cy="310744"/>
-          <wp:effectExtent l="0" t="0" r="0" b="0"/>
+        <wp:inline distT="0" distB="0" distL="0" distR="0" wp14:anchorId="7D65147D" wp14:editId="52D30C04">
+          <wp:extent cx="471560" cy="274320"/>
+          <wp:effectExtent l="0" t="0" r="0" b="5080"/>
           <wp:docPr id="288119947" name="Picture 288119947" descr="A syringe with a needle&#10;&#10;Description automatically generated"/>
           <wp:cNvGraphicFramePr>
             <a:graphicFrameLocks xmlns:a="http://schemas.openxmlformats.org/drawingml/2006/main" noChangeAspect="1"/>
@@ -1702,7 +1938,7 @@
                 <pic:spPr bwMode="auto">
                   <a:xfrm>
                     <a:off x="0" y="0"/>
-                    <a:ext cx="581601" cy="338334"/>
+                    <a:ext cx="471560" cy="274320"/>
                   </a:xfrm>
                   <a:prstGeom prst="rect">
                     <a:avLst/>
@@ -1737,7 +1973,13 @@
       <w:t xml:space="preserve"> </w:t>
     </w:r>
     <w:r>
-      <w:t xml:space="preserve">                </w:t>
+      <w:t xml:space="preserve">        </w:t>
+    </w:r>
+    <w:r>
+      <w:t xml:space="preserve">       </w:t>
+    </w:r>
+    <w:r>
+      <w:t xml:space="preserve">        </w:t>
     </w:r>
     <w:r>
       <w:t xml:space="preserve"> </w:t>
@@ -1750,9 +1992,9 @@
         <w:noProof/>
       </w:rPr>
       <w:drawing>
-        <wp:inline distT="0" distB="0" distL="0" distR="0" wp14:anchorId="0299B8E9" wp14:editId="3185AD7F">
-          <wp:extent cx="1349142" cy="318260"/>
-          <wp:effectExtent l="0" t="0" r="0" b="0"/>
+        <wp:inline distT="0" distB="0" distL="0" distR="0" wp14:anchorId="0299B8E9" wp14:editId="15E535E1">
+          <wp:extent cx="1162875" cy="274320"/>
+          <wp:effectExtent l="0" t="0" r="0" b="5080"/>
           <wp:docPr id="2018127460" name="Picture 2" descr="Logo, company name&#10;&#10;Description automatically generated"/>
           <wp:cNvGraphicFramePr>
             <a:graphicFrameLocks xmlns:a="http://schemas.openxmlformats.org/drawingml/2006/main" noChangeAspect="1"/>
@@ -1779,7 +2021,7 @@
                 <pic:spPr>
                   <a:xfrm>
                     <a:off x="0" y="0"/>
-                    <a:ext cx="1652422" cy="389803"/>
+                    <a:ext cx="1162875" cy="274320"/>
                   </a:xfrm>
                   <a:prstGeom prst="rect">
                     <a:avLst/>
@@ -3623,10 +3865,10 @@
   <w:style w:type="paragraph" w:customStyle="1" w:styleId="TableCaption">
     <w:name w:val="Table Caption"/>
     <w:basedOn w:val="Caption"/>
-    <w:rsid w:val="00C70D83"/>
+    <w:rsid w:val="00115273"/>
     <w:pPr>
       <w:keepNext/>
-      <w:spacing w:before="600"/>
+      <w:spacing w:before="300"/>
     </w:pPr>
     <w:rPr>
       <w:b/>
@@ -4078,13 +4320,13 @@
     <w:next w:val="Normal"/>
     <w:autoRedefine/>
     <w:uiPriority w:val="39"/>
-    <w:rsid w:val="000221BB"/>
+    <w:rsid w:val="00DE1111"/>
     <w:pPr>
       <w:tabs>
         <w:tab w:val="left" w:pos="440"/>
         <w:tab w:val="right" w:leader="dot" w:pos="10080"/>
       </w:tabs>
-      <w:spacing w:before="40" w:after="40"/>
+      <w:spacing w:before="240" w:after="40"/>
       <w:mirrorIndents/>
     </w:pPr>
     <w:rPr>

</xml_diff>

<commit_message>
update date and author fields to be more consistent with pdf format
</commit_message>
<xml_diff>
--- a/inst/rmarkdown/templates/visc_report/resources/word-styles-reference.docx
+++ b/inst/rmarkdown/templates/visc_report/resources/word-styles-reference.docx
@@ -12,25 +12,25 @@
     </w:p>
     <w:p>
       <w:pPr>
-        <w:pStyle w:val="Author"/>
-      </w:pPr>
-      <w:r>
-        <w:t>Author</w:t>
+        <w:pStyle w:val="Date"/>
+      </w:pPr>
+      <w:r>
+        <w:t>Date</w:t>
       </w:r>
     </w:p>
     <w:p>
       <w:pPr>
-        <w:pStyle w:val="Date"/>
-      </w:pPr>
-      <w:r>
-        <w:t>Date</w:t>
-      </w:r>
-      <w:bookmarkStart w:id="0" w:name="header-1.1"/>
+        <w:pStyle w:val="Author"/>
+      </w:pPr>
+      <w:r>
+        <w:t>Author</w:t>
+      </w:r>
     </w:p>
     <w:p>
       <w:pPr>
         <w:pStyle w:val="BodyText"/>
       </w:pPr>
+      <w:bookmarkStart w:id="0" w:name="header-1.1"/>
     </w:p>
     <w:sdt>
       <w:sdtPr>
@@ -3751,11 +3751,10 @@
     <w:name w:val="Author"/>
     <w:next w:val="BodyText"/>
     <w:qFormat/>
-    <w:rsid w:val="003464DB"/>
+    <w:rsid w:val="004076F4"/>
     <w:pPr>
       <w:keepNext/>
       <w:keepLines/>
-      <w:jc w:val="center"/>
     </w:pPr>
     <w:rPr>
       <w:rFonts w:cs="Calibri"/>
@@ -3765,11 +3764,10 @@
     <w:name w:val="Date"/>
     <w:next w:val="BodyText"/>
     <w:qFormat/>
-    <w:rsid w:val="003464DB"/>
+    <w:rsid w:val="004076F4"/>
     <w:pPr>
       <w:keepNext/>
       <w:keepLines/>
-      <w:jc w:val="center"/>
     </w:pPr>
     <w:rPr>
       <w:rFonts w:cs="Calibri"/>

</xml_diff>

<commit_message>
update author and date formatting to further match pdf formatting
</commit_message>
<xml_diff>
--- a/inst/rmarkdown/templates/visc_report/resources/word-styles-reference.docx
+++ b/inst/rmarkdown/templates/visc_report/resources/word-styles-reference.docx
@@ -12,18 +12,18 @@
     </w:p>
     <w:p>
       <w:pPr>
-        <w:pStyle w:val="Date"/>
-      </w:pPr>
-      <w:r>
-        <w:t>Date</w:t>
+        <w:pStyle w:val="Author"/>
+      </w:pPr>
+      <w:r>
+        <w:t>Author</w:t>
       </w:r>
     </w:p>
     <w:p>
       <w:pPr>
-        <w:pStyle w:val="Author"/>
-      </w:pPr>
-      <w:r>
-        <w:t>Author</w:t>
+        <w:pStyle w:val="Date"/>
+      </w:pPr>
+      <w:r>
+        <w:t>Date</w:t>
       </w:r>
     </w:p>
     <w:p>
@@ -3751,26 +3751,36 @@
     <w:name w:val="Author"/>
     <w:next w:val="BodyText"/>
     <w:qFormat/>
-    <w:rsid w:val="004076F4"/>
+    <w:rsid w:val="006C4F55"/>
     <w:pPr>
       <w:keepNext/>
       <w:keepLines/>
+      <w:pBdr>
+        <w:top w:val="single" w:sz="4" w:space="1" w:color="auto"/>
+      </w:pBdr>
+      <w:spacing w:after="0"/>
     </w:pPr>
     <w:rPr>
       <w:rFonts w:cs="Calibri"/>
+      <w:i/>
     </w:rPr>
   </w:style>
   <w:style w:type="paragraph" w:styleId="Date">
     <w:name w:val="Date"/>
     <w:next w:val="BodyText"/>
     <w:qFormat/>
-    <w:rsid w:val="004076F4"/>
+    <w:rsid w:val="006C4F55"/>
     <w:pPr>
       <w:keepNext/>
       <w:keepLines/>
+      <w:pBdr>
+        <w:bottom w:val="single" w:sz="4" w:space="1" w:color="auto"/>
+      </w:pBdr>
+      <w:spacing w:after="0"/>
     </w:pPr>
     <w:rPr>
       <w:rFonts w:cs="Calibri"/>
+      <w:i/>
     </w:rPr>
   </w:style>
   <w:style w:type="paragraph" w:customStyle="1" w:styleId="Abstract">

</xml_diff>

<commit_message>
also update header logo in Word template
</commit_message>
<xml_diff>
--- a/inst/rmarkdown/templates/visc_report/resources/word-styles-reference.docx
+++ b/inst/rmarkdown/templates/visc_report/resources/word-styles-reference.docx
@@ -1,6 +1,6 @@
 
 <file path=word/document.xml><?xml version="1.0" encoding="utf-8"?>
-<w:document xmlns:wpc="http://schemas.microsoft.com/office/word/2010/wordprocessingCanvas" xmlns:cx="http://schemas.microsoft.com/office/drawing/2014/chartex" xmlns:cx1="http://schemas.microsoft.com/office/drawing/2015/9/8/chartex" xmlns:cx2="http://schemas.microsoft.com/office/drawing/2015/10/21/chartex" xmlns:cx3="http://schemas.microsoft.com/office/drawing/2016/5/9/chartex" xmlns:cx4="http://schemas.microsoft.com/office/drawing/2016/5/10/chartex" xmlns:cx5="http://schemas.microsoft.com/office/drawing/2016/5/11/chartex" xmlns:cx6="http://schemas.microsoft.com/office/drawing/2016/5/12/chartex" xmlns:cx7="http://schemas.microsoft.com/office/drawing/2016/5/13/chartex" xmlns:cx8="http://schemas.microsoft.com/office/drawing/2016/5/14/chartex" xmlns:mc="http://schemas.openxmlformats.org/markup-compatibility/2006" xmlns:aink="http://schemas.microsoft.com/office/drawing/2016/ink" xmlns:am3d="http://schemas.microsoft.com/office/drawing/2017/model3d" xmlns:o="urn:schemas-microsoft-com:office:office" xmlns:oel="http://schemas.microsoft.com/office/2019/extlst" xmlns:r="http://schemas.openxmlformats.org/officeDocument/2006/relationships" xmlns:m="http://schemas.openxmlformats.org/officeDocument/2006/math" xmlns:v="urn:schemas-microsoft-com:vml" xmlns:wp14="http://schemas.microsoft.com/office/word/2010/wordprocessingDrawing" xmlns:wp="http://schemas.openxmlformats.org/drawingml/2006/wordprocessingDrawing" xmlns:w10="urn:schemas-microsoft-com:office:word" xmlns:w="http://schemas.openxmlformats.org/wordprocessingml/2006/main" xmlns:w14="http://schemas.microsoft.com/office/word/2010/wordml" xmlns:w15="http://schemas.microsoft.com/office/word/2012/wordml" xmlns:w16cex="http://schemas.microsoft.com/office/word/2018/wordml/cex" xmlns:w16cid="http://schemas.microsoft.com/office/word/2016/wordml/cid" xmlns:w16="http://schemas.microsoft.com/office/word/2018/wordml" xmlns:w16du="http://schemas.microsoft.com/office/word/2023/wordml/word16du" xmlns:w16sdtdh="http://schemas.microsoft.com/office/word/2020/wordml/sdtdatahash" xmlns:w16se="http://schemas.microsoft.com/office/word/2015/wordml/symex" xmlns:wpg="http://schemas.microsoft.com/office/word/2010/wordprocessingGroup" xmlns:wpi="http://schemas.microsoft.com/office/word/2010/wordprocessingInk" xmlns:wne="http://schemas.microsoft.com/office/word/2006/wordml" xmlns:wps="http://schemas.microsoft.com/office/word/2010/wordprocessingShape" mc:Ignorable="w14 w15 w16se w16cid w16 w16cex w16sdtdh wp14">
+<w:document xmlns:wpc="http://schemas.microsoft.com/office/word/2010/wordprocessingCanvas" xmlns:cx="http://schemas.microsoft.com/office/drawing/2014/chartex" xmlns:cx1="http://schemas.microsoft.com/office/drawing/2015/9/8/chartex" xmlns:cx2="http://schemas.microsoft.com/office/drawing/2015/10/21/chartex" xmlns:cx3="http://schemas.microsoft.com/office/drawing/2016/5/9/chartex" xmlns:cx4="http://schemas.microsoft.com/office/drawing/2016/5/10/chartex" xmlns:cx5="http://schemas.microsoft.com/office/drawing/2016/5/11/chartex" xmlns:cx6="http://schemas.microsoft.com/office/drawing/2016/5/12/chartex" xmlns:cx7="http://schemas.microsoft.com/office/drawing/2016/5/13/chartex" xmlns:cx8="http://schemas.microsoft.com/office/drawing/2016/5/14/chartex" xmlns:mc="http://schemas.openxmlformats.org/markup-compatibility/2006" xmlns:aink="http://schemas.microsoft.com/office/drawing/2016/ink" xmlns:am3d="http://schemas.microsoft.com/office/drawing/2017/model3d" xmlns:o="urn:schemas-microsoft-com:office:office" xmlns:oel="http://schemas.microsoft.com/office/2019/extlst" xmlns:r="http://schemas.openxmlformats.org/officeDocument/2006/relationships" xmlns:m="http://schemas.openxmlformats.org/officeDocument/2006/math" xmlns:v="urn:schemas-microsoft-com:vml" xmlns:wp14="http://schemas.microsoft.com/office/word/2010/wordprocessingDrawing" xmlns:wp="http://schemas.openxmlformats.org/drawingml/2006/wordprocessingDrawing" xmlns:w10="urn:schemas-microsoft-com:office:word" xmlns:w="http://schemas.openxmlformats.org/wordprocessingml/2006/main" xmlns:w14="http://schemas.microsoft.com/office/word/2010/wordml" xmlns:w15="http://schemas.microsoft.com/office/word/2012/wordml" xmlns:w16cex="http://schemas.microsoft.com/office/word/2018/wordml/cex" xmlns:w16cid="http://schemas.microsoft.com/office/word/2016/wordml/cid" xmlns:w16="http://schemas.microsoft.com/office/word/2018/wordml" xmlns:w16sdtdh="http://schemas.microsoft.com/office/word/2020/wordml/sdtdatahash" xmlns:w16se="http://schemas.microsoft.com/office/word/2015/wordml/symex" xmlns:wpg="http://schemas.microsoft.com/office/word/2010/wordprocessingGroup" xmlns:wpi="http://schemas.microsoft.com/office/word/2010/wordprocessingInk" xmlns:wne="http://schemas.microsoft.com/office/word/2006/wordml" xmlns:wps="http://schemas.microsoft.com/office/word/2010/wordprocessingShape" mc:Ignorable="w14 w15 w16se w16cid w16 w16cex w16sdtdh wp14">
   <w:body>
     <w:p>
       <w:pPr>
@@ -846,7 +846,7 @@
 </file>
 
 <file path=word/endnotes.xml><?xml version="1.0" encoding="utf-8"?>
-<w:endnotes xmlns:wpc="http://schemas.microsoft.com/office/word/2010/wordprocessingCanvas" xmlns:cx="http://schemas.microsoft.com/office/drawing/2014/chartex" xmlns:cx1="http://schemas.microsoft.com/office/drawing/2015/9/8/chartex" xmlns:cx2="http://schemas.microsoft.com/office/drawing/2015/10/21/chartex" xmlns:cx3="http://schemas.microsoft.com/office/drawing/2016/5/9/chartex" xmlns:cx4="http://schemas.microsoft.com/office/drawing/2016/5/10/chartex" xmlns:cx5="http://schemas.microsoft.com/office/drawing/2016/5/11/chartex" xmlns:cx6="http://schemas.microsoft.com/office/drawing/2016/5/12/chartex" xmlns:cx7="http://schemas.microsoft.com/office/drawing/2016/5/13/chartex" xmlns:cx8="http://schemas.microsoft.com/office/drawing/2016/5/14/chartex" xmlns:mc="http://schemas.openxmlformats.org/markup-compatibility/2006" xmlns:aink="http://schemas.microsoft.com/office/drawing/2016/ink" xmlns:am3d="http://schemas.microsoft.com/office/drawing/2017/model3d" xmlns:o="urn:schemas-microsoft-com:office:office" xmlns:oel="http://schemas.microsoft.com/office/2019/extlst" xmlns:r="http://schemas.openxmlformats.org/officeDocument/2006/relationships" xmlns:m="http://schemas.openxmlformats.org/officeDocument/2006/math" xmlns:v="urn:schemas-microsoft-com:vml" xmlns:wp14="http://schemas.microsoft.com/office/word/2010/wordprocessingDrawing" xmlns:wp="http://schemas.openxmlformats.org/drawingml/2006/wordprocessingDrawing" xmlns:w10="urn:schemas-microsoft-com:office:word" xmlns:w="http://schemas.openxmlformats.org/wordprocessingml/2006/main" xmlns:w14="http://schemas.microsoft.com/office/word/2010/wordml" xmlns:w15="http://schemas.microsoft.com/office/word/2012/wordml" xmlns:w16cex="http://schemas.microsoft.com/office/word/2018/wordml/cex" xmlns:w16cid="http://schemas.microsoft.com/office/word/2016/wordml/cid" xmlns:w16="http://schemas.microsoft.com/office/word/2018/wordml" xmlns:w16du="http://schemas.microsoft.com/office/word/2023/wordml/word16du" xmlns:w16sdtdh="http://schemas.microsoft.com/office/word/2020/wordml/sdtdatahash" xmlns:w16se="http://schemas.microsoft.com/office/word/2015/wordml/symex" xmlns:wpg="http://schemas.microsoft.com/office/word/2010/wordprocessingGroup" xmlns:wpi="http://schemas.microsoft.com/office/word/2010/wordprocessingInk" xmlns:wne="http://schemas.microsoft.com/office/word/2006/wordml" xmlns:wps="http://schemas.microsoft.com/office/word/2010/wordprocessingShape" mc:Ignorable="w14 w15 w16se w16cid w16 w16cex w16sdtdh wp14">
+<w:endnotes xmlns:wpc="http://schemas.microsoft.com/office/word/2010/wordprocessingCanvas" xmlns:cx="http://schemas.microsoft.com/office/drawing/2014/chartex" xmlns:cx1="http://schemas.microsoft.com/office/drawing/2015/9/8/chartex" xmlns:cx2="http://schemas.microsoft.com/office/drawing/2015/10/21/chartex" xmlns:cx3="http://schemas.microsoft.com/office/drawing/2016/5/9/chartex" xmlns:cx4="http://schemas.microsoft.com/office/drawing/2016/5/10/chartex" xmlns:cx5="http://schemas.microsoft.com/office/drawing/2016/5/11/chartex" xmlns:cx6="http://schemas.microsoft.com/office/drawing/2016/5/12/chartex" xmlns:cx7="http://schemas.microsoft.com/office/drawing/2016/5/13/chartex" xmlns:cx8="http://schemas.microsoft.com/office/drawing/2016/5/14/chartex" xmlns:mc="http://schemas.openxmlformats.org/markup-compatibility/2006" xmlns:aink="http://schemas.microsoft.com/office/drawing/2016/ink" xmlns:am3d="http://schemas.microsoft.com/office/drawing/2017/model3d" xmlns:o="urn:schemas-microsoft-com:office:office" xmlns:oel="http://schemas.microsoft.com/office/2019/extlst" xmlns:r="http://schemas.openxmlformats.org/officeDocument/2006/relationships" xmlns:m="http://schemas.openxmlformats.org/officeDocument/2006/math" xmlns:v="urn:schemas-microsoft-com:vml" xmlns:wp14="http://schemas.microsoft.com/office/word/2010/wordprocessingDrawing" xmlns:wp="http://schemas.openxmlformats.org/drawingml/2006/wordprocessingDrawing" xmlns:w10="urn:schemas-microsoft-com:office:word" xmlns:w="http://schemas.openxmlformats.org/wordprocessingml/2006/main" xmlns:w14="http://schemas.microsoft.com/office/word/2010/wordml" xmlns:w15="http://schemas.microsoft.com/office/word/2012/wordml" xmlns:w16cex="http://schemas.microsoft.com/office/word/2018/wordml/cex" xmlns:w16cid="http://schemas.microsoft.com/office/word/2016/wordml/cid" xmlns:w16="http://schemas.microsoft.com/office/word/2018/wordml" xmlns:w16sdtdh="http://schemas.microsoft.com/office/word/2020/wordml/sdtdatahash" xmlns:w16se="http://schemas.microsoft.com/office/word/2015/wordml/symex" xmlns:wpg="http://schemas.microsoft.com/office/word/2010/wordprocessingGroup" xmlns:wpi="http://schemas.microsoft.com/office/word/2010/wordprocessingInk" xmlns:wne="http://schemas.microsoft.com/office/word/2006/wordml" xmlns:wps="http://schemas.microsoft.com/office/word/2010/wordprocessingShape" mc:Ignorable="w14 w15 w16se w16cid w16 w16cex w16sdtdh wp14">
   <w:endnote w:type="separator" w:id="-1">
     <w:p>
       <w:pPr>
@@ -871,7 +871,7 @@
 </file>
 
 <file path=word/footer1.xml><?xml version="1.0" encoding="utf-8"?>
-<w:ftr xmlns:wpc="http://schemas.microsoft.com/office/word/2010/wordprocessingCanvas" xmlns:cx="http://schemas.microsoft.com/office/drawing/2014/chartex" xmlns:cx1="http://schemas.microsoft.com/office/drawing/2015/9/8/chartex" xmlns:cx2="http://schemas.microsoft.com/office/drawing/2015/10/21/chartex" xmlns:cx3="http://schemas.microsoft.com/office/drawing/2016/5/9/chartex" xmlns:cx4="http://schemas.microsoft.com/office/drawing/2016/5/10/chartex" xmlns:cx5="http://schemas.microsoft.com/office/drawing/2016/5/11/chartex" xmlns:cx6="http://schemas.microsoft.com/office/drawing/2016/5/12/chartex" xmlns:cx7="http://schemas.microsoft.com/office/drawing/2016/5/13/chartex" xmlns:cx8="http://schemas.microsoft.com/office/drawing/2016/5/14/chartex" xmlns:mc="http://schemas.openxmlformats.org/markup-compatibility/2006" xmlns:aink="http://schemas.microsoft.com/office/drawing/2016/ink" xmlns:am3d="http://schemas.microsoft.com/office/drawing/2017/model3d" xmlns:o="urn:schemas-microsoft-com:office:office" xmlns:oel="http://schemas.microsoft.com/office/2019/extlst" xmlns:r="http://schemas.openxmlformats.org/officeDocument/2006/relationships" xmlns:m="http://schemas.openxmlformats.org/officeDocument/2006/math" xmlns:v="urn:schemas-microsoft-com:vml" xmlns:wp14="http://schemas.microsoft.com/office/word/2010/wordprocessingDrawing" xmlns:wp="http://schemas.openxmlformats.org/drawingml/2006/wordprocessingDrawing" xmlns:w10="urn:schemas-microsoft-com:office:word" xmlns:w="http://schemas.openxmlformats.org/wordprocessingml/2006/main" xmlns:w14="http://schemas.microsoft.com/office/word/2010/wordml" xmlns:w15="http://schemas.microsoft.com/office/word/2012/wordml" xmlns:w16cex="http://schemas.microsoft.com/office/word/2018/wordml/cex" xmlns:w16cid="http://schemas.microsoft.com/office/word/2016/wordml/cid" xmlns:w16="http://schemas.microsoft.com/office/word/2018/wordml" xmlns:w16du="http://schemas.microsoft.com/office/word/2023/wordml/word16du" xmlns:w16sdtdh="http://schemas.microsoft.com/office/word/2020/wordml/sdtdatahash" xmlns:w16se="http://schemas.microsoft.com/office/word/2015/wordml/symex" xmlns:wpg="http://schemas.microsoft.com/office/word/2010/wordprocessingGroup" xmlns:wpi="http://schemas.microsoft.com/office/word/2010/wordprocessingInk" xmlns:wne="http://schemas.microsoft.com/office/word/2006/wordml" xmlns:wps="http://schemas.microsoft.com/office/word/2010/wordprocessingShape" mc:Ignorable="w14 w15 w16se w16cid w16 w16cex w16sdtdh wp14">
+<w:ftr xmlns:wpc="http://schemas.microsoft.com/office/word/2010/wordprocessingCanvas" xmlns:cx="http://schemas.microsoft.com/office/drawing/2014/chartex" xmlns:cx1="http://schemas.microsoft.com/office/drawing/2015/9/8/chartex" xmlns:cx2="http://schemas.microsoft.com/office/drawing/2015/10/21/chartex" xmlns:cx3="http://schemas.microsoft.com/office/drawing/2016/5/9/chartex" xmlns:cx4="http://schemas.microsoft.com/office/drawing/2016/5/10/chartex" xmlns:cx5="http://schemas.microsoft.com/office/drawing/2016/5/11/chartex" xmlns:cx6="http://schemas.microsoft.com/office/drawing/2016/5/12/chartex" xmlns:cx7="http://schemas.microsoft.com/office/drawing/2016/5/13/chartex" xmlns:cx8="http://schemas.microsoft.com/office/drawing/2016/5/14/chartex" xmlns:mc="http://schemas.openxmlformats.org/markup-compatibility/2006" xmlns:aink="http://schemas.microsoft.com/office/drawing/2016/ink" xmlns:am3d="http://schemas.microsoft.com/office/drawing/2017/model3d" xmlns:o="urn:schemas-microsoft-com:office:office" xmlns:oel="http://schemas.microsoft.com/office/2019/extlst" xmlns:r="http://schemas.openxmlformats.org/officeDocument/2006/relationships" xmlns:m="http://schemas.openxmlformats.org/officeDocument/2006/math" xmlns:v="urn:schemas-microsoft-com:vml" xmlns:wp14="http://schemas.microsoft.com/office/word/2010/wordprocessingDrawing" xmlns:wp="http://schemas.openxmlformats.org/drawingml/2006/wordprocessingDrawing" xmlns:w10="urn:schemas-microsoft-com:office:word" xmlns:w="http://schemas.openxmlformats.org/wordprocessingml/2006/main" xmlns:w14="http://schemas.microsoft.com/office/word/2010/wordml" xmlns:w15="http://schemas.microsoft.com/office/word/2012/wordml" xmlns:w16cex="http://schemas.microsoft.com/office/word/2018/wordml/cex" xmlns:w16cid="http://schemas.microsoft.com/office/word/2016/wordml/cid" xmlns:w16="http://schemas.microsoft.com/office/word/2018/wordml" xmlns:w16sdtdh="http://schemas.microsoft.com/office/word/2020/wordml/sdtdatahash" xmlns:w16se="http://schemas.microsoft.com/office/word/2015/wordml/symex" xmlns:wpg="http://schemas.microsoft.com/office/word/2010/wordprocessingGroup" xmlns:wpi="http://schemas.microsoft.com/office/word/2010/wordprocessingInk" xmlns:wne="http://schemas.microsoft.com/office/word/2006/wordml" xmlns:wps="http://schemas.microsoft.com/office/word/2010/wordprocessingShape" mc:Ignorable="w14 w15 w16se w16cid w16 w16cex w16sdtdh wp14">
   <w:sdt>
     <w:sdtPr>
       <w:id w:val="407590165"/>
@@ -976,7 +976,7 @@
 </file>
 
 <file path=word/footer2.xml><?xml version="1.0" encoding="utf-8"?>
-<w:ftr xmlns:wpc="http://schemas.microsoft.com/office/word/2010/wordprocessingCanvas" xmlns:cx="http://schemas.microsoft.com/office/drawing/2014/chartex" xmlns:cx1="http://schemas.microsoft.com/office/drawing/2015/9/8/chartex" xmlns:cx2="http://schemas.microsoft.com/office/drawing/2015/10/21/chartex" xmlns:cx3="http://schemas.microsoft.com/office/drawing/2016/5/9/chartex" xmlns:cx4="http://schemas.microsoft.com/office/drawing/2016/5/10/chartex" xmlns:cx5="http://schemas.microsoft.com/office/drawing/2016/5/11/chartex" xmlns:cx6="http://schemas.microsoft.com/office/drawing/2016/5/12/chartex" xmlns:cx7="http://schemas.microsoft.com/office/drawing/2016/5/13/chartex" xmlns:cx8="http://schemas.microsoft.com/office/drawing/2016/5/14/chartex" xmlns:mc="http://schemas.openxmlformats.org/markup-compatibility/2006" xmlns:aink="http://schemas.microsoft.com/office/drawing/2016/ink" xmlns:am3d="http://schemas.microsoft.com/office/drawing/2017/model3d" xmlns:o="urn:schemas-microsoft-com:office:office" xmlns:oel="http://schemas.microsoft.com/office/2019/extlst" xmlns:r="http://schemas.openxmlformats.org/officeDocument/2006/relationships" xmlns:m="http://schemas.openxmlformats.org/officeDocument/2006/math" xmlns:v="urn:schemas-microsoft-com:vml" xmlns:wp14="http://schemas.microsoft.com/office/word/2010/wordprocessingDrawing" xmlns:wp="http://schemas.openxmlformats.org/drawingml/2006/wordprocessingDrawing" xmlns:w10="urn:schemas-microsoft-com:office:word" xmlns:w="http://schemas.openxmlformats.org/wordprocessingml/2006/main" xmlns:w14="http://schemas.microsoft.com/office/word/2010/wordml" xmlns:w15="http://schemas.microsoft.com/office/word/2012/wordml" xmlns:w16cex="http://schemas.microsoft.com/office/word/2018/wordml/cex" xmlns:w16cid="http://schemas.microsoft.com/office/word/2016/wordml/cid" xmlns:w16="http://schemas.microsoft.com/office/word/2018/wordml" xmlns:w16du="http://schemas.microsoft.com/office/word/2023/wordml/word16du" xmlns:w16sdtdh="http://schemas.microsoft.com/office/word/2020/wordml/sdtdatahash" xmlns:w16se="http://schemas.microsoft.com/office/word/2015/wordml/symex" xmlns:wpg="http://schemas.microsoft.com/office/word/2010/wordprocessingGroup" xmlns:wpi="http://schemas.microsoft.com/office/word/2010/wordprocessingInk" xmlns:wne="http://schemas.microsoft.com/office/word/2006/wordml" xmlns:wps="http://schemas.microsoft.com/office/word/2010/wordprocessingShape" mc:Ignorable="w14 w15 w16se w16cid w16 w16cex w16sdtdh wp14">
+<w:ftr xmlns:wpc="http://schemas.microsoft.com/office/word/2010/wordprocessingCanvas" xmlns:cx="http://schemas.microsoft.com/office/drawing/2014/chartex" xmlns:cx1="http://schemas.microsoft.com/office/drawing/2015/9/8/chartex" xmlns:cx2="http://schemas.microsoft.com/office/drawing/2015/10/21/chartex" xmlns:cx3="http://schemas.microsoft.com/office/drawing/2016/5/9/chartex" xmlns:cx4="http://schemas.microsoft.com/office/drawing/2016/5/10/chartex" xmlns:cx5="http://schemas.microsoft.com/office/drawing/2016/5/11/chartex" xmlns:cx6="http://schemas.microsoft.com/office/drawing/2016/5/12/chartex" xmlns:cx7="http://schemas.microsoft.com/office/drawing/2016/5/13/chartex" xmlns:cx8="http://schemas.microsoft.com/office/drawing/2016/5/14/chartex" xmlns:mc="http://schemas.openxmlformats.org/markup-compatibility/2006" xmlns:aink="http://schemas.microsoft.com/office/drawing/2016/ink" xmlns:am3d="http://schemas.microsoft.com/office/drawing/2017/model3d" xmlns:o="urn:schemas-microsoft-com:office:office" xmlns:oel="http://schemas.microsoft.com/office/2019/extlst" xmlns:r="http://schemas.openxmlformats.org/officeDocument/2006/relationships" xmlns:m="http://schemas.openxmlformats.org/officeDocument/2006/math" xmlns:v="urn:schemas-microsoft-com:vml" xmlns:wp14="http://schemas.microsoft.com/office/word/2010/wordprocessingDrawing" xmlns:wp="http://schemas.openxmlformats.org/drawingml/2006/wordprocessingDrawing" xmlns:w10="urn:schemas-microsoft-com:office:word" xmlns:w="http://schemas.openxmlformats.org/wordprocessingml/2006/main" xmlns:w14="http://schemas.microsoft.com/office/word/2010/wordml" xmlns:w15="http://schemas.microsoft.com/office/word/2012/wordml" xmlns:w16cex="http://schemas.microsoft.com/office/word/2018/wordml/cex" xmlns:w16cid="http://schemas.microsoft.com/office/word/2016/wordml/cid" xmlns:w16="http://schemas.microsoft.com/office/word/2018/wordml" xmlns:w16sdtdh="http://schemas.microsoft.com/office/word/2020/wordml/sdtdatahash" xmlns:w16se="http://schemas.microsoft.com/office/word/2015/wordml/symex" xmlns:wpg="http://schemas.microsoft.com/office/word/2010/wordprocessingGroup" xmlns:wpi="http://schemas.microsoft.com/office/word/2010/wordprocessingInk" xmlns:wne="http://schemas.microsoft.com/office/word/2006/wordml" xmlns:wps="http://schemas.microsoft.com/office/word/2010/wordprocessingShape" mc:Ignorable="w14 w15 w16se w16cid w16 w16cex w16sdtdh wp14">
   <w:sdt>
     <w:sdtPr>
       <w:id w:val="-1396500831"/>
@@ -1081,7 +1081,7 @@
 </file>
 
 <file path=word/footnotes.xml><?xml version="1.0" encoding="utf-8"?>
-<w:footnotes xmlns:wpc="http://schemas.microsoft.com/office/word/2010/wordprocessingCanvas" xmlns:cx="http://schemas.microsoft.com/office/drawing/2014/chartex" xmlns:cx1="http://schemas.microsoft.com/office/drawing/2015/9/8/chartex" xmlns:cx2="http://schemas.microsoft.com/office/drawing/2015/10/21/chartex" xmlns:cx3="http://schemas.microsoft.com/office/drawing/2016/5/9/chartex" xmlns:cx4="http://schemas.microsoft.com/office/drawing/2016/5/10/chartex" xmlns:cx5="http://schemas.microsoft.com/office/drawing/2016/5/11/chartex" xmlns:cx6="http://schemas.microsoft.com/office/drawing/2016/5/12/chartex" xmlns:cx7="http://schemas.microsoft.com/office/drawing/2016/5/13/chartex" xmlns:cx8="http://schemas.microsoft.com/office/drawing/2016/5/14/chartex" xmlns:mc="http://schemas.openxmlformats.org/markup-compatibility/2006" xmlns:aink="http://schemas.microsoft.com/office/drawing/2016/ink" xmlns:am3d="http://schemas.microsoft.com/office/drawing/2017/model3d" xmlns:o="urn:schemas-microsoft-com:office:office" xmlns:oel="http://schemas.microsoft.com/office/2019/extlst" xmlns:r="http://schemas.openxmlformats.org/officeDocument/2006/relationships" xmlns:m="http://schemas.openxmlformats.org/officeDocument/2006/math" xmlns:v="urn:schemas-microsoft-com:vml" xmlns:wp14="http://schemas.microsoft.com/office/word/2010/wordprocessingDrawing" xmlns:wp="http://schemas.openxmlformats.org/drawingml/2006/wordprocessingDrawing" xmlns:w10="urn:schemas-microsoft-com:office:word" xmlns:w="http://schemas.openxmlformats.org/wordprocessingml/2006/main" xmlns:w14="http://schemas.microsoft.com/office/word/2010/wordml" xmlns:w15="http://schemas.microsoft.com/office/word/2012/wordml" xmlns:w16cex="http://schemas.microsoft.com/office/word/2018/wordml/cex" xmlns:w16cid="http://schemas.microsoft.com/office/word/2016/wordml/cid" xmlns:w16="http://schemas.microsoft.com/office/word/2018/wordml" xmlns:w16du="http://schemas.microsoft.com/office/word/2023/wordml/word16du" xmlns:w16sdtdh="http://schemas.microsoft.com/office/word/2020/wordml/sdtdatahash" xmlns:w16se="http://schemas.microsoft.com/office/word/2015/wordml/symex" xmlns:wpg="http://schemas.microsoft.com/office/word/2010/wordprocessingGroup" xmlns:wpi="http://schemas.microsoft.com/office/word/2010/wordprocessingInk" xmlns:wne="http://schemas.microsoft.com/office/word/2006/wordml" xmlns:wps="http://schemas.microsoft.com/office/word/2010/wordprocessingShape" mc:Ignorable="w14 w15 w16se w16cid w16 w16cex w16sdtdh wp14">
+<w:footnotes xmlns:wpc="http://schemas.microsoft.com/office/word/2010/wordprocessingCanvas" xmlns:cx="http://schemas.microsoft.com/office/drawing/2014/chartex" xmlns:cx1="http://schemas.microsoft.com/office/drawing/2015/9/8/chartex" xmlns:cx2="http://schemas.microsoft.com/office/drawing/2015/10/21/chartex" xmlns:cx3="http://schemas.microsoft.com/office/drawing/2016/5/9/chartex" xmlns:cx4="http://schemas.microsoft.com/office/drawing/2016/5/10/chartex" xmlns:cx5="http://schemas.microsoft.com/office/drawing/2016/5/11/chartex" xmlns:cx6="http://schemas.microsoft.com/office/drawing/2016/5/12/chartex" xmlns:cx7="http://schemas.microsoft.com/office/drawing/2016/5/13/chartex" xmlns:cx8="http://schemas.microsoft.com/office/drawing/2016/5/14/chartex" xmlns:mc="http://schemas.openxmlformats.org/markup-compatibility/2006" xmlns:aink="http://schemas.microsoft.com/office/drawing/2016/ink" xmlns:am3d="http://schemas.microsoft.com/office/drawing/2017/model3d" xmlns:o="urn:schemas-microsoft-com:office:office" xmlns:oel="http://schemas.microsoft.com/office/2019/extlst" xmlns:r="http://schemas.openxmlformats.org/officeDocument/2006/relationships" xmlns:m="http://schemas.openxmlformats.org/officeDocument/2006/math" xmlns:v="urn:schemas-microsoft-com:vml" xmlns:wp14="http://schemas.microsoft.com/office/word/2010/wordprocessingDrawing" xmlns:wp="http://schemas.openxmlformats.org/drawingml/2006/wordprocessingDrawing" xmlns:w10="urn:schemas-microsoft-com:office:word" xmlns:w="http://schemas.openxmlformats.org/wordprocessingml/2006/main" xmlns:w14="http://schemas.microsoft.com/office/word/2010/wordml" xmlns:w15="http://schemas.microsoft.com/office/word/2012/wordml" xmlns:w16cex="http://schemas.microsoft.com/office/word/2018/wordml/cex" xmlns:w16cid="http://schemas.microsoft.com/office/word/2016/wordml/cid" xmlns:w16="http://schemas.microsoft.com/office/word/2018/wordml" xmlns:w16sdtdh="http://schemas.microsoft.com/office/word/2020/wordml/sdtdatahash" xmlns:w16se="http://schemas.microsoft.com/office/word/2015/wordml/symex" xmlns:wpg="http://schemas.microsoft.com/office/word/2010/wordprocessingGroup" xmlns:wpi="http://schemas.microsoft.com/office/word/2010/wordprocessingInk" xmlns:wne="http://schemas.microsoft.com/office/word/2006/wordml" xmlns:wps="http://schemas.microsoft.com/office/word/2010/wordprocessingShape" mc:Ignorable="w14 w15 w16se w16cid w16 w16cex w16sdtdh wp14">
   <w:footnote w:type="separator" w:id="-1">
     <w:p>
       <w:r>
@@ -1100,7 +1100,7 @@
 </file>
 
 <file path=word/header1.xml><?xml version="1.0" encoding="utf-8"?>
-<w:hdr xmlns:wpc="http://schemas.microsoft.com/office/word/2010/wordprocessingCanvas" xmlns:cx="http://schemas.microsoft.com/office/drawing/2014/chartex" xmlns:cx1="http://schemas.microsoft.com/office/drawing/2015/9/8/chartex" xmlns:cx2="http://schemas.microsoft.com/office/drawing/2015/10/21/chartex" xmlns:cx3="http://schemas.microsoft.com/office/drawing/2016/5/9/chartex" xmlns:cx4="http://schemas.microsoft.com/office/drawing/2016/5/10/chartex" xmlns:cx5="http://schemas.microsoft.com/office/drawing/2016/5/11/chartex" xmlns:cx6="http://schemas.microsoft.com/office/drawing/2016/5/12/chartex" xmlns:cx7="http://schemas.microsoft.com/office/drawing/2016/5/13/chartex" xmlns:cx8="http://schemas.microsoft.com/office/drawing/2016/5/14/chartex" xmlns:mc="http://schemas.openxmlformats.org/markup-compatibility/2006" xmlns:aink="http://schemas.microsoft.com/office/drawing/2016/ink" xmlns:am3d="http://schemas.microsoft.com/office/drawing/2017/model3d" xmlns:o="urn:schemas-microsoft-com:office:office" xmlns:oel="http://schemas.microsoft.com/office/2019/extlst" xmlns:r="http://schemas.openxmlformats.org/officeDocument/2006/relationships" xmlns:m="http://schemas.openxmlformats.org/officeDocument/2006/math" xmlns:v="urn:schemas-microsoft-com:vml" xmlns:wp14="http://schemas.microsoft.com/office/word/2010/wordprocessingDrawing" xmlns:wp="http://schemas.openxmlformats.org/drawingml/2006/wordprocessingDrawing" xmlns:w10="urn:schemas-microsoft-com:office:word" xmlns:w="http://schemas.openxmlformats.org/wordprocessingml/2006/main" xmlns:w14="http://schemas.microsoft.com/office/word/2010/wordml" xmlns:w15="http://schemas.microsoft.com/office/word/2012/wordml" xmlns:w16cex="http://schemas.microsoft.com/office/word/2018/wordml/cex" xmlns:w16cid="http://schemas.microsoft.com/office/word/2016/wordml/cid" xmlns:w16="http://schemas.microsoft.com/office/word/2018/wordml" xmlns:w16du="http://schemas.microsoft.com/office/word/2023/wordml/word16du" xmlns:w16sdtdh="http://schemas.microsoft.com/office/word/2020/wordml/sdtdatahash" xmlns:w16se="http://schemas.microsoft.com/office/word/2015/wordml/symex" xmlns:wpg="http://schemas.microsoft.com/office/word/2010/wordprocessingGroup" xmlns:wpi="http://schemas.microsoft.com/office/word/2010/wordprocessingInk" xmlns:wne="http://schemas.microsoft.com/office/word/2006/wordml" xmlns:wps="http://schemas.microsoft.com/office/word/2010/wordprocessingShape" mc:Ignorable="w14 w15 w16se w16cid w16 w16cex w16sdtdh wp14">
+<w:hdr xmlns:wpc="http://schemas.microsoft.com/office/word/2010/wordprocessingCanvas" xmlns:cx="http://schemas.microsoft.com/office/drawing/2014/chartex" xmlns:cx1="http://schemas.microsoft.com/office/drawing/2015/9/8/chartex" xmlns:cx2="http://schemas.microsoft.com/office/drawing/2015/10/21/chartex" xmlns:cx3="http://schemas.microsoft.com/office/drawing/2016/5/9/chartex" xmlns:cx4="http://schemas.microsoft.com/office/drawing/2016/5/10/chartex" xmlns:cx5="http://schemas.microsoft.com/office/drawing/2016/5/11/chartex" xmlns:cx6="http://schemas.microsoft.com/office/drawing/2016/5/12/chartex" xmlns:cx7="http://schemas.microsoft.com/office/drawing/2016/5/13/chartex" xmlns:cx8="http://schemas.microsoft.com/office/drawing/2016/5/14/chartex" xmlns:mc="http://schemas.openxmlformats.org/markup-compatibility/2006" xmlns:aink="http://schemas.microsoft.com/office/drawing/2016/ink" xmlns:am3d="http://schemas.microsoft.com/office/drawing/2017/model3d" xmlns:o="urn:schemas-microsoft-com:office:office" xmlns:oel="http://schemas.microsoft.com/office/2019/extlst" xmlns:r="http://schemas.openxmlformats.org/officeDocument/2006/relationships" xmlns:m="http://schemas.openxmlformats.org/officeDocument/2006/math" xmlns:v="urn:schemas-microsoft-com:vml" xmlns:wp14="http://schemas.microsoft.com/office/word/2010/wordprocessingDrawing" xmlns:wp="http://schemas.openxmlformats.org/drawingml/2006/wordprocessingDrawing" xmlns:w10="urn:schemas-microsoft-com:office:word" xmlns:w="http://schemas.openxmlformats.org/wordprocessingml/2006/main" xmlns:w14="http://schemas.microsoft.com/office/word/2010/wordml" xmlns:w15="http://schemas.microsoft.com/office/word/2012/wordml" xmlns:w16cex="http://schemas.microsoft.com/office/word/2018/wordml/cex" xmlns:w16cid="http://schemas.microsoft.com/office/word/2016/wordml/cid" xmlns:w16="http://schemas.microsoft.com/office/word/2018/wordml" xmlns:w16sdtdh="http://schemas.microsoft.com/office/word/2020/wordml/sdtdatahash" xmlns:w16se="http://schemas.microsoft.com/office/word/2015/wordml/symex" xmlns:wpg="http://schemas.microsoft.com/office/word/2010/wordprocessingGroup" xmlns:wpi="http://schemas.microsoft.com/office/word/2010/wordprocessingInk" xmlns:wne="http://schemas.microsoft.com/office/word/2006/wordml" xmlns:wps="http://schemas.microsoft.com/office/word/2010/wordprocessingShape" mc:Ignorable="w14 w15 w16se w16cid w16 w16cex w16sdtdh wp14">
   <w:p>
     <w:pPr>
       <w:pStyle w:val="Header"/>
@@ -1122,20 +1122,23 @@
 </file>
 
 <file path=word/header2.xml><?xml version="1.0" encoding="utf-8"?>
-<w:hdr xmlns:wpc="http://schemas.microsoft.com/office/word/2010/wordprocessingCanvas" xmlns:cx="http://schemas.microsoft.com/office/drawing/2014/chartex" xmlns:cx1="http://schemas.microsoft.com/office/drawing/2015/9/8/chartex" xmlns:cx2="http://schemas.microsoft.com/office/drawing/2015/10/21/chartex" xmlns:cx3="http://schemas.microsoft.com/office/drawing/2016/5/9/chartex" xmlns:cx4="http://schemas.microsoft.com/office/drawing/2016/5/10/chartex" xmlns:cx5="http://schemas.microsoft.com/office/drawing/2016/5/11/chartex" xmlns:cx6="http://schemas.microsoft.com/office/drawing/2016/5/12/chartex" xmlns:cx7="http://schemas.microsoft.com/office/drawing/2016/5/13/chartex" xmlns:cx8="http://schemas.microsoft.com/office/drawing/2016/5/14/chartex" xmlns:mc="http://schemas.openxmlformats.org/markup-compatibility/2006" xmlns:aink="http://schemas.microsoft.com/office/drawing/2016/ink" xmlns:am3d="http://schemas.microsoft.com/office/drawing/2017/model3d" xmlns:o="urn:schemas-microsoft-com:office:office" xmlns:oel="http://schemas.microsoft.com/office/2019/extlst" xmlns:r="http://schemas.openxmlformats.org/officeDocument/2006/relationships" xmlns:m="http://schemas.openxmlformats.org/officeDocument/2006/math" xmlns:v="urn:schemas-microsoft-com:vml" xmlns:wp14="http://schemas.microsoft.com/office/word/2010/wordprocessingDrawing" xmlns:wp="http://schemas.openxmlformats.org/drawingml/2006/wordprocessingDrawing" xmlns:w10="urn:schemas-microsoft-com:office:word" xmlns:w="http://schemas.openxmlformats.org/wordprocessingml/2006/main" xmlns:w14="http://schemas.microsoft.com/office/word/2010/wordml" xmlns:w15="http://schemas.microsoft.com/office/word/2012/wordml" xmlns:w16cex="http://schemas.microsoft.com/office/word/2018/wordml/cex" xmlns:w16cid="http://schemas.microsoft.com/office/word/2016/wordml/cid" xmlns:w16="http://schemas.microsoft.com/office/word/2018/wordml" xmlns:w16du="http://schemas.microsoft.com/office/word/2023/wordml/word16du" xmlns:w16sdtdh="http://schemas.microsoft.com/office/word/2020/wordml/sdtdatahash" xmlns:w16se="http://schemas.microsoft.com/office/word/2015/wordml/symex" xmlns:wpg="http://schemas.microsoft.com/office/word/2010/wordprocessingGroup" xmlns:wpi="http://schemas.microsoft.com/office/word/2010/wordprocessingInk" xmlns:wne="http://schemas.microsoft.com/office/word/2006/wordml" xmlns:wps="http://schemas.microsoft.com/office/word/2010/wordprocessingShape" mc:Ignorable="w14 w15 w16se w16cid w16 w16cex w16sdtdh wp14">
+<w:hdr xmlns:wpc="http://schemas.microsoft.com/office/word/2010/wordprocessingCanvas" xmlns:cx="http://schemas.microsoft.com/office/drawing/2014/chartex" xmlns:cx1="http://schemas.microsoft.com/office/drawing/2015/9/8/chartex" xmlns:cx2="http://schemas.microsoft.com/office/drawing/2015/10/21/chartex" xmlns:cx3="http://schemas.microsoft.com/office/drawing/2016/5/9/chartex" xmlns:cx4="http://schemas.microsoft.com/office/drawing/2016/5/10/chartex" xmlns:cx5="http://schemas.microsoft.com/office/drawing/2016/5/11/chartex" xmlns:cx6="http://schemas.microsoft.com/office/drawing/2016/5/12/chartex" xmlns:cx7="http://schemas.microsoft.com/office/drawing/2016/5/13/chartex" xmlns:cx8="http://schemas.microsoft.com/office/drawing/2016/5/14/chartex" xmlns:mc="http://schemas.openxmlformats.org/markup-compatibility/2006" xmlns:aink="http://schemas.microsoft.com/office/drawing/2016/ink" xmlns:am3d="http://schemas.microsoft.com/office/drawing/2017/model3d" xmlns:o="urn:schemas-microsoft-com:office:office" xmlns:oel="http://schemas.microsoft.com/office/2019/extlst" xmlns:r="http://schemas.openxmlformats.org/officeDocument/2006/relationships" xmlns:m="http://schemas.openxmlformats.org/officeDocument/2006/math" xmlns:v="urn:schemas-microsoft-com:vml" xmlns:wp14="http://schemas.microsoft.com/office/word/2010/wordprocessingDrawing" xmlns:wp="http://schemas.openxmlformats.org/drawingml/2006/wordprocessingDrawing" xmlns:w10="urn:schemas-microsoft-com:office:word" xmlns:w="http://schemas.openxmlformats.org/wordprocessingml/2006/main" xmlns:w14="http://schemas.microsoft.com/office/word/2010/wordml" xmlns:w15="http://schemas.microsoft.com/office/word/2012/wordml" xmlns:w16cex="http://schemas.microsoft.com/office/word/2018/wordml/cex" xmlns:w16cid="http://schemas.microsoft.com/office/word/2016/wordml/cid" xmlns:w16="http://schemas.microsoft.com/office/word/2018/wordml" xmlns:w16sdtdh="http://schemas.microsoft.com/office/word/2020/wordml/sdtdatahash" xmlns:w16se="http://schemas.microsoft.com/office/word/2015/wordml/symex" xmlns:wpg="http://schemas.microsoft.com/office/word/2010/wordprocessingGroup" xmlns:wpi="http://schemas.microsoft.com/office/word/2010/wordprocessingInk" xmlns:wne="http://schemas.microsoft.com/office/word/2006/wordml" xmlns:wps="http://schemas.microsoft.com/office/word/2010/wordprocessingShape" mc:Ignorable="w14 w15 w16se w16cid w16 w16cex w16sdtdh wp14">
   <w:p>
     <w:pPr>
       <w:pStyle w:val="Header"/>
-      <w:ind w:left="-720" w:right="-720"/>
+      <w:tabs>
+        <w:tab w:val="left" w:pos="4680"/>
+      </w:tabs>
+      <w:jc w:val="right"/>
     </w:pPr>
     <w:r>
       <w:rPr>
         <w:noProof/>
       </w:rPr>
       <w:drawing>
-        <wp:inline distT="0" distB="0" distL="0" distR="0" wp14:anchorId="7C80B923" wp14:editId="714B77D0">
-          <wp:extent cx="1499342" cy="481330"/>
-          <wp:effectExtent l="0" t="0" r="5715" b="0"/>
+        <wp:inline distT="0" distB="0" distL="0" distR="0" wp14:anchorId="7C80B923" wp14:editId="244ABEE5">
+          <wp:extent cx="1216152" cy="288000"/>
+          <wp:effectExtent l="0" t="0" r="3175" b="0"/>
           <wp:docPr id="2" name="Picture 2"/>
           <wp:cNvGraphicFramePr>
             <a:graphicFrameLocks xmlns:a="http://schemas.openxmlformats.org/drawingml/2006/main" noChangeAspect="1"/>
@@ -1144,8 +1147,8 @@
             <a:graphicData uri="http://schemas.openxmlformats.org/drawingml/2006/picture">
               <pic:pic xmlns:pic="http://schemas.openxmlformats.org/drawingml/2006/picture">
                 <pic:nvPicPr>
-                  <pic:cNvPr id="0" name="Picture 1"/>
-                  <pic:cNvPicPr>
+                  <pic:cNvPr id="2" name="Picture 2"/>
+                  <pic:cNvPicPr preferRelativeResize="0">
                     <a:picLocks noChangeAspect="1" noChangeArrowheads="1"/>
                   </pic:cNvPicPr>
                 </pic:nvPicPr>
@@ -1157,7 +1160,6 @@
                       </a:ext>
                     </a:extLst>
                   </a:blip>
-                  <a:srcRect/>
                   <a:stretch>
                     <a:fillRect/>
                   </a:stretch>
@@ -1165,7 +1167,7 @@
                 <pic:spPr bwMode="auto">
                   <a:xfrm>
                     <a:off x="0" y="0"/>
-                    <a:ext cx="1510694" cy="484974"/>
+                    <a:ext cx="1216152" cy="288000"/>
                   </a:xfrm>
                   <a:prstGeom prst="rect">
                     <a:avLst/>
@@ -1182,16 +1184,16 @@
       </w:drawing>
     </w:r>
     <w:r>
-      <w:t xml:space="preserve">                                          </w:t>
+      <w:tab/>
     </w:r>
     <w:r>
       <w:rPr>
         <w:noProof/>
       </w:rPr>
       <w:drawing>
-        <wp:inline distT="0" distB="0" distL="0" distR="0" wp14:anchorId="77404964" wp14:editId="784C71A4">
-          <wp:extent cx="850900" cy="494994"/>
-          <wp:effectExtent l="0" t="0" r="6350" b="635"/>
+        <wp:inline distT="0" distB="0" distL="0" distR="0" wp14:anchorId="77404964" wp14:editId="7F7AC7AA">
+          <wp:extent cx="475488" cy="288000"/>
+          <wp:effectExtent l="0" t="0" r="1270" b="0"/>
           <wp:docPr id="4" name="Picture 4"/>
           <wp:cNvGraphicFramePr>
             <a:graphicFrameLocks xmlns:a="http://schemas.openxmlformats.org/drawingml/2006/main" noChangeAspect="1"/>
@@ -1200,7 +1202,7 @@
             <a:graphicData uri="http://schemas.openxmlformats.org/drawingml/2006/picture">
               <pic:pic xmlns:pic="http://schemas.openxmlformats.org/drawingml/2006/picture">
                 <pic:nvPicPr>
-                  <pic:cNvPr id="0" name="Picture 3"/>
+                  <pic:cNvPr id="4" name="Picture 4"/>
                   <pic:cNvPicPr>
                     <a:picLocks noChangeAspect="1" noChangeArrowheads="1"/>
                   </pic:cNvPicPr>
@@ -1213,7 +1215,6 @@
                       </a:ext>
                     </a:extLst>
                   </a:blip>
-                  <a:srcRect/>
                   <a:stretch>
                     <a:fillRect/>
                   </a:stretch>
@@ -1221,7 +1222,7 @@
                 <pic:spPr bwMode="auto">
                   <a:xfrm>
                     <a:off x="0" y="0"/>
-                    <a:ext cx="892903" cy="519428"/>
+                    <a:ext cx="475488" cy="288000"/>
                   </a:xfrm>
                   <a:prstGeom prst="rect">
                     <a:avLst/>
@@ -1238,17 +1239,17 @@
       </w:drawing>
     </w:r>
     <w:r>
-      <w:t xml:space="preserve">                             </w:t>
+      <w:tab/>
     </w:r>
     <w:r>
       <w:rPr>
         <w:noProof/>
       </w:rPr>
       <w:drawing>
-        <wp:inline distT="0" distB="0" distL="0" distR="0" wp14:anchorId="0299B8E9" wp14:editId="55486F9F">
-          <wp:extent cx="2059947" cy="485937"/>
+        <wp:inline distT="0" distB="0" distL="0" distR="0" wp14:anchorId="0299B8E9" wp14:editId="1F6EFA08">
+          <wp:extent cx="649224" cy="288000"/>
           <wp:effectExtent l="0" t="0" r="0" b="0"/>
-          <wp:docPr id="492431508" name="Picture 2" descr="Logo, company name&#10;&#10;Description automatically generated"/>
+          <wp:docPr id="492431508" name="Picture 2"/>
           <wp:cNvGraphicFramePr>
             <a:graphicFrameLocks xmlns:a="http://schemas.openxmlformats.org/drawingml/2006/main" noChangeAspect="1"/>
           </wp:cNvGraphicFramePr>
@@ -1256,7 +1257,7 @@
             <a:graphicData uri="http://schemas.openxmlformats.org/drawingml/2006/picture">
               <pic:pic xmlns:pic="http://schemas.openxmlformats.org/drawingml/2006/picture">
                 <pic:nvPicPr>
-                  <pic:cNvPr id="492431508" name="Picture 2" descr="Logo, company name&#10;&#10;Description automatically generated"/>
+                  <pic:cNvPr id="492431508" name="Picture 2"/>
                   <pic:cNvPicPr/>
                 </pic:nvPicPr>
                 <pic:blipFill>
@@ -1274,7 +1275,7 @@
                 <pic:spPr>
                   <a:xfrm>
                     <a:off x="0" y="0"/>
-                    <a:ext cx="2329997" cy="549641"/>
+                    <a:ext cx="649224" cy="288000"/>
                   </a:xfrm>
                   <a:prstGeom prst="rect">
                     <a:avLst/>
@@ -1291,7 +1292,7 @@
 </file>
 
 <file path=word/numbering.xml><?xml version="1.0" encoding="utf-8"?>
-<w:numbering xmlns:wpc="http://schemas.microsoft.com/office/word/2010/wordprocessingCanvas" xmlns:cx="http://schemas.microsoft.com/office/drawing/2014/chartex" xmlns:cx1="http://schemas.microsoft.com/office/drawing/2015/9/8/chartex" xmlns:cx2="http://schemas.microsoft.com/office/drawing/2015/10/21/chartex" xmlns:cx3="http://schemas.microsoft.com/office/drawing/2016/5/9/chartex" xmlns:cx4="http://schemas.microsoft.com/office/drawing/2016/5/10/chartex" xmlns:cx5="http://schemas.microsoft.com/office/drawing/2016/5/11/chartex" xmlns:cx6="http://schemas.microsoft.com/office/drawing/2016/5/12/chartex" xmlns:cx7="http://schemas.microsoft.com/office/drawing/2016/5/13/chartex" xmlns:cx8="http://schemas.microsoft.com/office/drawing/2016/5/14/chartex" xmlns:mc="http://schemas.openxmlformats.org/markup-compatibility/2006" xmlns:aink="http://schemas.microsoft.com/office/drawing/2016/ink" xmlns:am3d="http://schemas.microsoft.com/office/drawing/2017/model3d" xmlns:o="urn:schemas-microsoft-com:office:office" xmlns:oel="http://schemas.microsoft.com/office/2019/extlst" xmlns:r="http://schemas.openxmlformats.org/officeDocument/2006/relationships" xmlns:m="http://schemas.openxmlformats.org/officeDocument/2006/math" xmlns:v="urn:schemas-microsoft-com:vml" xmlns:wp14="http://schemas.microsoft.com/office/word/2010/wordprocessingDrawing" xmlns:wp="http://schemas.openxmlformats.org/drawingml/2006/wordprocessingDrawing" xmlns:w10="urn:schemas-microsoft-com:office:word" xmlns:w="http://schemas.openxmlformats.org/wordprocessingml/2006/main" xmlns:w14="http://schemas.microsoft.com/office/word/2010/wordml" xmlns:w15="http://schemas.microsoft.com/office/word/2012/wordml" xmlns:w16cex="http://schemas.microsoft.com/office/word/2018/wordml/cex" xmlns:w16cid="http://schemas.microsoft.com/office/word/2016/wordml/cid" xmlns:w16="http://schemas.microsoft.com/office/word/2018/wordml" xmlns:w16du="http://schemas.microsoft.com/office/word/2023/wordml/word16du" xmlns:w16sdtdh="http://schemas.microsoft.com/office/word/2020/wordml/sdtdatahash" xmlns:w16se="http://schemas.microsoft.com/office/word/2015/wordml/symex" xmlns:wpg="http://schemas.microsoft.com/office/word/2010/wordprocessingGroup" xmlns:wpi="http://schemas.microsoft.com/office/word/2010/wordprocessingInk" xmlns:wne="http://schemas.microsoft.com/office/word/2006/wordml" xmlns:wps="http://schemas.microsoft.com/office/word/2010/wordprocessingShape" mc:Ignorable="w14 w15 w16se w16cid w16 w16cex w16sdtdh wp14">
+<w:numbering xmlns:wpc="http://schemas.microsoft.com/office/word/2010/wordprocessingCanvas" xmlns:cx="http://schemas.microsoft.com/office/drawing/2014/chartex" xmlns:cx1="http://schemas.microsoft.com/office/drawing/2015/9/8/chartex" xmlns:cx2="http://schemas.microsoft.com/office/drawing/2015/10/21/chartex" xmlns:cx3="http://schemas.microsoft.com/office/drawing/2016/5/9/chartex" xmlns:cx4="http://schemas.microsoft.com/office/drawing/2016/5/10/chartex" xmlns:cx5="http://schemas.microsoft.com/office/drawing/2016/5/11/chartex" xmlns:cx6="http://schemas.microsoft.com/office/drawing/2016/5/12/chartex" xmlns:cx7="http://schemas.microsoft.com/office/drawing/2016/5/13/chartex" xmlns:cx8="http://schemas.microsoft.com/office/drawing/2016/5/14/chartex" xmlns:mc="http://schemas.openxmlformats.org/markup-compatibility/2006" xmlns:aink="http://schemas.microsoft.com/office/drawing/2016/ink" xmlns:am3d="http://schemas.microsoft.com/office/drawing/2017/model3d" xmlns:o="urn:schemas-microsoft-com:office:office" xmlns:oel="http://schemas.microsoft.com/office/2019/extlst" xmlns:r="http://schemas.openxmlformats.org/officeDocument/2006/relationships" xmlns:m="http://schemas.openxmlformats.org/officeDocument/2006/math" xmlns:v="urn:schemas-microsoft-com:vml" xmlns:wp14="http://schemas.microsoft.com/office/word/2010/wordprocessingDrawing" xmlns:wp="http://schemas.openxmlformats.org/drawingml/2006/wordprocessingDrawing" xmlns:w10="urn:schemas-microsoft-com:office:word" xmlns:w="http://schemas.openxmlformats.org/wordprocessingml/2006/main" xmlns:w14="http://schemas.microsoft.com/office/word/2010/wordml" xmlns:w15="http://schemas.microsoft.com/office/word/2012/wordml" xmlns:w16cex="http://schemas.microsoft.com/office/word/2018/wordml/cex" xmlns:w16cid="http://schemas.microsoft.com/office/word/2016/wordml/cid" xmlns:w16="http://schemas.microsoft.com/office/word/2018/wordml" xmlns:w16sdtdh="http://schemas.microsoft.com/office/word/2020/wordml/sdtdatahash" xmlns:w16se="http://schemas.microsoft.com/office/word/2015/wordml/symex" xmlns:wpg="http://schemas.microsoft.com/office/word/2010/wordprocessingGroup" xmlns:wpi="http://schemas.microsoft.com/office/word/2010/wordprocessingInk" xmlns:wne="http://schemas.microsoft.com/office/word/2006/wordml" xmlns:wps="http://schemas.microsoft.com/office/word/2010/wordprocessingShape" mc:Ignorable="w14 w15 w16se w16cid w16 w16cex w16sdtdh wp14">
   <w:abstractNum w:abstractNumId="0" w15:restartNumberingAfterBreak="0">
     <w:nsid w:val="FFFFFF7C"/>
     <w:multiLevelType w:val="singleLevel"/>
@@ -2015,6 +2016,7 @@
     <w:lsdException w:name="HTML Sample" w:semiHidden="1" w:unhideWhenUsed="1"/>
     <w:lsdException w:name="HTML Typewriter" w:semiHidden="1" w:unhideWhenUsed="1"/>
     <w:lsdException w:name="HTML Variable" w:semiHidden="1" w:unhideWhenUsed="1"/>
+    <w:lsdException w:name="Normal Table" w:semiHidden="1" w:unhideWhenUsed="1"/>
     <w:lsdException w:name="annotation subject" w:semiHidden="1" w:unhideWhenUsed="1"/>
     <w:lsdException w:name="No List" w:semiHidden="1" w:unhideWhenUsed="1"/>
     <w:lsdException w:name="Outline List 1" w:semiHidden="1" w:unhideWhenUsed="1"/>
@@ -2061,7 +2063,9 @@
     <w:lsdException w:name="Table Subtle 2" w:semiHidden="1" w:unhideWhenUsed="1"/>
     <w:lsdException w:name="Table Web 1" w:semiHidden="1" w:unhideWhenUsed="1"/>
     <w:lsdException w:name="Table Web 2" w:semiHidden="1" w:unhideWhenUsed="1"/>
+    <w:lsdException w:name="Table Web 3" w:semiHidden="1" w:unhideWhenUsed="1"/>
     <w:lsdException w:name="Balloon Text" w:semiHidden="1" w:unhideWhenUsed="1"/>
+    <w:lsdException w:name="Table Theme" w:semiHidden="1" w:unhideWhenUsed="1"/>
     <w:lsdException w:name="Light Shading"/>
     <w:lsdException w:name="Light List"/>
     <w:lsdException w:name="Light Grid"/>
@@ -2081,6 +2085,7 @@
     <w:lsdException w:name="Light Grid Accent 1"/>
     <w:lsdException w:name="Medium Shading 1 Accent 1"/>
     <w:lsdException w:name="Medium Shading 2 Accent 1"/>
+    <w:lsdException w:name="Medium List 1 Accent 1"/>
     <w:lsdException w:name="Revision" w:semiHidden="1"/>
     <w:lsdException w:name="Medium List 2 Accent 1"/>
     <w:lsdException w:name="Medium Grid 1 Accent 1"/>
@@ -2159,6 +2164,7 @@
     <w:lsdException w:name="Dark List Accent 6"/>
     <w:lsdException w:name="Colorful Shading Accent 6"/>
     <w:lsdException w:name="Colorful List Accent 6"/>
+    <w:lsdException w:name="Colorful Grid Accent 6"/>
     <w:lsdException w:name="TOC Heading" w:semiHidden="1" w:uiPriority="39" w:unhideWhenUsed="1" w:qFormat="1"/>
     <w:lsdException w:name="Plain Table 1" w:uiPriority="41"/>
     <w:lsdException w:name="Plain Table 2" w:uiPriority="42"/>

</xml_diff>

<commit_message>
update visc logo in word document header
</commit_message>
<xml_diff>
--- a/inst/rmarkdown/templates/visc_report/resources/word-styles-reference.docx
+++ b/inst/rmarkdown/templates/visc_report/resources/word-styles-reference.docx
@@ -1885,10 +1885,10 @@
               <w:noProof/>
             </w:rPr>
             <w:drawing>
-              <wp:inline distT="0" distB="0" distL="0" distR="0" wp14:anchorId="4762AA0F" wp14:editId="1995E285">
-                <wp:extent cx="493776" cy="288000"/>
-                <wp:effectExtent l="0" t="0" r="1905" b="4445"/>
-                <wp:docPr id="1134821495" name="Picture 1134821495" descr="A syringe with a needle&#10;&#10;Description automatically generated"/>
+              <wp:inline distT="0" distB="0" distL="0" distR="0" wp14:anchorId="4762AA0F" wp14:editId="6E5A1BE4">
+                <wp:extent cx="475488" cy="292608"/>
+                <wp:effectExtent l="0" t="0" r="0" b="0"/>
+                <wp:docPr id="1134821495" name="Picture 1134821495"/>
                 <wp:cNvGraphicFramePr>
                   <a:graphicFrameLocks xmlns:a="http://schemas.openxmlformats.org/drawingml/2006/main" noChangeAspect="1"/>
                 </wp:cNvGraphicFramePr>
@@ -1896,7 +1896,7 @@
                   <a:graphicData uri="http://schemas.openxmlformats.org/drawingml/2006/picture">
                     <pic:pic xmlns:pic="http://schemas.openxmlformats.org/drawingml/2006/picture">
                       <pic:nvPicPr>
-                        <pic:cNvPr id="4" name="Picture 4" descr="A syringe with a needle&#10;&#10;Description automatically generated"/>
+                        <pic:cNvPr id="1134821495" name="Picture 1134821495"/>
                         <pic:cNvPicPr>
                           <a:picLocks noChangeAspect="1" noChangeArrowheads="1"/>
                         </pic:cNvPicPr>
@@ -1909,7 +1909,6 @@
                             </a:ext>
                           </a:extLst>
                         </a:blip>
-                        <a:srcRect/>
                         <a:stretch>
                           <a:fillRect/>
                         </a:stretch>
@@ -1917,7 +1916,7 @@
                       <pic:spPr bwMode="auto">
                         <a:xfrm>
                           <a:off x="0" y="0"/>
-                          <a:ext cx="493776" cy="288000"/>
+                          <a:ext cx="475488" cy="292608"/>
                         </a:xfrm>
                         <a:prstGeom prst="rect">
                           <a:avLst/>

</xml_diff>

<commit_message>
update word document style, and add flextable() table creation calls in visc report skeletons to show imrpvoved word doc table formatting
</commit_message>
<xml_diff>
--- a/inst/rmarkdown/templates/visc_report/resources/word-styles-reference.docx
+++ b/inst/rmarkdown/templates/visc_report/resources/word-styles-reference.docx
@@ -1,6 +1,6 @@
 
 <file path=word/document.xml><?xml version="1.0" encoding="utf-8"?>
-<w:document xmlns:wpc="http://schemas.microsoft.com/office/word/2010/wordprocessingCanvas" xmlns:cx="http://schemas.microsoft.com/office/drawing/2014/chartex" xmlns:cx1="http://schemas.microsoft.com/office/drawing/2015/9/8/chartex" xmlns:cx2="http://schemas.microsoft.com/office/drawing/2015/10/21/chartex" xmlns:cx3="http://schemas.microsoft.com/office/drawing/2016/5/9/chartex" xmlns:cx4="http://schemas.microsoft.com/office/drawing/2016/5/10/chartex" xmlns:cx5="http://schemas.microsoft.com/office/drawing/2016/5/11/chartex" xmlns:cx6="http://schemas.microsoft.com/office/drawing/2016/5/12/chartex" xmlns:cx7="http://schemas.microsoft.com/office/drawing/2016/5/13/chartex" xmlns:cx8="http://schemas.microsoft.com/office/drawing/2016/5/14/chartex" xmlns:mc="http://schemas.openxmlformats.org/markup-compatibility/2006" xmlns:aink="http://schemas.microsoft.com/office/drawing/2016/ink" xmlns:am3d="http://schemas.microsoft.com/office/drawing/2017/model3d" xmlns:o="urn:schemas-microsoft-com:office:office" xmlns:oel="http://schemas.microsoft.com/office/2019/extlst" xmlns:r="http://schemas.openxmlformats.org/officeDocument/2006/relationships" xmlns:m="http://schemas.openxmlformats.org/officeDocument/2006/math" xmlns:v="urn:schemas-microsoft-com:vml" xmlns:wp14="http://schemas.microsoft.com/office/word/2010/wordprocessingDrawing" xmlns:wp="http://schemas.openxmlformats.org/drawingml/2006/wordprocessingDrawing" xmlns:w10="urn:schemas-microsoft-com:office:word" xmlns:w="http://schemas.openxmlformats.org/wordprocessingml/2006/main" xmlns:w14="http://schemas.microsoft.com/office/word/2010/wordml" xmlns:w15="http://schemas.microsoft.com/office/word/2012/wordml" xmlns:w16cex="http://schemas.microsoft.com/office/word/2018/wordml/cex" xmlns:w16cid="http://schemas.microsoft.com/office/word/2016/wordml/cid" xmlns:w16="http://schemas.microsoft.com/office/word/2018/wordml" xmlns:w16du="http://schemas.microsoft.com/office/word/2023/wordml/word16du" xmlns:w16sdtdh="http://schemas.microsoft.com/office/word/2020/wordml/sdtdatahash" xmlns:w16se="http://schemas.microsoft.com/office/word/2015/wordml/symex" xmlns:wpg="http://schemas.microsoft.com/office/word/2010/wordprocessingGroup" xmlns:wpi="http://schemas.microsoft.com/office/word/2010/wordprocessingInk" xmlns:wne="http://schemas.microsoft.com/office/word/2006/wordml" xmlns:wps="http://schemas.microsoft.com/office/word/2010/wordprocessingShape" mc:Ignorable="w14 w15 w16se w16cid w16 w16cex w16sdtdh w16du wp14">
+<w:document xmlns:wpc="http://schemas.microsoft.com/office/word/2010/wordprocessingCanvas" xmlns:cx="http://schemas.microsoft.com/office/drawing/2014/chartex" xmlns:cx1="http://schemas.microsoft.com/office/drawing/2015/9/8/chartex" xmlns:cx2="http://schemas.microsoft.com/office/drawing/2015/10/21/chartex" xmlns:cx3="http://schemas.microsoft.com/office/drawing/2016/5/9/chartex" xmlns:cx4="http://schemas.microsoft.com/office/drawing/2016/5/10/chartex" xmlns:cx5="http://schemas.microsoft.com/office/drawing/2016/5/11/chartex" xmlns:cx6="http://schemas.microsoft.com/office/drawing/2016/5/12/chartex" xmlns:cx7="http://schemas.microsoft.com/office/drawing/2016/5/13/chartex" xmlns:cx8="http://schemas.microsoft.com/office/drawing/2016/5/14/chartex" xmlns:mc="http://schemas.openxmlformats.org/markup-compatibility/2006" xmlns:aink="http://schemas.microsoft.com/office/drawing/2016/ink" xmlns:am3d="http://schemas.microsoft.com/office/drawing/2017/model3d" xmlns:o="urn:schemas-microsoft-com:office:office" xmlns:oel="http://schemas.microsoft.com/office/2019/extlst" xmlns:r="http://schemas.openxmlformats.org/officeDocument/2006/relationships" xmlns:m="http://schemas.openxmlformats.org/officeDocument/2006/math" xmlns:v="urn:schemas-microsoft-com:vml" xmlns:wp14="http://schemas.microsoft.com/office/word/2010/wordprocessingDrawing" xmlns:wp="http://schemas.openxmlformats.org/drawingml/2006/wordprocessingDrawing" xmlns:w10="urn:schemas-microsoft-com:office:word" xmlns:w="http://schemas.openxmlformats.org/wordprocessingml/2006/main" xmlns:w14="http://schemas.microsoft.com/office/word/2010/wordml" xmlns:w15="http://schemas.microsoft.com/office/word/2012/wordml" xmlns:w16cex="http://schemas.microsoft.com/office/word/2018/wordml/cex" xmlns:w16cid="http://schemas.microsoft.com/office/word/2016/wordml/cid" xmlns:w16="http://schemas.microsoft.com/office/word/2018/wordml" xmlns:w16du="http://schemas.microsoft.com/office/word/2023/wordml/word16du" xmlns:w16sdtdh="http://schemas.microsoft.com/office/word/2020/wordml/sdtdatahash" xmlns:w16sdtfl="http://schemas.microsoft.com/office/word/2024/wordml/sdtformatlock" xmlns:w16se="http://schemas.microsoft.com/office/word/2015/wordml/symex" xmlns:wpg="http://schemas.microsoft.com/office/word/2010/wordprocessingGroup" xmlns:wpi="http://schemas.microsoft.com/office/word/2010/wordprocessingInk" xmlns:wne="http://schemas.microsoft.com/office/word/2006/wordml" xmlns:wps="http://schemas.microsoft.com/office/word/2010/wordprocessingShape" mc:Ignorable="w14 w15 w16se w16cid w16 w16cex w16sdtdh w16sdtfl w16du wp14">
   <w:body>
     <w:p>
       <w:pPr>
@@ -25,11 +25,6 @@
       <w:r>
         <w:t>Date</w:t>
       </w:r>
-    </w:p>
-    <w:p>
-      <w:pPr>
-        <w:pStyle w:val="BodyText"/>
-      </w:pPr>
       <w:bookmarkStart w:id="0" w:name="header-1.1"/>
     </w:p>
     <w:sdt>
@@ -1549,7 +1544,7 @@
 </file>
 
 <file path=word/endnotes.xml><?xml version="1.0" encoding="utf-8"?>
-<w:endnotes xmlns:wpc="http://schemas.microsoft.com/office/word/2010/wordprocessingCanvas" xmlns:cx="http://schemas.microsoft.com/office/drawing/2014/chartex" xmlns:cx1="http://schemas.microsoft.com/office/drawing/2015/9/8/chartex" xmlns:cx2="http://schemas.microsoft.com/office/drawing/2015/10/21/chartex" xmlns:cx3="http://schemas.microsoft.com/office/drawing/2016/5/9/chartex" xmlns:cx4="http://schemas.microsoft.com/office/drawing/2016/5/10/chartex" xmlns:cx5="http://schemas.microsoft.com/office/drawing/2016/5/11/chartex" xmlns:cx6="http://schemas.microsoft.com/office/drawing/2016/5/12/chartex" xmlns:cx7="http://schemas.microsoft.com/office/drawing/2016/5/13/chartex" xmlns:cx8="http://schemas.microsoft.com/office/drawing/2016/5/14/chartex" xmlns:mc="http://schemas.openxmlformats.org/markup-compatibility/2006" xmlns:aink="http://schemas.microsoft.com/office/drawing/2016/ink" xmlns:am3d="http://schemas.microsoft.com/office/drawing/2017/model3d" xmlns:o="urn:schemas-microsoft-com:office:office" xmlns:oel="http://schemas.microsoft.com/office/2019/extlst" xmlns:r="http://schemas.openxmlformats.org/officeDocument/2006/relationships" xmlns:m="http://schemas.openxmlformats.org/officeDocument/2006/math" xmlns:v="urn:schemas-microsoft-com:vml" xmlns:wp14="http://schemas.microsoft.com/office/word/2010/wordprocessingDrawing" xmlns:wp="http://schemas.openxmlformats.org/drawingml/2006/wordprocessingDrawing" xmlns:w10="urn:schemas-microsoft-com:office:word" xmlns:w="http://schemas.openxmlformats.org/wordprocessingml/2006/main" xmlns:w14="http://schemas.microsoft.com/office/word/2010/wordml" xmlns:w15="http://schemas.microsoft.com/office/word/2012/wordml" xmlns:w16cex="http://schemas.microsoft.com/office/word/2018/wordml/cex" xmlns:w16cid="http://schemas.microsoft.com/office/word/2016/wordml/cid" xmlns:w16="http://schemas.microsoft.com/office/word/2018/wordml" xmlns:w16du="http://schemas.microsoft.com/office/word/2023/wordml/word16du" xmlns:w16sdtdh="http://schemas.microsoft.com/office/word/2020/wordml/sdtdatahash" xmlns:w16se="http://schemas.microsoft.com/office/word/2015/wordml/symex" xmlns:wpg="http://schemas.microsoft.com/office/word/2010/wordprocessingGroup" xmlns:wpi="http://schemas.microsoft.com/office/word/2010/wordprocessingInk" xmlns:wne="http://schemas.microsoft.com/office/word/2006/wordml" xmlns:wps="http://schemas.microsoft.com/office/word/2010/wordprocessingShape" mc:Ignorable="w14 w15 w16se w16cid w16 w16cex w16sdtdh w16du wp14">
+<w:endnotes xmlns:wpc="http://schemas.microsoft.com/office/word/2010/wordprocessingCanvas" xmlns:cx="http://schemas.microsoft.com/office/drawing/2014/chartex" xmlns:cx1="http://schemas.microsoft.com/office/drawing/2015/9/8/chartex" xmlns:cx2="http://schemas.microsoft.com/office/drawing/2015/10/21/chartex" xmlns:cx3="http://schemas.microsoft.com/office/drawing/2016/5/9/chartex" xmlns:cx4="http://schemas.microsoft.com/office/drawing/2016/5/10/chartex" xmlns:cx5="http://schemas.microsoft.com/office/drawing/2016/5/11/chartex" xmlns:cx6="http://schemas.microsoft.com/office/drawing/2016/5/12/chartex" xmlns:cx7="http://schemas.microsoft.com/office/drawing/2016/5/13/chartex" xmlns:cx8="http://schemas.microsoft.com/office/drawing/2016/5/14/chartex" xmlns:mc="http://schemas.openxmlformats.org/markup-compatibility/2006" xmlns:aink="http://schemas.microsoft.com/office/drawing/2016/ink" xmlns:am3d="http://schemas.microsoft.com/office/drawing/2017/model3d" xmlns:o="urn:schemas-microsoft-com:office:office" xmlns:oel="http://schemas.microsoft.com/office/2019/extlst" xmlns:r="http://schemas.openxmlformats.org/officeDocument/2006/relationships" xmlns:m="http://schemas.openxmlformats.org/officeDocument/2006/math" xmlns:v="urn:schemas-microsoft-com:vml" xmlns:wp14="http://schemas.microsoft.com/office/word/2010/wordprocessingDrawing" xmlns:wp="http://schemas.openxmlformats.org/drawingml/2006/wordprocessingDrawing" xmlns:w10="urn:schemas-microsoft-com:office:word" xmlns:w="http://schemas.openxmlformats.org/wordprocessingml/2006/main" xmlns:w14="http://schemas.microsoft.com/office/word/2010/wordml" xmlns:w15="http://schemas.microsoft.com/office/word/2012/wordml" xmlns:w16cex="http://schemas.microsoft.com/office/word/2018/wordml/cex" xmlns:w16cid="http://schemas.microsoft.com/office/word/2016/wordml/cid" xmlns:w16="http://schemas.microsoft.com/office/word/2018/wordml" xmlns:w16du="http://schemas.microsoft.com/office/word/2023/wordml/word16du" xmlns:w16sdtdh="http://schemas.microsoft.com/office/word/2020/wordml/sdtdatahash" xmlns:w16sdtfl="http://schemas.microsoft.com/office/word/2024/wordml/sdtformatlock" xmlns:w16se="http://schemas.microsoft.com/office/word/2015/wordml/symex" xmlns:wpg="http://schemas.microsoft.com/office/word/2010/wordprocessingGroup" xmlns:wpi="http://schemas.microsoft.com/office/word/2010/wordprocessingInk" xmlns:wne="http://schemas.microsoft.com/office/word/2006/wordml" xmlns:wps="http://schemas.microsoft.com/office/word/2010/wordprocessingShape" mc:Ignorable="w14 w15 w16se w16cid w16 w16cex w16sdtdh w16sdtfl w16du wp14">
   <w:endnote w:type="separator" w:id="-1">
     <w:p>
       <w:r>
@@ -1568,7 +1563,7 @@
 </file>
 
 <file path=word/footer1.xml><?xml version="1.0" encoding="utf-8"?>
-<w:ftr xmlns:wpc="http://schemas.microsoft.com/office/word/2010/wordprocessingCanvas" xmlns:cx="http://schemas.microsoft.com/office/drawing/2014/chartex" xmlns:cx1="http://schemas.microsoft.com/office/drawing/2015/9/8/chartex" xmlns:cx2="http://schemas.microsoft.com/office/drawing/2015/10/21/chartex" xmlns:cx3="http://schemas.microsoft.com/office/drawing/2016/5/9/chartex" xmlns:cx4="http://schemas.microsoft.com/office/drawing/2016/5/10/chartex" xmlns:cx5="http://schemas.microsoft.com/office/drawing/2016/5/11/chartex" xmlns:cx6="http://schemas.microsoft.com/office/drawing/2016/5/12/chartex" xmlns:cx7="http://schemas.microsoft.com/office/drawing/2016/5/13/chartex" xmlns:cx8="http://schemas.microsoft.com/office/drawing/2016/5/14/chartex" xmlns:mc="http://schemas.openxmlformats.org/markup-compatibility/2006" xmlns:aink="http://schemas.microsoft.com/office/drawing/2016/ink" xmlns:am3d="http://schemas.microsoft.com/office/drawing/2017/model3d" xmlns:o="urn:schemas-microsoft-com:office:office" xmlns:oel="http://schemas.microsoft.com/office/2019/extlst" xmlns:r="http://schemas.openxmlformats.org/officeDocument/2006/relationships" xmlns:m="http://schemas.openxmlformats.org/officeDocument/2006/math" xmlns:v="urn:schemas-microsoft-com:vml" xmlns:wp14="http://schemas.microsoft.com/office/word/2010/wordprocessingDrawing" xmlns:wp="http://schemas.openxmlformats.org/drawingml/2006/wordprocessingDrawing" xmlns:w10="urn:schemas-microsoft-com:office:word" xmlns:w="http://schemas.openxmlformats.org/wordprocessingml/2006/main" xmlns:w14="http://schemas.microsoft.com/office/word/2010/wordml" xmlns:w15="http://schemas.microsoft.com/office/word/2012/wordml" xmlns:w16cex="http://schemas.microsoft.com/office/word/2018/wordml/cex" xmlns:w16cid="http://schemas.microsoft.com/office/word/2016/wordml/cid" xmlns:w16="http://schemas.microsoft.com/office/word/2018/wordml" xmlns:w16du="http://schemas.microsoft.com/office/word/2023/wordml/word16du" xmlns:w16sdtdh="http://schemas.microsoft.com/office/word/2020/wordml/sdtdatahash" xmlns:w16se="http://schemas.microsoft.com/office/word/2015/wordml/symex" xmlns:wpg="http://schemas.microsoft.com/office/word/2010/wordprocessingGroup" xmlns:wpi="http://schemas.microsoft.com/office/word/2010/wordprocessingInk" xmlns:wne="http://schemas.microsoft.com/office/word/2006/wordml" xmlns:wps="http://schemas.microsoft.com/office/word/2010/wordprocessingShape" mc:Ignorable="w14 w15 w16se w16cid w16 w16cex w16sdtdh w16du wp14">
+<w:ftr xmlns:wpc="http://schemas.microsoft.com/office/word/2010/wordprocessingCanvas" xmlns:cx="http://schemas.microsoft.com/office/drawing/2014/chartex" xmlns:cx1="http://schemas.microsoft.com/office/drawing/2015/9/8/chartex" xmlns:cx2="http://schemas.microsoft.com/office/drawing/2015/10/21/chartex" xmlns:cx3="http://schemas.microsoft.com/office/drawing/2016/5/9/chartex" xmlns:cx4="http://schemas.microsoft.com/office/drawing/2016/5/10/chartex" xmlns:cx5="http://schemas.microsoft.com/office/drawing/2016/5/11/chartex" xmlns:cx6="http://schemas.microsoft.com/office/drawing/2016/5/12/chartex" xmlns:cx7="http://schemas.microsoft.com/office/drawing/2016/5/13/chartex" xmlns:cx8="http://schemas.microsoft.com/office/drawing/2016/5/14/chartex" xmlns:mc="http://schemas.openxmlformats.org/markup-compatibility/2006" xmlns:aink="http://schemas.microsoft.com/office/drawing/2016/ink" xmlns:am3d="http://schemas.microsoft.com/office/drawing/2017/model3d" xmlns:o="urn:schemas-microsoft-com:office:office" xmlns:oel="http://schemas.microsoft.com/office/2019/extlst" xmlns:r="http://schemas.openxmlformats.org/officeDocument/2006/relationships" xmlns:m="http://schemas.openxmlformats.org/officeDocument/2006/math" xmlns:v="urn:schemas-microsoft-com:vml" xmlns:wp14="http://schemas.microsoft.com/office/word/2010/wordprocessingDrawing" xmlns:wp="http://schemas.openxmlformats.org/drawingml/2006/wordprocessingDrawing" xmlns:w10="urn:schemas-microsoft-com:office:word" xmlns:w="http://schemas.openxmlformats.org/wordprocessingml/2006/main" xmlns:w14="http://schemas.microsoft.com/office/word/2010/wordml" xmlns:w15="http://schemas.microsoft.com/office/word/2012/wordml" xmlns:w16cex="http://schemas.microsoft.com/office/word/2018/wordml/cex" xmlns:w16cid="http://schemas.microsoft.com/office/word/2016/wordml/cid" xmlns:w16="http://schemas.microsoft.com/office/word/2018/wordml" xmlns:w16du="http://schemas.microsoft.com/office/word/2023/wordml/word16du" xmlns:w16sdtdh="http://schemas.microsoft.com/office/word/2020/wordml/sdtdatahash" xmlns:w16sdtfl="http://schemas.microsoft.com/office/word/2024/wordml/sdtformatlock" xmlns:w16se="http://schemas.microsoft.com/office/word/2015/wordml/symex" xmlns:wpg="http://schemas.microsoft.com/office/word/2010/wordprocessingGroup" xmlns:wpi="http://schemas.microsoft.com/office/word/2010/wordprocessingInk" xmlns:wne="http://schemas.microsoft.com/office/word/2006/wordml" xmlns:wps="http://schemas.microsoft.com/office/word/2010/wordprocessingShape" mc:Ignorable="w14 w15 w16se w16cid w16 w16cex w16sdtdh w16sdtfl w16du wp14">
   <w:sdt>
     <w:sdtPr>
       <w:id w:val="407590165"/>
@@ -1609,24 +1604,14 @@
         <w:r>
           <w:t xml:space="preserve"> of </w:t>
         </w:r>
-        <w:r>
-          <w:fldChar w:fldCharType="begin"/>
-        </w:r>
-        <w:r>
-          <w:instrText xml:space="preserve"> NUMPAGES  </w:instrText>
-        </w:r>
-        <w:r>
-          <w:fldChar w:fldCharType="separate"/>
-        </w:r>
-        <w:r>
-          <w:rPr>
-            <w:noProof/>
-          </w:rPr>
-          <w:t>2</w:t>
-        </w:r>
-        <w:r>
-          <w:fldChar w:fldCharType="end"/>
-        </w:r>
+        <w:fldSimple w:instr=" NUMPAGES  ">
+          <w:r>
+            <w:rPr>
+              <w:noProof/>
+            </w:rPr>
+            <w:t>2</w:t>
+          </w:r>
+        </w:fldSimple>
       </w:p>
     </w:sdtContent>
   </w:sdt>
@@ -1634,7 +1619,7 @@
 </file>
 
 <file path=word/footer2.xml><?xml version="1.0" encoding="utf-8"?>
-<w:ftr xmlns:wpc="http://schemas.microsoft.com/office/word/2010/wordprocessingCanvas" xmlns:cx="http://schemas.microsoft.com/office/drawing/2014/chartex" xmlns:cx1="http://schemas.microsoft.com/office/drawing/2015/9/8/chartex" xmlns:cx2="http://schemas.microsoft.com/office/drawing/2015/10/21/chartex" xmlns:cx3="http://schemas.microsoft.com/office/drawing/2016/5/9/chartex" xmlns:cx4="http://schemas.microsoft.com/office/drawing/2016/5/10/chartex" xmlns:cx5="http://schemas.microsoft.com/office/drawing/2016/5/11/chartex" xmlns:cx6="http://schemas.microsoft.com/office/drawing/2016/5/12/chartex" xmlns:cx7="http://schemas.microsoft.com/office/drawing/2016/5/13/chartex" xmlns:cx8="http://schemas.microsoft.com/office/drawing/2016/5/14/chartex" xmlns:mc="http://schemas.openxmlformats.org/markup-compatibility/2006" xmlns:aink="http://schemas.microsoft.com/office/drawing/2016/ink" xmlns:am3d="http://schemas.microsoft.com/office/drawing/2017/model3d" xmlns:o="urn:schemas-microsoft-com:office:office" xmlns:oel="http://schemas.microsoft.com/office/2019/extlst" xmlns:r="http://schemas.openxmlformats.org/officeDocument/2006/relationships" xmlns:m="http://schemas.openxmlformats.org/officeDocument/2006/math" xmlns:v="urn:schemas-microsoft-com:vml" xmlns:wp14="http://schemas.microsoft.com/office/word/2010/wordprocessingDrawing" xmlns:wp="http://schemas.openxmlformats.org/drawingml/2006/wordprocessingDrawing" xmlns:w10="urn:schemas-microsoft-com:office:word" xmlns:w="http://schemas.openxmlformats.org/wordprocessingml/2006/main" xmlns:w14="http://schemas.microsoft.com/office/word/2010/wordml" xmlns:w15="http://schemas.microsoft.com/office/word/2012/wordml" xmlns:w16cex="http://schemas.microsoft.com/office/word/2018/wordml/cex" xmlns:w16cid="http://schemas.microsoft.com/office/word/2016/wordml/cid" xmlns:w16="http://schemas.microsoft.com/office/word/2018/wordml" xmlns:w16du="http://schemas.microsoft.com/office/word/2023/wordml/word16du" xmlns:w16sdtdh="http://schemas.microsoft.com/office/word/2020/wordml/sdtdatahash" xmlns:w16se="http://schemas.microsoft.com/office/word/2015/wordml/symex" xmlns:wpg="http://schemas.microsoft.com/office/word/2010/wordprocessingGroup" xmlns:wpi="http://schemas.microsoft.com/office/word/2010/wordprocessingInk" xmlns:wne="http://schemas.microsoft.com/office/word/2006/wordml" xmlns:wps="http://schemas.microsoft.com/office/word/2010/wordprocessingShape" mc:Ignorable="w14 w15 w16se w16cid w16 w16cex w16sdtdh w16du wp14">
+<w:ftr xmlns:wpc="http://schemas.microsoft.com/office/word/2010/wordprocessingCanvas" xmlns:cx="http://schemas.microsoft.com/office/drawing/2014/chartex" xmlns:cx1="http://schemas.microsoft.com/office/drawing/2015/9/8/chartex" xmlns:cx2="http://schemas.microsoft.com/office/drawing/2015/10/21/chartex" xmlns:cx3="http://schemas.microsoft.com/office/drawing/2016/5/9/chartex" xmlns:cx4="http://schemas.microsoft.com/office/drawing/2016/5/10/chartex" xmlns:cx5="http://schemas.microsoft.com/office/drawing/2016/5/11/chartex" xmlns:cx6="http://schemas.microsoft.com/office/drawing/2016/5/12/chartex" xmlns:cx7="http://schemas.microsoft.com/office/drawing/2016/5/13/chartex" xmlns:cx8="http://schemas.microsoft.com/office/drawing/2016/5/14/chartex" xmlns:mc="http://schemas.openxmlformats.org/markup-compatibility/2006" xmlns:aink="http://schemas.microsoft.com/office/drawing/2016/ink" xmlns:am3d="http://schemas.microsoft.com/office/drawing/2017/model3d" xmlns:o="urn:schemas-microsoft-com:office:office" xmlns:oel="http://schemas.microsoft.com/office/2019/extlst" xmlns:r="http://schemas.openxmlformats.org/officeDocument/2006/relationships" xmlns:m="http://schemas.openxmlformats.org/officeDocument/2006/math" xmlns:v="urn:schemas-microsoft-com:vml" xmlns:wp14="http://schemas.microsoft.com/office/word/2010/wordprocessingDrawing" xmlns:wp="http://schemas.openxmlformats.org/drawingml/2006/wordprocessingDrawing" xmlns:w10="urn:schemas-microsoft-com:office:word" xmlns:w="http://schemas.openxmlformats.org/wordprocessingml/2006/main" xmlns:w14="http://schemas.microsoft.com/office/word/2010/wordml" xmlns:w15="http://schemas.microsoft.com/office/word/2012/wordml" xmlns:w16cex="http://schemas.microsoft.com/office/word/2018/wordml/cex" xmlns:w16cid="http://schemas.microsoft.com/office/word/2016/wordml/cid" xmlns:w16="http://schemas.microsoft.com/office/word/2018/wordml" xmlns:w16du="http://schemas.microsoft.com/office/word/2023/wordml/word16du" xmlns:w16sdtdh="http://schemas.microsoft.com/office/word/2020/wordml/sdtdatahash" xmlns:w16sdtfl="http://schemas.microsoft.com/office/word/2024/wordml/sdtformatlock" xmlns:w16se="http://schemas.microsoft.com/office/word/2015/wordml/symex" xmlns:wpg="http://schemas.microsoft.com/office/word/2010/wordprocessingGroup" xmlns:wpi="http://schemas.microsoft.com/office/word/2010/wordprocessingInk" xmlns:wne="http://schemas.microsoft.com/office/word/2006/wordml" xmlns:wps="http://schemas.microsoft.com/office/word/2010/wordprocessingShape" mc:Ignorable="w14 w15 w16se w16cid w16 w16cex w16sdtdh w16sdtfl w16du wp14">
   <w:sdt>
     <w:sdtPr>
       <w:id w:val="-1396500831"/>
@@ -1675,24 +1660,14 @@
         <w:r>
           <w:t xml:space="preserve"> of </w:t>
         </w:r>
-        <w:r>
-          <w:fldChar w:fldCharType="begin"/>
-        </w:r>
-        <w:r>
-          <w:instrText xml:space="preserve"> NUMPAGES  </w:instrText>
-        </w:r>
-        <w:r>
-          <w:fldChar w:fldCharType="separate"/>
-        </w:r>
-        <w:r>
-          <w:rPr>
-            <w:noProof/>
-          </w:rPr>
-          <w:t>2</w:t>
-        </w:r>
-        <w:r>
-          <w:fldChar w:fldCharType="end"/>
-        </w:r>
+        <w:fldSimple w:instr=" NUMPAGES  ">
+          <w:r>
+            <w:rPr>
+              <w:noProof/>
+            </w:rPr>
+            <w:t>2</w:t>
+          </w:r>
+        </w:fldSimple>
       </w:p>
     </w:sdtContent>
   </w:sdt>
@@ -1700,7 +1675,7 @@
 </file>
 
 <file path=word/footnotes.xml><?xml version="1.0" encoding="utf-8"?>
-<w:footnotes xmlns:wpc="http://schemas.microsoft.com/office/word/2010/wordprocessingCanvas" xmlns:cx="http://schemas.microsoft.com/office/drawing/2014/chartex" xmlns:cx1="http://schemas.microsoft.com/office/drawing/2015/9/8/chartex" xmlns:cx2="http://schemas.microsoft.com/office/drawing/2015/10/21/chartex" xmlns:cx3="http://schemas.microsoft.com/office/drawing/2016/5/9/chartex" xmlns:cx4="http://schemas.microsoft.com/office/drawing/2016/5/10/chartex" xmlns:cx5="http://schemas.microsoft.com/office/drawing/2016/5/11/chartex" xmlns:cx6="http://schemas.microsoft.com/office/drawing/2016/5/12/chartex" xmlns:cx7="http://schemas.microsoft.com/office/drawing/2016/5/13/chartex" xmlns:cx8="http://schemas.microsoft.com/office/drawing/2016/5/14/chartex" xmlns:mc="http://schemas.openxmlformats.org/markup-compatibility/2006" xmlns:aink="http://schemas.microsoft.com/office/drawing/2016/ink" xmlns:am3d="http://schemas.microsoft.com/office/drawing/2017/model3d" xmlns:o="urn:schemas-microsoft-com:office:office" xmlns:oel="http://schemas.microsoft.com/office/2019/extlst" xmlns:r="http://schemas.openxmlformats.org/officeDocument/2006/relationships" xmlns:m="http://schemas.openxmlformats.org/officeDocument/2006/math" xmlns:v="urn:schemas-microsoft-com:vml" xmlns:wp14="http://schemas.microsoft.com/office/word/2010/wordprocessingDrawing" xmlns:wp="http://schemas.openxmlformats.org/drawingml/2006/wordprocessingDrawing" xmlns:w10="urn:schemas-microsoft-com:office:word" xmlns:w="http://schemas.openxmlformats.org/wordprocessingml/2006/main" xmlns:w14="http://schemas.microsoft.com/office/word/2010/wordml" xmlns:w15="http://schemas.microsoft.com/office/word/2012/wordml" xmlns:w16cex="http://schemas.microsoft.com/office/word/2018/wordml/cex" xmlns:w16cid="http://schemas.microsoft.com/office/word/2016/wordml/cid" xmlns:w16="http://schemas.microsoft.com/office/word/2018/wordml" xmlns:w16du="http://schemas.microsoft.com/office/word/2023/wordml/word16du" xmlns:w16sdtdh="http://schemas.microsoft.com/office/word/2020/wordml/sdtdatahash" xmlns:w16se="http://schemas.microsoft.com/office/word/2015/wordml/symex" xmlns:wpg="http://schemas.microsoft.com/office/word/2010/wordprocessingGroup" xmlns:wpi="http://schemas.microsoft.com/office/word/2010/wordprocessingInk" xmlns:wne="http://schemas.microsoft.com/office/word/2006/wordml" xmlns:wps="http://schemas.microsoft.com/office/word/2010/wordprocessingShape" mc:Ignorable="w14 w15 w16se w16cid w16 w16cex w16sdtdh w16du wp14">
+<w:footnotes xmlns:wpc="http://schemas.microsoft.com/office/word/2010/wordprocessingCanvas" xmlns:cx="http://schemas.microsoft.com/office/drawing/2014/chartex" xmlns:cx1="http://schemas.microsoft.com/office/drawing/2015/9/8/chartex" xmlns:cx2="http://schemas.microsoft.com/office/drawing/2015/10/21/chartex" xmlns:cx3="http://schemas.microsoft.com/office/drawing/2016/5/9/chartex" xmlns:cx4="http://schemas.microsoft.com/office/drawing/2016/5/10/chartex" xmlns:cx5="http://schemas.microsoft.com/office/drawing/2016/5/11/chartex" xmlns:cx6="http://schemas.microsoft.com/office/drawing/2016/5/12/chartex" xmlns:cx7="http://schemas.microsoft.com/office/drawing/2016/5/13/chartex" xmlns:cx8="http://schemas.microsoft.com/office/drawing/2016/5/14/chartex" xmlns:mc="http://schemas.openxmlformats.org/markup-compatibility/2006" xmlns:aink="http://schemas.microsoft.com/office/drawing/2016/ink" xmlns:am3d="http://schemas.microsoft.com/office/drawing/2017/model3d" xmlns:o="urn:schemas-microsoft-com:office:office" xmlns:oel="http://schemas.microsoft.com/office/2019/extlst" xmlns:r="http://schemas.openxmlformats.org/officeDocument/2006/relationships" xmlns:m="http://schemas.openxmlformats.org/officeDocument/2006/math" xmlns:v="urn:schemas-microsoft-com:vml" xmlns:wp14="http://schemas.microsoft.com/office/word/2010/wordprocessingDrawing" xmlns:wp="http://schemas.openxmlformats.org/drawingml/2006/wordprocessingDrawing" xmlns:w10="urn:schemas-microsoft-com:office:word" xmlns:w="http://schemas.openxmlformats.org/wordprocessingml/2006/main" xmlns:w14="http://schemas.microsoft.com/office/word/2010/wordml" xmlns:w15="http://schemas.microsoft.com/office/word/2012/wordml" xmlns:w16cex="http://schemas.microsoft.com/office/word/2018/wordml/cex" xmlns:w16cid="http://schemas.microsoft.com/office/word/2016/wordml/cid" xmlns:w16="http://schemas.microsoft.com/office/word/2018/wordml" xmlns:w16du="http://schemas.microsoft.com/office/word/2023/wordml/word16du" xmlns:w16sdtdh="http://schemas.microsoft.com/office/word/2020/wordml/sdtdatahash" xmlns:w16sdtfl="http://schemas.microsoft.com/office/word/2024/wordml/sdtformatlock" xmlns:w16se="http://schemas.microsoft.com/office/word/2015/wordml/symex" xmlns:wpg="http://schemas.microsoft.com/office/word/2010/wordprocessingGroup" xmlns:wpi="http://schemas.microsoft.com/office/word/2010/wordprocessingInk" xmlns:wne="http://schemas.microsoft.com/office/word/2006/wordml" xmlns:wps="http://schemas.microsoft.com/office/word/2010/wordprocessingShape" mc:Ignorable="w14 w15 w16se w16cid w16 w16cex w16sdtdh w16sdtfl w16du wp14">
   <w:footnote w:type="separator" w:id="-1">
     <w:p>
       <w:r>
@@ -1719,7 +1694,7 @@
 </file>
 
 <file path=word/header1.xml><?xml version="1.0" encoding="utf-8"?>
-<w:hdr xmlns:wpc="http://schemas.microsoft.com/office/word/2010/wordprocessingCanvas" xmlns:cx="http://schemas.microsoft.com/office/drawing/2014/chartex" xmlns:cx1="http://schemas.microsoft.com/office/drawing/2015/9/8/chartex" xmlns:cx2="http://schemas.microsoft.com/office/drawing/2015/10/21/chartex" xmlns:cx3="http://schemas.microsoft.com/office/drawing/2016/5/9/chartex" xmlns:cx4="http://schemas.microsoft.com/office/drawing/2016/5/10/chartex" xmlns:cx5="http://schemas.microsoft.com/office/drawing/2016/5/11/chartex" xmlns:cx6="http://schemas.microsoft.com/office/drawing/2016/5/12/chartex" xmlns:cx7="http://schemas.microsoft.com/office/drawing/2016/5/13/chartex" xmlns:cx8="http://schemas.microsoft.com/office/drawing/2016/5/14/chartex" xmlns:mc="http://schemas.openxmlformats.org/markup-compatibility/2006" xmlns:aink="http://schemas.microsoft.com/office/drawing/2016/ink" xmlns:am3d="http://schemas.microsoft.com/office/drawing/2017/model3d" xmlns:o="urn:schemas-microsoft-com:office:office" xmlns:oel="http://schemas.microsoft.com/office/2019/extlst" xmlns:r="http://schemas.openxmlformats.org/officeDocument/2006/relationships" xmlns:m="http://schemas.openxmlformats.org/officeDocument/2006/math" xmlns:v="urn:schemas-microsoft-com:vml" xmlns:wp14="http://schemas.microsoft.com/office/word/2010/wordprocessingDrawing" xmlns:wp="http://schemas.openxmlformats.org/drawingml/2006/wordprocessingDrawing" xmlns:w10="urn:schemas-microsoft-com:office:word" xmlns:w="http://schemas.openxmlformats.org/wordprocessingml/2006/main" xmlns:w14="http://schemas.microsoft.com/office/word/2010/wordml" xmlns:w15="http://schemas.microsoft.com/office/word/2012/wordml" xmlns:w16cex="http://schemas.microsoft.com/office/word/2018/wordml/cex" xmlns:w16cid="http://schemas.microsoft.com/office/word/2016/wordml/cid" xmlns:w16="http://schemas.microsoft.com/office/word/2018/wordml" xmlns:w16du="http://schemas.microsoft.com/office/word/2023/wordml/word16du" xmlns:w16sdtdh="http://schemas.microsoft.com/office/word/2020/wordml/sdtdatahash" xmlns:w16se="http://schemas.microsoft.com/office/word/2015/wordml/symex" xmlns:wpg="http://schemas.microsoft.com/office/word/2010/wordprocessingGroup" xmlns:wpi="http://schemas.microsoft.com/office/word/2010/wordprocessingInk" xmlns:wne="http://schemas.microsoft.com/office/word/2006/wordml" xmlns:wps="http://schemas.microsoft.com/office/word/2010/wordprocessingShape" mc:Ignorable="w14 w15 w16se w16cid w16 w16cex w16sdtdh w16du wp14">
+<w:hdr xmlns:wpc="http://schemas.microsoft.com/office/word/2010/wordprocessingCanvas" xmlns:cx="http://schemas.microsoft.com/office/drawing/2014/chartex" xmlns:cx1="http://schemas.microsoft.com/office/drawing/2015/9/8/chartex" xmlns:cx2="http://schemas.microsoft.com/office/drawing/2015/10/21/chartex" xmlns:cx3="http://schemas.microsoft.com/office/drawing/2016/5/9/chartex" xmlns:cx4="http://schemas.microsoft.com/office/drawing/2016/5/10/chartex" xmlns:cx5="http://schemas.microsoft.com/office/drawing/2016/5/11/chartex" xmlns:cx6="http://schemas.microsoft.com/office/drawing/2016/5/12/chartex" xmlns:cx7="http://schemas.microsoft.com/office/drawing/2016/5/13/chartex" xmlns:cx8="http://schemas.microsoft.com/office/drawing/2016/5/14/chartex" xmlns:mc="http://schemas.openxmlformats.org/markup-compatibility/2006" xmlns:aink="http://schemas.microsoft.com/office/drawing/2016/ink" xmlns:am3d="http://schemas.microsoft.com/office/drawing/2017/model3d" xmlns:o="urn:schemas-microsoft-com:office:office" xmlns:oel="http://schemas.microsoft.com/office/2019/extlst" xmlns:r="http://schemas.openxmlformats.org/officeDocument/2006/relationships" xmlns:m="http://schemas.openxmlformats.org/officeDocument/2006/math" xmlns:v="urn:schemas-microsoft-com:vml" xmlns:wp14="http://schemas.microsoft.com/office/word/2010/wordprocessingDrawing" xmlns:wp="http://schemas.openxmlformats.org/drawingml/2006/wordprocessingDrawing" xmlns:w10="urn:schemas-microsoft-com:office:word" xmlns:w="http://schemas.openxmlformats.org/wordprocessingml/2006/main" xmlns:w14="http://schemas.microsoft.com/office/word/2010/wordml" xmlns:w15="http://schemas.microsoft.com/office/word/2012/wordml" xmlns:w16cex="http://schemas.microsoft.com/office/word/2018/wordml/cex" xmlns:w16cid="http://schemas.microsoft.com/office/word/2016/wordml/cid" xmlns:w16="http://schemas.microsoft.com/office/word/2018/wordml" xmlns:w16du="http://schemas.microsoft.com/office/word/2023/wordml/word16du" xmlns:w16sdtdh="http://schemas.microsoft.com/office/word/2020/wordml/sdtdatahash" xmlns:w16sdtfl="http://schemas.microsoft.com/office/word/2024/wordml/sdtformatlock" xmlns:w16se="http://schemas.microsoft.com/office/word/2015/wordml/symex" xmlns:wpg="http://schemas.microsoft.com/office/word/2010/wordprocessingGroup" xmlns:wpi="http://schemas.microsoft.com/office/word/2010/wordprocessingInk" xmlns:wne="http://schemas.microsoft.com/office/word/2006/wordml" xmlns:wps="http://schemas.microsoft.com/office/word/2010/wordprocessingShape" mc:Ignorable="w14 w15 w16se w16cid w16 w16cex w16sdtdh w16sdtfl w16du wp14">
   <w:p>
     <w:pPr>
       <w:pStyle w:val="Header"/>
@@ -1760,13 +1735,6 @@
       </w:rPr>
       <w:t xml:space="preserve"> </w:t>
     </w:r>
-    <w:r>
-      <w:rPr>
-        <w:i/>
-        <w:iCs/>
-      </w:rPr>
-      <w:t>Caskey 820 (IAVI C101): B-cell Report (High Dose Group)</w:t>
-    </w:r>
   </w:p>
   <w:p>
     <w:pPr>
@@ -1781,7 +1749,7 @@
 </file>
 
 <file path=word/header2.xml><?xml version="1.0" encoding="utf-8"?>
-<w:hdr xmlns:wpc="http://schemas.microsoft.com/office/word/2010/wordprocessingCanvas" xmlns:cx="http://schemas.microsoft.com/office/drawing/2014/chartex" xmlns:cx1="http://schemas.microsoft.com/office/drawing/2015/9/8/chartex" xmlns:cx2="http://schemas.microsoft.com/office/drawing/2015/10/21/chartex" xmlns:cx3="http://schemas.microsoft.com/office/drawing/2016/5/9/chartex" xmlns:cx4="http://schemas.microsoft.com/office/drawing/2016/5/10/chartex" xmlns:cx5="http://schemas.microsoft.com/office/drawing/2016/5/11/chartex" xmlns:cx6="http://schemas.microsoft.com/office/drawing/2016/5/12/chartex" xmlns:cx7="http://schemas.microsoft.com/office/drawing/2016/5/13/chartex" xmlns:cx8="http://schemas.microsoft.com/office/drawing/2016/5/14/chartex" xmlns:mc="http://schemas.openxmlformats.org/markup-compatibility/2006" xmlns:aink="http://schemas.microsoft.com/office/drawing/2016/ink" xmlns:am3d="http://schemas.microsoft.com/office/drawing/2017/model3d" xmlns:o="urn:schemas-microsoft-com:office:office" xmlns:oel="http://schemas.microsoft.com/office/2019/extlst" xmlns:r="http://schemas.openxmlformats.org/officeDocument/2006/relationships" xmlns:m="http://schemas.openxmlformats.org/officeDocument/2006/math" xmlns:v="urn:schemas-microsoft-com:vml" xmlns:wp14="http://schemas.microsoft.com/office/word/2010/wordprocessingDrawing" xmlns:wp="http://schemas.openxmlformats.org/drawingml/2006/wordprocessingDrawing" xmlns:w10="urn:schemas-microsoft-com:office:word" xmlns:w="http://schemas.openxmlformats.org/wordprocessingml/2006/main" xmlns:w14="http://schemas.microsoft.com/office/word/2010/wordml" xmlns:w15="http://schemas.microsoft.com/office/word/2012/wordml" xmlns:w16cex="http://schemas.microsoft.com/office/word/2018/wordml/cex" xmlns:w16cid="http://schemas.microsoft.com/office/word/2016/wordml/cid" xmlns:w16="http://schemas.microsoft.com/office/word/2018/wordml" xmlns:w16du="http://schemas.microsoft.com/office/word/2023/wordml/word16du" xmlns:w16sdtdh="http://schemas.microsoft.com/office/word/2020/wordml/sdtdatahash" xmlns:w16se="http://schemas.microsoft.com/office/word/2015/wordml/symex" xmlns:wpg="http://schemas.microsoft.com/office/word/2010/wordprocessingGroup" xmlns:wpi="http://schemas.microsoft.com/office/word/2010/wordprocessingInk" xmlns:wne="http://schemas.microsoft.com/office/word/2006/wordml" xmlns:wps="http://schemas.microsoft.com/office/word/2010/wordprocessingShape" mc:Ignorable="w14 w15 w16se w16cid w16 w16cex w16sdtdh w16du wp14">
+<w:hdr xmlns:wpc="http://schemas.microsoft.com/office/word/2010/wordprocessingCanvas" xmlns:cx="http://schemas.microsoft.com/office/drawing/2014/chartex" xmlns:cx1="http://schemas.microsoft.com/office/drawing/2015/9/8/chartex" xmlns:cx2="http://schemas.microsoft.com/office/drawing/2015/10/21/chartex" xmlns:cx3="http://schemas.microsoft.com/office/drawing/2016/5/9/chartex" xmlns:cx4="http://schemas.microsoft.com/office/drawing/2016/5/10/chartex" xmlns:cx5="http://schemas.microsoft.com/office/drawing/2016/5/11/chartex" xmlns:cx6="http://schemas.microsoft.com/office/drawing/2016/5/12/chartex" xmlns:cx7="http://schemas.microsoft.com/office/drawing/2016/5/13/chartex" xmlns:cx8="http://schemas.microsoft.com/office/drawing/2016/5/14/chartex" xmlns:mc="http://schemas.openxmlformats.org/markup-compatibility/2006" xmlns:aink="http://schemas.microsoft.com/office/drawing/2016/ink" xmlns:am3d="http://schemas.microsoft.com/office/drawing/2017/model3d" xmlns:o="urn:schemas-microsoft-com:office:office" xmlns:oel="http://schemas.microsoft.com/office/2019/extlst" xmlns:r="http://schemas.openxmlformats.org/officeDocument/2006/relationships" xmlns:m="http://schemas.openxmlformats.org/officeDocument/2006/math" xmlns:v="urn:schemas-microsoft-com:vml" xmlns:wp14="http://schemas.microsoft.com/office/word/2010/wordprocessingDrawing" xmlns:wp="http://schemas.openxmlformats.org/drawingml/2006/wordprocessingDrawing" xmlns:w10="urn:schemas-microsoft-com:office:word" xmlns:w="http://schemas.openxmlformats.org/wordprocessingml/2006/main" xmlns:w14="http://schemas.microsoft.com/office/word/2010/wordml" xmlns:w15="http://schemas.microsoft.com/office/word/2012/wordml" xmlns:w16cex="http://schemas.microsoft.com/office/word/2018/wordml/cex" xmlns:w16cid="http://schemas.microsoft.com/office/word/2016/wordml/cid" xmlns:w16="http://schemas.microsoft.com/office/word/2018/wordml" xmlns:w16du="http://schemas.microsoft.com/office/word/2023/wordml/word16du" xmlns:w16sdtdh="http://schemas.microsoft.com/office/word/2020/wordml/sdtdatahash" xmlns:w16sdtfl="http://schemas.microsoft.com/office/word/2024/wordml/sdtformatlock" xmlns:w16se="http://schemas.microsoft.com/office/word/2015/wordml/symex" xmlns:wpg="http://schemas.microsoft.com/office/word/2010/wordprocessingGroup" xmlns:wpi="http://schemas.microsoft.com/office/word/2010/wordprocessingInk" xmlns:wne="http://schemas.microsoft.com/office/word/2006/wordml" xmlns:wps="http://schemas.microsoft.com/office/word/2010/wordprocessingShape" mc:Ignorable="w14 w15 w16se w16cid w16 w16cex w16sdtdh w16sdtfl w16du wp14">
   <w:tbl>
     <w:tblPr>
       <w:tblStyle w:val="TableGrid"/>
@@ -2008,7 +1976,7 @@
 </file>
 
 <file path=word/header3.xml><?xml version="1.0" encoding="utf-8"?>
-<w:hdr xmlns:wpc="http://schemas.microsoft.com/office/word/2010/wordprocessingCanvas" xmlns:cx="http://schemas.microsoft.com/office/drawing/2014/chartex" xmlns:cx1="http://schemas.microsoft.com/office/drawing/2015/9/8/chartex" xmlns:cx2="http://schemas.microsoft.com/office/drawing/2015/10/21/chartex" xmlns:cx3="http://schemas.microsoft.com/office/drawing/2016/5/9/chartex" xmlns:cx4="http://schemas.microsoft.com/office/drawing/2016/5/10/chartex" xmlns:cx5="http://schemas.microsoft.com/office/drawing/2016/5/11/chartex" xmlns:cx6="http://schemas.microsoft.com/office/drawing/2016/5/12/chartex" xmlns:cx7="http://schemas.microsoft.com/office/drawing/2016/5/13/chartex" xmlns:cx8="http://schemas.microsoft.com/office/drawing/2016/5/14/chartex" xmlns:mc="http://schemas.openxmlformats.org/markup-compatibility/2006" xmlns:aink="http://schemas.microsoft.com/office/drawing/2016/ink" xmlns:am3d="http://schemas.microsoft.com/office/drawing/2017/model3d" xmlns:o="urn:schemas-microsoft-com:office:office" xmlns:oel="http://schemas.microsoft.com/office/2019/extlst" xmlns:r="http://schemas.openxmlformats.org/officeDocument/2006/relationships" xmlns:m="http://schemas.openxmlformats.org/officeDocument/2006/math" xmlns:v="urn:schemas-microsoft-com:vml" xmlns:wp14="http://schemas.microsoft.com/office/word/2010/wordprocessingDrawing" xmlns:wp="http://schemas.openxmlformats.org/drawingml/2006/wordprocessingDrawing" xmlns:w10="urn:schemas-microsoft-com:office:word" xmlns:w="http://schemas.openxmlformats.org/wordprocessingml/2006/main" xmlns:w14="http://schemas.microsoft.com/office/word/2010/wordml" xmlns:w15="http://schemas.microsoft.com/office/word/2012/wordml" xmlns:w16cex="http://schemas.microsoft.com/office/word/2018/wordml/cex" xmlns:w16cid="http://schemas.microsoft.com/office/word/2016/wordml/cid" xmlns:w16="http://schemas.microsoft.com/office/word/2018/wordml" xmlns:w16du="http://schemas.microsoft.com/office/word/2023/wordml/word16du" xmlns:w16sdtdh="http://schemas.microsoft.com/office/word/2020/wordml/sdtdatahash" xmlns:w16se="http://schemas.microsoft.com/office/word/2015/wordml/symex" xmlns:wpg="http://schemas.microsoft.com/office/word/2010/wordprocessingGroup" xmlns:wpi="http://schemas.microsoft.com/office/word/2010/wordprocessingInk" xmlns:wne="http://schemas.microsoft.com/office/word/2006/wordml" xmlns:wps="http://schemas.microsoft.com/office/word/2010/wordprocessingShape" mc:Ignorable="w14 w15 w16se w16cid w16 w16cex w16sdtdh w16du wp14">
+<w:hdr xmlns:wpc="http://schemas.microsoft.com/office/word/2010/wordprocessingCanvas" xmlns:cx="http://schemas.microsoft.com/office/drawing/2014/chartex" xmlns:cx1="http://schemas.microsoft.com/office/drawing/2015/9/8/chartex" xmlns:cx2="http://schemas.microsoft.com/office/drawing/2015/10/21/chartex" xmlns:cx3="http://schemas.microsoft.com/office/drawing/2016/5/9/chartex" xmlns:cx4="http://schemas.microsoft.com/office/drawing/2016/5/10/chartex" xmlns:cx5="http://schemas.microsoft.com/office/drawing/2016/5/11/chartex" xmlns:cx6="http://schemas.microsoft.com/office/drawing/2016/5/12/chartex" xmlns:cx7="http://schemas.microsoft.com/office/drawing/2016/5/13/chartex" xmlns:cx8="http://schemas.microsoft.com/office/drawing/2016/5/14/chartex" xmlns:mc="http://schemas.openxmlformats.org/markup-compatibility/2006" xmlns:aink="http://schemas.microsoft.com/office/drawing/2016/ink" xmlns:am3d="http://schemas.microsoft.com/office/drawing/2017/model3d" xmlns:o="urn:schemas-microsoft-com:office:office" xmlns:oel="http://schemas.microsoft.com/office/2019/extlst" xmlns:r="http://schemas.openxmlformats.org/officeDocument/2006/relationships" xmlns:m="http://schemas.openxmlformats.org/officeDocument/2006/math" xmlns:v="urn:schemas-microsoft-com:vml" xmlns:wp14="http://schemas.microsoft.com/office/word/2010/wordprocessingDrawing" xmlns:wp="http://schemas.openxmlformats.org/drawingml/2006/wordprocessingDrawing" xmlns:w10="urn:schemas-microsoft-com:office:word" xmlns:w="http://schemas.openxmlformats.org/wordprocessingml/2006/main" xmlns:w14="http://schemas.microsoft.com/office/word/2010/wordml" xmlns:w15="http://schemas.microsoft.com/office/word/2012/wordml" xmlns:w16cex="http://schemas.microsoft.com/office/word/2018/wordml/cex" xmlns:w16cid="http://schemas.microsoft.com/office/word/2016/wordml/cid" xmlns:w16="http://schemas.microsoft.com/office/word/2018/wordml" xmlns:w16du="http://schemas.microsoft.com/office/word/2023/wordml/word16du" xmlns:w16sdtdh="http://schemas.microsoft.com/office/word/2020/wordml/sdtdatahash" xmlns:w16sdtfl="http://schemas.microsoft.com/office/word/2024/wordml/sdtformatlock" xmlns:w16se="http://schemas.microsoft.com/office/word/2015/wordml/symex" xmlns:wpg="http://schemas.microsoft.com/office/word/2010/wordprocessingGroup" xmlns:wpi="http://schemas.microsoft.com/office/word/2010/wordprocessingInk" xmlns:wne="http://schemas.microsoft.com/office/word/2006/wordml" xmlns:wps="http://schemas.microsoft.com/office/word/2010/wordprocessingShape" mc:Ignorable="w14 w15 w16se w16cid w16 w16cex w16sdtdh w16sdtfl w16du wp14">
   <w:p>
     <w:pPr>
       <w:pStyle w:val="Header"/>
@@ -2044,7 +2012,7 @@
 </file>
 
 <file path=word/numbering.xml><?xml version="1.0" encoding="utf-8"?>
-<w:numbering xmlns:wpc="http://schemas.microsoft.com/office/word/2010/wordprocessingCanvas" xmlns:cx="http://schemas.microsoft.com/office/drawing/2014/chartex" xmlns:cx1="http://schemas.microsoft.com/office/drawing/2015/9/8/chartex" xmlns:cx2="http://schemas.microsoft.com/office/drawing/2015/10/21/chartex" xmlns:cx3="http://schemas.microsoft.com/office/drawing/2016/5/9/chartex" xmlns:cx4="http://schemas.microsoft.com/office/drawing/2016/5/10/chartex" xmlns:cx5="http://schemas.microsoft.com/office/drawing/2016/5/11/chartex" xmlns:cx6="http://schemas.microsoft.com/office/drawing/2016/5/12/chartex" xmlns:cx7="http://schemas.microsoft.com/office/drawing/2016/5/13/chartex" xmlns:cx8="http://schemas.microsoft.com/office/drawing/2016/5/14/chartex" xmlns:mc="http://schemas.openxmlformats.org/markup-compatibility/2006" xmlns:aink="http://schemas.microsoft.com/office/drawing/2016/ink" xmlns:am3d="http://schemas.microsoft.com/office/drawing/2017/model3d" xmlns:o="urn:schemas-microsoft-com:office:office" xmlns:oel="http://schemas.microsoft.com/office/2019/extlst" xmlns:r="http://schemas.openxmlformats.org/officeDocument/2006/relationships" xmlns:m="http://schemas.openxmlformats.org/officeDocument/2006/math" xmlns:v="urn:schemas-microsoft-com:vml" xmlns:wp14="http://schemas.microsoft.com/office/word/2010/wordprocessingDrawing" xmlns:wp="http://schemas.openxmlformats.org/drawingml/2006/wordprocessingDrawing" xmlns:w10="urn:schemas-microsoft-com:office:word" xmlns:w="http://schemas.openxmlformats.org/wordprocessingml/2006/main" xmlns:w14="http://schemas.microsoft.com/office/word/2010/wordml" xmlns:w15="http://schemas.microsoft.com/office/word/2012/wordml" xmlns:w16cex="http://schemas.microsoft.com/office/word/2018/wordml/cex" xmlns:w16cid="http://schemas.microsoft.com/office/word/2016/wordml/cid" xmlns:w16="http://schemas.microsoft.com/office/word/2018/wordml" xmlns:w16du="http://schemas.microsoft.com/office/word/2023/wordml/word16du" xmlns:w16sdtdh="http://schemas.microsoft.com/office/word/2020/wordml/sdtdatahash" xmlns:w16se="http://schemas.microsoft.com/office/word/2015/wordml/symex" xmlns:wpg="http://schemas.microsoft.com/office/word/2010/wordprocessingGroup" xmlns:wpi="http://schemas.microsoft.com/office/word/2010/wordprocessingInk" xmlns:wne="http://schemas.microsoft.com/office/word/2006/wordml" xmlns:wps="http://schemas.microsoft.com/office/word/2010/wordprocessingShape" mc:Ignorable="w14 w15 w16se w16cid w16 w16cex w16sdtdh w16du wp14">
+<w:numbering xmlns:wpc="http://schemas.microsoft.com/office/word/2010/wordprocessingCanvas" xmlns:cx="http://schemas.microsoft.com/office/drawing/2014/chartex" xmlns:cx1="http://schemas.microsoft.com/office/drawing/2015/9/8/chartex" xmlns:cx2="http://schemas.microsoft.com/office/drawing/2015/10/21/chartex" xmlns:cx3="http://schemas.microsoft.com/office/drawing/2016/5/9/chartex" xmlns:cx4="http://schemas.microsoft.com/office/drawing/2016/5/10/chartex" xmlns:cx5="http://schemas.microsoft.com/office/drawing/2016/5/11/chartex" xmlns:cx6="http://schemas.microsoft.com/office/drawing/2016/5/12/chartex" xmlns:cx7="http://schemas.microsoft.com/office/drawing/2016/5/13/chartex" xmlns:cx8="http://schemas.microsoft.com/office/drawing/2016/5/14/chartex" xmlns:mc="http://schemas.openxmlformats.org/markup-compatibility/2006" xmlns:aink="http://schemas.microsoft.com/office/drawing/2016/ink" xmlns:am3d="http://schemas.microsoft.com/office/drawing/2017/model3d" xmlns:o="urn:schemas-microsoft-com:office:office" xmlns:oel="http://schemas.microsoft.com/office/2019/extlst" xmlns:r="http://schemas.openxmlformats.org/officeDocument/2006/relationships" xmlns:m="http://schemas.openxmlformats.org/officeDocument/2006/math" xmlns:v="urn:schemas-microsoft-com:vml" xmlns:wp14="http://schemas.microsoft.com/office/word/2010/wordprocessingDrawing" xmlns:wp="http://schemas.openxmlformats.org/drawingml/2006/wordprocessingDrawing" xmlns:w10="urn:schemas-microsoft-com:office:word" xmlns:w="http://schemas.openxmlformats.org/wordprocessingml/2006/main" xmlns:w14="http://schemas.microsoft.com/office/word/2010/wordml" xmlns:w15="http://schemas.microsoft.com/office/word/2012/wordml" xmlns:w16cex="http://schemas.microsoft.com/office/word/2018/wordml/cex" xmlns:w16cid="http://schemas.microsoft.com/office/word/2016/wordml/cid" xmlns:w16="http://schemas.microsoft.com/office/word/2018/wordml" xmlns:w16du="http://schemas.microsoft.com/office/word/2023/wordml/word16du" xmlns:w16sdtdh="http://schemas.microsoft.com/office/word/2020/wordml/sdtdatahash" xmlns:w16sdtfl="http://schemas.microsoft.com/office/word/2024/wordml/sdtformatlock" xmlns:w16se="http://schemas.microsoft.com/office/word/2015/wordml/symex" xmlns:wpg="http://schemas.microsoft.com/office/word/2010/wordprocessingGroup" xmlns:wpi="http://schemas.microsoft.com/office/word/2010/wordprocessingInk" xmlns:wne="http://schemas.microsoft.com/office/word/2006/wordml" xmlns:wps="http://schemas.microsoft.com/office/word/2010/wordprocessingShape" mc:Ignorable="w14 w15 w16se w16cid w16 w16cex w16sdtdh w16sdtfl w16du wp14">
   <w:abstractNum w:abstractNumId="0" w15:restartNumberingAfterBreak="0">
     <w:nsid w:val="FFFFFF7C"/>
     <w:multiLevelType w:val="singleLevel"/>
@@ -3071,7 +3039,7 @@
 </file>
 
 <file path=word/styles.xml><?xml version="1.0" encoding="utf-8"?>
-<w:styles xmlns:mc="http://schemas.openxmlformats.org/markup-compatibility/2006" xmlns:r="http://schemas.openxmlformats.org/officeDocument/2006/relationships" xmlns:w="http://schemas.openxmlformats.org/wordprocessingml/2006/main" xmlns:w14="http://schemas.microsoft.com/office/word/2010/wordml" xmlns:w15="http://schemas.microsoft.com/office/word/2012/wordml" xmlns:w16cex="http://schemas.microsoft.com/office/word/2018/wordml/cex" xmlns:w16cid="http://schemas.microsoft.com/office/word/2016/wordml/cid" xmlns:w16="http://schemas.microsoft.com/office/word/2018/wordml" xmlns:w16du="http://schemas.microsoft.com/office/word/2023/wordml/word16du" xmlns:w16sdtdh="http://schemas.microsoft.com/office/word/2020/wordml/sdtdatahash" xmlns:w16se="http://schemas.microsoft.com/office/word/2015/wordml/symex" mc:Ignorable="w14 w15 w16se w16cid w16 w16cex w16sdtdh w16du">
+<w:styles xmlns:mc="http://schemas.openxmlformats.org/markup-compatibility/2006" xmlns:r="http://schemas.openxmlformats.org/officeDocument/2006/relationships" xmlns:w="http://schemas.openxmlformats.org/wordprocessingml/2006/main" xmlns:w14="http://schemas.microsoft.com/office/word/2010/wordml" xmlns:w15="http://schemas.microsoft.com/office/word/2012/wordml" xmlns:w16cex="http://schemas.microsoft.com/office/word/2018/wordml/cex" xmlns:w16cid="http://schemas.microsoft.com/office/word/2016/wordml/cid" xmlns:w16="http://schemas.microsoft.com/office/word/2018/wordml" xmlns:w16du="http://schemas.microsoft.com/office/word/2023/wordml/word16du" xmlns:w16sdtdh="http://schemas.microsoft.com/office/word/2020/wordml/sdtdatahash" xmlns:w16sdtfl="http://schemas.microsoft.com/office/word/2024/wordml/sdtformatlock" xmlns:w16se="http://schemas.microsoft.com/office/word/2015/wordml/symex" mc:Ignorable="w14 w15 w16se w16cid w16 w16cex w16sdtdh w16sdtfl w16du">
   <w:docDefaults>
     <w:rPrDefault>
       <w:rPr>
@@ -3721,13 +3689,10 @@
     <w:name w:val="Author"/>
     <w:next w:val="BodyText"/>
     <w:qFormat/>
-    <w:rsid w:val="006C4F55"/>
+    <w:rsid w:val="007136EC"/>
     <w:pPr>
       <w:keepNext/>
       <w:keepLines/>
-      <w:pBdr>
-        <w:top w:val="single" w:sz="4" w:space="1" w:color="auto"/>
-      </w:pBdr>
       <w:spacing w:after="0"/>
     </w:pPr>
     <w:rPr>
@@ -3739,14 +3704,11 @@
     <w:name w:val="Date"/>
     <w:next w:val="BodyText"/>
     <w:qFormat/>
-    <w:rsid w:val="006C4F55"/>
+    <w:rsid w:val="007247FB"/>
     <w:pPr>
       <w:keepNext/>
       <w:keepLines/>
-      <w:pBdr>
-        <w:bottom w:val="single" w:sz="4" w:space="1" w:color="auto"/>
-      </w:pBdr>
-      <w:spacing w:after="0"/>
+      <w:spacing w:after="240"/>
     </w:pPr>
     <w:rPr>
       <w:rFonts w:cs="Calibri"/>

</xml_diff>